<commit_message>
confirm method to show plots
</commit_message>
<xml_diff>
--- a/CASA Dissertation Readings.docx
+++ b/CASA Dissertation Readings.docx
@@ -1,6 +1,6 @@
 
 <file path=word/document.xml><?xml version="1.0" encoding="utf-8"?>
-<w:document xmlns:wpc="http://schemas.microsoft.com/office/word/2010/wordprocessingCanvas" xmlns:cx="http://schemas.microsoft.com/office/drawing/2014/chartex" xmlns:cx1="http://schemas.microsoft.com/office/drawing/2015/9/8/chartex" xmlns:cx2="http://schemas.microsoft.com/office/drawing/2015/10/21/chartex" xmlns:cx3="http://schemas.microsoft.com/office/drawing/2016/5/9/chartex" xmlns:cx4="http://schemas.microsoft.com/office/drawing/2016/5/10/chartex" xmlns:cx5="http://schemas.microsoft.com/office/drawing/2016/5/11/chartex" xmlns:cx6="http://schemas.microsoft.com/office/drawing/2016/5/12/chartex" xmlns:cx7="http://schemas.microsoft.com/office/drawing/2016/5/13/chartex" xmlns:cx8="http://schemas.microsoft.com/office/drawing/2016/5/14/chartex" xmlns:mc="http://schemas.openxmlformats.org/markup-compatibility/2006" xmlns:aink="http://schemas.microsoft.com/office/drawing/2016/ink" xmlns:am3d="http://schemas.microsoft.com/office/drawing/2017/model3d" xmlns:o="urn:schemas-microsoft-com:office:office" xmlns:oel="http://schemas.microsoft.com/office/2019/extlst" xmlns:r="http://schemas.openxmlformats.org/officeDocument/2006/relationships" xmlns:m="http://schemas.openxmlformats.org/officeDocument/2006/math" xmlns:v="urn:schemas-microsoft-com:vml" xmlns:wp14="http://schemas.microsoft.com/office/word/2010/wordprocessingDrawing" xmlns:wp="http://schemas.openxmlformats.org/drawingml/2006/wordprocessingDrawing" xmlns:w10="urn:schemas-microsoft-com:office:word" xmlns:w="http://schemas.openxmlformats.org/wordprocessingml/2006/main" xmlns:w14="http://schemas.microsoft.com/office/word/2010/wordml" xmlns:w15="http://schemas.microsoft.com/office/word/2012/wordml" xmlns:w16cex="http://schemas.microsoft.com/office/word/2018/wordml/cex" xmlns:w16cid="http://schemas.microsoft.com/office/word/2016/wordml/cid" xmlns:w16="http://schemas.microsoft.com/office/word/2018/wordml" xmlns:w16sdtdh="http://schemas.microsoft.com/office/word/2020/wordml/sdtdatahash" xmlns:w16se="http://schemas.microsoft.com/office/word/2015/wordml/symex" xmlns:wpg="http://schemas.microsoft.com/office/word/2010/wordprocessingGroup" xmlns:wpi="http://schemas.microsoft.com/office/word/2010/wordprocessingInk" xmlns:wne="http://schemas.microsoft.com/office/word/2006/wordml" xmlns:wps="http://schemas.microsoft.com/office/word/2010/wordprocessingShape" mc:Ignorable="w14 w15 w16se w16cid w16 w16cex w16sdtdh wp14">
+<w:document xmlns:wpc="http://schemas.microsoft.com/office/word/2010/wordprocessingCanvas" xmlns:cx="http://schemas.microsoft.com/office/drawing/2014/chartex" xmlns:cx1="http://schemas.microsoft.com/office/drawing/2015/9/8/chartex" xmlns:cx2="http://schemas.microsoft.com/office/drawing/2015/10/21/chartex" xmlns:cx3="http://schemas.microsoft.com/office/drawing/2016/5/9/chartex" xmlns:cx4="http://schemas.microsoft.com/office/drawing/2016/5/10/chartex" xmlns:cx5="http://schemas.microsoft.com/office/drawing/2016/5/11/chartex" xmlns:cx6="http://schemas.microsoft.com/office/drawing/2016/5/12/chartex" xmlns:cx7="http://schemas.microsoft.com/office/drawing/2016/5/13/chartex" xmlns:cx8="http://schemas.microsoft.com/office/drawing/2016/5/14/chartex" xmlns:mc="http://schemas.openxmlformats.org/markup-compatibility/2006" xmlns:aink="http://schemas.microsoft.com/office/drawing/2016/ink" xmlns:am3d="http://schemas.microsoft.com/office/drawing/2017/model3d" xmlns:o="urn:schemas-microsoft-com:office:office" xmlns:oel="http://schemas.microsoft.com/office/2019/extlst" xmlns:r="http://schemas.openxmlformats.org/officeDocument/2006/relationships" xmlns:m="http://schemas.openxmlformats.org/officeDocument/2006/math" xmlns:v="urn:schemas-microsoft-com:vml" xmlns:wp14="http://schemas.microsoft.com/office/word/2010/wordprocessingDrawing" xmlns:wp="http://schemas.openxmlformats.org/drawingml/2006/wordprocessingDrawing" xmlns:w10="urn:schemas-microsoft-com:office:word" xmlns:w="http://schemas.openxmlformats.org/wordprocessingml/2006/main" xmlns:w14="http://schemas.microsoft.com/office/word/2010/wordml" xmlns:w15="http://schemas.microsoft.com/office/word/2012/wordml" xmlns:w16cex="http://schemas.microsoft.com/office/word/2018/wordml/cex" xmlns:w16cid="http://schemas.microsoft.com/office/word/2016/wordml/cid" xmlns:w16="http://schemas.microsoft.com/office/word/2018/wordml" xmlns:w16du="http://schemas.microsoft.com/office/word/2023/wordml/word16du" xmlns:w16sdtdh="http://schemas.microsoft.com/office/word/2020/wordml/sdtdatahash" xmlns:w16se="http://schemas.microsoft.com/office/word/2015/wordml/symex" xmlns:wpg="http://schemas.microsoft.com/office/word/2010/wordprocessingGroup" xmlns:wpi="http://schemas.microsoft.com/office/word/2010/wordprocessingInk" xmlns:wne="http://schemas.microsoft.com/office/word/2006/wordml" xmlns:wps="http://schemas.microsoft.com/office/word/2010/wordprocessingShape" mc:Ignorable="w14 w15 w16se w16cid w16 w16cex w16sdtdh wp14">
   <w:body>
     <w:p>
       <w:pPr>
@@ -72,7 +72,9 @@
             </w:tabs>
             <w:rPr>
               <w:noProof/>
+              <w:kern w:val="2"/>
               <w:lang w:eastAsia="en-GB"/>
+              <w14:ligatures w14:val="standardContextual"/>
             </w:rPr>
           </w:pPr>
           <w:r>
@@ -84,7 +86,7 @@
           <w:r>
             <w:fldChar w:fldCharType="separate"/>
           </w:r>
-          <w:hyperlink w:anchor="_Toc131364145" w:history="1">
+          <w:hyperlink w:anchor="_Toc135144976" w:history="1">
             <w:r>
               <w:rPr>
                 <w:rStyle w:val="Hyperlink"/>
@@ -111,7 +113,7 @@
                 <w:noProof/>
                 <w:webHidden/>
               </w:rPr>
-              <w:instrText xml:space="preserve"> PAGEREF _Toc131364145 \h </w:instrText>
+              <w:instrText xml:space="preserve"> PAGEREF _Toc135144976 \h </w:instrText>
             </w:r>
             <w:r>
               <w:rPr>
@@ -150,16 +152,18 @@
             </w:tabs>
             <w:rPr>
               <w:noProof/>
+              <w:kern w:val="2"/>
               <w:lang w:eastAsia="en-GB"/>
+              <w14:ligatures w14:val="standardContextual"/>
             </w:rPr>
           </w:pPr>
-          <w:hyperlink w:anchor="_Toc131364146" w:history="1">
+          <w:hyperlink w:anchor="_Toc135144977" w:history="1">
             <w:r>
               <w:rPr>
                 <w:rStyle w:val="Hyperlink"/>
                 <w:noProof/>
               </w:rPr>
-              <w:t>Richardson 2013 – Spatial turn in health research</w:t>
+              <w:t>Balk 2019 – Population and Urban Classification Grids for India 2011</w:t>
             </w:r>
             <w:r>
               <w:rPr>
@@ -180,7 +184,7 @@
                 <w:noProof/>
                 <w:webHidden/>
               </w:rPr>
-              <w:instrText xml:space="preserve"> PAGEREF _Toc131364146 \h </w:instrText>
+              <w:instrText xml:space="preserve"> PAGEREF _Toc135144977 \h </w:instrText>
             </w:r>
             <w:r>
               <w:rPr>
@@ -219,16 +223,18 @@
             </w:tabs>
             <w:rPr>
               <w:noProof/>
+              <w:kern w:val="2"/>
               <w:lang w:eastAsia="en-GB"/>
+              <w14:ligatures w14:val="standardContextual"/>
             </w:rPr>
           </w:pPr>
-          <w:hyperlink w:anchor="_Toc131364147" w:history="1">
+          <w:hyperlink w:anchor="_Toc135144978" w:history="1">
             <w:r>
               <w:rPr>
                 <w:rStyle w:val="Hyperlink"/>
                 <w:noProof/>
               </w:rPr>
-              <w:t>Mubareka 2008 – Settlement location and population density estimation</w:t>
+              <w:t>Richardson 2013 – Spatial turn in health research</w:t>
             </w:r>
             <w:r>
               <w:rPr>
@@ -249,7 +255,7 @@
                 <w:noProof/>
                 <w:webHidden/>
               </w:rPr>
-              <w:instrText xml:space="preserve"> PAGEREF _Toc131364147 \h </w:instrText>
+              <w:instrText xml:space="preserve"> PAGEREF _Toc135144978 \h </w:instrText>
             </w:r>
             <w:r>
               <w:rPr>
@@ -270,6 +276,148 @@
                 <w:webHidden/>
               </w:rPr>
               <w:t>4</w:t>
+            </w:r>
+            <w:r>
+              <w:rPr>
+                <w:noProof/>
+                <w:webHidden/>
+              </w:rPr>
+              <w:fldChar w:fldCharType="end"/>
+            </w:r>
+          </w:hyperlink>
+        </w:p>
+        <w:p>
+          <w:pPr>
+            <w:pStyle w:val="TOC2"/>
+            <w:tabs>
+              <w:tab w:val="right" w:leader="dot" w:pos="9016"/>
+            </w:tabs>
+            <w:rPr>
+              <w:noProof/>
+              <w:kern w:val="2"/>
+              <w:lang w:eastAsia="en-GB"/>
+              <w14:ligatures w14:val="standardContextual"/>
+            </w:rPr>
+          </w:pPr>
+          <w:hyperlink w:anchor="_Toc135144979" w:history="1">
+            <w:r>
+              <w:rPr>
+                <w:rStyle w:val="Hyperlink"/>
+                <w:noProof/>
+              </w:rPr>
+              <w:t>Mubareka 2008 – Settlement location and population density estimation</w:t>
+            </w:r>
+            <w:r>
+              <w:rPr>
+                <w:noProof/>
+                <w:webHidden/>
+              </w:rPr>
+              <w:tab/>
+            </w:r>
+            <w:r>
+              <w:rPr>
+                <w:noProof/>
+                <w:webHidden/>
+              </w:rPr>
+              <w:fldChar w:fldCharType="begin"/>
+            </w:r>
+            <w:r>
+              <w:rPr>
+                <w:noProof/>
+                <w:webHidden/>
+              </w:rPr>
+              <w:instrText xml:space="preserve"> PAGEREF _Toc135144979 \h </w:instrText>
+            </w:r>
+            <w:r>
+              <w:rPr>
+                <w:noProof/>
+                <w:webHidden/>
+              </w:rPr>
+            </w:r>
+            <w:r>
+              <w:rPr>
+                <w:noProof/>
+                <w:webHidden/>
+              </w:rPr>
+              <w:fldChar w:fldCharType="separate"/>
+            </w:r>
+            <w:r>
+              <w:rPr>
+                <w:noProof/>
+                <w:webHidden/>
+              </w:rPr>
+              <w:t>5</w:t>
+            </w:r>
+            <w:r>
+              <w:rPr>
+                <w:noProof/>
+                <w:webHidden/>
+              </w:rPr>
+              <w:fldChar w:fldCharType="end"/>
+            </w:r>
+          </w:hyperlink>
+        </w:p>
+        <w:p>
+          <w:pPr>
+            <w:pStyle w:val="TOC2"/>
+            <w:tabs>
+              <w:tab w:val="right" w:leader="dot" w:pos="9016"/>
+            </w:tabs>
+            <w:rPr>
+              <w:noProof/>
+              <w:kern w:val="2"/>
+              <w:lang w:eastAsia="en-GB"/>
+              <w14:ligatures w14:val="standardContextual"/>
+            </w:rPr>
+          </w:pPr>
+          <w:hyperlink w:anchor="_Toc135144980" w:history="1">
+            <w:r>
+              <w:rPr>
+                <w:rStyle w:val="Hyperlink"/>
+                <w:noProof/>
+              </w:rPr>
+              <w:t>Thenkabail 2009 – Irrigated area maps of India using remote sensing</w:t>
+            </w:r>
+            <w:r>
+              <w:rPr>
+                <w:noProof/>
+                <w:webHidden/>
+              </w:rPr>
+              <w:tab/>
+            </w:r>
+            <w:r>
+              <w:rPr>
+                <w:noProof/>
+                <w:webHidden/>
+              </w:rPr>
+              <w:fldChar w:fldCharType="begin"/>
+            </w:r>
+            <w:r>
+              <w:rPr>
+                <w:noProof/>
+                <w:webHidden/>
+              </w:rPr>
+              <w:instrText xml:space="preserve"> PAGEREF _Toc135144980 \h </w:instrText>
+            </w:r>
+            <w:r>
+              <w:rPr>
+                <w:noProof/>
+                <w:webHidden/>
+              </w:rPr>
+            </w:r>
+            <w:r>
+              <w:rPr>
+                <w:noProof/>
+                <w:webHidden/>
+              </w:rPr>
+              <w:fldChar w:fldCharType="separate"/>
+            </w:r>
+            <w:r>
+              <w:rPr>
+                <w:noProof/>
+                <w:webHidden/>
+              </w:rPr>
+              <w:t>6</w:t>
             </w:r>
             <w:r>
               <w:rPr>
@@ -301,7 +449,7 @@
       <w:pPr>
         <w:pStyle w:val="Heading2"/>
       </w:pPr>
-      <w:bookmarkStart w:id="0" w:name="_Toc131364145"/>
+      <w:bookmarkStart w:id="0" w:name="_Toc135144976"/>
       <w:r>
         <w:lastRenderedPageBreak/>
         <w:t>Reference Title (Template)</w:t>
@@ -612,10 +760,10 @@
       <w:r>
         <w:br w:type="page"/>
       </w:r>
-      <w:bookmarkStart w:id="1" w:name="_Toc131364146"/>
+      <w:bookmarkStart w:id="1" w:name="_Toc135144977"/>
       <w:r>
         <w:lastRenderedPageBreak/>
-        <w:t>Richardson 2013 – Spatial turn in health research</w:t>
+        <w:t>Balk 2019 – Population and Urban Classification Grids for India 2011</w:t>
       </w:r>
       <w:bookmarkEnd w:id="1"/>
     </w:p>
@@ -650,10 +798,9 @@
           <w:p>
             <w:pPr>
               <w:spacing w:after="160" w:line="252" w:lineRule="auto"/>
-              <w:jc w:val="left"/>
-            </w:pPr>
-            <w:r>
-              <w:t xml:space="preserve">Richardson, D.B. </w:t>
+            </w:pPr>
+            <w:r>
+              <w:t xml:space="preserve">Balk, D. </w:t>
             </w:r>
             <w:r>
               <w:rPr>
@@ -663,19 +810,429 @@
               <w:t>et al.</w:t>
             </w:r>
             <w:r>
-              <w:t xml:space="preserve"> (2013) ‘Spatial Turn in Health Research’, </w:t>
+              <w:t xml:space="preserve"> (2019) ‘Urbanization in India: Population and Urban Classification Grids for 2011’, </w:t>
             </w:r>
             <w:r>
               <w:rPr>
                 <w:i/>
                 <w:iCs/>
               </w:rPr>
+              <w:t>Data</w:t>
+            </w:r>
+            <w:r>
+              <w:t xml:space="preserve">, 4(1), p. 35. Available at: </w:t>
+            </w:r>
+            <w:hyperlink r:id="rId8" w:history="1">
+              <w:r>
+                <w:rPr>
+                  <w:rStyle w:val="Hyperlink"/>
+                </w:rPr>
+                <w:t>https://doi.org/10.3390/data4010035</w:t>
+              </w:r>
+            </w:hyperlink>
+            <w:r>
+              <w:t>.</w:t>
+            </w:r>
+          </w:p>
+        </w:tc>
+      </w:tr>
+      <w:tr>
+        <w:tc>
+          <w:tcPr>
+            <w:tcW w:w="3256" w:type="dxa"/>
+          </w:tcPr>
+          <w:p>
+            <w:pPr>
+              <w:jc w:val="left"/>
+            </w:pPr>
+            <w:r>
+              <w:t>Article type</w:t>
+            </w:r>
+          </w:p>
+          <w:p>
+            <w:pPr>
+              <w:jc w:val="left"/>
+              <w:rPr>
+                <w:i/>
+                <w:iCs/>
+              </w:rPr>
+            </w:pPr>
+            <w:r>
+              <w:rPr>
+                <w:i/>
+                <w:iCs/>
+                <w:sz w:val="18"/>
+                <w:szCs w:val="18"/>
+              </w:rPr>
+              <w:t>(e.g., Empirical, Theoretical, Conceptual)</w:t>
+            </w:r>
+          </w:p>
+        </w:tc>
+        <w:tc>
+          <w:tcPr>
+            <w:tcW w:w="5760" w:type="dxa"/>
+          </w:tcPr>
+          <w:p>
+            <w:pPr>
+              <w:jc w:val="left"/>
+            </w:pPr>
+            <w:r>
+              <w:t>Empirical</w:t>
+            </w:r>
+          </w:p>
+        </w:tc>
+      </w:tr>
+      <w:tr>
+        <w:tc>
+          <w:tcPr>
+            <w:tcW w:w="3256" w:type="dxa"/>
+          </w:tcPr>
+          <w:p>
+            <w:pPr>
+              <w:jc w:val="left"/>
+            </w:pPr>
+            <w:r>
+              <w:t>What is the article about?</w:t>
+            </w:r>
+          </w:p>
+        </w:tc>
+        <w:tc>
+          <w:tcPr>
+            <w:tcW w:w="5760" w:type="dxa"/>
+          </w:tcPr>
+          <w:p>
+            <w:pPr>
+              <w:jc w:val="left"/>
+            </w:pPr>
+            <w:r>
+              <w:t>Development of a 1km scale population grid for India, to compare with official census urban designations (which underestimate urban population)</w:t>
+            </w:r>
+          </w:p>
+        </w:tc>
+      </w:tr>
+      <w:tr>
+        <w:tc>
+          <w:tcPr>
+            <w:tcW w:w="3256" w:type="dxa"/>
+          </w:tcPr>
+          <w:p>
+            <w:pPr>
+              <w:jc w:val="left"/>
+            </w:pPr>
+            <w:r>
+              <w:t>How are the aims explored/tested/presented?</w:t>
+            </w:r>
+          </w:p>
+        </w:tc>
+        <w:tc>
+          <w:tcPr>
+            <w:tcW w:w="5760" w:type="dxa"/>
+          </w:tcPr>
+          <w:p>
+            <w:pPr>
+              <w:pStyle w:val="ListParagraph"/>
+              <w:numPr>
+                <w:ilvl w:val="0"/>
+                <w:numId w:val="6"/>
+              </w:numPr>
+              <w:jc w:val="left"/>
+            </w:pPr>
+            <w:r>
+              <w:t>3 sets of input data to generate a gridded population estimate: settlement level demographic data from 2011 census; spatial boundaries from proprietary (private) data product; global human settlement layer (remote sensing derived)</w:t>
+            </w:r>
+          </w:p>
+          <w:p>
+            <w:pPr>
+              <w:pStyle w:val="ListParagraph"/>
+              <w:numPr>
+                <w:ilvl w:val="0"/>
+                <w:numId w:val="6"/>
+              </w:numPr>
+              <w:jc w:val="left"/>
+            </w:pPr>
+            <w:r>
+              <w:t xml:space="preserve">Method followed standard practice of removing waterbodies before creating grids of population distribution and urban areas </w:t>
+            </w:r>
+            <w:r>
+              <w:sym w:font="Wingdings" w:char="F0E0"/>
+            </w:r>
+            <w:r>
+              <w:t xml:space="preserve"> would this be necessary for diss. analysis? </w:t>
+            </w:r>
+          </w:p>
+        </w:tc>
+      </w:tr>
+      <w:tr>
+        <w:tc>
+          <w:tcPr>
+            <w:tcW w:w="3256" w:type="dxa"/>
+          </w:tcPr>
+          <w:p>
+            <w:pPr>
+              <w:jc w:val="left"/>
+            </w:pPr>
+            <w:r>
+              <w:t>What are the main findings?</w:t>
+            </w:r>
+          </w:p>
+        </w:tc>
+        <w:tc>
+          <w:tcPr>
+            <w:tcW w:w="5760" w:type="dxa"/>
+          </w:tcPr>
+          <w:p>
+            <w:pPr>
+              <w:pStyle w:val="ListParagraph"/>
+              <w:numPr>
+                <w:ilvl w:val="0"/>
+                <w:numId w:val="5"/>
+              </w:numPr>
+              <w:jc w:val="left"/>
+            </w:pPr>
+            <w:r>
+              <w:t xml:space="preserve">2011 census predicts 31% India’s population live in urban areas; this is far lower than other estimates would </w:t>
+            </w:r>
+            <w:proofErr w:type="gramStart"/>
+            <w:r>
+              <w:t>suggest</w:t>
+            </w:r>
+            <w:proofErr w:type="gramEnd"/>
+          </w:p>
+          <w:p>
+            <w:pPr>
+              <w:pStyle w:val="ListParagraph"/>
+              <w:numPr>
+                <w:ilvl w:val="0"/>
+                <w:numId w:val="5"/>
+              </w:numPr>
+              <w:jc w:val="left"/>
+            </w:pPr>
+            <w:r>
+              <w:t>Four urban categories in Indian census: statutory towns, census towns, wards, and outgrowths. Wards and outgrowths are subsets of statutory towns; census towns are defined anew with each census iteration (thus challenges in comparison over time)</w:t>
+            </w:r>
+          </w:p>
+        </w:tc>
+      </w:tr>
+      <w:tr>
+        <w:tc>
+          <w:tcPr>
+            <w:tcW w:w="3256" w:type="dxa"/>
+          </w:tcPr>
+          <w:p>
+            <w:pPr>
+              <w:jc w:val="left"/>
+            </w:pPr>
+            <w:r>
+              <w:t>Limitations/critiques</w:t>
+            </w:r>
+          </w:p>
+        </w:tc>
+        <w:tc>
+          <w:tcPr>
+            <w:tcW w:w="5760" w:type="dxa"/>
+          </w:tcPr>
+          <w:p>
+            <w:pPr>
+              <w:jc w:val="left"/>
+            </w:pPr>
+            <w:r>
+              <w:t>Boundary data for towns purchased from 3</w:t>
+            </w:r>
+            <w:r>
+              <w:rPr>
+                <w:vertAlign w:val="superscript"/>
+              </w:rPr>
+              <w:t>rd</w:t>
+            </w:r>
+            <w:r>
+              <w:t xml:space="preserve">-party vendors; limits the reproducibility of this analysis &gt; implications for relevance to dissertation? </w:t>
+            </w:r>
+          </w:p>
+        </w:tc>
+      </w:tr>
+      <w:tr>
+        <w:tc>
+          <w:tcPr>
+            <w:tcW w:w="3256" w:type="dxa"/>
+          </w:tcPr>
+          <w:p>
+            <w:pPr>
+              <w:jc w:val="left"/>
+            </w:pPr>
+            <w:r>
+              <w:t>How does it link to wider learning?</w:t>
+            </w:r>
+          </w:p>
+        </w:tc>
+        <w:tc>
+          <w:tcPr>
+            <w:tcW w:w="5760" w:type="dxa"/>
+          </w:tcPr>
+          <w:p>
+            <w:pPr>
+              <w:jc w:val="left"/>
+            </w:pPr>
+            <w:r>
+              <w:t xml:space="preserve">Example of incorporating remote sensing data with census settlement-level data to produce a gridded population estimate; dissertation project could theoretically follow very similar trajectory. </w:t>
+            </w:r>
+          </w:p>
+        </w:tc>
+      </w:tr>
+      <w:tr>
+        <w:tc>
+          <w:tcPr>
+            <w:tcW w:w="3256" w:type="dxa"/>
+          </w:tcPr>
+          <w:p>
+            <w:pPr>
+              <w:jc w:val="left"/>
+            </w:pPr>
+            <w:r>
+              <w:t xml:space="preserve">Additional notes </w:t>
+            </w:r>
+          </w:p>
+          <w:p>
+            <w:pPr>
+              <w:jc w:val="left"/>
+              <w:rPr>
+                <w:i/>
+                <w:iCs/>
+              </w:rPr>
+            </w:pPr>
+            <w:r>
+              <w:rPr>
+                <w:i/>
+                <w:iCs/>
+                <w:sz w:val="18"/>
+                <w:szCs w:val="18"/>
+              </w:rPr>
+              <w:t>(incl. useful quotes)</w:t>
+            </w:r>
+          </w:p>
+        </w:tc>
+        <w:tc>
+          <w:tcPr>
+            <w:tcW w:w="5760" w:type="dxa"/>
+          </w:tcPr>
+          <w:p>
+            <w:pPr>
+              <w:pStyle w:val="ListParagraph"/>
+              <w:numPr>
+                <w:ilvl w:val="0"/>
+                <w:numId w:val="5"/>
+              </w:numPr>
+              <w:jc w:val="left"/>
+            </w:pPr>
+            <w:r>
+              <w:t xml:space="preserve">“Census towns are legally rural </w:t>
+            </w:r>
+            <w:proofErr w:type="gramStart"/>
+            <w:r>
+              <w:t>settlements</w:t>
+            </w:r>
+            <w:proofErr w:type="gramEnd"/>
+            <w:r>
+              <w:t xml:space="preserve"> but they are designated as urban for the purposes of an upcoming census and grouped with statutory urban areas in the official post-census tabulations” (p.3)</w:t>
+            </w:r>
+          </w:p>
+          <w:p>
+            <w:pPr>
+              <w:pStyle w:val="ListParagraph"/>
+              <w:numPr>
+                <w:ilvl w:val="0"/>
+                <w:numId w:val="5"/>
+              </w:numPr>
+              <w:jc w:val="left"/>
+            </w:pPr>
+            <w:r>
+              <w:t xml:space="preserve">GHSL data available as binary (30m grid cell indicating built or not) or an aggregate at 250m resolution indicating proportion of cell classed as built. </w:t>
+            </w:r>
+          </w:p>
+        </w:tc>
+      </w:tr>
+    </w:tbl>
+    <w:p>
+      <w:pPr>
+        <w:rPr>
+          <w:rFonts w:asciiTheme="majorHAnsi" w:eastAsiaTheme="majorEastAsia" w:hAnsiTheme="majorHAnsi" w:cstheme="majorBidi"/>
+          <w:b/>
+          <w:bCs/>
+          <w:sz w:val="28"/>
+          <w:szCs w:val="28"/>
+        </w:rPr>
+      </w:pPr>
+      <w:r>
+        <w:br w:type="page"/>
+      </w:r>
+    </w:p>
+    <w:p>
+      <w:pPr>
+        <w:pStyle w:val="Heading2"/>
+      </w:pPr>
+      <w:bookmarkStart w:id="2" w:name="_Toc135144978"/>
+      <w:r>
+        <w:lastRenderedPageBreak/>
+        <w:t>Richardson 2013 – Spatial turn in health research</w:t>
+      </w:r>
+      <w:bookmarkEnd w:id="2"/>
+    </w:p>
+    <w:tbl>
+      <w:tblPr>
+        <w:tblStyle w:val="TableGrid"/>
+        <w:tblW w:w="0" w:type="auto"/>
+        <w:tblLook w:val="04A0" w:firstRow="1" w:lastRow="0" w:firstColumn="1" w:lastColumn="0" w:noHBand="0" w:noVBand="1"/>
+      </w:tblPr>
+      <w:tblGrid>
+        <w:gridCol w:w="3256"/>
+        <w:gridCol w:w="5760"/>
+      </w:tblGrid>
+      <w:tr>
+        <w:tc>
+          <w:tcPr>
+            <w:tcW w:w="3256" w:type="dxa"/>
+          </w:tcPr>
+          <w:p>
+            <w:pPr>
+              <w:jc w:val="left"/>
+            </w:pPr>
+            <w:r>
+              <w:t>Full reference</w:t>
+            </w:r>
+          </w:p>
+        </w:tc>
+        <w:tc>
+          <w:tcPr>
+            <w:tcW w:w="5760" w:type="dxa"/>
+          </w:tcPr>
+          <w:p>
+            <w:pPr>
+              <w:spacing w:after="160" w:line="252" w:lineRule="auto"/>
+              <w:jc w:val="left"/>
+            </w:pPr>
+            <w:r>
+              <w:t xml:space="preserve">Richardson, D.B. </w:t>
+            </w:r>
+            <w:r>
+              <w:rPr>
+                <w:i/>
+                <w:iCs/>
+              </w:rPr>
+              <w:t>et al.</w:t>
+            </w:r>
+            <w:r>
+              <w:t xml:space="preserve"> (2013) ‘Spatial Turn in Health Research’, </w:t>
+            </w:r>
+            <w:r>
+              <w:rPr>
+                <w:i/>
+                <w:iCs/>
+              </w:rPr>
               <w:t>Science</w:t>
             </w:r>
             <w:r>
               <w:t xml:space="preserve">, 339(6126), pp. 1390–1392. Available at: </w:t>
             </w:r>
-            <w:hyperlink r:id="rId8" w:history="1">
+            <w:hyperlink r:id="rId9" w:history="1">
               <w:r>
                 <w:rPr>
                   <w:rStyle w:val="Hyperlink"/>
@@ -1082,7 +1639,7 @@
       <w:pPr>
         <w:pStyle w:val="Heading2"/>
       </w:pPr>
-      <w:bookmarkStart w:id="2" w:name="_Toc131364147"/>
+      <w:bookmarkStart w:id="3" w:name="_Toc135144979"/>
       <w:proofErr w:type="spellStart"/>
       <w:r>
         <w:lastRenderedPageBreak/>
@@ -1092,7 +1649,7 @@
       <w:r>
         <w:t xml:space="preserve"> 2008 – Settlement location and population density estimation</w:t>
       </w:r>
-      <w:bookmarkEnd w:id="2"/>
+      <w:bookmarkEnd w:id="3"/>
     </w:p>
     <w:tbl>
       <w:tblPr>
@@ -1589,6 +2146,456 @@
         </w:rPr>
       </w:pPr>
     </w:p>
+    <w:p>
+      <w:pPr>
+        <w:rPr>
+          <w:rFonts w:asciiTheme="majorHAnsi" w:eastAsiaTheme="majorEastAsia" w:hAnsiTheme="majorHAnsi" w:cstheme="majorBidi"/>
+          <w:b/>
+          <w:bCs/>
+          <w:sz w:val="28"/>
+          <w:szCs w:val="28"/>
+        </w:rPr>
+      </w:pPr>
+      <w:r>
+        <w:rPr>
+          <w:rFonts w:asciiTheme="majorHAnsi" w:eastAsiaTheme="majorEastAsia" w:hAnsiTheme="majorHAnsi" w:cstheme="majorBidi"/>
+          <w:b/>
+          <w:bCs/>
+          <w:sz w:val="28"/>
+          <w:szCs w:val="28"/>
+        </w:rPr>
+        <w:br w:type="page"/>
+      </w:r>
+    </w:p>
+    <w:p>
+      <w:pPr>
+        <w:pStyle w:val="Heading2"/>
+      </w:pPr>
+      <w:bookmarkStart w:id="4" w:name="_Toc135144980"/>
+      <w:proofErr w:type="spellStart"/>
+      <w:r>
+        <w:lastRenderedPageBreak/>
+        <w:t>Thenkabail</w:t>
+      </w:r>
+      <w:proofErr w:type="spellEnd"/>
+      <w:r>
+        <w:t xml:space="preserve"> 2009 – Irrigated area maps of India using remote </w:t>
+      </w:r>
+      <w:proofErr w:type="gramStart"/>
+      <w:r>
+        <w:t>sensing</w:t>
+      </w:r>
+      <w:bookmarkEnd w:id="4"/>
+      <w:proofErr w:type="gramEnd"/>
+    </w:p>
+    <w:tbl>
+      <w:tblPr>
+        <w:tblStyle w:val="TableGrid"/>
+        <w:tblW w:w="0" w:type="auto"/>
+        <w:tblLook w:val="04A0" w:firstRow="1" w:lastRow="0" w:firstColumn="1" w:lastColumn="0" w:noHBand="0" w:noVBand="1"/>
+      </w:tblPr>
+      <w:tblGrid>
+        <w:gridCol w:w="3256"/>
+        <w:gridCol w:w="5760"/>
+      </w:tblGrid>
+      <w:tr>
+        <w:tc>
+          <w:tcPr>
+            <w:tcW w:w="3256" w:type="dxa"/>
+          </w:tcPr>
+          <w:p>
+            <w:pPr>
+              <w:jc w:val="left"/>
+            </w:pPr>
+            <w:r>
+              <w:t>Full reference</w:t>
+            </w:r>
+          </w:p>
+        </w:tc>
+        <w:tc>
+          <w:tcPr>
+            <w:tcW w:w="5760" w:type="dxa"/>
+          </w:tcPr>
+          <w:p>
+            <w:pPr>
+              <w:spacing w:after="160" w:line="252" w:lineRule="auto"/>
+              <w:jc w:val="left"/>
+            </w:pPr>
+            <w:proofErr w:type="spellStart"/>
+            <w:r>
+              <w:t>Thenkabail</w:t>
+            </w:r>
+            <w:proofErr w:type="spellEnd"/>
+            <w:r>
+              <w:t xml:space="preserve">, P.S. </w:t>
+            </w:r>
+            <w:r>
+              <w:rPr>
+                <w:i/>
+                <w:iCs/>
+              </w:rPr>
+              <w:t>et al.</w:t>
+            </w:r>
+            <w:r>
+              <w:t xml:space="preserve"> (2009) ‘Irrigated Area Maps and Statistics of India Using Remote Sensing and National Statistics’, </w:t>
+            </w:r>
+            <w:r>
+              <w:rPr>
+                <w:i/>
+                <w:iCs/>
+              </w:rPr>
+              <w:t>Remote Sensing</w:t>
+            </w:r>
+            <w:r>
+              <w:t xml:space="preserve">, 1(2), pp. 50–67. Available at: </w:t>
+            </w:r>
+            <w:hyperlink r:id="rId10" w:history="1">
+              <w:r>
+                <w:rPr>
+                  <w:rStyle w:val="Hyperlink"/>
+                </w:rPr>
+                <w:t>https://doi.org/10.3390/rs1020050</w:t>
+              </w:r>
+            </w:hyperlink>
+            <w:r>
+              <w:t>.</w:t>
+            </w:r>
+          </w:p>
+        </w:tc>
+      </w:tr>
+      <w:tr>
+        <w:tc>
+          <w:tcPr>
+            <w:tcW w:w="3256" w:type="dxa"/>
+          </w:tcPr>
+          <w:p>
+            <w:pPr>
+              <w:jc w:val="left"/>
+            </w:pPr>
+            <w:r>
+              <w:t>Article type</w:t>
+            </w:r>
+          </w:p>
+          <w:p>
+            <w:pPr>
+              <w:jc w:val="left"/>
+              <w:rPr>
+                <w:i/>
+                <w:iCs/>
+              </w:rPr>
+            </w:pPr>
+            <w:r>
+              <w:rPr>
+                <w:i/>
+                <w:iCs/>
+                <w:sz w:val="18"/>
+                <w:szCs w:val="18"/>
+              </w:rPr>
+              <w:t>(e.g., Empirical, Theoretical, Conceptual)</w:t>
+            </w:r>
+          </w:p>
+        </w:tc>
+        <w:tc>
+          <w:tcPr>
+            <w:tcW w:w="5760" w:type="dxa"/>
+          </w:tcPr>
+          <w:p>
+            <w:pPr>
+              <w:jc w:val="left"/>
+            </w:pPr>
+            <w:r>
+              <w:t>Empirical</w:t>
+            </w:r>
+          </w:p>
+        </w:tc>
+      </w:tr>
+      <w:tr>
+        <w:tc>
+          <w:tcPr>
+            <w:tcW w:w="3256" w:type="dxa"/>
+          </w:tcPr>
+          <w:p>
+            <w:pPr>
+              <w:jc w:val="left"/>
+            </w:pPr>
+            <w:r>
+              <w:t>What is the article about?</w:t>
+            </w:r>
+          </w:p>
+        </w:tc>
+        <w:tc>
+          <w:tcPr>
+            <w:tcW w:w="5760" w:type="dxa"/>
+          </w:tcPr>
+          <w:p>
+            <w:pPr>
+              <w:jc w:val="left"/>
+            </w:pPr>
+            <w:r>
+              <w:t xml:space="preserve">Comparison of remote-sensing derived maps of irrigated land with census-derived statistics of irrigated land. </w:t>
+            </w:r>
+          </w:p>
+        </w:tc>
+      </w:tr>
+      <w:tr>
+        <w:tc>
+          <w:tcPr>
+            <w:tcW w:w="3256" w:type="dxa"/>
+          </w:tcPr>
+          <w:p>
+            <w:pPr>
+              <w:jc w:val="left"/>
+            </w:pPr>
+            <w:r>
+              <w:t>How are the aims explored/tested/presented?</w:t>
+            </w:r>
+          </w:p>
+        </w:tc>
+        <w:tc>
+          <w:tcPr>
+            <w:tcW w:w="5760" w:type="dxa"/>
+          </w:tcPr>
+          <w:p>
+            <w:pPr>
+              <w:jc w:val="left"/>
+            </w:pPr>
+          </w:p>
+        </w:tc>
+      </w:tr>
+      <w:tr>
+        <w:tc>
+          <w:tcPr>
+            <w:tcW w:w="3256" w:type="dxa"/>
+          </w:tcPr>
+          <w:p>
+            <w:pPr>
+              <w:jc w:val="left"/>
+            </w:pPr>
+            <w:r>
+              <w:t>What are the main findings?</w:t>
+            </w:r>
+          </w:p>
+        </w:tc>
+        <w:tc>
+          <w:tcPr>
+            <w:tcW w:w="5760" w:type="dxa"/>
+          </w:tcPr>
+          <w:p>
+            <w:pPr>
+              <w:pStyle w:val="ListParagraph"/>
+              <w:numPr>
+                <w:ilvl w:val="0"/>
+                <w:numId w:val="1"/>
+              </w:numPr>
+              <w:jc w:val="left"/>
+            </w:pPr>
+            <w:r>
+              <w:t xml:space="preserve">Administrative data on irrigated area are produced separately by 2 departments: Ministry of Agriculture, and Ministry of Water Resources. There are large variations even between the statistics reported by these 2 bodies. </w:t>
+            </w:r>
+          </w:p>
+          <w:p>
+            <w:pPr>
+              <w:pStyle w:val="ListParagraph"/>
+              <w:numPr>
+                <w:ilvl w:val="0"/>
+                <w:numId w:val="1"/>
+              </w:numPr>
+              <w:jc w:val="left"/>
+            </w:pPr>
+            <w:r>
+              <w:t xml:space="preserve">Two recent efforts in mapping global irrigation: GIAM by the International Water Management Institute (IWMI), and the global map of irrigated areas, GMIA, by the UN’s Food and Agriculture Organisation (FAO). GIAM is overwhelmingly remote sensing based, whereas GMIA is overwhelmingly based on national statistics. </w:t>
+            </w:r>
+          </w:p>
+          <w:p>
+            <w:pPr>
+              <w:pStyle w:val="ListParagraph"/>
+              <w:numPr>
+                <w:ilvl w:val="0"/>
+                <w:numId w:val="1"/>
+              </w:numPr>
+              <w:jc w:val="left"/>
+            </w:pPr>
+            <w:r>
+              <w:t xml:space="preserve">In India, traditionally local revenue department officials report irrigation statistics that are in turn compiled at different levels. </w:t>
+            </w:r>
+          </w:p>
+          <w:p>
+            <w:pPr>
+              <w:pStyle w:val="ListParagraph"/>
+              <w:numPr>
+                <w:ilvl w:val="0"/>
+                <w:numId w:val="1"/>
+              </w:numPr>
+              <w:jc w:val="left"/>
+            </w:pPr>
+            <w:r>
+              <w:t xml:space="preserve">Government administrative data is estimated to unreliably account for </w:t>
+            </w:r>
+            <w:r>
+              <w:rPr>
+                <w:i/>
+                <w:iCs/>
+              </w:rPr>
+              <w:t>minor</w:t>
+            </w:r>
+            <w:r>
+              <w:t xml:space="preserve"> irrigation sources, such as ground water, small reservoirs, and tanks. </w:t>
+            </w:r>
+          </w:p>
+        </w:tc>
+      </w:tr>
+      <w:tr>
+        <w:tc>
+          <w:tcPr>
+            <w:tcW w:w="3256" w:type="dxa"/>
+          </w:tcPr>
+          <w:p>
+            <w:pPr>
+              <w:jc w:val="left"/>
+            </w:pPr>
+            <w:r>
+              <w:t>What gaps does it identify?</w:t>
+            </w:r>
+          </w:p>
+        </w:tc>
+        <w:tc>
+          <w:tcPr>
+            <w:tcW w:w="5760" w:type="dxa"/>
+          </w:tcPr>
+          <w:p>
+            <w:pPr>
+              <w:jc w:val="left"/>
+            </w:pPr>
+            <w:r>
+              <w:t xml:space="preserve">A need for better harmonisation between different irrigation </w:t>
+            </w:r>
+            <w:proofErr w:type="gramStart"/>
+            <w:r>
+              <w:t>estimates, and</w:t>
+            </w:r>
+            <w:proofErr w:type="gramEnd"/>
+            <w:r>
+              <w:t xml:space="preserve"> understanding of why the differences in estimates are so large. </w:t>
+            </w:r>
+          </w:p>
+        </w:tc>
+      </w:tr>
+      <w:tr>
+        <w:tc>
+          <w:tcPr>
+            <w:tcW w:w="3256" w:type="dxa"/>
+          </w:tcPr>
+          <w:p>
+            <w:pPr>
+              <w:jc w:val="left"/>
+            </w:pPr>
+            <w:r>
+              <w:t>Limitations/critiques</w:t>
+            </w:r>
+          </w:p>
+        </w:tc>
+        <w:tc>
+          <w:tcPr>
+            <w:tcW w:w="5760" w:type="dxa"/>
+          </w:tcPr>
+          <w:p>
+            <w:pPr>
+              <w:jc w:val="left"/>
+            </w:pPr>
+            <w:r>
+              <w:t xml:space="preserve">Uses existing remote-sensing research (the GIAM and GMIA), rather than own methodology; </w:t>
+            </w:r>
+            <w:proofErr w:type="gramStart"/>
+            <w:r>
+              <w:t>therefore</w:t>
+            </w:r>
+            <w:proofErr w:type="gramEnd"/>
+            <w:r>
+              <w:t xml:space="preserve"> less applicable to developing method for dissertation. </w:t>
+            </w:r>
+          </w:p>
+        </w:tc>
+      </w:tr>
+      <w:tr>
+        <w:tc>
+          <w:tcPr>
+            <w:tcW w:w="3256" w:type="dxa"/>
+          </w:tcPr>
+          <w:p>
+            <w:pPr>
+              <w:jc w:val="left"/>
+            </w:pPr>
+            <w:r>
+              <w:t>How does it link to wider learning?</w:t>
+            </w:r>
+          </w:p>
+        </w:tc>
+        <w:tc>
+          <w:tcPr>
+            <w:tcW w:w="5760" w:type="dxa"/>
+          </w:tcPr>
+          <w:p>
+            <w:pPr>
+              <w:jc w:val="left"/>
+            </w:pPr>
+          </w:p>
+        </w:tc>
+      </w:tr>
+      <w:tr>
+        <w:tc>
+          <w:tcPr>
+            <w:tcW w:w="3256" w:type="dxa"/>
+          </w:tcPr>
+          <w:p>
+            <w:pPr>
+              <w:jc w:val="left"/>
+            </w:pPr>
+            <w:r>
+              <w:t xml:space="preserve">Additional notes </w:t>
+            </w:r>
+          </w:p>
+          <w:p>
+            <w:pPr>
+              <w:jc w:val="left"/>
+              <w:rPr>
+                <w:i/>
+                <w:iCs/>
+              </w:rPr>
+            </w:pPr>
+            <w:r>
+              <w:rPr>
+                <w:i/>
+                <w:iCs/>
+                <w:sz w:val="18"/>
+                <w:szCs w:val="18"/>
+              </w:rPr>
+              <w:t>(incl. useful quotes)</w:t>
+            </w:r>
+          </w:p>
+        </w:tc>
+        <w:tc>
+          <w:tcPr>
+            <w:tcW w:w="5760" w:type="dxa"/>
+          </w:tcPr>
+          <w:p>
+            <w:pPr>
+              <w:jc w:val="left"/>
+            </w:pPr>
+          </w:p>
+        </w:tc>
+      </w:tr>
+    </w:tbl>
+    <w:p>
+      <w:pPr>
+        <w:rPr>
+          <w:rFonts w:asciiTheme="majorHAnsi" w:eastAsiaTheme="majorEastAsia" w:hAnsiTheme="majorHAnsi" w:cstheme="majorBidi"/>
+          <w:b/>
+          <w:bCs/>
+          <w:sz w:val="28"/>
+          <w:szCs w:val="28"/>
+        </w:rPr>
+      </w:pPr>
+    </w:p>
     <w:sectPr>
       <w:pgSz w:w="11906" w:h="16838"/>
       <w:pgMar w:top="1440" w:right="1440" w:bottom="1440" w:left="1440" w:header="708" w:footer="708" w:gutter="0"/>
@@ -1600,7 +2607,7 @@
 </file>
 
 <file path=word/endnotes.xml><?xml version="1.0" encoding="utf-8"?>
-<w:endnotes xmlns:wpc="http://schemas.microsoft.com/office/word/2010/wordprocessingCanvas" xmlns:cx="http://schemas.microsoft.com/office/drawing/2014/chartex" xmlns:cx1="http://schemas.microsoft.com/office/drawing/2015/9/8/chartex" xmlns:cx2="http://schemas.microsoft.com/office/drawing/2015/10/21/chartex" xmlns:cx3="http://schemas.microsoft.com/office/drawing/2016/5/9/chartex" xmlns:cx4="http://schemas.microsoft.com/office/drawing/2016/5/10/chartex" xmlns:cx5="http://schemas.microsoft.com/office/drawing/2016/5/11/chartex" xmlns:cx6="http://schemas.microsoft.com/office/drawing/2016/5/12/chartex" xmlns:cx7="http://schemas.microsoft.com/office/drawing/2016/5/13/chartex" xmlns:cx8="http://schemas.microsoft.com/office/drawing/2016/5/14/chartex" xmlns:mc="http://schemas.openxmlformats.org/markup-compatibility/2006" xmlns:aink="http://schemas.microsoft.com/office/drawing/2016/ink" xmlns:am3d="http://schemas.microsoft.com/office/drawing/2017/model3d" xmlns:o="urn:schemas-microsoft-com:office:office" xmlns:oel="http://schemas.microsoft.com/office/2019/extlst" xmlns:r="http://schemas.openxmlformats.org/officeDocument/2006/relationships" xmlns:m="http://schemas.openxmlformats.org/officeDocument/2006/math" xmlns:v="urn:schemas-microsoft-com:vml" xmlns:wp14="http://schemas.microsoft.com/office/word/2010/wordprocessingDrawing" xmlns:wp="http://schemas.openxmlformats.org/drawingml/2006/wordprocessingDrawing" xmlns:w10="urn:schemas-microsoft-com:office:word" xmlns:w="http://schemas.openxmlformats.org/wordprocessingml/2006/main" xmlns:w14="http://schemas.microsoft.com/office/word/2010/wordml" xmlns:w15="http://schemas.microsoft.com/office/word/2012/wordml" xmlns:w16cex="http://schemas.microsoft.com/office/word/2018/wordml/cex" xmlns:w16cid="http://schemas.microsoft.com/office/word/2016/wordml/cid" xmlns:w16="http://schemas.microsoft.com/office/word/2018/wordml" xmlns:w16sdtdh="http://schemas.microsoft.com/office/word/2020/wordml/sdtdatahash" xmlns:w16se="http://schemas.microsoft.com/office/word/2015/wordml/symex" xmlns:wpg="http://schemas.microsoft.com/office/word/2010/wordprocessingGroup" xmlns:wpi="http://schemas.microsoft.com/office/word/2010/wordprocessingInk" xmlns:wne="http://schemas.microsoft.com/office/word/2006/wordml" xmlns:wps="http://schemas.microsoft.com/office/word/2010/wordprocessingShape" mc:Ignorable="w14 w15 w16se w16cid w16 w16cex w16sdtdh wp14">
+<w:endnotes xmlns:wpc="http://schemas.microsoft.com/office/word/2010/wordprocessingCanvas" xmlns:cx="http://schemas.microsoft.com/office/drawing/2014/chartex" xmlns:cx1="http://schemas.microsoft.com/office/drawing/2015/9/8/chartex" xmlns:cx2="http://schemas.microsoft.com/office/drawing/2015/10/21/chartex" xmlns:cx3="http://schemas.microsoft.com/office/drawing/2016/5/9/chartex" xmlns:cx4="http://schemas.microsoft.com/office/drawing/2016/5/10/chartex" xmlns:cx5="http://schemas.microsoft.com/office/drawing/2016/5/11/chartex" xmlns:cx6="http://schemas.microsoft.com/office/drawing/2016/5/12/chartex" xmlns:cx7="http://schemas.microsoft.com/office/drawing/2016/5/13/chartex" xmlns:cx8="http://schemas.microsoft.com/office/drawing/2016/5/14/chartex" xmlns:mc="http://schemas.openxmlformats.org/markup-compatibility/2006" xmlns:aink="http://schemas.microsoft.com/office/drawing/2016/ink" xmlns:am3d="http://schemas.microsoft.com/office/drawing/2017/model3d" xmlns:o="urn:schemas-microsoft-com:office:office" xmlns:oel="http://schemas.microsoft.com/office/2019/extlst" xmlns:r="http://schemas.openxmlformats.org/officeDocument/2006/relationships" xmlns:m="http://schemas.openxmlformats.org/officeDocument/2006/math" xmlns:v="urn:schemas-microsoft-com:vml" xmlns:wp14="http://schemas.microsoft.com/office/word/2010/wordprocessingDrawing" xmlns:wp="http://schemas.openxmlformats.org/drawingml/2006/wordprocessingDrawing" xmlns:w10="urn:schemas-microsoft-com:office:word" xmlns:w="http://schemas.openxmlformats.org/wordprocessingml/2006/main" xmlns:w14="http://schemas.microsoft.com/office/word/2010/wordml" xmlns:w15="http://schemas.microsoft.com/office/word/2012/wordml" xmlns:w16cex="http://schemas.microsoft.com/office/word/2018/wordml/cex" xmlns:w16cid="http://schemas.microsoft.com/office/word/2016/wordml/cid" xmlns:w16="http://schemas.microsoft.com/office/word/2018/wordml" xmlns:w16du="http://schemas.microsoft.com/office/word/2023/wordml/word16du" xmlns:w16sdtdh="http://schemas.microsoft.com/office/word/2020/wordml/sdtdatahash" xmlns:w16se="http://schemas.microsoft.com/office/word/2015/wordml/symex" xmlns:wpg="http://schemas.microsoft.com/office/word/2010/wordprocessingGroup" xmlns:wpi="http://schemas.microsoft.com/office/word/2010/wordprocessingInk" xmlns:wne="http://schemas.microsoft.com/office/word/2006/wordml" xmlns:wps="http://schemas.microsoft.com/office/word/2010/wordprocessingShape" mc:Ignorable="w14 w15 w16se w16cid w16 w16cex w16sdtdh wp14">
   <w:endnote w:type="separator" w:id="-1">
     <w:p>
       <w:pPr>
@@ -1625,7 +2632,7 @@
 </file>
 
 <file path=word/footnotes.xml><?xml version="1.0" encoding="utf-8"?>
-<w:footnotes xmlns:wpc="http://schemas.microsoft.com/office/word/2010/wordprocessingCanvas" xmlns:cx="http://schemas.microsoft.com/office/drawing/2014/chartex" xmlns:cx1="http://schemas.microsoft.com/office/drawing/2015/9/8/chartex" xmlns:cx2="http://schemas.microsoft.com/office/drawing/2015/10/21/chartex" xmlns:cx3="http://schemas.microsoft.com/office/drawing/2016/5/9/chartex" xmlns:cx4="http://schemas.microsoft.com/office/drawing/2016/5/10/chartex" xmlns:cx5="http://schemas.microsoft.com/office/drawing/2016/5/11/chartex" xmlns:cx6="http://schemas.microsoft.com/office/drawing/2016/5/12/chartex" xmlns:cx7="http://schemas.microsoft.com/office/drawing/2016/5/13/chartex" xmlns:cx8="http://schemas.microsoft.com/office/drawing/2016/5/14/chartex" xmlns:mc="http://schemas.openxmlformats.org/markup-compatibility/2006" xmlns:aink="http://schemas.microsoft.com/office/drawing/2016/ink" xmlns:am3d="http://schemas.microsoft.com/office/drawing/2017/model3d" xmlns:o="urn:schemas-microsoft-com:office:office" xmlns:oel="http://schemas.microsoft.com/office/2019/extlst" xmlns:r="http://schemas.openxmlformats.org/officeDocument/2006/relationships" xmlns:m="http://schemas.openxmlformats.org/officeDocument/2006/math" xmlns:v="urn:schemas-microsoft-com:vml" xmlns:wp14="http://schemas.microsoft.com/office/word/2010/wordprocessingDrawing" xmlns:wp="http://schemas.openxmlformats.org/drawingml/2006/wordprocessingDrawing" xmlns:w10="urn:schemas-microsoft-com:office:word" xmlns:w="http://schemas.openxmlformats.org/wordprocessingml/2006/main" xmlns:w14="http://schemas.microsoft.com/office/word/2010/wordml" xmlns:w15="http://schemas.microsoft.com/office/word/2012/wordml" xmlns:w16cex="http://schemas.microsoft.com/office/word/2018/wordml/cex" xmlns:w16cid="http://schemas.microsoft.com/office/word/2016/wordml/cid" xmlns:w16="http://schemas.microsoft.com/office/word/2018/wordml" xmlns:w16sdtdh="http://schemas.microsoft.com/office/word/2020/wordml/sdtdatahash" xmlns:w16se="http://schemas.microsoft.com/office/word/2015/wordml/symex" xmlns:wpg="http://schemas.microsoft.com/office/word/2010/wordprocessingGroup" xmlns:wpi="http://schemas.microsoft.com/office/word/2010/wordprocessingInk" xmlns:wne="http://schemas.microsoft.com/office/word/2006/wordml" xmlns:wps="http://schemas.microsoft.com/office/word/2010/wordprocessingShape" mc:Ignorable="w14 w15 w16se w16cid w16 w16cex w16sdtdh wp14">
+<w:footnotes xmlns:wpc="http://schemas.microsoft.com/office/word/2010/wordprocessingCanvas" xmlns:cx="http://schemas.microsoft.com/office/drawing/2014/chartex" xmlns:cx1="http://schemas.microsoft.com/office/drawing/2015/9/8/chartex" xmlns:cx2="http://schemas.microsoft.com/office/drawing/2015/10/21/chartex" xmlns:cx3="http://schemas.microsoft.com/office/drawing/2016/5/9/chartex" xmlns:cx4="http://schemas.microsoft.com/office/drawing/2016/5/10/chartex" xmlns:cx5="http://schemas.microsoft.com/office/drawing/2016/5/11/chartex" xmlns:cx6="http://schemas.microsoft.com/office/drawing/2016/5/12/chartex" xmlns:cx7="http://schemas.microsoft.com/office/drawing/2016/5/13/chartex" xmlns:cx8="http://schemas.microsoft.com/office/drawing/2016/5/14/chartex" xmlns:mc="http://schemas.openxmlformats.org/markup-compatibility/2006" xmlns:aink="http://schemas.microsoft.com/office/drawing/2016/ink" xmlns:am3d="http://schemas.microsoft.com/office/drawing/2017/model3d" xmlns:o="urn:schemas-microsoft-com:office:office" xmlns:oel="http://schemas.microsoft.com/office/2019/extlst" xmlns:r="http://schemas.openxmlformats.org/officeDocument/2006/relationships" xmlns:m="http://schemas.openxmlformats.org/officeDocument/2006/math" xmlns:v="urn:schemas-microsoft-com:vml" xmlns:wp14="http://schemas.microsoft.com/office/word/2010/wordprocessingDrawing" xmlns:wp="http://schemas.openxmlformats.org/drawingml/2006/wordprocessingDrawing" xmlns:w10="urn:schemas-microsoft-com:office:word" xmlns:w="http://schemas.openxmlformats.org/wordprocessingml/2006/main" xmlns:w14="http://schemas.microsoft.com/office/word/2010/wordml" xmlns:w15="http://schemas.microsoft.com/office/word/2012/wordml" xmlns:w16cex="http://schemas.microsoft.com/office/word/2018/wordml/cex" xmlns:w16cid="http://schemas.microsoft.com/office/word/2016/wordml/cid" xmlns:w16="http://schemas.microsoft.com/office/word/2018/wordml" xmlns:w16du="http://schemas.microsoft.com/office/word/2023/wordml/word16du" xmlns:w16sdtdh="http://schemas.microsoft.com/office/word/2020/wordml/sdtdatahash" xmlns:w16se="http://schemas.microsoft.com/office/word/2015/wordml/symex" xmlns:wpg="http://schemas.microsoft.com/office/word/2010/wordprocessingGroup" xmlns:wpi="http://schemas.microsoft.com/office/word/2010/wordprocessingInk" xmlns:wne="http://schemas.microsoft.com/office/word/2006/wordml" xmlns:wps="http://schemas.microsoft.com/office/word/2010/wordprocessingShape" mc:Ignorable="w14 w15 w16se w16cid w16 w16cex w16sdtdh wp14">
   <w:footnote w:type="separator" w:id="-1">
     <w:p>
       <w:pPr>
@@ -1650,8 +2657,121 @@
 </file>
 
 <file path=word/numbering.xml><?xml version="1.0" encoding="utf-8"?>
-<w:numbering xmlns:wpc="http://schemas.microsoft.com/office/word/2010/wordprocessingCanvas" xmlns:cx="http://schemas.microsoft.com/office/drawing/2014/chartex" xmlns:cx1="http://schemas.microsoft.com/office/drawing/2015/9/8/chartex" xmlns:cx2="http://schemas.microsoft.com/office/drawing/2015/10/21/chartex" xmlns:cx3="http://schemas.microsoft.com/office/drawing/2016/5/9/chartex" xmlns:cx4="http://schemas.microsoft.com/office/drawing/2016/5/10/chartex" xmlns:cx5="http://schemas.microsoft.com/office/drawing/2016/5/11/chartex" xmlns:cx6="http://schemas.microsoft.com/office/drawing/2016/5/12/chartex" xmlns:cx7="http://schemas.microsoft.com/office/drawing/2016/5/13/chartex" xmlns:cx8="http://schemas.microsoft.com/office/drawing/2016/5/14/chartex" xmlns:mc="http://schemas.openxmlformats.org/markup-compatibility/2006" xmlns:aink="http://schemas.microsoft.com/office/drawing/2016/ink" xmlns:am3d="http://schemas.microsoft.com/office/drawing/2017/model3d" xmlns:o="urn:schemas-microsoft-com:office:office" xmlns:oel="http://schemas.microsoft.com/office/2019/extlst" xmlns:r="http://schemas.openxmlformats.org/officeDocument/2006/relationships" xmlns:m="http://schemas.openxmlformats.org/officeDocument/2006/math" xmlns:v="urn:schemas-microsoft-com:vml" xmlns:wp14="http://schemas.microsoft.com/office/word/2010/wordprocessingDrawing" xmlns:wp="http://schemas.openxmlformats.org/drawingml/2006/wordprocessingDrawing" xmlns:w10="urn:schemas-microsoft-com:office:word" xmlns:w="http://schemas.openxmlformats.org/wordprocessingml/2006/main" xmlns:w14="http://schemas.microsoft.com/office/word/2010/wordml" xmlns:w15="http://schemas.microsoft.com/office/word/2012/wordml" xmlns:w16cex="http://schemas.microsoft.com/office/word/2018/wordml/cex" xmlns:w16cid="http://schemas.microsoft.com/office/word/2016/wordml/cid" xmlns:w16="http://schemas.microsoft.com/office/word/2018/wordml" xmlns:w16sdtdh="http://schemas.microsoft.com/office/word/2020/wordml/sdtdatahash" xmlns:w16se="http://schemas.microsoft.com/office/word/2015/wordml/symex" xmlns:wpg="http://schemas.microsoft.com/office/word/2010/wordprocessingGroup" xmlns:wpi="http://schemas.microsoft.com/office/word/2010/wordprocessingInk" xmlns:wne="http://schemas.microsoft.com/office/word/2006/wordml" xmlns:wps="http://schemas.microsoft.com/office/word/2010/wordprocessingShape" mc:Ignorable="w14 w15 w16se w16cid w16 w16cex w16sdtdh wp14">
+<w:numbering xmlns:wpc="http://schemas.microsoft.com/office/word/2010/wordprocessingCanvas" xmlns:cx="http://schemas.microsoft.com/office/drawing/2014/chartex" xmlns:cx1="http://schemas.microsoft.com/office/drawing/2015/9/8/chartex" xmlns:cx2="http://schemas.microsoft.com/office/drawing/2015/10/21/chartex" xmlns:cx3="http://schemas.microsoft.com/office/drawing/2016/5/9/chartex" xmlns:cx4="http://schemas.microsoft.com/office/drawing/2016/5/10/chartex" xmlns:cx5="http://schemas.microsoft.com/office/drawing/2016/5/11/chartex" xmlns:cx6="http://schemas.microsoft.com/office/drawing/2016/5/12/chartex" xmlns:cx7="http://schemas.microsoft.com/office/drawing/2016/5/13/chartex" xmlns:cx8="http://schemas.microsoft.com/office/drawing/2016/5/14/chartex" xmlns:mc="http://schemas.openxmlformats.org/markup-compatibility/2006" xmlns:aink="http://schemas.microsoft.com/office/drawing/2016/ink" xmlns:am3d="http://schemas.microsoft.com/office/drawing/2017/model3d" xmlns:o="urn:schemas-microsoft-com:office:office" xmlns:oel="http://schemas.microsoft.com/office/2019/extlst" xmlns:r="http://schemas.openxmlformats.org/officeDocument/2006/relationships" xmlns:m="http://schemas.openxmlformats.org/officeDocument/2006/math" xmlns:v="urn:schemas-microsoft-com:vml" xmlns:wp14="http://schemas.microsoft.com/office/word/2010/wordprocessingDrawing" xmlns:wp="http://schemas.openxmlformats.org/drawingml/2006/wordprocessingDrawing" xmlns:w10="urn:schemas-microsoft-com:office:word" xmlns:w="http://schemas.openxmlformats.org/wordprocessingml/2006/main" xmlns:w14="http://schemas.microsoft.com/office/word/2010/wordml" xmlns:w15="http://schemas.microsoft.com/office/word/2012/wordml" xmlns:w16cex="http://schemas.microsoft.com/office/word/2018/wordml/cex" xmlns:w16cid="http://schemas.microsoft.com/office/word/2016/wordml/cid" xmlns:w16="http://schemas.microsoft.com/office/word/2018/wordml" xmlns:w16du="http://schemas.microsoft.com/office/word/2023/wordml/word16du" xmlns:w16sdtdh="http://schemas.microsoft.com/office/word/2020/wordml/sdtdatahash" xmlns:w16se="http://schemas.microsoft.com/office/word/2015/wordml/symex" xmlns:wpg="http://schemas.microsoft.com/office/word/2010/wordprocessingGroup" xmlns:wpi="http://schemas.microsoft.com/office/word/2010/wordprocessingInk" xmlns:wne="http://schemas.microsoft.com/office/word/2006/wordml" xmlns:wps="http://schemas.microsoft.com/office/word/2010/wordprocessingShape" mc:Ignorable="w14 w15 w16se w16cid w16 w16cex w16sdtdh wp14">
   <w:abstractNum w:abstractNumId="0" w15:restartNumberingAfterBreak="0">
+    <w:nsid w:val="01583E31"/>
+    <w:multiLevelType w:val="hybridMultilevel"/>
+    <w:tmpl w:val="626EB638"/>
+    <w:lvl w:ilvl="0" w:tplc="3DE8537E">
+      <w:start w:val="5"/>
+      <w:numFmt w:val="bullet"/>
+      <w:lvlText w:val="-"/>
+      <w:lvlJc w:val="left"/>
+      <w:pPr>
+        <w:ind w:left="360" w:hanging="360"/>
+      </w:pPr>
+      <w:rPr>
+        <w:rFonts w:ascii="Calibri" w:eastAsiaTheme="minorEastAsia" w:hAnsi="Calibri" w:cs="Calibri" w:hint="default"/>
+      </w:rPr>
+    </w:lvl>
+    <w:lvl w:ilvl="1" w:tplc="08090003" w:tentative="1">
+      <w:start w:val="1"/>
+      <w:numFmt w:val="bullet"/>
+      <w:lvlText w:val="o"/>
+      <w:lvlJc w:val="left"/>
+      <w:pPr>
+        <w:ind w:left="1080" w:hanging="360"/>
+      </w:pPr>
+      <w:rPr>
+        <w:rFonts w:ascii="Courier New" w:hAnsi="Courier New" w:cs="Courier New" w:hint="default"/>
+      </w:rPr>
+    </w:lvl>
+    <w:lvl w:ilvl="2" w:tplc="08090005" w:tentative="1">
+      <w:start w:val="1"/>
+      <w:numFmt w:val="bullet"/>
+      <w:lvlText w:val=""/>
+      <w:lvlJc w:val="left"/>
+      <w:pPr>
+        <w:ind w:left="1800" w:hanging="360"/>
+      </w:pPr>
+      <w:rPr>
+        <w:rFonts w:ascii="Wingdings" w:hAnsi="Wingdings" w:hint="default"/>
+      </w:rPr>
+    </w:lvl>
+    <w:lvl w:ilvl="3" w:tplc="08090001" w:tentative="1">
+      <w:start w:val="1"/>
+      <w:numFmt w:val="bullet"/>
+      <w:lvlText w:val=""/>
+      <w:lvlJc w:val="left"/>
+      <w:pPr>
+        <w:ind w:left="2520" w:hanging="360"/>
+      </w:pPr>
+      <w:rPr>
+        <w:rFonts w:ascii="Symbol" w:hAnsi="Symbol" w:hint="default"/>
+      </w:rPr>
+    </w:lvl>
+    <w:lvl w:ilvl="4" w:tplc="08090003" w:tentative="1">
+      <w:start w:val="1"/>
+      <w:numFmt w:val="bullet"/>
+      <w:lvlText w:val="o"/>
+      <w:lvlJc w:val="left"/>
+      <w:pPr>
+        <w:ind w:left="3240" w:hanging="360"/>
+      </w:pPr>
+      <w:rPr>
+        <w:rFonts w:ascii="Courier New" w:hAnsi="Courier New" w:cs="Courier New" w:hint="default"/>
+      </w:rPr>
+    </w:lvl>
+    <w:lvl w:ilvl="5" w:tplc="08090005" w:tentative="1">
+      <w:start w:val="1"/>
+      <w:numFmt w:val="bullet"/>
+      <w:lvlText w:val=""/>
+      <w:lvlJc w:val="left"/>
+      <w:pPr>
+        <w:ind w:left="3960" w:hanging="360"/>
+      </w:pPr>
+      <w:rPr>
+        <w:rFonts w:ascii="Wingdings" w:hAnsi="Wingdings" w:hint="default"/>
+      </w:rPr>
+    </w:lvl>
+    <w:lvl w:ilvl="6" w:tplc="08090001" w:tentative="1">
+      <w:start w:val="1"/>
+      <w:numFmt w:val="bullet"/>
+      <w:lvlText w:val=""/>
+      <w:lvlJc w:val="left"/>
+      <w:pPr>
+        <w:ind w:left="4680" w:hanging="360"/>
+      </w:pPr>
+      <w:rPr>
+        <w:rFonts w:ascii="Symbol" w:hAnsi="Symbol" w:hint="default"/>
+      </w:rPr>
+    </w:lvl>
+    <w:lvl w:ilvl="7" w:tplc="08090003" w:tentative="1">
+      <w:start w:val="1"/>
+      <w:numFmt w:val="bullet"/>
+      <w:lvlText w:val="o"/>
+      <w:lvlJc w:val="left"/>
+      <w:pPr>
+        <w:ind w:left="5400" w:hanging="360"/>
+      </w:pPr>
+      <w:rPr>
+        <w:rFonts w:ascii="Courier New" w:hAnsi="Courier New" w:cs="Courier New" w:hint="default"/>
+      </w:rPr>
+    </w:lvl>
+    <w:lvl w:ilvl="8" w:tplc="08090005" w:tentative="1">
+      <w:start w:val="1"/>
+      <w:numFmt w:val="bullet"/>
+      <w:lvlText w:val=""/>
+      <w:lvlJc w:val="left"/>
+      <w:pPr>
+        <w:ind w:left="6120" w:hanging="360"/>
+      </w:pPr>
+      <w:rPr>
+        <w:rFonts w:ascii="Wingdings" w:hAnsi="Wingdings" w:hint="default"/>
+      </w:rPr>
+    </w:lvl>
+  </w:abstractNum>
+  <w:abstractNum w:abstractNumId="1" w15:restartNumberingAfterBreak="0">
     <w:nsid w:val="05583022"/>
     <w:multiLevelType w:val="hybridMultilevel"/>
     <w:tmpl w:val="EA848854"/>
@@ -1761,7 +2881,7 @@
       </w:rPr>
     </w:lvl>
   </w:abstractNum>
-  <w:abstractNum w:abstractNumId="1" w15:restartNumberingAfterBreak="0">
+  <w:abstractNum w:abstractNumId="2" w15:restartNumberingAfterBreak="0">
     <w:nsid w:val="1823254E"/>
     <w:multiLevelType w:val="hybridMultilevel"/>
     <w:tmpl w:val="57409B62"/>
@@ -1871,7 +2991,7 @@
       </w:rPr>
     </w:lvl>
   </w:abstractNum>
-  <w:abstractNum w:abstractNumId="2" w15:restartNumberingAfterBreak="0">
+  <w:abstractNum w:abstractNumId="3" w15:restartNumberingAfterBreak="0">
     <w:nsid w:val="21451DEA"/>
     <w:multiLevelType w:val="hybridMultilevel"/>
     <w:tmpl w:val="45C0525A"/>
@@ -1983,7 +3103,120 @@
       </w:rPr>
     </w:lvl>
   </w:abstractNum>
-  <w:abstractNum w:abstractNumId="3" w15:restartNumberingAfterBreak="0">
+  <w:abstractNum w:abstractNumId="4" w15:restartNumberingAfterBreak="0">
+    <w:nsid w:val="40CB731E"/>
+    <w:multiLevelType w:val="hybridMultilevel"/>
+    <w:tmpl w:val="6498958E"/>
+    <w:lvl w:ilvl="0" w:tplc="C054F584">
+      <w:start w:val="5"/>
+      <w:numFmt w:val="bullet"/>
+      <w:lvlText w:val="-"/>
+      <w:lvlJc w:val="left"/>
+      <w:pPr>
+        <w:ind w:left="360" w:hanging="360"/>
+      </w:pPr>
+      <w:rPr>
+        <w:rFonts w:ascii="Calibri" w:eastAsiaTheme="minorEastAsia" w:hAnsi="Calibri" w:cs="Calibri" w:hint="default"/>
+      </w:rPr>
+    </w:lvl>
+    <w:lvl w:ilvl="1" w:tplc="08090003" w:tentative="1">
+      <w:start w:val="1"/>
+      <w:numFmt w:val="bullet"/>
+      <w:lvlText w:val="o"/>
+      <w:lvlJc w:val="left"/>
+      <w:pPr>
+        <w:ind w:left="1080" w:hanging="360"/>
+      </w:pPr>
+      <w:rPr>
+        <w:rFonts w:ascii="Courier New" w:hAnsi="Courier New" w:cs="Courier New" w:hint="default"/>
+      </w:rPr>
+    </w:lvl>
+    <w:lvl w:ilvl="2" w:tplc="08090005" w:tentative="1">
+      <w:start w:val="1"/>
+      <w:numFmt w:val="bullet"/>
+      <w:lvlText w:val=""/>
+      <w:lvlJc w:val="left"/>
+      <w:pPr>
+        <w:ind w:left="1800" w:hanging="360"/>
+      </w:pPr>
+      <w:rPr>
+        <w:rFonts w:ascii="Wingdings" w:hAnsi="Wingdings" w:hint="default"/>
+      </w:rPr>
+    </w:lvl>
+    <w:lvl w:ilvl="3" w:tplc="08090001" w:tentative="1">
+      <w:start w:val="1"/>
+      <w:numFmt w:val="bullet"/>
+      <w:lvlText w:val=""/>
+      <w:lvlJc w:val="left"/>
+      <w:pPr>
+        <w:ind w:left="2520" w:hanging="360"/>
+      </w:pPr>
+      <w:rPr>
+        <w:rFonts w:ascii="Symbol" w:hAnsi="Symbol" w:hint="default"/>
+      </w:rPr>
+    </w:lvl>
+    <w:lvl w:ilvl="4" w:tplc="08090003" w:tentative="1">
+      <w:start w:val="1"/>
+      <w:numFmt w:val="bullet"/>
+      <w:lvlText w:val="o"/>
+      <w:lvlJc w:val="left"/>
+      <w:pPr>
+        <w:ind w:left="3240" w:hanging="360"/>
+      </w:pPr>
+      <w:rPr>
+        <w:rFonts w:ascii="Courier New" w:hAnsi="Courier New" w:cs="Courier New" w:hint="default"/>
+      </w:rPr>
+    </w:lvl>
+    <w:lvl w:ilvl="5" w:tplc="08090005" w:tentative="1">
+      <w:start w:val="1"/>
+      <w:numFmt w:val="bullet"/>
+      <w:lvlText w:val=""/>
+      <w:lvlJc w:val="left"/>
+      <w:pPr>
+        <w:ind w:left="3960" w:hanging="360"/>
+      </w:pPr>
+      <w:rPr>
+        <w:rFonts w:ascii="Wingdings" w:hAnsi="Wingdings" w:hint="default"/>
+      </w:rPr>
+    </w:lvl>
+    <w:lvl w:ilvl="6" w:tplc="08090001" w:tentative="1">
+      <w:start w:val="1"/>
+      <w:numFmt w:val="bullet"/>
+      <w:lvlText w:val=""/>
+      <w:lvlJc w:val="left"/>
+      <w:pPr>
+        <w:ind w:left="4680" w:hanging="360"/>
+      </w:pPr>
+      <w:rPr>
+        <w:rFonts w:ascii="Symbol" w:hAnsi="Symbol" w:hint="default"/>
+      </w:rPr>
+    </w:lvl>
+    <w:lvl w:ilvl="7" w:tplc="08090003" w:tentative="1">
+      <w:start w:val="1"/>
+      <w:numFmt w:val="bullet"/>
+      <w:lvlText w:val="o"/>
+      <w:lvlJc w:val="left"/>
+      <w:pPr>
+        <w:ind w:left="5400" w:hanging="360"/>
+      </w:pPr>
+      <w:rPr>
+        <w:rFonts w:ascii="Courier New" w:hAnsi="Courier New" w:cs="Courier New" w:hint="default"/>
+      </w:rPr>
+    </w:lvl>
+    <w:lvl w:ilvl="8" w:tplc="08090005" w:tentative="1">
+      <w:start w:val="1"/>
+      <w:numFmt w:val="bullet"/>
+      <w:lvlText w:val=""/>
+      <w:lvlJc w:val="left"/>
+      <w:pPr>
+        <w:ind w:left="6120" w:hanging="360"/>
+      </w:pPr>
+      <w:rPr>
+        <w:rFonts w:ascii="Wingdings" w:hAnsi="Wingdings" w:hint="default"/>
+      </w:rPr>
+    </w:lvl>
+  </w:abstractNum>
+  <w:abstractNum w:abstractNumId="5" w15:restartNumberingAfterBreak="0">
     <w:nsid w:val="59AC71E5"/>
     <w:multiLevelType w:val="hybridMultilevel"/>
     <w:tmpl w:val="F38A87EA"/>
@@ -2097,16 +3330,22 @@
     </w:lvl>
   </w:abstractNum>
   <w:num w:numId="1" w16cid:durableId="1897082787">
-    <w:abstractNumId w:val="0"/>
+    <w:abstractNumId w:val="1"/>
   </w:num>
   <w:num w:numId="2" w16cid:durableId="1650282585">
+    <w:abstractNumId w:val="3"/>
+  </w:num>
+  <w:num w:numId="3" w16cid:durableId="327901712">
     <w:abstractNumId w:val="2"/>
   </w:num>
-  <w:num w:numId="3" w16cid:durableId="327901712">
-    <w:abstractNumId w:val="1"/>
+  <w:num w:numId="4" w16cid:durableId="120927770">
+    <w:abstractNumId w:val="5"/>
   </w:num>
-  <w:num w:numId="4" w16cid:durableId="120927770">
-    <w:abstractNumId w:val="3"/>
+  <w:num w:numId="5" w16cid:durableId="1285575517">
+    <w:abstractNumId w:val="4"/>
+  </w:num>
+  <w:num w:numId="6" w16cid:durableId="1542592186">
+    <w:abstractNumId w:val="0"/>
   </w:num>
 </w:numbering>
 </file>

</xml_diff>

<commit_message>
updates to reading notes
</commit_message>
<xml_diff>
--- a/CASA Dissertation Readings.docx
+++ b/CASA Dissertation Readings.docx
@@ -990,13 +990,8 @@
               <w:jc w:val="left"/>
             </w:pPr>
             <w:r>
-              <w:t xml:space="preserve">2011 census predicts 31% India’s population live in urban areas; this is far lower than other estimates would </w:t>
-            </w:r>
-            <w:proofErr w:type="gramStart"/>
-            <w:r>
-              <w:t>suggest</w:t>
-            </w:r>
-            <w:proofErr w:type="gramEnd"/>
+              <w:t>2011 census predicts 31% India’s population live in urban areas; this is far lower than other estimates would suggest</w:t>
+            </w:r>
           </w:p>
           <w:p>
             <w:pPr>
@@ -1124,15 +1119,7 @@
               <w:jc w:val="left"/>
             </w:pPr>
             <w:r>
-              <w:t xml:space="preserve">“Census towns are legally rural </w:t>
-            </w:r>
-            <w:proofErr w:type="gramStart"/>
-            <w:r>
-              <w:t>settlements</w:t>
-            </w:r>
-            <w:proofErr w:type="gramEnd"/>
-            <w:r>
-              <w:t xml:space="preserve"> but they are designated as urban for the purposes of an upcoming census and grouped with statutory urban areas in the official post-census tabulations” (p.3)</w:t>
+              <w:t>“Census towns are legally rural settlements but they are designated as urban for the purposes of an upcoming census and grouped with statutory urban areas in the official post-census tabulations” (p.3)</w:t>
             </w:r>
           </w:p>
           <w:p>
@@ -1379,13 +1366,8 @@
               <w:t xml:space="preserve">Density, size and availability of geospatial data has </w:t>
             </w:r>
             <w:r>
-              <w:t xml:space="preserve">facilitated new research in spatial and temporal </w:t>
-            </w:r>
-            <w:proofErr w:type="gramStart"/>
-            <w:r>
-              <w:t>analysis</w:t>
-            </w:r>
-            <w:proofErr w:type="gramEnd"/>
+              <w:t>facilitated new research in spatial and temporal analysis</w:t>
+            </w:r>
           </w:p>
           <w:p>
             <w:pPr>
@@ -1640,14 +1622,9 @@
         <w:pStyle w:val="Heading2"/>
       </w:pPr>
       <w:bookmarkStart w:id="3" w:name="_Toc135144979"/>
-      <w:proofErr w:type="spellStart"/>
       <w:r>
         <w:lastRenderedPageBreak/>
-        <w:t>Mubareka</w:t>
-      </w:r>
-      <w:proofErr w:type="spellEnd"/>
-      <w:r>
-        <w:t xml:space="preserve"> 2008 – Settlement location and population density estimation</w:t>
+        <w:t>Mubareka 2008 – Settlement location and population density estimation</w:t>
       </w:r>
       <w:bookmarkEnd w:id="3"/>
     </w:p>
@@ -1683,13 +1660,8 @@
             <w:pPr>
               <w:jc w:val="left"/>
             </w:pPr>
-            <w:proofErr w:type="spellStart"/>
-            <w:r>
-              <w:t>Mubareka</w:t>
-            </w:r>
-            <w:proofErr w:type="spellEnd"/>
-            <w:r>
-              <w:t xml:space="preserve"> 2008 – Settlement location and population density estimation using remote sensing</w:t>
+            <w:r>
+              <w:t>Mubareka 2008 – Settlement location and population density estimation using remote sensing</w:t>
             </w:r>
           </w:p>
         </w:tc>
@@ -1900,15 +1872,7 @@
               <w:t xml:space="preserve">2 </w:t>
             </w:r>
             <w:r>
-              <w:t>of approx. 0.3; is this sufficient for practice/application? (</w:t>
-            </w:r>
-            <w:proofErr w:type="gramStart"/>
-            <w:r>
-              <w:t>may</w:t>
-            </w:r>
-            <w:proofErr w:type="gramEnd"/>
-            <w:r>
-              <w:t xml:space="preserve"> need to look deeper into the interpretation of R</w:t>
+              <w:t>of approx. 0.3; is this sufficient for practice/application? (may need to look deeper into the interpretation of R</w:t>
             </w:r>
             <w:r>
               <w:rPr>
@@ -1945,15 +1909,7 @@
               <w:jc w:val="left"/>
             </w:pPr>
             <w:r>
-              <w:t xml:space="preserve">Methodology is very </w:t>
-            </w:r>
-            <w:proofErr w:type="gramStart"/>
-            <w:r>
-              <w:t>complex, and</w:t>
-            </w:r>
-            <w:proofErr w:type="gramEnd"/>
-            <w:r>
-              <w:t xml:space="preserve"> requires extensive data cleaning calculations before incorporation in model; would be challenging to replicate in a different context. </w:t>
+              <w:t xml:space="preserve">Methodology is very complex, and requires extensive data cleaning calculations before incorporation in model; would be challenging to replicate in a different context. </w:t>
             </w:r>
           </w:p>
         </w:tc>
@@ -2017,15 +1973,7 @@
               <w:jc w:val="left"/>
             </w:pPr>
             <w:r>
-              <w:t xml:space="preserve">Pop density estimates are more predictable in rural areas, compared with urban </w:t>
-            </w:r>
-            <w:proofErr w:type="gramStart"/>
-            <w:r>
-              <w:t>environments</w:t>
-            </w:r>
-            <w:proofErr w:type="gramEnd"/>
-            <w:r>
-              <w:t xml:space="preserve"> </w:t>
+              <w:t xml:space="preserve">Pop density estimates are more predictable in rural areas, compared with urban environments </w:t>
             </w:r>
           </w:p>
           <w:p>
@@ -2050,21 +1998,8 @@
               </w:numPr>
               <w:jc w:val="left"/>
             </w:pPr>
-            <w:proofErr w:type="spellStart"/>
-            <w:r>
-              <w:t>Deichmann</w:t>
-            </w:r>
-            <w:proofErr w:type="spellEnd"/>
-            <w:r>
-              <w:t xml:space="preserve"> &amp; </w:t>
-            </w:r>
-            <w:proofErr w:type="spellStart"/>
-            <w:r>
-              <w:t>Eklundh</w:t>
-            </w:r>
-            <w:proofErr w:type="spellEnd"/>
-            <w:r>
-              <w:t xml:space="preserve"> 1991</w:t>
+            <w:r>
+              <w:t>Deichmann &amp; Eklundh 1991</w:t>
             </w:r>
           </w:p>
           <w:p>
@@ -2076,13 +2011,8 @@
               </w:numPr>
               <w:jc w:val="left"/>
             </w:pPr>
-            <w:proofErr w:type="spellStart"/>
-            <w:r>
-              <w:t>Dichmann</w:t>
-            </w:r>
-            <w:proofErr w:type="spellEnd"/>
-            <w:r>
-              <w:t xml:space="preserve"> 1996</w:t>
+            <w:r>
+              <w:t>Dichmann 1996</w:t>
             </w:r>
           </w:p>
           <w:p>
@@ -2095,15 +2025,7 @@
               <w:jc w:val="left"/>
             </w:pPr>
             <w:r>
-              <w:t xml:space="preserve">Sweitzer &amp; </w:t>
-            </w:r>
-            <w:proofErr w:type="spellStart"/>
-            <w:r>
-              <w:t>Langaas</w:t>
-            </w:r>
-            <w:proofErr w:type="spellEnd"/>
-            <w:r>
-              <w:t xml:space="preserve"> 1995</w:t>
+              <w:t>Sweitzer &amp; Langaas 1995</w:t>
             </w:r>
           </w:p>
           <w:p>
@@ -2172,21 +2094,11 @@
         <w:pStyle w:val="Heading2"/>
       </w:pPr>
       <w:bookmarkStart w:id="4" w:name="_Toc135144980"/>
-      <w:proofErr w:type="spellStart"/>
       <w:r>
         <w:lastRenderedPageBreak/>
-        <w:t>Thenkabail</w:t>
-      </w:r>
-      <w:proofErr w:type="spellEnd"/>
-      <w:r>
-        <w:t xml:space="preserve"> 2009 – Irrigated area maps of India using remote </w:t>
-      </w:r>
-      <w:proofErr w:type="gramStart"/>
-      <w:r>
-        <w:t>sensing</w:t>
+        <w:t>Thenkabail 2009 – Irrigated area maps of India using remote sensing</w:t>
       </w:r>
       <w:bookmarkEnd w:id="4"/>
-      <w:proofErr w:type="gramEnd"/>
     </w:p>
     <w:tbl>
       <w:tblPr>
@@ -2221,13 +2133,8 @@
               <w:spacing w:after="160" w:line="252" w:lineRule="auto"/>
               <w:jc w:val="left"/>
             </w:pPr>
-            <w:proofErr w:type="spellStart"/>
-            <w:r>
-              <w:t>Thenkabail</w:t>
-            </w:r>
-            <w:proofErr w:type="spellEnd"/>
-            <w:r>
-              <w:t xml:space="preserve">, P.S. </w:t>
+            <w:r>
+              <w:t xml:space="preserve">Thenkabail, P.S. </w:t>
             </w:r>
             <w:r>
               <w:rPr>
@@ -2467,15 +2374,7 @@
               <w:jc w:val="left"/>
             </w:pPr>
             <w:r>
-              <w:t xml:space="preserve">A need for better harmonisation between different irrigation </w:t>
-            </w:r>
-            <w:proofErr w:type="gramStart"/>
-            <w:r>
-              <w:t>estimates, and</w:t>
-            </w:r>
-            <w:proofErr w:type="gramEnd"/>
-            <w:r>
-              <w:t xml:space="preserve"> understanding of why the differences in estimates are so large. </w:t>
+              <w:t xml:space="preserve">A need for better harmonisation between different irrigation estimates, and understanding of why the differences in estimates are so large. </w:t>
             </w:r>
           </w:p>
         </w:tc>
@@ -2503,15 +2402,7 @@
               <w:jc w:val="left"/>
             </w:pPr>
             <w:r>
-              <w:t xml:space="preserve">Uses existing remote-sensing research (the GIAM and GMIA), rather than own methodology; </w:t>
-            </w:r>
-            <w:proofErr w:type="gramStart"/>
-            <w:r>
-              <w:t>therefore</w:t>
-            </w:r>
-            <w:proofErr w:type="gramEnd"/>
-            <w:r>
-              <w:t xml:space="preserve"> less applicable to developing method for dissertation. </w:t>
+              <w:t xml:space="preserve">Uses existing remote-sensing research (the GIAM and GMIA), rather than own methodology; therefore less applicable to developing method for dissertation. </w:t>
             </w:r>
           </w:p>
         </w:tc>
@@ -2538,6 +2429,309 @@
             <w:pPr>
               <w:jc w:val="left"/>
             </w:pPr>
+          </w:p>
+        </w:tc>
+      </w:tr>
+      <w:tr>
+        <w:tc>
+          <w:tcPr>
+            <w:tcW w:w="3256" w:type="dxa"/>
+          </w:tcPr>
+          <w:p>
+            <w:pPr>
+              <w:jc w:val="left"/>
+            </w:pPr>
+            <w:r>
+              <w:t xml:space="preserve">Additional notes </w:t>
+            </w:r>
+          </w:p>
+          <w:p>
+            <w:pPr>
+              <w:jc w:val="left"/>
+              <w:rPr>
+                <w:i/>
+                <w:iCs/>
+              </w:rPr>
+            </w:pPr>
+            <w:r>
+              <w:rPr>
+                <w:i/>
+                <w:iCs/>
+                <w:sz w:val="18"/>
+                <w:szCs w:val="18"/>
+              </w:rPr>
+              <w:t>(incl. useful quotes)</w:t>
+            </w:r>
+          </w:p>
+        </w:tc>
+        <w:tc>
+          <w:tcPr>
+            <w:tcW w:w="5760" w:type="dxa"/>
+          </w:tcPr>
+          <w:p>
+            <w:pPr>
+              <w:jc w:val="left"/>
+            </w:pPr>
+          </w:p>
+        </w:tc>
+      </w:tr>
+    </w:tbl>
+    <w:p>
+      <w:pPr>
+        <w:rPr>
+          <w:rFonts w:asciiTheme="majorHAnsi" w:eastAsiaTheme="majorEastAsia" w:hAnsiTheme="majorHAnsi" w:cstheme="majorBidi"/>
+          <w:b/>
+          <w:bCs/>
+          <w:sz w:val="28"/>
+          <w:szCs w:val="28"/>
+        </w:rPr>
+      </w:pPr>
+    </w:p>
+    <w:p>
+      <w:pPr>
+        <w:rPr>
+          <w:rFonts w:asciiTheme="majorHAnsi" w:eastAsiaTheme="majorEastAsia" w:hAnsiTheme="majorHAnsi" w:cstheme="majorBidi"/>
+          <w:b/>
+          <w:bCs/>
+          <w:sz w:val="28"/>
+          <w:szCs w:val="28"/>
+        </w:rPr>
+      </w:pPr>
+      <w:r>
+        <w:rPr>
+          <w:rFonts w:asciiTheme="majorHAnsi" w:eastAsiaTheme="majorEastAsia" w:hAnsiTheme="majorHAnsi" w:cstheme="majorBidi"/>
+          <w:b/>
+          <w:bCs/>
+          <w:sz w:val="28"/>
+          <w:szCs w:val="28"/>
+        </w:rPr>
+        <w:br w:type="page"/>
+      </w:r>
+    </w:p>
+    <w:p>
+      <w:pPr>
+        <w:pStyle w:val="Heading2"/>
+      </w:pPr>
+      <w:r>
+        <w:lastRenderedPageBreak/>
+        <w:t>World Bank 2023 – Agriculture and Food</w:t>
+      </w:r>
+    </w:p>
+    <w:tbl>
+      <w:tblPr>
+        <w:tblStyle w:val="TableGrid"/>
+        <w:tblW w:w="0" w:type="auto"/>
+        <w:tblLook w:val="04A0" w:firstRow="1" w:lastRow="0" w:firstColumn="1" w:lastColumn="0" w:noHBand="0" w:noVBand="1"/>
+      </w:tblPr>
+      <w:tblGrid>
+        <w:gridCol w:w="3256"/>
+        <w:gridCol w:w="5760"/>
+      </w:tblGrid>
+      <w:tr>
+        <w:tc>
+          <w:tcPr>
+            <w:tcW w:w="3256" w:type="dxa"/>
+          </w:tcPr>
+          <w:p>
+            <w:pPr>
+              <w:jc w:val="left"/>
+            </w:pPr>
+            <w:r>
+              <w:t>Full reference</w:t>
+            </w:r>
+          </w:p>
+        </w:tc>
+        <w:tc>
+          <w:tcPr>
+            <w:tcW w:w="5760" w:type="dxa"/>
+          </w:tcPr>
+          <w:p>
+            <w:pPr>
+              <w:jc w:val="left"/>
+            </w:pPr>
+          </w:p>
+        </w:tc>
+      </w:tr>
+      <w:tr>
+        <w:tc>
+          <w:tcPr>
+            <w:tcW w:w="3256" w:type="dxa"/>
+          </w:tcPr>
+          <w:p>
+            <w:pPr>
+              <w:jc w:val="left"/>
+            </w:pPr>
+            <w:r>
+              <w:t>Article type</w:t>
+            </w:r>
+          </w:p>
+          <w:p>
+            <w:pPr>
+              <w:jc w:val="left"/>
+              <w:rPr>
+                <w:i/>
+                <w:iCs/>
+              </w:rPr>
+            </w:pPr>
+            <w:r>
+              <w:rPr>
+                <w:i/>
+                <w:iCs/>
+                <w:sz w:val="18"/>
+                <w:szCs w:val="18"/>
+              </w:rPr>
+              <w:t>(e.g., Empirical, Theoretical, Conceptual)</w:t>
+            </w:r>
+          </w:p>
+        </w:tc>
+        <w:tc>
+          <w:tcPr>
+            <w:tcW w:w="5760" w:type="dxa"/>
+          </w:tcPr>
+          <w:p>
+            <w:pPr>
+              <w:jc w:val="left"/>
+            </w:pPr>
+            <w:r>
+              <w:t>Web page</w:t>
+            </w:r>
+          </w:p>
+        </w:tc>
+      </w:tr>
+      <w:tr>
+        <w:tc>
+          <w:tcPr>
+            <w:tcW w:w="3256" w:type="dxa"/>
+          </w:tcPr>
+          <w:p>
+            <w:pPr>
+              <w:jc w:val="left"/>
+            </w:pPr>
+            <w:r>
+              <w:t>What is the article about?</w:t>
+            </w:r>
+          </w:p>
+        </w:tc>
+        <w:tc>
+          <w:tcPr>
+            <w:tcW w:w="5760" w:type="dxa"/>
+          </w:tcPr>
+          <w:p>
+            <w:pPr>
+              <w:jc w:val="left"/>
+            </w:pPr>
+            <w:r>
+              <w:t>High level info page introducing the topic of agriculture and food as it relates to poverty, and the work of the World Bank</w:t>
+            </w:r>
+          </w:p>
+        </w:tc>
+      </w:tr>
+      <w:tr>
+        <w:tc>
+          <w:tcPr>
+            <w:tcW w:w="3256" w:type="dxa"/>
+          </w:tcPr>
+          <w:p>
+            <w:pPr>
+              <w:jc w:val="left"/>
+            </w:pPr>
+            <w:r>
+              <w:t>What are the main findings?</w:t>
+            </w:r>
+          </w:p>
+        </w:tc>
+        <w:tc>
+          <w:tcPr>
+            <w:tcW w:w="5760" w:type="dxa"/>
+          </w:tcPr>
+          <w:p>
+            <w:pPr>
+              <w:pStyle w:val="ListParagraph"/>
+              <w:numPr>
+                <w:ilvl w:val="0"/>
+                <w:numId w:val="1"/>
+              </w:numPr>
+              <w:jc w:val="left"/>
+            </w:pPr>
+            <w:r>
+              <w:t>“</w:t>
+            </w:r>
+            <w:r>
+              <w:t>Agricultural development is one of the most powerful tools to end extreme poverty, boost shared prosperity, and feed a projected 9.7 billion people by 2050</w:t>
+            </w:r>
+            <w:r>
+              <w:t>”</w:t>
+            </w:r>
+          </w:p>
+          <w:p>
+            <w:pPr>
+              <w:jc w:val="left"/>
+              <w:rPr>
+                <w:b/>
+                <w:bCs/>
+              </w:rPr>
+            </w:pPr>
+            <w:r>
+              <w:rPr>
+                <w:b/>
+                <w:bCs/>
+              </w:rPr>
+              <w:t xml:space="preserve">World bank agriculture-related goals: </w:t>
+            </w:r>
+          </w:p>
+          <w:p>
+            <w:pPr>
+              <w:pStyle w:val="ListParagraph"/>
+              <w:numPr>
+                <w:ilvl w:val="0"/>
+                <w:numId w:val="1"/>
+              </w:numPr>
+              <w:jc w:val="left"/>
+            </w:pPr>
+            <w:r>
+              <w:t>Improving food security for all, including access to safe and nutritious food</w:t>
+            </w:r>
+          </w:p>
+          <w:p>
+            <w:pPr>
+              <w:pStyle w:val="ListParagraph"/>
+              <w:numPr>
+                <w:ilvl w:val="0"/>
+                <w:numId w:val="1"/>
+              </w:numPr>
+              <w:jc w:val="left"/>
+            </w:pPr>
+            <w:r>
+              <w:t>Making agriculture and food more sustainable and more resilient to climate change</w:t>
+            </w:r>
+          </w:p>
+        </w:tc>
+      </w:tr>
+      <w:tr>
+        <w:tc>
+          <w:tcPr>
+            <w:tcW w:w="3256" w:type="dxa"/>
+          </w:tcPr>
+          <w:p>
+            <w:pPr>
+              <w:jc w:val="left"/>
+            </w:pPr>
+            <w:r>
+              <w:t>How does it link to wider learning?</w:t>
+            </w:r>
+          </w:p>
+        </w:tc>
+        <w:tc>
+          <w:tcPr>
+            <w:tcW w:w="5760" w:type="dxa"/>
+          </w:tcPr>
+          <w:p>
+            <w:pPr>
+              <w:jc w:val="left"/>
+            </w:pPr>
+            <w:r>
+              <w:t>Will need to reference World Bank as part of broader scope and background of project. Good to include their strategy and how this research would assist in achieving specific goals/outcomes</w:t>
+            </w:r>
           </w:p>
         </w:tc>
       </w:tr>

</xml_diff>

<commit_message>
lit review draft updates, 2000 words
</commit_message>
<xml_diff>
--- a/CASA Dissertation Readings.docx
+++ b/CASA Dissertation Readings.docx
@@ -86,7 +86,7 @@
           <w:r>
             <w:fldChar w:fldCharType="separate"/>
           </w:r>
-          <w:hyperlink w:anchor="_Toc136346264" w:history="1">
+          <w:hyperlink w:anchor="_Toc136522922" w:history="1">
             <w:r>
               <w:rPr>
                 <w:rStyle w:val="Hyperlink"/>
@@ -113,7 +113,7 @@
                 <w:noProof/>
                 <w:webHidden/>
               </w:rPr>
-              <w:instrText xml:space="preserve"> PAGEREF _Toc136346264 \h </w:instrText>
+              <w:instrText xml:space="preserve"> PAGEREF _Toc136522922 \h </w:instrText>
             </w:r>
             <w:r>
               <w:rPr>
@@ -157,7 +157,7 @@
               <w14:ligatures w14:val="standardContextual"/>
             </w:rPr>
           </w:pPr>
-          <w:hyperlink w:anchor="_Toc136346265" w:history="1">
+          <w:hyperlink w:anchor="_Toc136522923" w:history="1">
             <w:r>
               <w:rPr>
                 <w:rStyle w:val="Hyperlink"/>
@@ -184,7 +184,7 @@
                 <w:noProof/>
                 <w:webHidden/>
               </w:rPr>
-              <w:instrText xml:space="preserve"> PAGEREF _Toc136346265 \h </w:instrText>
+              <w:instrText xml:space="preserve"> PAGEREF _Toc136522923 \h </w:instrText>
             </w:r>
             <w:r>
               <w:rPr>
@@ -228,7 +228,7 @@
               <w14:ligatures w14:val="standardContextual"/>
             </w:rPr>
           </w:pPr>
-          <w:hyperlink w:anchor="_Toc136346266" w:history="1">
+          <w:hyperlink w:anchor="_Toc136522924" w:history="1">
             <w:r>
               <w:rPr>
                 <w:rStyle w:val="Hyperlink"/>
@@ -255,7 +255,7 @@
                 <w:noProof/>
                 <w:webHidden/>
               </w:rPr>
-              <w:instrText xml:space="preserve"> PAGEREF _Toc136346266 \h </w:instrText>
+              <w:instrText xml:space="preserve"> PAGEREF _Toc136522924 \h </w:instrText>
             </w:r>
             <w:r>
               <w:rPr>
@@ -299,13 +299,13 @@
               <w14:ligatures w14:val="standardContextual"/>
             </w:rPr>
           </w:pPr>
-          <w:hyperlink w:anchor="_Toc136346267" w:history="1">
+          <w:hyperlink w:anchor="_Toc136522925" w:history="1">
             <w:r>
               <w:rPr>
                 <w:rStyle w:val="Hyperlink"/>
                 <w:noProof/>
               </w:rPr>
-              <w:t>Rodrigues 2011 – Estimation of small reservoir storage capacities</w:t>
+              <w:t>Miahe 2008 – Remote sensing assessment of water reservoirs in India</w:t>
             </w:r>
             <w:r>
               <w:rPr>
@@ -326,7 +326,7 @@
                 <w:noProof/>
                 <w:webHidden/>
               </w:rPr>
-              <w:instrText xml:space="preserve"> PAGEREF _Toc136346267 \h </w:instrText>
+              <w:instrText xml:space="preserve"> PAGEREF _Toc136522925 \h </w:instrText>
             </w:r>
             <w:r>
               <w:rPr>
@@ -346,7 +346,7 @@
                 <w:noProof/>
                 <w:webHidden/>
               </w:rPr>
-              <w:t>4</w:t>
+              <w:t>3</w:t>
             </w:r>
             <w:r>
               <w:rPr>
@@ -370,13 +370,13 @@
               <w14:ligatures w14:val="standardContextual"/>
             </w:rPr>
           </w:pPr>
-          <w:hyperlink w:anchor="_Toc136346268" w:history="1">
+          <w:hyperlink w:anchor="_Toc136522926" w:history="1">
             <w:r>
               <w:rPr>
                 <w:rStyle w:val="Hyperlink"/>
                 <w:noProof/>
               </w:rPr>
-              <w:t>Thenkabail 2009 – Irrigated area maps of India using remote sensing</w:t>
+              <w:t>Rodrigues 2011 – Estimation of small reservoir storage capacities</w:t>
             </w:r>
             <w:r>
               <w:rPr>
@@ -397,7 +397,7 @@
                 <w:noProof/>
                 <w:webHidden/>
               </w:rPr>
-              <w:instrText xml:space="preserve"> PAGEREF _Toc136346268 \h </w:instrText>
+              <w:instrText xml:space="preserve"> PAGEREF _Toc136522926 \h </w:instrText>
             </w:r>
             <w:r>
               <w:rPr>
@@ -417,7 +417,7 @@
                 <w:noProof/>
                 <w:webHidden/>
               </w:rPr>
-              <w:t>5</w:t>
+              <w:t>4</w:t>
             </w:r>
             <w:r>
               <w:rPr>
@@ -441,12 +441,83 @@
               <w14:ligatures w14:val="standardContextual"/>
             </w:rPr>
           </w:pPr>
-          <w:hyperlink w:anchor="_Toc136346269" w:history="1">
+          <w:hyperlink w:anchor="_Toc136522927" w:history="1">
             <w:r>
               <w:rPr>
                 <w:rStyle w:val="Hyperlink"/>
                 <w:noProof/>
               </w:rPr>
+              <w:t>Thenkabail 2009 – Irrigated area maps of India using remote sensing</w:t>
+            </w:r>
+            <w:r>
+              <w:rPr>
+                <w:noProof/>
+                <w:webHidden/>
+              </w:rPr>
+              <w:tab/>
+            </w:r>
+            <w:r>
+              <w:rPr>
+                <w:noProof/>
+                <w:webHidden/>
+              </w:rPr>
+              <w:fldChar w:fldCharType="begin"/>
+            </w:r>
+            <w:r>
+              <w:rPr>
+                <w:noProof/>
+                <w:webHidden/>
+              </w:rPr>
+              <w:instrText xml:space="preserve"> PAGEREF _Toc136522927 \h </w:instrText>
+            </w:r>
+            <w:r>
+              <w:rPr>
+                <w:noProof/>
+                <w:webHidden/>
+              </w:rPr>
+            </w:r>
+            <w:r>
+              <w:rPr>
+                <w:noProof/>
+                <w:webHidden/>
+              </w:rPr>
+              <w:fldChar w:fldCharType="separate"/>
+            </w:r>
+            <w:r>
+              <w:rPr>
+                <w:noProof/>
+                <w:webHidden/>
+              </w:rPr>
+              <w:t>5</w:t>
+            </w:r>
+            <w:r>
+              <w:rPr>
+                <w:noProof/>
+                <w:webHidden/>
+              </w:rPr>
+              <w:fldChar w:fldCharType="end"/>
+            </w:r>
+          </w:hyperlink>
+        </w:p>
+        <w:p>
+          <w:pPr>
+            <w:pStyle w:val="TOC2"/>
+            <w:tabs>
+              <w:tab w:val="right" w:leader="dot" w:pos="9016"/>
+            </w:tabs>
+            <w:rPr>
+              <w:noProof/>
+              <w:kern w:val="2"/>
+              <w:lang w:eastAsia="en-GB"/>
+              <w14:ligatures w14:val="standardContextual"/>
+            </w:rPr>
+          </w:pPr>
+          <w:hyperlink w:anchor="_Toc136522928" w:history="1">
+            <w:r>
+              <w:rPr>
+                <w:rStyle w:val="Hyperlink"/>
+                <w:noProof/>
+              </w:rPr>
               <w:t>Vidanage 2022 – Sri Lanka’s small tank cascade systems</w:t>
             </w:r>
             <w:r>
@@ -468,7 +539,7 @@
                 <w:noProof/>
                 <w:webHidden/>
               </w:rPr>
-              <w:instrText xml:space="preserve"> PAGEREF _Toc136346269 \h </w:instrText>
+              <w:instrText xml:space="preserve"> PAGEREF _Toc136522928 \h </w:instrText>
             </w:r>
             <w:r>
               <w:rPr>
@@ -512,7 +583,7 @@
               <w14:ligatures w14:val="standardContextual"/>
             </w:rPr>
           </w:pPr>
-          <w:hyperlink w:anchor="_Toc136346270" w:history="1">
+          <w:hyperlink w:anchor="_Toc136522929" w:history="1">
             <w:r>
               <w:rPr>
                 <w:rStyle w:val="Hyperlink"/>
@@ -539,7 +610,7 @@
                 <w:noProof/>
                 <w:webHidden/>
               </w:rPr>
-              <w:instrText xml:space="preserve"> PAGEREF _Toc136346270 \h </w:instrText>
+              <w:instrText xml:space="preserve"> PAGEREF _Toc136522929 \h </w:instrText>
             </w:r>
             <w:r>
               <w:rPr>
@@ -583,7 +654,7 @@
               <w14:ligatures w14:val="standardContextual"/>
             </w:rPr>
           </w:pPr>
-          <w:hyperlink w:anchor="_Toc136346271" w:history="1">
+          <w:hyperlink w:anchor="_Toc136522930" w:history="1">
             <w:r>
               <w:rPr>
                 <w:rStyle w:val="Hyperlink"/>
@@ -610,7 +681,7 @@
                 <w:noProof/>
                 <w:webHidden/>
               </w:rPr>
-              <w:instrText xml:space="preserve"> PAGEREF _Toc136346271 \h </w:instrText>
+              <w:instrText xml:space="preserve"> PAGEREF _Toc136522930 \h </w:instrText>
             </w:r>
             <w:r>
               <w:rPr>
@@ -654,7 +725,7 @@
               <w14:ligatures w14:val="standardContextual"/>
             </w:rPr>
           </w:pPr>
-          <w:hyperlink w:anchor="_Toc136346272" w:history="1">
+          <w:hyperlink w:anchor="_Toc136522931" w:history="1">
             <w:r>
               <w:rPr>
                 <w:rStyle w:val="Hyperlink"/>
@@ -681,7 +752,7 @@
                 <w:noProof/>
                 <w:webHidden/>
               </w:rPr>
-              <w:instrText xml:space="preserve"> PAGEREF _Toc136346272 \h </w:instrText>
+              <w:instrText xml:space="preserve"> PAGEREF _Toc136522931 \h </w:instrText>
             </w:r>
             <w:r>
               <w:rPr>
@@ -725,7 +796,7 @@
               <w14:ligatures w14:val="standardContextual"/>
             </w:rPr>
           </w:pPr>
-          <w:hyperlink w:anchor="_Toc136346273" w:history="1">
+          <w:hyperlink w:anchor="_Toc136522932" w:history="1">
             <w:r>
               <w:rPr>
                 <w:rStyle w:val="Hyperlink"/>
@@ -752,7 +823,7 @@
                 <w:noProof/>
                 <w:webHidden/>
               </w:rPr>
-              <w:instrText xml:space="preserve"> PAGEREF _Toc136346273 \h </w:instrText>
+              <w:instrText xml:space="preserve"> PAGEREF _Toc136522932 \h </w:instrText>
             </w:r>
             <w:r>
               <w:rPr>
@@ -796,13 +867,13 @@
               <w14:ligatures w14:val="standardContextual"/>
             </w:rPr>
           </w:pPr>
-          <w:hyperlink w:anchor="_Toc136346274" w:history="1">
+          <w:hyperlink w:anchor="_Toc136522933" w:history="1">
             <w:r>
               <w:rPr>
                 <w:rStyle w:val="Hyperlink"/>
                 <w:noProof/>
               </w:rPr>
-              <w:t>Malone 2012 – A general method for downscaling earth resource information</w:t>
+              <w:t>Eicher 2001 – Dasymetric mapping and areal interpolation</w:t>
             </w:r>
             <w:r>
               <w:rPr>
@@ -823,7 +894,7 @@
                 <w:noProof/>
                 <w:webHidden/>
               </w:rPr>
-              <w:instrText xml:space="preserve"> PAGEREF _Toc136346274 \h </w:instrText>
+              <w:instrText xml:space="preserve"> PAGEREF _Toc136522933 \h </w:instrText>
             </w:r>
             <w:r>
               <w:rPr>
@@ -867,13 +938,13 @@
               <w14:ligatures w14:val="standardContextual"/>
             </w:rPr>
           </w:pPr>
-          <w:hyperlink w:anchor="_Toc136346275" w:history="1">
+          <w:hyperlink w:anchor="_Toc136522934" w:history="1">
             <w:r>
               <w:rPr>
                 <w:rStyle w:val="Hyperlink"/>
                 <w:noProof/>
               </w:rPr>
-              <w:t>Monteiro 2018 – Hybrid approach for spatial disaggregation of socio-economic indicators</w:t>
+              <w:t>Malone 2012 – A general method for downscaling earth resource information</w:t>
             </w:r>
             <w:r>
               <w:rPr>
@@ -894,7 +965,7 @@
                 <w:noProof/>
                 <w:webHidden/>
               </w:rPr>
-              <w:instrText xml:space="preserve"> PAGEREF _Toc136346275 \h </w:instrText>
+              <w:instrText xml:space="preserve"> PAGEREF _Toc136522934 \h </w:instrText>
             </w:r>
             <w:r>
               <w:rPr>
@@ -938,13 +1009,13 @@
               <w14:ligatures w14:val="standardContextual"/>
             </w:rPr>
           </w:pPr>
-          <w:hyperlink w:anchor="_Toc136346276" w:history="1">
+          <w:hyperlink w:anchor="_Toc136522935" w:history="1">
             <w:r>
               <w:rPr>
                 <w:rStyle w:val="Hyperlink"/>
                 <w:noProof/>
               </w:rPr>
-              <w:t>Mubareka 2008 – Settlement location and population density estimation</w:t>
+              <w:t>Monteiro 2018 – Hybrid approach for spatial disaggregation of socio-economic indicators</w:t>
             </w:r>
             <w:r>
               <w:rPr>
@@ -965,7 +1036,7 @@
                 <w:noProof/>
                 <w:webHidden/>
               </w:rPr>
-              <w:instrText xml:space="preserve"> PAGEREF _Toc136346276 \h </w:instrText>
+              <w:instrText xml:space="preserve"> PAGEREF _Toc136522935 \h </w:instrText>
             </w:r>
             <w:r>
               <w:rPr>
@@ -1009,13 +1080,13 @@
               <w14:ligatures w14:val="standardContextual"/>
             </w:rPr>
           </w:pPr>
-          <w:hyperlink w:anchor="_Toc136346277" w:history="1">
+          <w:hyperlink w:anchor="_Toc136522936" w:history="1">
             <w:r>
               <w:rPr>
                 <w:rStyle w:val="Hyperlink"/>
                 <w:noProof/>
               </w:rPr>
-              <w:t>Qiu 2022 – Disaggregating population data for assessing SDG progress</w:t>
+              <w:t>Mubareka 2008 – Settlement location and population density estimation</w:t>
             </w:r>
             <w:r>
               <w:rPr>
@@ -1036,7 +1107,7 @@
                 <w:noProof/>
                 <w:webHidden/>
               </w:rPr>
-              <w:instrText xml:space="preserve"> PAGEREF _Toc136346277 \h </w:instrText>
+              <w:instrText xml:space="preserve"> PAGEREF _Toc136522936 \h </w:instrText>
             </w:r>
             <w:r>
               <w:rPr>
@@ -1080,13 +1151,13 @@
               <w14:ligatures w14:val="standardContextual"/>
             </w:rPr>
           </w:pPr>
-          <w:hyperlink w:anchor="_Toc136346278" w:history="1">
+          <w:hyperlink w:anchor="_Toc136522937" w:history="1">
             <w:r>
               <w:rPr>
                 <w:rStyle w:val="Hyperlink"/>
                 <w:noProof/>
               </w:rPr>
-              <w:t>Szarka 2022 – Inferring demographic characteristics in population estimation</w:t>
+              <w:t>Qiu 2022 – Disaggregating population data for assessing SDG progress</w:t>
             </w:r>
             <w:r>
               <w:rPr>
@@ -1107,7 +1178,7 @@
                 <w:noProof/>
                 <w:webHidden/>
               </w:rPr>
-              <w:instrText xml:space="preserve"> PAGEREF _Toc136346278 \h </w:instrText>
+              <w:instrText xml:space="preserve"> PAGEREF _Toc136522937 \h </w:instrText>
             </w:r>
             <w:r>
               <w:rPr>
@@ -1127,7 +1198,7 @@
                 <w:noProof/>
                 <w:webHidden/>
               </w:rPr>
-              <w:t>14</w:t>
+              <w:t>13</w:t>
             </w:r>
             <w:r>
               <w:rPr>
@@ -1151,13 +1222,13 @@
               <w14:ligatures w14:val="standardContextual"/>
             </w:rPr>
           </w:pPr>
-          <w:hyperlink w:anchor="_Toc136346279" w:history="1">
+          <w:hyperlink w:anchor="_Toc136522938" w:history="1">
             <w:r>
               <w:rPr>
                 <w:rStyle w:val="Hyperlink"/>
                 <w:noProof/>
               </w:rPr>
-              <w:t>Wardrop 2018 – Spatially disaggregated population estimates in the absence of census data</w:t>
+              <w:t>Szarka 2022 – Inferring demographic characteristics in population estimation</w:t>
             </w:r>
             <w:r>
               <w:rPr>
@@ -1178,7 +1249,7 @@
                 <w:noProof/>
                 <w:webHidden/>
               </w:rPr>
-              <w:instrText xml:space="preserve"> PAGEREF _Toc136346279 \h </w:instrText>
+              <w:instrText xml:space="preserve"> PAGEREF _Toc136522938 \h </w:instrText>
             </w:r>
             <w:r>
               <w:rPr>
@@ -1222,12 +1293,83 @@
               <w14:ligatures w14:val="standardContextual"/>
             </w:rPr>
           </w:pPr>
-          <w:hyperlink w:anchor="_Toc136346280" w:history="1">
+          <w:hyperlink w:anchor="_Toc136522939" w:history="1">
             <w:r>
               <w:rPr>
                 <w:rStyle w:val="Hyperlink"/>
                 <w:noProof/>
               </w:rPr>
+              <w:t>Wardrop 2018 – Spatially disaggregated population estimates in the absence of census data</w:t>
+            </w:r>
+            <w:r>
+              <w:rPr>
+                <w:noProof/>
+                <w:webHidden/>
+              </w:rPr>
+              <w:tab/>
+            </w:r>
+            <w:r>
+              <w:rPr>
+                <w:noProof/>
+                <w:webHidden/>
+              </w:rPr>
+              <w:fldChar w:fldCharType="begin"/>
+            </w:r>
+            <w:r>
+              <w:rPr>
+                <w:noProof/>
+                <w:webHidden/>
+              </w:rPr>
+              <w:instrText xml:space="preserve"> PAGEREF _Toc136522939 \h </w:instrText>
+            </w:r>
+            <w:r>
+              <w:rPr>
+                <w:noProof/>
+                <w:webHidden/>
+              </w:rPr>
+            </w:r>
+            <w:r>
+              <w:rPr>
+                <w:noProof/>
+                <w:webHidden/>
+              </w:rPr>
+              <w:fldChar w:fldCharType="separate"/>
+            </w:r>
+            <w:r>
+              <w:rPr>
+                <w:noProof/>
+                <w:webHidden/>
+              </w:rPr>
+              <w:t>16</w:t>
+            </w:r>
+            <w:r>
+              <w:rPr>
+                <w:noProof/>
+                <w:webHidden/>
+              </w:rPr>
+              <w:fldChar w:fldCharType="end"/>
+            </w:r>
+          </w:hyperlink>
+        </w:p>
+        <w:p>
+          <w:pPr>
+            <w:pStyle w:val="TOC2"/>
+            <w:tabs>
+              <w:tab w:val="right" w:leader="dot" w:pos="9016"/>
+            </w:tabs>
+            <w:rPr>
+              <w:noProof/>
+              <w:kern w:val="2"/>
+              <w:lang w:eastAsia="en-GB"/>
+              <w14:ligatures w14:val="standardContextual"/>
+            </w:rPr>
+          </w:pPr>
+          <w:hyperlink w:anchor="_Toc136522940" w:history="1">
+            <w:r>
+              <w:rPr>
+                <w:rStyle w:val="Hyperlink"/>
+                <w:noProof/>
+              </w:rPr>
               <w:t>You 2006 – An entropy approach to spatial disaggregation of crop production</w:t>
             </w:r>
             <w:r>
@@ -1249,7 +1391,7 @@
                 <w:noProof/>
                 <w:webHidden/>
               </w:rPr>
-              <w:instrText xml:space="preserve"> PAGEREF _Toc136346280 \h </w:instrText>
+              <w:instrText xml:space="preserve"> PAGEREF _Toc136522940 \h </w:instrText>
             </w:r>
             <w:r>
               <w:rPr>
@@ -1269,7 +1411,7 @@
                 <w:noProof/>
                 <w:webHidden/>
               </w:rPr>
-              <w:t>16</w:t>
+              <w:t>17</w:t>
             </w:r>
             <w:r>
               <w:rPr>
@@ -1293,7 +1435,7 @@
               <w14:ligatures w14:val="standardContextual"/>
             </w:rPr>
           </w:pPr>
-          <w:hyperlink w:anchor="_Toc136346281" w:history="1">
+          <w:hyperlink w:anchor="_Toc136522941" w:history="1">
             <w:r>
               <w:rPr>
                 <w:rStyle w:val="Hyperlink"/>
@@ -1320,7 +1462,7 @@
                 <w:noProof/>
                 <w:webHidden/>
               </w:rPr>
-              <w:instrText xml:space="preserve"> PAGEREF _Toc136346281 \h </w:instrText>
+              <w:instrText xml:space="preserve"> PAGEREF _Toc136522941 \h </w:instrText>
             </w:r>
             <w:r>
               <w:rPr>
@@ -1340,7 +1482,7 @@
                 <w:noProof/>
                 <w:webHidden/>
               </w:rPr>
-              <w:t>17</w:t>
+              <w:t>18</w:t>
             </w:r>
             <w:r>
               <w:rPr>
@@ -1364,7 +1506,7 @@
               <w14:ligatures w14:val="standardContextual"/>
             </w:rPr>
           </w:pPr>
-          <w:hyperlink w:anchor="_Toc136346282" w:history="1">
+          <w:hyperlink w:anchor="_Toc136522942" w:history="1">
             <w:r>
               <w:rPr>
                 <w:rStyle w:val="Hyperlink"/>
@@ -1391,7 +1533,7 @@
                 <w:noProof/>
                 <w:webHidden/>
               </w:rPr>
-              <w:instrText xml:space="preserve"> PAGEREF _Toc136346282 \h </w:instrText>
+              <w:instrText xml:space="preserve"> PAGEREF _Toc136522942 \h </w:instrText>
             </w:r>
             <w:r>
               <w:rPr>
@@ -1411,7 +1553,7 @@
                 <w:noProof/>
                 <w:webHidden/>
               </w:rPr>
-              <w:t>17</w:t>
+              <w:t>18</w:t>
             </w:r>
             <w:r>
               <w:rPr>
@@ -1443,7 +1585,7 @@
       <w:pPr>
         <w:pStyle w:val="Heading2"/>
       </w:pPr>
-      <w:bookmarkStart w:id="0" w:name="_Toc136346264"/>
+      <w:bookmarkStart w:id="0" w:name="_Toc136522922"/>
       <w:r>
         <w:lastRenderedPageBreak/>
         <w:t>Reference Title (Template)</w:t>
@@ -1759,7 +1901,7 @@
       <w:pPr>
         <w:pStyle w:val="Heading1"/>
       </w:pPr>
-      <w:bookmarkStart w:id="1" w:name="_Toc136346265"/>
+      <w:bookmarkStart w:id="1" w:name="_Toc136522923"/>
       <w:r>
         <w:lastRenderedPageBreak/>
         <w:t>Sri Lanka Tanks Project</w:t>
@@ -1770,7 +1912,7 @@
       <w:pPr>
         <w:pStyle w:val="Heading2"/>
       </w:pPr>
-      <w:bookmarkStart w:id="2" w:name="_Toc136346266"/>
+      <w:bookmarkStart w:id="2" w:name="_Toc136522924"/>
       <w:r>
         <w:t>Anand 2019 – Rehabilitation benefits of tanks in rural India</w:t>
       </w:r>
@@ -1895,31 +2037,6 @@
               <w:jc w:val="left"/>
             </w:pPr>
             <w:r>
-              <w:t>How are the aims explored/tested/presented?</w:t>
-            </w:r>
-          </w:p>
-        </w:tc>
-        <w:tc>
-          <w:tcPr>
-            <w:tcW w:w="5760" w:type="dxa"/>
-          </w:tcPr>
-          <w:p>
-            <w:pPr>
-              <w:jc w:val="left"/>
-            </w:pPr>
-          </w:p>
-        </w:tc>
-      </w:tr>
-      <w:tr>
-        <w:tc>
-          <w:tcPr>
-            <w:tcW w:w="3256" w:type="dxa"/>
-          </w:tcPr>
-          <w:p>
-            <w:pPr>
-              <w:jc w:val="left"/>
-            </w:pPr>
-            <w:r>
               <w:t>What are the main findings?</w:t>
             </w:r>
           </w:p>
@@ -2020,6 +2137,34 @@
           </w:p>
         </w:tc>
       </w:tr>
+    </w:tbl>
+    <w:p/>
+    <w:p/>
+    <w:p>
+      <w:pPr>
+        <w:pStyle w:val="Heading2"/>
+      </w:pPr>
+      <w:bookmarkStart w:id="3" w:name="_Toc136522925"/>
+      <w:proofErr w:type="spellStart"/>
+      <w:r>
+        <w:t>Miahe</w:t>
+      </w:r>
+      <w:proofErr w:type="spellEnd"/>
+      <w:r>
+        <w:t xml:space="preserve"> 2008 – Remote sensing assessment of water reservoirs in India</w:t>
+      </w:r>
+      <w:bookmarkEnd w:id="3"/>
+    </w:p>
+    <w:tbl>
+      <w:tblPr>
+        <w:tblStyle w:val="TableGrid"/>
+        <w:tblW w:w="0" w:type="auto"/>
+        <w:tblLook w:val="04A0" w:firstRow="1" w:lastRow="0" w:firstColumn="1" w:lastColumn="0" w:noHBand="0" w:noVBand="1"/>
+      </w:tblPr>
+      <w:tblGrid>
+        <w:gridCol w:w="3256"/>
+        <w:gridCol w:w="5760"/>
+      </w:tblGrid>
       <w:tr>
         <w:tc>
           <w:tcPr>
@@ -2030,9 +2175,26 @@
               <w:jc w:val="left"/>
             </w:pPr>
             <w:r>
-              <w:t xml:space="preserve">Additional notes </w:t>
-            </w:r>
-          </w:p>
+              <w:t>Full reference</w:t>
+            </w:r>
+          </w:p>
+        </w:tc>
+        <w:tc>
+          <w:tcPr>
+            <w:tcW w:w="5760" w:type="dxa"/>
+          </w:tcPr>
+          <w:p>
+            <w:pPr>
+              <w:jc w:val="left"/>
+            </w:pPr>
+          </w:p>
+        </w:tc>
+      </w:tr>
+      <w:tr>
+        <w:tc>
+          <w:tcPr>
+            <w:tcW w:w="3256" w:type="dxa"/>
+          </w:tcPr>
           <w:p>
             <w:pPr>
               <w:jc w:val="left"/>
@@ -2042,13 +2204,158 @@
               </w:rPr>
             </w:pPr>
             <w:r>
-              <w:rPr>
-                <w:i/>
-                <w:iCs/>
-                <w:sz w:val="18"/>
-                <w:szCs w:val="18"/>
-              </w:rPr>
-              <w:t>(incl. useful quotes)</w:t>
+              <w:t>Article type</w:t>
+            </w:r>
+          </w:p>
+        </w:tc>
+        <w:tc>
+          <w:tcPr>
+            <w:tcW w:w="5760" w:type="dxa"/>
+          </w:tcPr>
+          <w:p>
+            <w:pPr>
+              <w:jc w:val="left"/>
+            </w:pPr>
+            <w:r>
+              <w:t>Empirical/methodological</w:t>
+            </w:r>
+          </w:p>
+        </w:tc>
+      </w:tr>
+      <w:tr>
+        <w:tc>
+          <w:tcPr>
+            <w:tcW w:w="3256" w:type="dxa"/>
+          </w:tcPr>
+          <w:p>
+            <w:pPr>
+              <w:jc w:val="left"/>
+            </w:pPr>
+            <w:r>
+              <w:t>What is the article about?</w:t>
+            </w:r>
+          </w:p>
+        </w:tc>
+        <w:tc>
+          <w:tcPr>
+            <w:tcW w:w="5760" w:type="dxa"/>
+          </w:tcPr>
+          <w:p>
+            <w:pPr>
+              <w:jc w:val="left"/>
+            </w:pPr>
+            <w:r>
+              <w:t>Presents a method to map and quantify water stocks in small irrigation reservoirs (tanks) over large regions, with a case study of India</w:t>
+            </w:r>
+          </w:p>
+        </w:tc>
+      </w:tr>
+      <w:tr>
+        <w:tc>
+          <w:tcPr>
+            <w:tcW w:w="3256" w:type="dxa"/>
+          </w:tcPr>
+          <w:p>
+            <w:pPr>
+              <w:jc w:val="left"/>
+            </w:pPr>
+            <w:r>
+              <w:t>What are the main findings?</w:t>
+            </w:r>
+          </w:p>
+        </w:tc>
+        <w:tc>
+          <w:tcPr>
+            <w:tcW w:w="5760" w:type="dxa"/>
+          </w:tcPr>
+          <w:p>
+            <w:pPr>
+              <w:pStyle w:val="ListParagraph"/>
+              <w:numPr>
+                <w:ilvl w:val="0"/>
+                <w:numId w:val="7"/>
+              </w:numPr>
+              <w:jc w:val="left"/>
+            </w:pPr>
+            <w:r>
+              <w:t xml:space="preserve">In South India, tanks are traditional water storage reservoirs designed to harvest and store rainfall and surface </w:t>
+            </w:r>
+            <w:proofErr w:type="gramStart"/>
+            <w:r>
+              <w:t>runoff</w:t>
+            </w:r>
+            <w:proofErr w:type="gramEnd"/>
+          </w:p>
+          <w:p>
+            <w:pPr>
+              <w:pStyle w:val="ListParagraph"/>
+              <w:numPr>
+                <w:ilvl w:val="0"/>
+                <w:numId w:val="7"/>
+              </w:numPr>
+              <w:jc w:val="left"/>
+            </w:pPr>
+            <w:r>
+              <w:t xml:space="preserve">Tanks mitigate the impact of seasonal and interannual rainfall variability on water by extending its availability for agriculture through </w:t>
+            </w:r>
+            <w:proofErr w:type="gramStart"/>
+            <w:r>
+              <w:t>storage</w:t>
+            </w:r>
+            <w:proofErr w:type="gramEnd"/>
+          </w:p>
+          <w:p>
+            <w:pPr>
+              <w:pStyle w:val="ListParagraph"/>
+              <w:numPr>
+                <w:ilvl w:val="0"/>
+                <w:numId w:val="7"/>
+              </w:numPr>
+              <w:jc w:val="left"/>
+            </w:pPr>
+            <w:r>
+              <w:t xml:space="preserve">Tank irrigation, and tanks in working condition, are profitable to small farmers and improve livelihoods for those in agricultural </w:t>
+            </w:r>
+            <w:proofErr w:type="gramStart"/>
+            <w:r>
+              <w:t>regions</w:t>
+            </w:r>
+            <w:proofErr w:type="gramEnd"/>
+          </w:p>
+          <w:p>
+            <w:pPr>
+              <w:pStyle w:val="ListParagraph"/>
+              <w:numPr>
+                <w:ilvl w:val="0"/>
+                <w:numId w:val="7"/>
+              </w:numPr>
+              <w:jc w:val="left"/>
+            </w:pPr>
+            <w:r>
+              <w:t xml:space="preserve">Tank systems are widespread in the states of Andhra Pradesh, </w:t>
+            </w:r>
+            <w:proofErr w:type="gramStart"/>
+            <w:r>
+              <w:t>Tamil Nadu</w:t>
+            </w:r>
+            <w:proofErr w:type="gramEnd"/>
+            <w:r>
+              <w:t xml:space="preserve"> and Karnataka. </w:t>
+            </w:r>
+          </w:p>
+        </w:tc>
+      </w:tr>
+      <w:tr>
+        <w:tc>
+          <w:tcPr>
+            <w:tcW w:w="3256" w:type="dxa"/>
+          </w:tcPr>
+          <w:p>
+            <w:pPr>
+              <w:jc w:val="left"/>
+            </w:pPr>
+            <w:r>
+              <w:t>How does it link to wider learning?</w:t>
             </w:r>
           </w:p>
         </w:tc>
@@ -2082,11 +2389,12 @@
       <w:pPr>
         <w:pStyle w:val="Heading2"/>
       </w:pPr>
-      <w:bookmarkStart w:id="3" w:name="_Toc136346267"/>
+      <w:bookmarkStart w:id="4" w:name="_Toc136522926"/>
       <w:r>
+        <w:lastRenderedPageBreak/>
         <w:t>Rodrigues 2011 – Estimation of small reservoir storage capacities</w:t>
       </w:r>
-      <w:bookmarkEnd w:id="3"/>
+      <w:bookmarkEnd w:id="4"/>
     </w:p>
     <w:tbl>
       <w:tblPr>
@@ -2398,9 +2706,10 @@
       <w:pPr>
         <w:pStyle w:val="Heading2"/>
       </w:pPr>
-      <w:bookmarkStart w:id="4" w:name="_Toc136346268"/>
+      <w:bookmarkStart w:id="5" w:name="_Toc136522927"/>
       <w:proofErr w:type="spellStart"/>
       <w:r>
+        <w:lastRenderedPageBreak/>
         <w:t>Thenkabail</w:t>
       </w:r>
       <w:proofErr w:type="spellEnd"/>
@@ -2411,7 +2720,7 @@
       <w:r>
         <w:t>sensing</w:t>
       </w:r>
-      <w:bookmarkEnd w:id="4"/>
+      <w:bookmarkEnd w:id="5"/>
       <w:proofErr w:type="gramEnd"/>
     </w:p>
     <w:tbl>
@@ -2847,16 +3156,17 @@
       <w:pPr>
         <w:pStyle w:val="Heading2"/>
       </w:pPr>
-      <w:bookmarkStart w:id="5" w:name="_Toc136346269"/>
+      <w:bookmarkStart w:id="6" w:name="_Toc136522928"/>
       <w:proofErr w:type="spellStart"/>
       <w:r>
+        <w:lastRenderedPageBreak/>
         <w:t>Vidanage</w:t>
       </w:r>
       <w:proofErr w:type="spellEnd"/>
       <w:r>
         <w:t xml:space="preserve"> 2022 – Sri Lanka’s small tank cascade systems</w:t>
       </w:r>
-      <w:bookmarkEnd w:id="5"/>
+      <w:bookmarkEnd w:id="6"/>
     </w:p>
     <w:tbl>
       <w:tblPr>
@@ -3267,21 +3577,22 @@
       <w:pPr>
         <w:pStyle w:val="Heading1"/>
       </w:pPr>
-      <w:bookmarkStart w:id="6" w:name="_Toc136346270"/>
+      <w:bookmarkStart w:id="7" w:name="_Toc136522929"/>
       <w:r>
+        <w:lastRenderedPageBreak/>
         <w:t>Population Grids</w:t>
       </w:r>
-      <w:bookmarkEnd w:id="6"/>
+      <w:bookmarkEnd w:id="7"/>
     </w:p>
     <w:p>
       <w:pPr>
         <w:pStyle w:val="Heading2"/>
       </w:pPr>
-      <w:bookmarkStart w:id="7" w:name="_Toc136346271"/>
+      <w:bookmarkStart w:id="8" w:name="_Toc136522930"/>
       <w:r>
         <w:t>Balk 2019 – Population and Urban Classification Grids for India 2011</w:t>
       </w:r>
-      <w:bookmarkEnd w:id="7"/>
+      <w:bookmarkEnd w:id="8"/>
     </w:p>
     <w:tbl>
       <w:tblPr>
@@ -3685,7 +3996,7 @@
       <w:pPr>
         <w:pStyle w:val="Heading2"/>
       </w:pPr>
-      <w:bookmarkStart w:id="8" w:name="_Toc136346272"/>
+      <w:bookmarkStart w:id="9" w:name="_Toc136522931"/>
       <w:proofErr w:type="spellStart"/>
       <w:r>
         <w:lastRenderedPageBreak/>
@@ -3695,7 +4006,7 @@
       <w:r>
         <w:t xml:space="preserve"> 2017 – Global human settlements mapping</w:t>
       </w:r>
-      <w:bookmarkEnd w:id="8"/>
+      <w:bookmarkEnd w:id="9"/>
     </w:p>
     <w:tbl>
       <w:tblPr>
@@ -3801,7 +4112,7 @@
               <w:jc w:val="left"/>
             </w:pPr>
             <w:r>
-              <w:t xml:space="preserve">Methodology behind the development of the Global Human Settlement Layer (GHSL) – a remote </w:t>
+              <w:t xml:space="preserve">Methodology behind the development of the Global Human Settlement Layer (GHSL) </w:t>
             </w:r>
           </w:p>
         </w:tc>
@@ -3992,14 +4303,12 @@
             <w:r>
               <w:t xml:space="preserve">Provides some high-level understanding of the rationale and background behind the GHSL; how does this link to </w:t>
             </w:r>
-            <w:proofErr w:type="spellStart"/>
             <w:r>
               <w:rPr>
                 <w:highlight w:val="yellow"/>
               </w:rPr>
               <w:t>WorldPop</w:t>
             </w:r>
-            <w:proofErr w:type="spellEnd"/>
             <w:r>
               <w:t xml:space="preserve">, and </w:t>
             </w:r>
@@ -4079,22 +4388,28 @@
       <w:pPr>
         <w:pStyle w:val="Heading1"/>
       </w:pPr>
-      <w:bookmarkStart w:id="9" w:name="_Toc136346273"/>
+      <w:bookmarkStart w:id="10" w:name="_Toc136522932"/>
       <w:r>
         <w:lastRenderedPageBreak/>
         <w:t>Spatial Disaggregation Methods</w:t>
       </w:r>
-      <w:bookmarkEnd w:id="9"/>
+      <w:bookmarkEnd w:id="10"/>
     </w:p>
     <w:p>
       <w:pPr>
         <w:pStyle w:val="Heading2"/>
       </w:pPr>
-      <w:bookmarkStart w:id="10" w:name="_Toc136346274"/>
+      <w:bookmarkStart w:id="11" w:name="_Toc136522933"/>
       <w:r>
-        <w:t>Malone 2012 – A general method for downscaling earth resource information</w:t>
+        <w:t>Ei</w:t>
       </w:r>
-      <w:bookmarkEnd w:id="10"/>
+      <w:r>
+        <w:t>c</w:t>
+      </w:r>
+      <w:r>
+        <w:t>her 2001 – Dasymetric mapping and areal interpolation</w:t>
+      </w:r>
+      <w:bookmarkEnd w:id="11"/>
       <w:r>
         <w:t xml:space="preserve"> </w:t>
       </w:r>
@@ -4203,17 +4518,13 @@
               <w:jc w:val="left"/>
             </w:pPr>
             <w:r>
-              <w:t>Describes an R package ‘</w:t>
-            </w:r>
-            <w:r>
-              <w:rPr>
-                <w:i/>
-                <w:iCs/>
-              </w:rPr>
-              <w:t>dissever</w:t>
-            </w:r>
-            <w:r>
-              <w:t xml:space="preserve">’ that facilitates downscaling of coarsely resolved EO information using available finely gridded covariate data. </w:t>
+              <w:t>Authors tested 5 dasymetric mapping methods for 6 different socioeconomic variables</w:t>
+            </w:r>
+            <w:r>
+              <w:t xml:space="preserve"> (age structure and house value)</w:t>
+            </w:r>
+            <w:r>
+              <w:t>, and evaluated the error</w:t>
             </w:r>
           </w:p>
         </w:tc>
@@ -4228,7 +4539,7 @@
               <w:jc w:val="left"/>
             </w:pPr>
             <w:r>
-              <w:t>How are the aims explored/tested/presented?</w:t>
+              <w:t>What are the main findings?</w:t>
             </w:r>
           </w:p>
         </w:tc>
@@ -4246,7 +4557,7 @@
               <w:jc w:val="left"/>
             </w:pPr>
             <w:r>
-              <w:t>2-stage algorithm: initialisation and iteration</w:t>
+              <w:t>“A dasymetric map depicts quantitative areal data using boundaries that divide the mapped area into zone of relative homogeneity” (p.125)</w:t>
             </w:r>
           </w:p>
           <w:p>
@@ -4259,13 +4570,8 @@
               <w:jc w:val="left"/>
             </w:pPr>
             <w:r>
-              <w:t xml:space="preserve">Model uses a generalised additive model (GAM) to avoid relying on the assumption of a linear </w:t>
-            </w:r>
-            <w:proofErr w:type="gramStart"/>
-            <w:r>
-              <w:t>relationship</w:t>
-            </w:r>
-            <w:proofErr w:type="gramEnd"/>
+              <w:t xml:space="preserve">Dasymetric maps have boundaries that represent sharp changes in the data value being mapped – for example, the likely population density. Choropleth maps have boundaries based on enumeration units or administrative zones. </w:t>
+            </w:r>
           </w:p>
           <w:p>
             <w:pPr>
@@ -4277,37 +4583,14 @@
               <w:jc w:val="left"/>
             </w:pPr>
             <w:r>
-              <w:t>For evaluation, the weighted root mean square error (</w:t>
-            </w:r>
-            <w:proofErr w:type="spellStart"/>
-            <w:r>
-              <w:t>wRMSE</w:t>
-            </w:r>
-            <w:proofErr w:type="spellEnd"/>
-            <w:r>
-              <w:t>) provides a quantitative measure of the mass balance deviation between the coarse and downscaled gridded information</w:t>
-            </w:r>
-          </w:p>
-        </w:tc>
-      </w:tr>
-      <w:tr>
-        <w:tc>
-          <w:tcPr>
-            <w:tcW w:w="3256" w:type="dxa"/>
-          </w:tcPr>
-          <w:p>
-            <w:pPr>
-              <w:jc w:val="left"/>
-            </w:pPr>
-            <w:r>
-              <w:t>What are the main findings?</w:t>
-            </w:r>
-          </w:p>
-        </w:tc>
-        <w:tc>
-          <w:tcPr>
-            <w:tcW w:w="5760" w:type="dxa"/>
-          </w:tcPr>
+              <w:t xml:space="preserve">A necessary condition of dasymetric mapping is the use of an ancillary </w:t>
+            </w:r>
+            <w:proofErr w:type="gramStart"/>
+            <w:r>
+              <w:t>dataset</w:t>
+            </w:r>
+            <w:proofErr w:type="gramEnd"/>
+          </w:p>
           <w:p>
             <w:pPr>
               <w:pStyle w:val="ListParagraph"/>
@@ -4318,7 +4601,7 @@
               <w:jc w:val="left"/>
             </w:pPr>
             <w:r>
-              <w:t>An implicit assumption of disaggregation methods using covariate data is that the covariates are strongly related to the target variable</w:t>
+              <w:t xml:space="preserve">The binary method is a special case of dasymetric mapping in raster grids, where cells that have a land use class deemed ‘uninhabitable’ are limited to a value of 0, and then a regular proportional distribution performed on the remaining cells. </w:t>
             </w:r>
           </w:p>
         </w:tc>
@@ -4333,7 +4616,7 @@
               <w:jc w:val="left"/>
             </w:pPr>
             <w:r>
-              <w:t>What gaps does it identify?</w:t>
+              <w:t>Limitations/critiques</w:t>
             </w:r>
           </w:p>
         </w:tc>
@@ -4345,6 +4628,17 @@
             <w:pPr>
               <w:jc w:val="left"/>
             </w:pPr>
+            <w:r>
+              <w:t xml:space="preserve">Published very early in GIS field (2001); </w:t>
+            </w:r>
+            <w:proofErr w:type="gramStart"/>
+            <w:r>
+              <w:t>therefore</w:t>
+            </w:r>
+            <w:proofErr w:type="gramEnd"/>
+            <w:r>
+              <w:t xml:space="preserve"> discussion of capabilities is in many ways out of date</w:t>
+            </w:r>
           </w:p>
         </w:tc>
       </w:tr>
@@ -4358,7 +4652,7 @@
               <w:jc w:val="left"/>
             </w:pPr>
             <w:r>
-              <w:t>Limitations/critiques</w:t>
+              <w:t>How does it link to wider learning?</w:t>
             </w:r>
           </w:p>
         </w:tc>
@@ -4371,33 +4665,8 @@
               <w:jc w:val="left"/>
             </w:pPr>
             <w:r>
-              <w:t xml:space="preserve">This paper discusses the downscaling of earth observation data – already collected in a grid/raster format, but at a coarser resolution. Contrasts with the requirements of administrative data disaggregation, which converts from vector boundaries to a finer raster grid. </w:t>
-            </w:r>
-          </w:p>
-        </w:tc>
-      </w:tr>
-      <w:tr>
-        <w:tc>
-          <w:tcPr>
-            <w:tcW w:w="3256" w:type="dxa"/>
-          </w:tcPr>
-          <w:p>
-            <w:pPr>
-              <w:jc w:val="left"/>
-            </w:pPr>
-            <w:r>
-              <w:t>How does it link to wider learning?</w:t>
-            </w:r>
-          </w:p>
-        </w:tc>
-        <w:tc>
-          <w:tcPr>
-            <w:tcW w:w="5760" w:type="dxa"/>
-          </w:tcPr>
-          <w:p>
-            <w:pPr>
-              <w:jc w:val="left"/>
-            </w:pPr>
+              <w:t xml:space="preserve">Clear definitions of dasymetric mapping, and particularly binary masking/the binary method. </w:t>
+            </w:r>
           </w:p>
         </w:tc>
       </w:tr>
@@ -4439,39 +4708,8 @@
           </w:tcPr>
           <w:p>
             <w:pPr>
-              <w:pStyle w:val="ListParagraph"/>
-              <w:numPr>
-                <w:ilvl w:val="0"/>
-                <w:numId w:val="5"/>
-              </w:numPr>
-              <w:jc w:val="left"/>
-            </w:pPr>
-            <w:r>
-              <w:t>Describes ‘pycnophylactic’ or ‘mass balance’ methods as those that “attempt to harmonise the arithmetic average of the property values at the fine scale with the single property value at the coarse scale” (p.120)</w:t>
-            </w:r>
-          </w:p>
-          <w:p>
-            <w:pPr>
-              <w:pStyle w:val="ListParagraph"/>
-              <w:numPr>
-                <w:ilvl w:val="0"/>
-                <w:numId w:val="5"/>
-              </w:numPr>
-              <w:jc w:val="left"/>
-            </w:pPr>
-            <w:r>
-              <w:t xml:space="preserve">The </w:t>
-            </w:r>
-            <w:r>
-              <w:rPr>
-                <w:i/>
-                <w:iCs/>
-              </w:rPr>
-              <w:t>dissever</w:t>
-            </w:r>
-            <w:r>
-              <w:t xml:space="preserve"> package is structured as a function, which requires two information inputs – (1) a data table containing the target variable information and covariate data source information, and (2) the GAM formula</w:t>
-            </w:r>
+              <w:jc w:val="left"/>
+            </w:pPr>
           </w:p>
         </w:tc>
       </w:tr>
@@ -4494,28 +4732,30 @@
       <w:pPr>
         <w:pStyle w:val="Heading2"/>
       </w:pPr>
-      <w:bookmarkStart w:id="11" w:name="_Toc136346275"/>
+      <w:bookmarkStart w:id="12" w:name="_Toc136522934"/>
       <w:r>
         <w:lastRenderedPageBreak/>
-        <w:t>Monteiro 2018 – Hybrid approach for spatial disaggregation of socio-economic indicators</w:t>
+        <w:t>Malone 2012 – A general method for downscaling earth resource information</w:t>
       </w:r>
-      <w:bookmarkEnd w:id="11"/>
+      <w:bookmarkEnd w:id="12"/>
+      <w:r>
+        <w:t xml:space="preserve"> </w:t>
+      </w:r>
     </w:p>
     <w:tbl>
       <w:tblPr>
         <w:tblStyle w:val="TableGrid"/>
         <w:tblW w:w="0" w:type="auto"/>
-        <w:tblLayout w:type="fixed"/>
         <w:tblLook w:val="04A0" w:firstRow="1" w:lastRow="0" w:firstColumn="1" w:lastColumn="0" w:noHBand="0" w:noVBand="1"/>
       </w:tblPr>
       <w:tblGrid>
-        <w:gridCol w:w="1696"/>
-        <w:gridCol w:w="7320"/>
+        <w:gridCol w:w="3256"/>
+        <w:gridCol w:w="5760"/>
       </w:tblGrid>
       <w:tr>
         <w:tc>
           <w:tcPr>
-            <w:tcW w:w="1696" w:type="dxa"/>
+            <w:tcW w:w="3256" w:type="dxa"/>
           </w:tcPr>
           <w:p>
             <w:pPr>
@@ -4528,7 +4768,7 @@
         </w:tc>
         <w:tc>
           <w:tcPr>
-            <w:tcW w:w="7320" w:type="dxa"/>
+            <w:tcW w:w="5760" w:type="dxa"/>
           </w:tcPr>
           <w:p>
             <w:pPr>
@@ -4540,271 +4780,14 @@
       <w:tr>
         <w:tc>
           <w:tcPr>
-            <w:tcW w:w="1696" w:type="dxa"/>
-          </w:tcPr>
-          <w:p>
-            <w:pPr>
-              <w:jc w:val="left"/>
-              <w:rPr>
-                <w:i/>
-                <w:iCs/>
-              </w:rPr>
+            <w:tcW w:w="3256" w:type="dxa"/>
+          </w:tcPr>
+          <w:p>
+            <w:pPr>
+              <w:jc w:val="left"/>
             </w:pPr>
             <w:r>
               <w:t>Article type</w:t>
-            </w:r>
-          </w:p>
-        </w:tc>
-        <w:tc>
-          <w:tcPr>
-            <w:tcW w:w="7320" w:type="dxa"/>
-          </w:tcPr>
-          <w:p>
-            <w:pPr>
-              <w:jc w:val="left"/>
-            </w:pPr>
-            <w:r>
-              <w:t xml:space="preserve">Empirical </w:t>
-            </w:r>
-            <w:r>
-              <w:sym w:font="Wingdings" w:char="F0E0"/>
-            </w:r>
-            <w:r>
-              <w:t xml:space="preserve"> methodological</w:t>
-            </w:r>
-          </w:p>
-        </w:tc>
-      </w:tr>
-      <w:tr>
-        <w:tc>
-          <w:tcPr>
-            <w:tcW w:w="1696" w:type="dxa"/>
-          </w:tcPr>
-          <w:p>
-            <w:pPr>
-              <w:jc w:val="left"/>
-            </w:pPr>
-            <w:r>
-              <w:t>What is the article about?</w:t>
-            </w:r>
-          </w:p>
-        </w:tc>
-        <w:tc>
-          <w:tcPr>
-            <w:tcW w:w="7320" w:type="dxa"/>
-          </w:tcPr>
-          <w:p>
-            <w:pPr>
-              <w:jc w:val="left"/>
-            </w:pPr>
-            <w:r>
-              <w:t xml:space="preserve">Develops and evaluates a novel methodology for the spatial disaggregation of socioeconomic statistics, extending traditional population-based disaggregation methods. The hybrid approach combines </w:t>
-            </w:r>
-            <w:r>
-              <w:rPr>
-                <w:highlight w:val="yellow"/>
-              </w:rPr>
-              <w:t>dasymetric mapping</w:t>
-            </w:r>
-            <w:r>
-              <w:t xml:space="preserve"> and </w:t>
-            </w:r>
-            <w:r>
-              <w:rPr>
-                <w:highlight w:val="yellow"/>
-              </w:rPr>
-              <w:t>pycnophylactic interpolation</w:t>
-            </w:r>
-            <w:r>
-              <w:t>, along with ancillary data, in a ML model.</w:t>
-            </w:r>
-          </w:p>
-        </w:tc>
-      </w:tr>
-      <w:tr>
-        <w:tc>
-          <w:tcPr>
-            <w:tcW w:w="1696" w:type="dxa"/>
-          </w:tcPr>
-          <w:p>
-            <w:pPr>
-              <w:jc w:val="left"/>
-            </w:pPr>
-            <w:r>
-              <w:t>How are the aims explored/tested/</w:t>
-            </w:r>
-            <w:r>
-              <w:t xml:space="preserve"> </w:t>
-            </w:r>
-            <w:r>
-              <w:t>presented?</w:t>
-            </w:r>
-          </w:p>
-        </w:tc>
-        <w:tc>
-          <w:tcPr>
-            <w:tcW w:w="7320" w:type="dxa"/>
-          </w:tcPr>
-          <w:p>
-            <w:pPr>
-              <w:jc w:val="left"/>
-            </w:pPr>
-            <w:r>
-              <w:t>A novel disaggregation method is implemented, based on a downscaling procedure that uses regression to combine different ancillary variables. Different regression methods and sampling methods are tested and compared for performance.</w:t>
-            </w:r>
-            <w:r>
-              <w:t xml:space="preserve"> Analysis performed in R</w:t>
-            </w:r>
-            <w:r>
-              <w:t xml:space="preserve">; packages </w:t>
-            </w:r>
-            <w:proofErr w:type="spellStart"/>
-            <w:r>
-              <w:rPr>
-                <w:i/>
-                <w:iCs/>
-              </w:rPr>
-              <w:t>pycno</w:t>
-            </w:r>
-            <w:proofErr w:type="spellEnd"/>
-            <w:r>
-              <w:rPr>
-                <w:i/>
-                <w:iCs/>
-              </w:rPr>
-              <w:t xml:space="preserve"> </w:t>
-            </w:r>
-            <w:r>
-              <w:t xml:space="preserve">and </w:t>
-            </w:r>
-            <w:r>
-              <w:rPr>
-                <w:i/>
-                <w:iCs/>
-              </w:rPr>
-              <w:t>dissever</w:t>
-            </w:r>
-            <w:r>
-              <w:t xml:space="preserve">. </w:t>
-            </w:r>
-          </w:p>
-          <w:p>
-            <w:pPr>
-              <w:jc w:val="left"/>
-            </w:pPr>
-            <w:r>
-              <w:rPr>
-                <w:highlight w:val="cyan"/>
-              </w:rPr>
-              <w:t>See page 195</w:t>
-            </w:r>
-            <w:r>
-              <w:t xml:space="preserve"> for a step-by-step breakdown of the proposed methodology. </w:t>
-            </w:r>
-          </w:p>
-        </w:tc>
-      </w:tr>
-      <w:tr>
-        <w:tc>
-          <w:tcPr>
-            <w:tcW w:w="1696" w:type="dxa"/>
-          </w:tcPr>
-          <w:p>
-            <w:pPr>
-              <w:jc w:val="left"/>
-            </w:pPr>
-            <w:r>
-              <w:t>What are the main findings?</w:t>
-            </w:r>
-          </w:p>
-        </w:tc>
-        <w:tc>
-          <w:tcPr>
-            <w:tcW w:w="7320" w:type="dxa"/>
-          </w:tcPr>
-          <w:p>
-            <w:pPr>
-              <w:pStyle w:val="ListParagraph"/>
-              <w:numPr>
-                <w:ilvl w:val="0"/>
-                <w:numId w:val="4"/>
-              </w:numPr>
-              <w:jc w:val="left"/>
-            </w:pPr>
-            <w:r>
-              <w:t>“Spatial disaggregation techniques can be used … to transform data from a set of source zones into a set of target zones, with different geometry and with a higher general level of spatial resolution” (p.189)</w:t>
-            </w:r>
-          </w:p>
-          <w:p>
-            <w:pPr>
-              <w:pStyle w:val="ListParagraph"/>
-              <w:numPr>
-                <w:ilvl w:val="0"/>
-                <w:numId w:val="4"/>
-              </w:numPr>
-              <w:jc w:val="left"/>
-            </w:pPr>
-            <w:r>
-              <w:t>Disaggregation methods range widely in complexity; from simple areal weighting (equal proportional spread of population across area) being the most basic.</w:t>
-            </w:r>
-          </w:p>
-          <w:p>
-            <w:pPr>
-              <w:pStyle w:val="ListParagraph"/>
-              <w:numPr>
-                <w:ilvl w:val="0"/>
-                <w:numId w:val="4"/>
-              </w:numPr>
-              <w:jc w:val="left"/>
-            </w:pPr>
-            <w:r>
-              <w:t xml:space="preserve">This study develops a method introduced by </w:t>
-            </w:r>
-            <w:proofErr w:type="spellStart"/>
-            <w:r>
-              <w:t>M</w:t>
-            </w:r>
-            <w:r>
-              <w:t>`</w:t>
-            </w:r>
-            <w:r>
-              <w:t>alone</w:t>
-            </w:r>
-            <w:proofErr w:type="spellEnd"/>
-            <w:r>
-              <w:t xml:space="preserve"> (2012) which uses 2 phases: (1) initialisation, performing a resampling through </w:t>
-            </w:r>
-            <w:r>
-              <w:t xml:space="preserve">simple </w:t>
-            </w:r>
-            <w:r>
-              <w:t xml:space="preserve">nearest neighbour </w:t>
-            </w:r>
-            <w:r>
-              <w:t xml:space="preserve">where cells in the finer grid take value from the closest coarse grid cell, followed by random sampling and initial model fit, then (2) iteration, adjustments are made iteratively to the predictions to achieve mass balance (where the finer grid values aggregate to the coarse grid values). Iterations proceed until a </w:t>
-            </w:r>
-            <w:proofErr w:type="gramStart"/>
-            <w:r>
-              <w:t>stopping criteria</w:t>
-            </w:r>
-            <w:proofErr w:type="gramEnd"/>
-            <w:r>
-              <w:t xml:space="preserve"> is met. </w:t>
-            </w:r>
-          </w:p>
-        </w:tc>
-      </w:tr>
-      <w:tr>
-        <w:tc>
-          <w:tcPr>
-            <w:tcW w:w="1696" w:type="dxa"/>
-          </w:tcPr>
-          <w:p>
-            <w:pPr>
-              <w:jc w:val="left"/>
-            </w:pPr>
-            <w:r>
-              <w:t xml:space="preserve">Additional notes </w:t>
             </w:r>
           </w:p>
           <w:p>
@@ -4822,35 +4805,91 @@
                 <w:sz w:val="18"/>
                 <w:szCs w:val="18"/>
               </w:rPr>
-              <w:t>(incl. useful quotes)</w:t>
-            </w:r>
-          </w:p>
-        </w:tc>
-        <w:tc>
-          <w:tcPr>
-            <w:tcW w:w="7320" w:type="dxa"/>
+              <w:t>(e.g., Empirical, Theoretical, Conceptual)</w:t>
+            </w:r>
+          </w:p>
+        </w:tc>
+        <w:tc>
+          <w:tcPr>
+            <w:tcW w:w="5760" w:type="dxa"/>
+          </w:tcPr>
+          <w:p>
+            <w:pPr>
+              <w:jc w:val="left"/>
+            </w:pPr>
+            <w:r>
+              <w:t>Empirical</w:t>
+            </w:r>
+          </w:p>
+        </w:tc>
+      </w:tr>
+      <w:tr>
+        <w:tc>
+          <w:tcPr>
+            <w:tcW w:w="3256" w:type="dxa"/>
+          </w:tcPr>
+          <w:p>
+            <w:pPr>
+              <w:jc w:val="left"/>
+            </w:pPr>
+            <w:r>
+              <w:t>What is the article about?</w:t>
+            </w:r>
+          </w:p>
+        </w:tc>
+        <w:tc>
+          <w:tcPr>
+            <w:tcW w:w="5760" w:type="dxa"/>
+          </w:tcPr>
+          <w:p>
+            <w:pPr>
+              <w:jc w:val="left"/>
+            </w:pPr>
+            <w:r>
+              <w:t>Describes an R package ‘</w:t>
+            </w:r>
+            <w:r>
+              <w:rPr>
+                <w:i/>
+                <w:iCs/>
+              </w:rPr>
+              <w:t>dissever</w:t>
+            </w:r>
+            <w:r>
+              <w:t xml:space="preserve">’ that facilitates downscaling of coarsely resolved EO information using available finely gridded covariate data. </w:t>
+            </w:r>
+          </w:p>
+        </w:tc>
+      </w:tr>
+      <w:tr>
+        <w:tc>
+          <w:tcPr>
+            <w:tcW w:w="3256" w:type="dxa"/>
+          </w:tcPr>
+          <w:p>
+            <w:pPr>
+              <w:jc w:val="left"/>
+            </w:pPr>
+            <w:r>
+              <w:t>How are the aims explored/tested/presented?</w:t>
+            </w:r>
+          </w:p>
+        </w:tc>
+        <w:tc>
+          <w:tcPr>
+            <w:tcW w:w="5760" w:type="dxa"/>
           </w:tcPr>
           <w:p>
             <w:pPr>
               <w:pStyle w:val="ListParagraph"/>
               <w:numPr>
                 <w:ilvl w:val="0"/>
-                <w:numId w:val="4"/>
+                <w:numId w:val="5"/>
               </w:numPr>
               <w:jc w:val="left"/>
             </w:pPr>
             <w:r>
-              <w:rPr>
-                <w:i/>
-                <w:iCs/>
-              </w:rPr>
-              <w:t xml:space="preserve">Pycnophylactic: </w:t>
-            </w:r>
-            <w:r>
-              <w:t>mass-preserving property, in that estimates sum to the original quantities in the source zones</w:t>
-            </w:r>
-            <w:r>
-              <w:t>. Term from Tobler (1970)</w:t>
+              <w:t>2-stage algorithm: initialisation and iteration</w:t>
             </w:r>
           </w:p>
           <w:p>
@@ -4858,105 +4897,200 @@
               <w:pStyle w:val="ListParagraph"/>
               <w:numPr>
                 <w:ilvl w:val="0"/>
-                <w:numId w:val="4"/>
+                <w:numId w:val="5"/>
               </w:numPr>
               <w:jc w:val="left"/>
             </w:pPr>
             <w:r>
-              <w:rPr>
-                <w:i/>
-                <w:iCs/>
-              </w:rPr>
-              <w:t>Mass-preserving areal weighting</w:t>
-            </w:r>
-            <w:r>
-              <w:t xml:space="preserve">: homogenous distribution of data throughout the source area. Most basic form of spatial disaggregation. </w:t>
-            </w:r>
+              <w:t xml:space="preserve">Model uses a generalised additive model (GAM) to avoid relying on the assumption of a linear </w:t>
+            </w:r>
+            <w:proofErr w:type="gramStart"/>
+            <w:r>
+              <w:t>relationship</w:t>
+            </w:r>
+            <w:proofErr w:type="gramEnd"/>
           </w:p>
           <w:p>
             <w:pPr>
               <w:pStyle w:val="ListParagraph"/>
               <w:numPr>
                 <w:ilvl w:val="0"/>
-                <w:numId w:val="4"/>
+                <w:numId w:val="5"/>
               </w:numPr>
               <w:jc w:val="left"/>
             </w:pPr>
             <w:r>
-              <w:rPr>
-                <w:i/>
-                <w:iCs/>
-              </w:rPr>
-              <w:t>Dasymetric disaggregation</w:t>
-            </w:r>
-            <w:r>
-              <w:t>:</w:t>
-            </w:r>
-            <w:r>
-              <w:t xml:space="preserve"> any method that leverages ancillary information (such as a landcover derived mask). </w:t>
-            </w:r>
-          </w:p>
+              <w:t>For evaluation, the weighted root mean square error (</w:t>
+            </w:r>
+            <w:proofErr w:type="spellStart"/>
+            <w:r>
+              <w:t>wRMSE</w:t>
+            </w:r>
+            <w:proofErr w:type="spellEnd"/>
+            <w:r>
+              <w:t>) provides a quantitative measure of the mass balance deviation between the coarse and downscaled gridded information</w:t>
+            </w:r>
+          </w:p>
+        </w:tc>
+      </w:tr>
+      <w:tr>
+        <w:tc>
+          <w:tcPr>
+            <w:tcW w:w="3256" w:type="dxa"/>
+          </w:tcPr>
+          <w:p>
+            <w:pPr>
+              <w:jc w:val="left"/>
+            </w:pPr>
+            <w:r>
+              <w:t>What are the main findings?</w:t>
+            </w:r>
+          </w:p>
+        </w:tc>
+        <w:tc>
+          <w:tcPr>
+            <w:tcW w:w="5760" w:type="dxa"/>
+          </w:tcPr>
           <w:p>
             <w:pPr>
               <w:pStyle w:val="ListParagraph"/>
               <w:numPr>
                 <w:ilvl w:val="0"/>
-                <w:numId w:val="4"/>
+                <w:numId w:val="5"/>
               </w:numPr>
               <w:jc w:val="left"/>
             </w:pPr>
             <w:r>
+              <w:t>An implicit assumption of disaggregation methods using covariate data is that the covariates are strongly related to the target variable</w:t>
+            </w:r>
+          </w:p>
+        </w:tc>
+      </w:tr>
+      <w:tr>
+        <w:tc>
+          <w:tcPr>
+            <w:tcW w:w="3256" w:type="dxa"/>
+          </w:tcPr>
+          <w:p>
+            <w:pPr>
+              <w:jc w:val="left"/>
+            </w:pPr>
+            <w:r>
+              <w:t>What gaps does it identify?</w:t>
+            </w:r>
+          </w:p>
+        </w:tc>
+        <w:tc>
+          <w:tcPr>
+            <w:tcW w:w="5760" w:type="dxa"/>
+          </w:tcPr>
+          <w:p>
+            <w:pPr>
+              <w:jc w:val="left"/>
+            </w:pPr>
+          </w:p>
+        </w:tc>
+      </w:tr>
+      <w:tr>
+        <w:tc>
+          <w:tcPr>
+            <w:tcW w:w="3256" w:type="dxa"/>
+          </w:tcPr>
+          <w:p>
+            <w:pPr>
+              <w:jc w:val="left"/>
+            </w:pPr>
+            <w:r>
+              <w:t>Limitations/critiques</w:t>
+            </w:r>
+          </w:p>
+        </w:tc>
+        <w:tc>
+          <w:tcPr>
+            <w:tcW w:w="5760" w:type="dxa"/>
+          </w:tcPr>
+          <w:p>
+            <w:pPr>
+              <w:jc w:val="left"/>
+            </w:pPr>
+            <w:r>
+              <w:t xml:space="preserve">This paper discusses the downscaling of earth observation data – already collected in a grid/raster format, but at a coarser resolution. Contrasts with the requirements of administrative data disaggregation, which converts from vector boundaries to a finer raster grid. </w:t>
+            </w:r>
+          </w:p>
+        </w:tc>
+      </w:tr>
+      <w:tr>
+        <w:tc>
+          <w:tcPr>
+            <w:tcW w:w="3256" w:type="dxa"/>
+          </w:tcPr>
+          <w:p>
+            <w:pPr>
+              <w:jc w:val="left"/>
+            </w:pPr>
+            <w:r>
+              <w:t>How does it link to wider learning?</w:t>
+            </w:r>
+          </w:p>
+        </w:tc>
+        <w:tc>
+          <w:tcPr>
+            <w:tcW w:w="5760" w:type="dxa"/>
+          </w:tcPr>
+          <w:p>
+            <w:pPr>
+              <w:jc w:val="left"/>
+            </w:pPr>
+          </w:p>
+        </w:tc>
+      </w:tr>
+      <w:tr>
+        <w:tc>
+          <w:tcPr>
+            <w:tcW w:w="3256" w:type="dxa"/>
+          </w:tcPr>
+          <w:p>
+            <w:pPr>
+              <w:jc w:val="left"/>
+            </w:pPr>
+            <w:r>
+              <w:t xml:space="preserve">Additional notes </w:t>
+            </w:r>
+          </w:p>
+          <w:p>
+            <w:pPr>
+              <w:jc w:val="left"/>
               <w:rPr>
                 <w:i/>
                 <w:iCs/>
-                <w:highlight w:val="yellow"/>
-              </w:rPr>
-              <w:t>Mask areal weighting/Binary dasymetry</w:t>
-            </w:r>
-            <w:r>
-              <w:t>:</w:t>
-            </w:r>
-            <w:r>
-              <w:t xml:space="preserve"> uses a mask to define where, within the target zone, source data should be allocated. For example, identifies built-up areas for allocating population. LULC satellite data is often used to create the ‘mask’ layer. This appears to align closest with FL/SA’s method for Sri Lanka project. </w:t>
-            </w:r>
-          </w:p>
-          <w:p>
-            <w:pPr>
-              <w:pStyle w:val="ListParagraph"/>
-              <w:numPr>
-                <w:ilvl w:val="1"/>
-                <w:numId w:val="4"/>
-              </w:numPr>
-              <w:jc w:val="left"/>
-            </w:pPr>
-            <w:r>
-              <w:t>Weaknesses: binary dasymetry assumes all populated areas have homogenous density; does not reflect reality especially across larger target zones</w:t>
-            </w:r>
-          </w:p>
+              </w:rPr>
+            </w:pPr>
+            <w:r>
+              <w:rPr>
+                <w:i/>
+                <w:iCs/>
+                <w:sz w:val="18"/>
+                <w:szCs w:val="18"/>
+              </w:rPr>
+              <w:t>(incl. useful quotes)</w:t>
+            </w:r>
+          </w:p>
+        </w:tc>
+        <w:tc>
+          <w:tcPr>
+            <w:tcW w:w="5760" w:type="dxa"/>
+          </w:tcPr>
           <w:p>
             <w:pPr>
               <w:pStyle w:val="ListParagraph"/>
               <w:numPr>
                 <w:ilvl w:val="0"/>
-                <w:numId w:val="4"/>
+                <w:numId w:val="5"/>
               </w:numPr>
               <w:jc w:val="left"/>
             </w:pPr>
             <w:r>
-              <w:rPr>
-                <w:i/>
-                <w:iCs/>
-              </w:rPr>
-              <w:t>Poly-categorical dasymetry</w:t>
-            </w:r>
-            <w:r>
-              <w:t>: adapts mask weighting so that multiple categories can be assigned weights – percentages are applied to each</w:t>
-            </w:r>
-            <w:r>
-              <w:t xml:space="preserve"> of </w:t>
-            </w:r>
-            <w:r>
-              <w:t xml:space="preserve">the categories for the source area, representing the % of data that is likely to be contained within that category per source area. Main challenge in this sense is devising an appropriate set of weights. </w:t>
+              <w:t>Describes ‘pycnophylactic’ or ‘mass balance’ methods as those that “attempt to harmonise the arithmetic average of the property values at the fine scale with the single property value at the coarse scale” (p.120)</w:t>
             </w:r>
           </w:p>
           <w:p>
@@ -4964,18 +5098,22 @@
               <w:pStyle w:val="ListParagraph"/>
               <w:numPr>
                 <w:ilvl w:val="0"/>
-                <w:numId w:val="4"/>
+                <w:numId w:val="5"/>
               </w:numPr>
               <w:jc w:val="left"/>
             </w:pPr>
             <w:r>
-              <w:rPr>
-                <w:highlight w:val="cyan"/>
-              </w:rPr>
-              <w:t>See pages 193-194</w:t>
-            </w:r>
-            <w:r>
-              <w:t xml:space="preserve"> for a short bibliography of relevant spatial disaggregation studies</w:t>
+              <w:t xml:space="preserve">The </w:t>
+            </w:r>
+            <w:r>
+              <w:rPr>
+                <w:i/>
+                <w:iCs/>
+              </w:rPr>
+              <w:t>dissever</w:t>
+            </w:r>
+            <w:r>
+              <w:t xml:space="preserve"> package is structured as a function, which requires two information inputs – (1) a data table containing the target variable information and covariate data source information, and (2) the GAM formula</w:t>
             </w:r>
           </w:p>
         </w:tc>
@@ -4999,7 +5137,525 @@
       <w:pPr>
         <w:pStyle w:val="Heading2"/>
       </w:pPr>
-      <w:bookmarkStart w:id="12" w:name="_Toc136346276"/>
+      <w:bookmarkStart w:id="13" w:name="_Toc136522935"/>
+      <w:r>
+        <w:lastRenderedPageBreak/>
+        <w:t>Monteiro 2018 – Hybrid approach for spatial disaggregation of socio-economic indicators</w:t>
+      </w:r>
+      <w:bookmarkEnd w:id="13"/>
+    </w:p>
+    <w:tbl>
+      <w:tblPr>
+        <w:tblStyle w:val="TableGrid"/>
+        <w:tblW w:w="0" w:type="auto"/>
+        <w:tblLayout w:type="fixed"/>
+        <w:tblLook w:val="04A0" w:firstRow="1" w:lastRow="0" w:firstColumn="1" w:lastColumn="0" w:noHBand="0" w:noVBand="1"/>
+      </w:tblPr>
+      <w:tblGrid>
+        <w:gridCol w:w="1696"/>
+        <w:gridCol w:w="7320"/>
+      </w:tblGrid>
+      <w:tr>
+        <w:tc>
+          <w:tcPr>
+            <w:tcW w:w="1696" w:type="dxa"/>
+          </w:tcPr>
+          <w:p>
+            <w:pPr>
+              <w:jc w:val="left"/>
+            </w:pPr>
+            <w:r>
+              <w:t>Full reference</w:t>
+            </w:r>
+          </w:p>
+        </w:tc>
+        <w:tc>
+          <w:tcPr>
+            <w:tcW w:w="7320" w:type="dxa"/>
+          </w:tcPr>
+          <w:p>
+            <w:pPr>
+              <w:jc w:val="left"/>
+            </w:pPr>
+          </w:p>
+        </w:tc>
+      </w:tr>
+      <w:tr>
+        <w:tc>
+          <w:tcPr>
+            <w:tcW w:w="1696" w:type="dxa"/>
+          </w:tcPr>
+          <w:p>
+            <w:pPr>
+              <w:jc w:val="left"/>
+              <w:rPr>
+                <w:i/>
+                <w:iCs/>
+              </w:rPr>
+            </w:pPr>
+            <w:r>
+              <w:t>Article type</w:t>
+            </w:r>
+          </w:p>
+        </w:tc>
+        <w:tc>
+          <w:tcPr>
+            <w:tcW w:w="7320" w:type="dxa"/>
+          </w:tcPr>
+          <w:p>
+            <w:pPr>
+              <w:jc w:val="left"/>
+            </w:pPr>
+            <w:r>
+              <w:t xml:space="preserve">Empirical </w:t>
+            </w:r>
+            <w:r>
+              <w:sym w:font="Wingdings" w:char="F0E0"/>
+            </w:r>
+            <w:r>
+              <w:t xml:space="preserve"> methodological</w:t>
+            </w:r>
+          </w:p>
+        </w:tc>
+      </w:tr>
+      <w:tr>
+        <w:tc>
+          <w:tcPr>
+            <w:tcW w:w="1696" w:type="dxa"/>
+          </w:tcPr>
+          <w:p>
+            <w:pPr>
+              <w:jc w:val="left"/>
+            </w:pPr>
+            <w:r>
+              <w:t>What is the article about?</w:t>
+            </w:r>
+          </w:p>
+        </w:tc>
+        <w:tc>
+          <w:tcPr>
+            <w:tcW w:w="7320" w:type="dxa"/>
+          </w:tcPr>
+          <w:p>
+            <w:pPr>
+              <w:jc w:val="left"/>
+            </w:pPr>
+            <w:r>
+              <w:t xml:space="preserve">Develops and evaluates a novel methodology for the spatial disaggregation of socioeconomic statistics, extending traditional population-based disaggregation methods. The hybrid approach combines </w:t>
+            </w:r>
+            <w:r>
+              <w:rPr>
+                <w:highlight w:val="yellow"/>
+              </w:rPr>
+              <w:t>dasymetric mapping</w:t>
+            </w:r>
+            <w:r>
+              <w:t xml:space="preserve"> and </w:t>
+            </w:r>
+            <w:r>
+              <w:rPr>
+                <w:highlight w:val="yellow"/>
+              </w:rPr>
+              <w:t>pycnophylactic interpolation</w:t>
+            </w:r>
+            <w:r>
+              <w:t>, along with ancillary data, in a ML model.</w:t>
+            </w:r>
+          </w:p>
+        </w:tc>
+      </w:tr>
+      <w:tr>
+        <w:tc>
+          <w:tcPr>
+            <w:tcW w:w="1696" w:type="dxa"/>
+          </w:tcPr>
+          <w:p>
+            <w:pPr>
+              <w:jc w:val="left"/>
+            </w:pPr>
+            <w:r>
+              <w:t>How are the aims explored/tested/</w:t>
+            </w:r>
+            <w:r>
+              <w:t xml:space="preserve"> </w:t>
+            </w:r>
+            <w:r>
+              <w:t>presented?</w:t>
+            </w:r>
+          </w:p>
+        </w:tc>
+        <w:tc>
+          <w:tcPr>
+            <w:tcW w:w="7320" w:type="dxa"/>
+          </w:tcPr>
+          <w:p>
+            <w:pPr>
+              <w:jc w:val="left"/>
+            </w:pPr>
+            <w:r>
+              <w:t>A novel disaggregation method is implemented, based on a downscaling procedure that uses regression to combine different ancillary variables. Different regression methods and sampling methods are tested and compared for performance.</w:t>
+            </w:r>
+            <w:r>
+              <w:t xml:space="preserve"> Analysis performed in R</w:t>
+            </w:r>
+            <w:r>
+              <w:t xml:space="preserve">; packages </w:t>
+            </w:r>
+            <w:proofErr w:type="spellStart"/>
+            <w:r>
+              <w:rPr>
+                <w:i/>
+                <w:iCs/>
+              </w:rPr>
+              <w:t>pycno</w:t>
+            </w:r>
+            <w:proofErr w:type="spellEnd"/>
+            <w:r>
+              <w:rPr>
+                <w:i/>
+                <w:iCs/>
+              </w:rPr>
+              <w:t xml:space="preserve"> </w:t>
+            </w:r>
+            <w:r>
+              <w:t xml:space="preserve">and </w:t>
+            </w:r>
+            <w:r>
+              <w:rPr>
+                <w:i/>
+                <w:iCs/>
+              </w:rPr>
+              <w:t>dissever</w:t>
+            </w:r>
+            <w:r>
+              <w:t xml:space="preserve">. </w:t>
+            </w:r>
+          </w:p>
+          <w:p>
+            <w:pPr>
+              <w:jc w:val="left"/>
+            </w:pPr>
+            <w:r>
+              <w:rPr>
+                <w:highlight w:val="cyan"/>
+              </w:rPr>
+              <w:t>See page 195</w:t>
+            </w:r>
+            <w:r>
+              <w:t xml:space="preserve"> for a step-by-step breakdown of the proposed methodology. </w:t>
+            </w:r>
+          </w:p>
+        </w:tc>
+      </w:tr>
+      <w:tr>
+        <w:tc>
+          <w:tcPr>
+            <w:tcW w:w="1696" w:type="dxa"/>
+          </w:tcPr>
+          <w:p>
+            <w:pPr>
+              <w:jc w:val="left"/>
+            </w:pPr>
+            <w:r>
+              <w:t>What are the main findings?</w:t>
+            </w:r>
+          </w:p>
+        </w:tc>
+        <w:tc>
+          <w:tcPr>
+            <w:tcW w:w="7320" w:type="dxa"/>
+          </w:tcPr>
+          <w:p>
+            <w:pPr>
+              <w:pStyle w:val="ListParagraph"/>
+              <w:numPr>
+                <w:ilvl w:val="0"/>
+                <w:numId w:val="4"/>
+              </w:numPr>
+              <w:jc w:val="left"/>
+            </w:pPr>
+            <w:r>
+              <w:t>“Spatial disaggregation techniques can be used … to transform data from a set of source zones into a set of target zones, with different geometry and with a higher general level of spatial resolution” (p.189)</w:t>
+            </w:r>
+          </w:p>
+          <w:p>
+            <w:pPr>
+              <w:pStyle w:val="ListParagraph"/>
+              <w:numPr>
+                <w:ilvl w:val="0"/>
+                <w:numId w:val="4"/>
+              </w:numPr>
+              <w:jc w:val="left"/>
+            </w:pPr>
+            <w:r>
+              <w:t>Disaggregation methods range widely in complexity; from simple areal weighting (equal proportional spread of population across area) being the most basic.</w:t>
+            </w:r>
+          </w:p>
+          <w:p>
+            <w:pPr>
+              <w:pStyle w:val="ListParagraph"/>
+              <w:numPr>
+                <w:ilvl w:val="0"/>
+                <w:numId w:val="4"/>
+              </w:numPr>
+              <w:jc w:val="left"/>
+            </w:pPr>
+            <w:r>
+              <w:t xml:space="preserve">This study develops a method introduced by Malone (2012) which uses 2 phases: (1) initialisation, performing a resampling through </w:t>
+            </w:r>
+            <w:r>
+              <w:t xml:space="preserve">simple </w:t>
+            </w:r>
+            <w:r>
+              <w:t xml:space="preserve">nearest neighbour </w:t>
+            </w:r>
+            <w:r>
+              <w:t xml:space="preserve">where cells in the finer grid take value from the closest coarse grid cell, followed by random sampling and initial model fit, then (2) iteration, adjustments are made iteratively to the predictions to achieve mass balance (where the finer grid values aggregate to the coarse grid values). Iterations proceed until a </w:t>
+            </w:r>
+            <w:proofErr w:type="gramStart"/>
+            <w:r>
+              <w:t>stopping criteria</w:t>
+            </w:r>
+            <w:proofErr w:type="gramEnd"/>
+            <w:r>
+              <w:t xml:space="preserve"> is met. </w:t>
+            </w:r>
+          </w:p>
+          <w:p>
+            <w:pPr>
+              <w:pStyle w:val="ListParagraph"/>
+              <w:numPr>
+                <w:ilvl w:val="0"/>
+                <w:numId w:val="4"/>
+              </w:numPr>
+              <w:jc w:val="left"/>
+            </w:pPr>
+            <w:r>
+              <w:t>Also discuss estimating primary sector workers (</w:t>
+            </w:r>
+            <w:proofErr w:type="gramStart"/>
+            <w:r>
+              <w:t>i.e.</w:t>
+            </w:r>
+            <w:proofErr w:type="gramEnd"/>
+            <w:r>
+              <w:t xml:space="preserve"> agricultural labourers); </w:t>
+            </w:r>
+            <w:r>
+              <w:rPr>
+                <w:highlight w:val="yellow"/>
+              </w:rPr>
+              <w:t>include this in LR</w:t>
+            </w:r>
+          </w:p>
+        </w:tc>
+      </w:tr>
+      <w:tr>
+        <w:tc>
+          <w:tcPr>
+            <w:tcW w:w="1696" w:type="dxa"/>
+          </w:tcPr>
+          <w:p>
+            <w:pPr>
+              <w:jc w:val="left"/>
+            </w:pPr>
+            <w:r>
+              <w:t xml:space="preserve">Additional notes </w:t>
+            </w:r>
+          </w:p>
+          <w:p>
+            <w:pPr>
+              <w:jc w:val="left"/>
+              <w:rPr>
+                <w:i/>
+                <w:iCs/>
+              </w:rPr>
+            </w:pPr>
+            <w:r>
+              <w:rPr>
+                <w:i/>
+                <w:iCs/>
+                <w:sz w:val="18"/>
+                <w:szCs w:val="18"/>
+              </w:rPr>
+              <w:t>(incl. useful quotes)</w:t>
+            </w:r>
+          </w:p>
+        </w:tc>
+        <w:tc>
+          <w:tcPr>
+            <w:tcW w:w="7320" w:type="dxa"/>
+          </w:tcPr>
+          <w:p>
+            <w:pPr>
+              <w:pStyle w:val="ListParagraph"/>
+              <w:numPr>
+                <w:ilvl w:val="0"/>
+                <w:numId w:val="4"/>
+              </w:numPr>
+              <w:jc w:val="left"/>
+            </w:pPr>
+            <w:r>
+              <w:rPr>
+                <w:i/>
+                <w:iCs/>
+              </w:rPr>
+              <w:t xml:space="preserve">Pycnophylactic: </w:t>
+            </w:r>
+            <w:r>
+              <w:t>mass-preserving property, in that estimates sum to the original quantities in the source zones</w:t>
+            </w:r>
+            <w:r>
+              <w:t>. Term from Tobler (1970)</w:t>
+            </w:r>
+          </w:p>
+          <w:p>
+            <w:pPr>
+              <w:pStyle w:val="ListParagraph"/>
+              <w:numPr>
+                <w:ilvl w:val="0"/>
+                <w:numId w:val="4"/>
+              </w:numPr>
+              <w:jc w:val="left"/>
+            </w:pPr>
+            <w:r>
+              <w:rPr>
+                <w:i/>
+                <w:iCs/>
+              </w:rPr>
+              <w:t>Mass-preserving areal weighting</w:t>
+            </w:r>
+            <w:r>
+              <w:t xml:space="preserve">: homogenous distribution of data throughout the source area. Most basic form of spatial disaggregation. </w:t>
+            </w:r>
+          </w:p>
+          <w:p>
+            <w:pPr>
+              <w:pStyle w:val="ListParagraph"/>
+              <w:numPr>
+                <w:ilvl w:val="0"/>
+                <w:numId w:val="4"/>
+              </w:numPr>
+              <w:jc w:val="left"/>
+            </w:pPr>
+            <w:r>
+              <w:rPr>
+                <w:i/>
+                <w:iCs/>
+              </w:rPr>
+              <w:t>Dasymetric disaggregation</w:t>
+            </w:r>
+            <w:r>
+              <w:t>:</w:t>
+            </w:r>
+            <w:r>
+              <w:t xml:space="preserve"> any method that leverages ancillary information (such as a landcover derived mask). </w:t>
+            </w:r>
+          </w:p>
+          <w:p>
+            <w:pPr>
+              <w:pStyle w:val="ListParagraph"/>
+              <w:numPr>
+                <w:ilvl w:val="0"/>
+                <w:numId w:val="4"/>
+              </w:numPr>
+              <w:jc w:val="left"/>
+            </w:pPr>
+            <w:r>
+              <w:rPr>
+                <w:i/>
+                <w:iCs/>
+                <w:highlight w:val="yellow"/>
+              </w:rPr>
+              <w:t>Mask areal weighting/Binary dasymetry</w:t>
+            </w:r>
+            <w:r>
+              <w:t>:</w:t>
+            </w:r>
+            <w:r>
+              <w:t xml:space="preserve"> uses a mask to define where, within the target zone, source data should be allocated. For example, identifies built-up areas for allocating population. LULC satellite data is often used to create the ‘mask’ layer. This appears to align closest with FL/SA’s method for Sri Lanka project. </w:t>
+            </w:r>
+          </w:p>
+          <w:p>
+            <w:pPr>
+              <w:pStyle w:val="ListParagraph"/>
+              <w:numPr>
+                <w:ilvl w:val="1"/>
+                <w:numId w:val="4"/>
+              </w:numPr>
+              <w:jc w:val="left"/>
+            </w:pPr>
+            <w:r>
+              <w:t>Weaknesses: binary dasymetry assumes all populated areas have homogenous density; does not reflect reality especially across larger target zones</w:t>
+            </w:r>
+          </w:p>
+          <w:p>
+            <w:pPr>
+              <w:pStyle w:val="ListParagraph"/>
+              <w:numPr>
+                <w:ilvl w:val="0"/>
+                <w:numId w:val="4"/>
+              </w:numPr>
+              <w:jc w:val="left"/>
+            </w:pPr>
+            <w:r>
+              <w:rPr>
+                <w:i/>
+                <w:iCs/>
+              </w:rPr>
+              <w:t>Poly-categorical dasymetry</w:t>
+            </w:r>
+            <w:r>
+              <w:t>: adapts mask weighting so that multiple categories can be assigned weights – percentages are applied to each</w:t>
+            </w:r>
+            <w:r>
+              <w:t xml:space="preserve"> of </w:t>
+            </w:r>
+            <w:r>
+              <w:t xml:space="preserve">the categories for the source area, representing the % of data that is likely to be contained within that category per source area. Main challenge in this sense is devising an appropriate set of weights. </w:t>
+            </w:r>
+          </w:p>
+          <w:p>
+            <w:pPr>
+              <w:pStyle w:val="ListParagraph"/>
+              <w:numPr>
+                <w:ilvl w:val="0"/>
+                <w:numId w:val="4"/>
+              </w:numPr>
+              <w:jc w:val="left"/>
+            </w:pPr>
+            <w:r>
+              <w:rPr>
+                <w:highlight w:val="cyan"/>
+              </w:rPr>
+              <w:t>See pages 193-194</w:t>
+            </w:r>
+            <w:r>
+              <w:t xml:space="preserve"> for a short bibliography of relevant spatial disaggregation studies</w:t>
+            </w:r>
+          </w:p>
+        </w:tc>
+      </w:tr>
+    </w:tbl>
+    <w:p>
+      <w:pPr>
+        <w:rPr>
+          <w:rFonts w:asciiTheme="majorHAnsi" w:eastAsiaTheme="majorEastAsia" w:hAnsiTheme="majorHAnsi" w:cstheme="majorBidi"/>
+          <w:b/>
+          <w:bCs/>
+          <w:sz w:val="28"/>
+          <w:szCs w:val="28"/>
+        </w:rPr>
+      </w:pPr>
+      <w:r>
+        <w:br w:type="page"/>
+      </w:r>
+    </w:p>
+    <w:p>
+      <w:pPr>
+        <w:pStyle w:val="Heading2"/>
+      </w:pPr>
+      <w:bookmarkStart w:id="14" w:name="_Toc136522936"/>
       <w:proofErr w:type="spellStart"/>
       <w:r>
         <w:lastRenderedPageBreak/>
@@ -5009,7 +5665,7 @@
       <w:r>
         <w:t xml:space="preserve"> 2008 – Settlement location and population density estimation</w:t>
       </w:r>
-      <w:bookmarkEnd w:id="12"/>
+      <w:bookmarkEnd w:id="14"/>
     </w:p>
     <w:tbl>
       <w:tblPr>
@@ -5526,7 +6182,7 @@
       <w:pPr>
         <w:pStyle w:val="Heading2"/>
       </w:pPr>
-      <w:bookmarkStart w:id="13" w:name="_Toc136346277"/>
+      <w:bookmarkStart w:id="15" w:name="_Toc136522937"/>
       <w:proofErr w:type="spellStart"/>
       <w:r>
         <w:lastRenderedPageBreak/>
@@ -5540,7 +6196,7 @@
       <w:r>
         <w:t>progress</w:t>
       </w:r>
-      <w:bookmarkEnd w:id="13"/>
+      <w:bookmarkEnd w:id="15"/>
       <w:proofErr w:type="gramEnd"/>
     </w:p>
     <w:tbl>
@@ -5749,7 +6405,13 @@
               <w:jc w:val="left"/>
             </w:pPr>
             <w:r>
-              <w:t xml:space="preserve">Some classes of land cove (water, glaciers, protected habitats) are not viable for human habitation; they can be used as masks to reduce errors in the disaggregation process. </w:t>
+              <w:t>Some classes of land cove</w:t>
+            </w:r>
+            <w:r>
+              <w:t>r</w:t>
+            </w:r>
+            <w:r>
+              <w:t xml:space="preserve"> (water, glaciers, protected habitats) are not viable for human habitation; they can be used as masks to reduce errors in the disaggregation process. </w:t>
             </w:r>
             <w:r>
               <w:rPr>
@@ -5767,15 +6429,19 @@
               <w:t>only selecting crop</w:t>
             </w:r>
             <w:r>
-              <w:t xml:space="preserve"> for the binary </w:t>
-            </w:r>
-            <w:proofErr w:type="gramStart"/>
-            <w:r>
-              <w:t>masking</w:t>
-            </w:r>
-            <w:proofErr w:type="gramEnd"/>
-            <w:r>
-              <w:t xml:space="preserve"> </w:t>
+              <w:t xml:space="preserve"> for the binary masking</w:t>
+            </w:r>
+            <w:r>
+              <w:t xml:space="preserve">. </w:t>
+            </w:r>
+            <w:r>
+              <w:rPr>
+                <w:highlight w:val="green"/>
+              </w:rPr>
+              <w:t>A: Not necessary; both the crop land boundaries and the world pop estimates already mask out water bodies</w:t>
+            </w:r>
+            <w:r>
+              <w:t xml:space="preserve">. </w:t>
             </w:r>
           </w:p>
           <w:p>
@@ -5788,23 +6454,7 @@
               <w:jc w:val="left"/>
             </w:pPr>
             <w:r>
-              <w:t xml:space="preserve">See table 1 (p.10) for a summary of global disaggregated population products (such as GHSL, </w:t>
-            </w:r>
-            <w:proofErr w:type="spellStart"/>
-            <w:r>
-              <w:t>WorldPop</w:t>
-            </w:r>
-            <w:proofErr w:type="spellEnd"/>
-            <w:r>
-              <w:t xml:space="preserve">, </w:t>
-            </w:r>
-            <w:proofErr w:type="spellStart"/>
-            <w:r>
-              <w:t>LandScan</w:t>
-            </w:r>
-            <w:proofErr w:type="spellEnd"/>
-            <w:r>
-              <w:t>, etc.)</w:t>
+              <w:t>See table 1 (p.10) for a summary of global disaggregated population products (such as GHSL, WorldPop, LandScan, etc.)</w:t>
             </w:r>
           </w:p>
           <w:p>
@@ -6315,7 +6965,7 @@
       <w:pPr>
         <w:pStyle w:val="Heading2"/>
       </w:pPr>
-      <w:bookmarkStart w:id="14" w:name="_Toc136346278"/>
+      <w:bookmarkStart w:id="16" w:name="_Toc136522938"/>
       <w:proofErr w:type="spellStart"/>
       <w:r>
         <w:lastRenderedPageBreak/>
@@ -6329,7 +6979,7 @@
       <w:r>
         <w:t>estimation</w:t>
       </w:r>
-      <w:bookmarkEnd w:id="14"/>
+      <w:bookmarkEnd w:id="16"/>
       <w:proofErr w:type="gramEnd"/>
     </w:p>
     <w:tbl>
@@ -6684,21 +7334,16 @@
       <w:pPr>
         <w:pStyle w:val="Heading2"/>
       </w:pPr>
-      <w:bookmarkStart w:id="15" w:name="_Toc136346279"/>
-      <w:proofErr w:type="spellStart"/>
+      <w:bookmarkStart w:id="17" w:name="_Toc136522939"/>
       <w:r>
         <w:lastRenderedPageBreak/>
-        <w:t>Wardrop</w:t>
-      </w:r>
-      <w:proofErr w:type="spellEnd"/>
-      <w:r>
-        <w:t xml:space="preserve"> 2018 – Spatially disaggregated population estimates in the absence of census </w:t>
+        <w:t xml:space="preserve">Wardrop 2018 – Spatially disaggregated population estimates in the absence of census </w:t>
       </w:r>
       <w:proofErr w:type="gramStart"/>
       <w:r>
         <w:t>data</w:t>
       </w:r>
-      <w:bookmarkEnd w:id="15"/>
+      <w:bookmarkEnd w:id="17"/>
       <w:proofErr w:type="gramEnd"/>
     </w:p>
     <w:tbl>
@@ -6733,13 +7378,8 @@
             <w:pPr>
               <w:spacing w:after="160" w:line="252" w:lineRule="auto"/>
             </w:pPr>
-            <w:proofErr w:type="spellStart"/>
-            <w:r>
-              <w:t>Wardrop</w:t>
-            </w:r>
-            <w:proofErr w:type="spellEnd"/>
-            <w:r>
-              <w:t xml:space="preserve">, N.A. </w:t>
+            <w:r>
+              <w:t xml:space="preserve">Wardrop, N.A. </w:t>
             </w:r>
             <w:r>
               <w:rPr>
@@ -6961,15 +7601,7 @@
               <w:t xml:space="preserve">Bottom-up: </w:t>
             </w:r>
             <w:r>
-              <w:t xml:space="preserve">approach proposed by </w:t>
-            </w:r>
-            <w:proofErr w:type="spellStart"/>
-            <w:r>
-              <w:t>Wardrop</w:t>
-            </w:r>
-            <w:proofErr w:type="spellEnd"/>
-            <w:r>
-              <w:t>; relies on complete counts of population within small, defined areas (</w:t>
+              <w:t>approach proposed by Wardrop; relies on complete counts of population within small, defined areas (</w:t>
             </w:r>
             <w:proofErr w:type="spellStart"/>
             <w:r>
@@ -7176,12 +7808,12 @@
       <w:pPr>
         <w:pStyle w:val="Heading2"/>
       </w:pPr>
-      <w:bookmarkStart w:id="16" w:name="_Toc136346280"/>
+      <w:bookmarkStart w:id="18" w:name="_Toc136522940"/>
       <w:r>
         <w:lastRenderedPageBreak/>
         <w:t>You 2006 – An entropy approach to spatial disaggregation of crop production</w:t>
       </w:r>
-      <w:bookmarkEnd w:id="16"/>
+      <w:bookmarkEnd w:id="18"/>
     </w:p>
     <w:tbl>
       <w:tblPr>
@@ -7616,22 +8248,22 @@
       <w:pPr>
         <w:pStyle w:val="Heading1"/>
       </w:pPr>
-      <w:bookmarkStart w:id="17" w:name="_Toc136346281"/>
+      <w:bookmarkStart w:id="19" w:name="_Toc136522941"/>
       <w:r>
         <w:lastRenderedPageBreak/>
         <w:t>Agriculture dependent populations</w:t>
       </w:r>
-      <w:bookmarkEnd w:id="17"/>
+      <w:bookmarkEnd w:id="19"/>
     </w:p>
     <w:p>
       <w:pPr>
         <w:pStyle w:val="Heading2"/>
       </w:pPr>
-      <w:bookmarkStart w:id="18" w:name="_Toc136346282"/>
+      <w:bookmarkStart w:id="20" w:name="_Toc136522942"/>
       <w:r>
         <w:t>World Bank 2023 – Agriculture and Food</w:t>
       </w:r>
-      <w:bookmarkEnd w:id="18"/>
+      <w:bookmarkEnd w:id="20"/>
     </w:p>
     <w:tbl>
       <w:tblPr>

</xml_diff>

<commit_message>
updates to  lit review
</commit_message>
<xml_diff>
--- a/CASA Dissertation Readings.docx
+++ b/CASA Dissertation Readings.docx
@@ -2147,7 +2147,13 @@
       <w:bookmarkStart w:id="3" w:name="_Toc136522925"/>
       <w:proofErr w:type="spellStart"/>
       <w:r>
-        <w:t>Miahe</w:t>
+        <w:t>Mia</w:t>
+      </w:r>
+      <w:r>
+        <w:t>l</w:t>
+      </w:r>
+      <w:r>
+        <w:t>he</w:t>
       </w:r>
       <w:proofErr w:type="spellEnd"/>
       <w:r>

</xml_diff>

<commit_message>
updates to reading notes following FL comments
</commit_message>
<xml_diff>
--- a/CASA Dissertation Readings.docx
+++ b/CASA Dissertation Readings.docx
@@ -86,7 +86,7 @@
           <w:r>
             <w:fldChar w:fldCharType="separate"/>
           </w:r>
-          <w:hyperlink w:anchor="_Toc136522922" w:history="1">
+          <w:hyperlink w:anchor="_Toc137661942" w:history="1">
             <w:r>
               <w:rPr>
                 <w:rStyle w:val="Hyperlink"/>
@@ -113,7 +113,7 @@
                 <w:noProof/>
                 <w:webHidden/>
               </w:rPr>
-              <w:instrText xml:space="preserve"> PAGEREF _Toc136522922 \h </w:instrText>
+              <w:instrText xml:space="preserve"> PAGEREF _Toc137661942 \h </w:instrText>
             </w:r>
             <w:r>
               <w:rPr>
@@ -157,7 +157,7 @@
               <w14:ligatures w14:val="standardContextual"/>
             </w:rPr>
           </w:pPr>
-          <w:hyperlink w:anchor="_Toc136522923" w:history="1">
+          <w:hyperlink w:anchor="_Toc137661943" w:history="1">
             <w:r>
               <w:rPr>
                 <w:rStyle w:val="Hyperlink"/>
@@ -184,7 +184,7 @@
                 <w:noProof/>
                 <w:webHidden/>
               </w:rPr>
-              <w:instrText xml:space="preserve"> PAGEREF _Toc136522923 \h </w:instrText>
+              <w:instrText xml:space="preserve"> PAGEREF _Toc137661943 \h </w:instrText>
             </w:r>
             <w:r>
               <w:rPr>
@@ -228,7 +228,7 @@
               <w14:ligatures w14:val="standardContextual"/>
             </w:rPr>
           </w:pPr>
-          <w:hyperlink w:anchor="_Toc136522924" w:history="1">
+          <w:hyperlink w:anchor="_Toc137661944" w:history="1">
             <w:r>
               <w:rPr>
                 <w:rStyle w:val="Hyperlink"/>
@@ -255,7 +255,7 @@
                 <w:noProof/>
                 <w:webHidden/>
               </w:rPr>
-              <w:instrText xml:space="preserve"> PAGEREF _Toc136522924 \h </w:instrText>
+              <w:instrText xml:space="preserve"> PAGEREF _Toc137661944 \h </w:instrText>
             </w:r>
             <w:r>
               <w:rPr>
@@ -299,13 +299,13 @@
               <w14:ligatures w14:val="standardContextual"/>
             </w:rPr>
           </w:pPr>
-          <w:hyperlink w:anchor="_Toc136522925" w:history="1">
+          <w:hyperlink w:anchor="_Toc137661945" w:history="1">
             <w:r>
               <w:rPr>
                 <w:rStyle w:val="Hyperlink"/>
                 <w:noProof/>
               </w:rPr>
-              <w:t>Miahe 2008 – Remote sensing assessment of water reservoirs in India</w:t>
+              <w:t>Mialhe 2008 – Remote sensing assessment of water reservoirs in India</w:t>
             </w:r>
             <w:r>
               <w:rPr>
@@ -326,7 +326,7 @@
                 <w:noProof/>
                 <w:webHidden/>
               </w:rPr>
-              <w:instrText xml:space="preserve"> PAGEREF _Toc136522925 \h </w:instrText>
+              <w:instrText xml:space="preserve"> PAGEREF _Toc137661945 \h </w:instrText>
             </w:r>
             <w:r>
               <w:rPr>
@@ -370,7 +370,7 @@
               <w14:ligatures w14:val="standardContextual"/>
             </w:rPr>
           </w:pPr>
-          <w:hyperlink w:anchor="_Toc136522926" w:history="1">
+          <w:hyperlink w:anchor="_Toc137661946" w:history="1">
             <w:r>
               <w:rPr>
                 <w:rStyle w:val="Hyperlink"/>
@@ -397,7 +397,7 @@
                 <w:noProof/>
                 <w:webHidden/>
               </w:rPr>
-              <w:instrText xml:space="preserve"> PAGEREF _Toc136522926 \h </w:instrText>
+              <w:instrText xml:space="preserve"> PAGEREF _Toc137661946 \h </w:instrText>
             </w:r>
             <w:r>
               <w:rPr>
@@ -441,7 +441,7 @@
               <w14:ligatures w14:val="standardContextual"/>
             </w:rPr>
           </w:pPr>
-          <w:hyperlink w:anchor="_Toc136522927" w:history="1">
+          <w:hyperlink w:anchor="_Toc137661947" w:history="1">
             <w:r>
               <w:rPr>
                 <w:rStyle w:val="Hyperlink"/>
@@ -468,7 +468,7 @@
                 <w:noProof/>
                 <w:webHidden/>
               </w:rPr>
-              <w:instrText xml:space="preserve"> PAGEREF _Toc136522927 \h </w:instrText>
+              <w:instrText xml:space="preserve"> PAGEREF _Toc137661947 \h </w:instrText>
             </w:r>
             <w:r>
               <w:rPr>
@@ -512,7 +512,7 @@
               <w14:ligatures w14:val="standardContextual"/>
             </w:rPr>
           </w:pPr>
-          <w:hyperlink w:anchor="_Toc136522928" w:history="1">
+          <w:hyperlink w:anchor="_Toc137661948" w:history="1">
             <w:r>
               <w:rPr>
                 <w:rStyle w:val="Hyperlink"/>
@@ -539,7 +539,7 @@
                 <w:noProof/>
                 <w:webHidden/>
               </w:rPr>
-              <w:instrText xml:space="preserve"> PAGEREF _Toc136522928 \h </w:instrText>
+              <w:instrText xml:space="preserve"> PAGEREF _Toc137661948 \h </w:instrText>
             </w:r>
             <w:r>
               <w:rPr>
@@ -583,7 +583,7 @@
               <w14:ligatures w14:val="standardContextual"/>
             </w:rPr>
           </w:pPr>
-          <w:hyperlink w:anchor="_Toc136522929" w:history="1">
+          <w:hyperlink w:anchor="_Toc137661949" w:history="1">
             <w:r>
               <w:rPr>
                 <w:rStyle w:val="Hyperlink"/>
@@ -610,7 +610,7 @@
                 <w:noProof/>
                 <w:webHidden/>
               </w:rPr>
-              <w:instrText xml:space="preserve"> PAGEREF _Toc136522929 \h </w:instrText>
+              <w:instrText xml:space="preserve"> PAGEREF _Toc137661949 \h </w:instrText>
             </w:r>
             <w:r>
               <w:rPr>
@@ -654,7 +654,7 @@
               <w14:ligatures w14:val="standardContextual"/>
             </w:rPr>
           </w:pPr>
-          <w:hyperlink w:anchor="_Toc136522930" w:history="1">
+          <w:hyperlink w:anchor="_Toc137661950" w:history="1">
             <w:r>
               <w:rPr>
                 <w:rStyle w:val="Hyperlink"/>
@@ -681,7 +681,7 @@
                 <w:noProof/>
                 <w:webHidden/>
               </w:rPr>
-              <w:instrText xml:space="preserve"> PAGEREF _Toc136522930 \h </w:instrText>
+              <w:instrText xml:space="preserve"> PAGEREF _Toc137661950 \h </w:instrText>
             </w:r>
             <w:r>
               <w:rPr>
@@ -725,7 +725,7 @@
               <w14:ligatures w14:val="standardContextual"/>
             </w:rPr>
           </w:pPr>
-          <w:hyperlink w:anchor="_Toc136522931" w:history="1">
+          <w:hyperlink w:anchor="_Toc137661951" w:history="1">
             <w:r>
               <w:rPr>
                 <w:rStyle w:val="Hyperlink"/>
@@ -752,7 +752,7 @@
                 <w:noProof/>
                 <w:webHidden/>
               </w:rPr>
-              <w:instrText xml:space="preserve"> PAGEREF _Toc136522931 \h </w:instrText>
+              <w:instrText xml:space="preserve"> PAGEREF _Toc137661951 \h </w:instrText>
             </w:r>
             <w:r>
               <w:rPr>
@@ -796,7 +796,7 @@
               <w14:ligatures w14:val="standardContextual"/>
             </w:rPr>
           </w:pPr>
-          <w:hyperlink w:anchor="_Toc136522932" w:history="1">
+          <w:hyperlink w:anchor="_Toc137661952" w:history="1">
             <w:r>
               <w:rPr>
                 <w:rStyle w:val="Hyperlink"/>
@@ -823,7 +823,7 @@
                 <w:noProof/>
                 <w:webHidden/>
               </w:rPr>
-              <w:instrText xml:space="preserve"> PAGEREF _Toc136522932 \h </w:instrText>
+              <w:instrText xml:space="preserve"> PAGEREF _Toc137661952 \h </w:instrText>
             </w:r>
             <w:r>
               <w:rPr>
@@ -867,13 +867,13 @@
               <w14:ligatures w14:val="standardContextual"/>
             </w:rPr>
           </w:pPr>
-          <w:hyperlink w:anchor="_Toc136522933" w:history="1">
+          <w:hyperlink w:anchor="_Toc137661953" w:history="1">
             <w:r>
               <w:rPr>
                 <w:rStyle w:val="Hyperlink"/>
                 <w:noProof/>
               </w:rPr>
-              <w:t>Eicher 2001 – Dasymetric mapping and areal interpolation</w:t>
+              <w:t>Comber 2019 – A review of spatial interpolation using areal features</w:t>
             </w:r>
             <w:r>
               <w:rPr>
@@ -894,7 +894,7 @@
                 <w:noProof/>
                 <w:webHidden/>
               </w:rPr>
-              <w:instrText xml:space="preserve"> PAGEREF _Toc136522933 \h </w:instrText>
+              <w:instrText xml:space="preserve"> PAGEREF _Toc137661953 \h </w:instrText>
             </w:r>
             <w:r>
               <w:rPr>
@@ -938,13 +938,13 @@
               <w14:ligatures w14:val="standardContextual"/>
             </w:rPr>
           </w:pPr>
-          <w:hyperlink w:anchor="_Toc136522934" w:history="1">
+          <w:hyperlink w:anchor="_Toc137661954" w:history="1">
             <w:r>
               <w:rPr>
                 <w:rStyle w:val="Hyperlink"/>
                 <w:noProof/>
               </w:rPr>
-              <w:t>Malone 2012 – A general method for downscaling earth resource information</w:t>
+              <w:t>Eicher 2001 – Dasymetric mapping and areal interpolation</w:t>
             </w:r>
             <w:r>
               <w:rPr>
@@ -965,7 +965,7 @@
                 <w:noProof/>
                 <w:webHidden/>
               </w:rPr>
-              <w:instrText xml:space="preserve"> PAGEREF _Toc136522934 \h </w:instrText>
+              <w:instrText xml:space="preserve"> PAGEREF _Toc137661954 \h </w:instrText>
             </w:r>
             <w:r>
               <w:rPr>
@@ -1009,13 +1009,13 @@
               <w14:ligatures w14:val="standardContextual"/>
             </w:rPr>
           </w:pPr>
-          <w:hyperlink w:anchor="_Toc136522935" w:history="1">
+          <w:hyperlink w:anchor="_Toc137661955" w:history="1">
             <w:r>
               <w:rPr>
                 <w:rStyle w:val="Hyperlink"/>
                 <w:noProof/>
               </w:rPr>
-              <w:t>Monteiro 2018 – Hybrid approach for spatial disaggregation of socio-economic indicators</w:t>
+              <w:t>Malone 2012 – A general method for downscaling earth resource information</w:t>
             </w:r>
             <w:r>
               <w:rPr>
@@ -1036,7 +1036,7 @@
                 <w:noProof/>
                 <w:webHidden/>
               </w:rPr>
-              <w:instrText xml:space="preserve"> PAGEREF _Toc136522935 \h </w:instrText>
+              <w:instrText xml:space="preserve"> PAGEREF _Toc137661955 \h </w:instrText>
             </w:r>
             <w:r>
               <w:rPr>
@@ -1080,13 +1080,13 @@
               <w14:ligatures w14:val="standardContextual"/>
             </w:rPr>
           </w:pPr>
-          <w:hyperlink w:anchor="_Toc136522936" w:history="1">
+          <w:hyperlink w:anchor="_Toc137661956" w:history="1">
             <w:r>
               <w:rPr>
                 <w:rStyle w:val="Hyperlink"/>
                 <w:noProof/>
               </w:rPr>
-              <w:t>Mubareka 2008 – Settlement location and population density estimation</w:t>
+              <w:t>Monteiro 2018 – Hybrid approach for spatial disaggregation of socio-economic indicators</w:t>
             </w:r>
             <w:r>
               <w:rPr>
@@ -1107,7 +1107,7 @@
                 <w:noProof/>
                 <w:webHidden/>
               </w:rPr>
-              <w:instrText xml:space="preserve"> PAGEREF _Toc136522936 \h </w:instrText>
+              <w:instrText xml:space="preserve"> PAGEREF _Toc137661956 \h </w:instrText>
             </w:r>
             <w:r>
               <w:rPr>
@@ -1151,13 +1151,13 @@
               <w14:ligatures w14:val="standardContextual"/>
             </w:rPr>
           </w:pPr>
-          <w:hyperlink w:anchor="_Toc136522937" w:history="1">
+          <w:hyperlink w:anchor="_Toc137661957" w:history="1">
             <w:r>
               <w:rPr>
                 <w:rStyle w:val="Hyperlink"/>
                 <w:noProof/>
               </w:rPr>
-              <w:t>Qiu 2022 – Disaggregating population data for assessing SDG progress</w:t>
+              <w:t>Mubareka 2008 – Settlement location and population density estimation</w:t>
             </w:r>
             <w:r>
               <w:rPr>
@@ -1178,7 +1178,7 @@
                 <w:noProof/>
                 <w:webHidden/>
               </w:rPr>
-              <w:instrText xml:space="preserve"> PAGEREF _Toc136522937 \h </w:instrText>
+              <w:instrText xml:space="preserve"> PAGEREF _Toc137661957 \h </w:instrText>
             </w:r>
             <w:r>
               <w:rPr>
@@ -1222,13 +1222,13 @@
               <w14:ligatures w14:val="standardContextual"/>
             </w:rPr>
           </w:pPr>
-          <w:hyperlink w:anchor="_Toc136522938" w:history="1">
+          <w:hyperlink w:anchor="_Toc137661958" w:history="1">
             <w:r>
               <w:rPr>
                 <w:rStyle w:val="Hyperlink"/>
                 <w:noProof/>
               </w:rPr>
-              <w:t>Szarka 2022 – Inferring demographic characteristics in population estimation</w:t>
+              <w:t>Qiu 2022 – Disaggregating population data for assessing SDG progress</w:t>
             </w:r>
             <w:r>
               <w:rPr>
@@ -1249,7 +1249,7 @@
                 <w:noProof/>
                 <w:webHidden/>
               </w:rPr>
-              <w:instrText xml:space="preserve"> PAGEREF _Toc136522938 \h </w:instrText>
+              <w:instrText xml:space="preserve"> PAGEREF _Toc137661958 \h </w:instrText>
             </w:r>
             <w:r>
               <w:rPr>
@@ -1269,7 +1269,7 @@
                 <w:noProof/>
                 <w:webHidden/>
               </w:rPr>
-              <w:t>15</w:t>
+              <w:t>14</w:t>
             </w:r>
             <w:r>
               <w:rPr>
@@ -1293,13 +1293,13 @@
               <w14:ligatures w14:val="standardContextual"/>
             </w:rPr>
           </w:pPr>
-          <w:hyperlink w:anchor="_Toc136522939" w:history="1">
+          <w:hyperlink w:anchor="_Toc137661959" w:history="1">
             <w:r>
               <w:rPr>
                 <w:rStyle w:val="Hyperlink"/>
                 <w:noProof/>
               </w:rPr>
-              <w:t>Wardrop 2018 – Spatially disaggregated population estimates in the absence of census data</w:t>
+              <w:t>Szarka 2022 – Inferring demographic characteristics in population estimation</w:t>
             </w:r>
             <w:r>
               <w:rPr>
@@ -1320,7 +1320,7 @@
                 <w:noProof/>
                 <w:webHidden/>
               </w:rPr>
-              <w:instrText xml:space="preserve"> PAGEREF _Toc136522939 \h </w:instrText>
+              <w:instrText xml:space="preserve"> PAGEREF _Toc137661959 \h </w:instrText>
             </w:r>
             <w:r>
               <w:rPr>
@@ -1364,12 +1364,154 @@
               <w14:ligatures w14:val="standardContextual"/>
             </w:rPr>
           </w:pPr>
-          <w:hyperlink w:anchor="_Toc136522940" w:history="1">
+          <w:hyperlink w:anchor="_Toc137661960" w:history="1">
             <w:r>
               <w:rPr>
                 <w:rStyle w:val="Hyperlink"/>
                 <w:noProof/>
               </w:rPr>
+              <w:t>Wang 2022 – Global gridded GDP data set</w:t>
+            </w:r>
+            <w:r>
+              <w:rPr>
+                <w:noProof/>
+                <w:webHidden/>
+              </w:rPr>
+              <w:tab/>
+            </w:r>
+            <w:r>
+              <w:rPr>
+                <w:noProof/>
+                <w:webHidden/>
+              </w:rPr>
+              <w:fldChar w:fldCharType="begin"/>
+            </w:r>
+            <w:r>
+              <w:rPr>
+                <w:noProof/>
+                <w:webHidden/>
+              </w:rPr>
+              <w:instrText xml:space="preserve"> PAGEREF _Toc137661960 \h </w:instrText>
+            </w:r>
+            <w:r>
+              <w:rPr>
+                <w:noProof/>
+                <w:webHidden/>
+              </w:rPr>
+            </w:r>
+            <w:r>
+              <w:rPr>
+                <w:noProof/>
+                <w:webHidden/>
+              </w:rPr>
+              <w:fldChar w:fldCharType="separate"/>
+            </w:r>
+            <w:r>
+              <w:rPr>
+                <w:noProof/>
+                <w:webHidden/>
+              </w:rPr>
+              <w:t>16</w:t>
+            </w:r>
+            <w:r>
+              <w:rPr>
+                <w:noProof/>
+                <w:webHidden/>
+              </w:rPr>
+              <w:fldChar w:fldCharType="end"/>
+            </w:r>
+          </w:hyperlink>
+        </w:p>
+        <w:p>
+          <w:pPr>
+            <w:pStyle w:val="TOC2"/>
+            <w:tabs>
+              <w:tab w:val="right" w:leader="dot" w:pos="9016"/>
+            </w:tabs>
+            <w:rPr>
+              <w:noProof/>
+              <w:kern w:val="2"/>
+              <w:lang w:eastAsia="en-GB"/>
+              <w14:ligatures w14:val="standardContextual"/>
+            </w:rPr>
+          </w:pPr>
+          <w:hyperlink w:anchor="_Toc137661961" w:history="1">
+            <w:r>
+              <w:rPr>
+                <w:rStyle w:val="Hyperlink"/>
+                <w:noProof/>
+              </w:rPr>
+              <w:t>Wardrop 2018 – Spatially disaggregated population estimates in the absence of census data</w:t>
+            </w:r>
+            <w:r>
+              <w:rPr>
+                <w:noProof/>
+                <w:webHidden/>
+              </w:rPr>
+              <w:tab/>
+            </w:r>
+            <w:r>
+              <w:rPr>
+                <w:noProof/>
+                <w:webHidden/>
+              </w:rPr>
+              <w:fldChar w:fldCharType="begin"/>
+            </w:r>
+            <w:r>
+              <w:rPr>
+                <w:noProof/>
+                <w:webHidden/>
+              </w:rPr>
+              <w:instrText xml:space="preserve"> PAGEREF _Toc137661961 \h </w:instrText>
+            </w:r>
+            <w:r>
+              <w:rPr>
+                <w:noProof/>
+                <w:webHidden/>
+              </w:rPr>
+            </w:r>
+            <w:r>
+              <w:rPr>
+                <w:noProof/>
+                <w:webHidden/>
+              </w:rPr>
+              <w:fldChar w:fldCharType="separate"/>
+            </w:r>
+            <w:r>
+              <w:rPr>
+                <w:noProof/>
+                <w:webHidden/>
+              </w:rPr>
+              <w:t>17</w:t>
+            </w:r>
+            <w:r>
+              <w:rPr>
+                <w:noProof/>
+                <w:webHidden/>
+              </w:rPr>
+              <w:fldChar w:fldCharType="end"/>
+            </w:r>
+          </w:hyperlink>
+        </w:p>
+        <w:p>
+          <w:pPr>
+            <w:pStyle w:val="TOC2"/>
+            <w:tabs>
+              <w:tab w:val="right" w:leader="dot" w:pos="9016"/>
+            </w:tabs>
+            <w:rPr>
+              <w:noProof/>
+              <w:kern w:val="2"/>
+              <w:lang w:eastAsia="en-GB"/>
+              <w14:ligatures w14:val="standardContextual"/>
+            </w:rPr>
+          </w:pPr>
+          <w:hyperlink w:anchor="_Toc137661962" w:history="1">
+            <w:r>
+              <w:rPr>
+                <w:rStyle w:val="Hyperlink"/>
+                <w:noProof/>
+              </w:rPr>
               <w:t>You 2006 – An entropy approach to spatial disaggregation of crop production</w:t>
             </w:r>
             <w:r>
@@ -1391,7 +1533,7 @@
                 <w:noProof/>
                 <w:webHidden/>
               </w:rPr>
-              <w:instrText xml:space="preserve"> PAGEREF _Toc136522940 \h </w:instrText>
+              <w:instrText xml:space="preserve"> PAGEREF _Toc137661962 \h </w:instrText>
             </w:r>
             <w:r>
               <w:rPr>
@@ -1411,7 +1553,7 @@
                 <w:noProof/>
                 <w:webHidden/>
               </w:rPr>
-              <w:t>17</w:t>
+              <w:t>18</w:t>
             </w:r>
             <w:r>
               <w:rPr>
@@ -1435,7 +1577,7 @@
               <w14:ligatures w14:val="standardContextual"/>
             </w:rPr>
           </w:pPr>
-          <w:hyperlink w:anchor="_Toc136522941" w:history="1">
+          <w:hyperlink w:anchor="_Toc137661963" w:history="1">
             <w:r>
               <w:rPr>
                 <w:rStyle w:val="Hyperlink"/>
@@ -1462,7 +1604,7 @@
                 <w:noProof/>
                 <w:webHidden/>
               </w:rPr>
-              <w:instrText xml:space="preserve"> PAGEREF _Toc136522941 \h </w:instrText>
+              <w:instrText xml:space="preserve"> PAGEREF _Toc137661963 \h </w:instrText>
             </w:r>
             <w:r>
               <w:rPr>
@@ -1482,7 +1624,7 @@
                 <w:noProof/>
                 <w:webHidden/>
               </w:rPr>
-              <w:t>18</w:t>
+              <w:t>19</w:t>
             </w:r>
             <w:r>
               <w:rPr>
@@ -1506,7 +1648,7 @@
               <w14:ligatures w14:val="standardContextual"/>
             </w:rPr>
           </w:pPr>
-          <w:hyperlink w:anchor="_Toc136522942" w:history="1">
+          <w:hyperlink w:anchor="_Toc137661964" w:history="1">
             <w:r>
               <w:rPr>
                 <w:rStyle w:val="Hyperlink"/>
@@ -1533,7 +1675,7 @@
                 <w:noProof/>
                 <w:webHidden/>
               </w:rPr>
-              <w:instrText xml:space="preserve"> PAGEREF _Toc136522942 \h </w:instrText>
+              <w:instrText xml:space="preserve"> PAGEREF _Toc137661964 \h </w:instrText>
             </w:r>
             <w:r>
               <w:rPr>
@@ -1553,7 +1695,7 @@
                 <w:noProof/>
                 <w:webHidden/>
               </w:rPr>
-              <w:t>18</w:t>
+              <w:t>19</w:t>
             </w:r>
             <w:r>
               <w:rPr>
@@ -1585,7 +1727,7 @@
       <w:pPr>
         <w:pStyle w:val="Heading2"/>
       </w:pPr>
-      <w:bookmarkStart w:id="0" w:name="_Toc136522922"/>
+      <w:bookmarkStart w:id="0" w:name="_Toc137661942"/>
       <w:r>
         <w:lastRenderedPageBreak/>
         <w:t>Reference Title (Template)</w:t>
@@ -1901,7 +2043,7 @@
       <w:pPr>
         <w:pStyle w:val="Heading1"/>
       </w:pPr>
-      <w:bookmarkStart w:id="1" w:name="_Toc136522923"/>
+      <w:bookmarkStart w:id="1" w:name="_Toc137661943"/>
       <w:r>
         <w:lastRenderedPageBreak/>
         <w:t>Sri Lanka Tanks Project</w:t>
@@ -1912,7 +2054,7 @@
       <w:pPr>
         <w:pStyle w:val="Heading2"/>
       </w:pPr>
-      <w:bookmarkStart w:id="2" w:name="_Toc136522924"/>
+      <w:bookmarkStart w:id="2" w:name="_Toc137661944"/>
       <w:r>
         <w:t>Anand 2019 – Rehabilitation benefits of tanks in rural India</w:t>
       </w:r>
@@ -2144,7 +2286,7 @@
       <w:pPr>
         <w:pStyle w:val="Heading2"/>
       </w:pPr>
-      <w:bookmarkStart w:id="3" w:name="_Toc136522925"/>
+      <w:bookmarkStart w:id="3" w:name="_Toc137661945"/>
       <w:proofErr w:type="spellStart"/>
       <w:r>
         <w:t>Mia</w:t>
@@ -2395,7 +2537,7 @@
       <w:pPr>
         <w:pStyle w:val="Heading2"/>
       </w:pPr>
-      <w:bookmarkStart w:id="4" w:name="_Toc136522926"/>
+      <w:bookmarkStart w:id="4" w:name="_Toc137661946"/>
       <w:r>
         <w:lastRenderedPageBreak/>
         <w:t>Rodrigues 2011 – Estimation of small reservoir storage capacities</w:t>
@@ -2712,7 +2854,7 @@
       <w:pPr>
         <w:pStyle w:val="Heading2"/>
       </w:pPr>
-      <w:bookmarkStart w:id="5" w:name="_Toc136522927"/>
+      <w:bookmarkStart w:id="5" w:name="_Toc137661947"/>
       <w:proofErr w:type="spellStart"/>
       <w:r>
         <w:lastRenderedPageBreak/>
@@ -3162,7 +3304,7 @@
       <w:pPr>
         <w:pStyle w:val="Heading2"/>
       </w:pPr>
-      <w:bookmarkStart w:id="6" w:name="_Toc136522928"/>
+      <w:bookmarkStart w:id="6" w:name="_Toc137661948"/>
       <w:proofErr w:type="spellStart"/>
       <w:r>
         <w:lastRenderedPageBreak/>
@@ -3583,7 +3725,7 @@
       <w:pPr>
         <w:pStyle w:val="Heading1"/>
       </w:pPr>
-      <w:bookmarkStart w:id="7" w:name="_Toc136522929"/>
+      <w:bookmarkStart w:id="7" w:name="_Toc137661949"/>
       <w:r>
         <w:lastRenderedPageBreak/>
         <w:t>Population Grids</w:t>
@@ -3594,7 +3736,7 @@
       <w:pPr>
         <w:pStyle w:val="Heading2"/>
       </w:pPr>
-      <w:bookmarkStart w:id="8" w:name="_Toc136522930"/>
+      <w:bookmarkStart w:id="8" w:name="_Toc137661950"/>
       <w:r>
         <w:t>Balk 2019 – Population and Urban Classification Grids for India 2011</w:t>
       </w:r>
@@ -4002,7 +4144,7 @@
       <w:pPr>
         <w:pStyle w:val="Heading2"/>
       </w:pPr>
-      <w:bookmarkStart w:id="9" w:name="_Toc136522931"/>
+      <w:bookmarkStart w:id="9" w:name="_Toc137661951"/>
       <w:proofErr w:type="spellStart"/>
       <w:r>
         <w:lastRenderedPageBreak/>
@@ -4394,7 +4536,7 @@
       <w:pPr>
         <w:pStyle w:val="Heading1"/>
       </w:pPr>
-      <w:bookmarkStart w:id="10" w:name="_Toc136522932"/>
+      <w:bookmarkStart w:id="10" w:name="_Toc137661952"/>
       <w:r>
         <w:lastRenderedPageBreak/>
         <w:t>Spatial Disaggregation Methods</w:t>
@@ -4405,20 +4547,16 @@
       <w:pPr>
         <w:pStyle w:val="Heading2"/>
       </w:pPr>
-      <w:bookmarkStart w:id="11" w:name="_Toc136522933"/>
+      <w:bookmarkStart w:id="11" w:name="_Toc137661953"/>
       <w:r>
-        <w:t>Ei</w:t>
+        <w:t xml:space="preserve">Comber 2019 – A review of spatial interpolation using areal </w:t>
       </w:r>
+      <w:proofErr w:type="gramStart"/>
       <w:r>
-        <w:t>c</w:t>
-      </w:r>
-      <w:r>
-        <w:t>her 2001 – Dasymetric mapping and areal interpolation</w:t>
+        <w:t>features</w:t>
       </w:r>
       <w:bookmarkEnd w:id="11"/>
-      <w:r>
-        <w:t xml:space="preserve"> </w:t>
-      </w:r>
+      <w:proofErr w:type="gramEnd"/>
     </w:p>
     <w:tbl>
       <w:tblPr>
@@ -4427,13 +4565,13 @@
         <w:tblLook w:val="04A0" w:firstRow="1" w:lastRow="0" w:firstColumn="1" w:lastColumn="0" w:noHBand="0" w:noVBand="1"/>
       </w:tblPr>
       <w:tblGrid>
-        <w:gridCol w:w="3256"/>
-        <w:gridCol w:w="5760"/>
+        <w:gridCol w:w="2756"/>
+        <w:gridCol w:w="6260"/>
       </w:tblGrid>
       <w:tr>
         <w:tc>
           <w:tcPr>
-            <w:tcW w:w="3256" w:type="dxa"/>
+            <w:tcW w:w="2547" w:type="dxa"/>
           </w:tcPr>
           <w:p>
             <w:pPr>
@@ -4446,7 +4584,7 @@
         </w:tc>
         <w:tc>
           <w:tcPr>
-            <w:tcW w:w="5760" w:type="dxa"/>
+            <w:tcW w:w="6469" w:type="dxa"/>
           </w:tcPr>
           <w:p>
             <w:pPr>
@@ -4458,7 +4596,7 @@
       <w:tr>
         <w:tc>
           <w:tcPr>
-            <w:tcW w:w="3256" w:type="dxa"/>
+            <w:tcW w:w="2547" w:type="dxa"/>
           </w:tcPr>
           <w:p>
             <w:pPr>
@@ -4489,14 +4627,14 @@
         </w:tc>
         <w:tc>
           <w:tcPr>
-            <w:tcW w:w="5760" w:type="dxa"/>
-          </w:tcPr>
-          <w:p>
-            <w:pPr>
-              <w:jc w:val="left"/>
-            </w:pPr>
-            <w:r>
-              <w:t>Empirical</w:t>
+            <w:tcW w:w="6469" w:type="dxa"/>
+          </w:tcPr>
+          <w:p>
+            <w:pPr>
+              <w:jc w:val="left"/>
+            </w:pPr>
+            <w:r>
+              <w:t>Review (including empirical testing/comparison)</w:t>
             </w:r>
           </w:p>
         </w:tc>
@@ -4504,7 +4642,7 @@
       <w:tr>
         <w:tc>
           <w:tcPr>
-            <w:tcW w:w="3256" w:type="dxa"/>
+            <w:tcW w:w="2547" w:type="dxa"/>
           </w:tcPr>
           <w:p>
             <w:pPr>
@@ -4517,20 +4655,14 @@
         </w:tc>
         <w:tc>
           <w:tcPr>
-            <w:tcW w:w="5760" w:type="dxa"/>
-          </w:tcPr>
-          <w:p>
-            <w:pPr>
-              <w:jc w:val="left"/>
-            </w:pPr>
-            <w:r>
-              <w:t>Authors tested 5 dasymetric mapping methods for 6 different socioeconomic variables</w:t>
-            </w:r>
-            <w:r>
-              <w:t xml:space="preserve"> (age structure and house value)</w:t>
-            </w:r>
-            <w:r>
-              <w:t>, and evaluated the error</w:t>
+            <w:tcW w:w="6469" w:type="dxa"/>
+          </w:tcPr>
+          <w:p>
+            <w:pPr>
+              <w:jc w:val="left"/>
+            </w:pPr>
+            <w:r>
+              <w:t xml:space="preserve">High-level review of different methods for spatial interpolation using areal* features </w:t>
             </w:r>
           </w:p>
         </w:tc>
@@ -4538,7 +4670,35 @@
       <w:tr>
         <w:tc>
           <w:tcPr>
-            <w:tcW w:w="3256" w:type="dxa"/>
+            <w:tcW w:w="2547" w:type="dxa"/>
+          </w:tcPr>
+          <w:p>
+            <w:pPr>
+              <w:jc w:val="left"/>
+            </w:pPr>
+            <w:r>
+              <w:t>How are the aims explored/tested/presented?</w:t>
+            </w:r>
+          </w:p>
+        </w:tc>
+        <w:tc>
+          <w:tcPr>
+            <w:tcW w:w="6469" w:type="dxa"/>
+          </w:tcPr>
+          <w:p>
+            <w:pPr>
+              <w:jc w:val="left"/>
+            </w:pPr>
+            <w:r>
+              <w:t xml:space="preserve">Tests different methods discussed on a single case study: estimating number of houses in a 500m grid within a US Census Tract in Connecticut. Copies of the R code used to conduct the analysis are included in the supplementary data. </w:t>
+            </w:r>
+          </w:p>
+        </w:tc>
+      </w:tr>
+      <w:tr>
+        <w:tc>
+          <w:tcPr>
+            <w:tcW w:w="2547" w:type="dxa"/>
           </w:tcPr>
           <w:p>
             <w:pPr>
@@ -4551,7 +4711,7 @@
         </w:tc>
         <w:tc>
           <w:tcPr>
-            <w:tcW w:w="5760" w:type="dxa"/>
+            <w:tcW w:w="6469" w:type="dxa"/>
           </w:tcPr>
           <w:p>
             <w:pPr>
@@ -4563,7 +4723,33 @@
               <w:jc w:val="left"/>
             </w:pPr>
             <w:r>
-              <w:t>“A dasymetric map depicts quantitative areal data using boundaries that divide the mapped area into zone of relative homogeneity” (p.125)</w:t>
+              <w:t xml:space="preserve">Distinguishes point from areal interpolation: point is used for making predictions at locations where values are unknown using other sample </w:t>
+            </w:r>
+            <w:r>
+              <w:rPr>
+                <w:u w:val="single"/>
+              </w:rPr>
+              <w:t>points</w:t>
+            </w:r>
+            <w:r>
+              <w:t xml:space="preserve">, </w:t>
+            </w:r>
+            <w:proofErr w:type="gramStart"/>
+            <w:r>
+              <w:t>e.g.</w:t>
+            </w:r>
+            <w:proofErr w:type="gramEnd"/>
+            <w:r>
+              <w:t xml:space="preserve"> temperature surface from point temperature recordings. Areal is used for transferring attribute information from source zones to target zones – aka </w:t>
+            </w:r>
+            <w:r>
+              <w:rPr>
+                <w:highlight w:val="yellow"/>
+              </w:rPr>
+              <w:t>spatial disaggregation</w:t>
+            </w:r>
+            <w:r>
+              <w:t>.</w:t>
             </w:r>
           </w:p>
           <w:p>
@@ -4576,7 +4762,7 @@
               <w:jc w:val="left"/>
             </w:pPr>
             <w:r>
-              <w:t xml:space="preserve">Dasymetric maps have boundaries that represent sharp changes in the data value being mapped – for example, the likely population density. Choropleth maps have boundaries based on enumeration units or administrative zones. </w:t>
+              <w:t>Contrasts between interpolation with ancillary information, and interpolation without</w:t>
             </w:r>
           </w:p>
           <w:p>
@@ -4589,13 +4775,14 @@
               <w:jc w:val="left"/>
             </w:pPr>
             <w:r>
-              <w:t xml:space="preserve">A necessary condition of dasymetric mapping is the use of an ancillary </w:t>
-            </w:r>
-            <w:proofErr w:type="gramStart"/>
-            <w:r>
-              <w:t>dataset</w:t>
-            </w:r>
-            <w:proofErr w:type="gramEnd"/>
+              <w:rPr>
+                <w:u w:val="single"/>
+              </w:rPr>
+              <w:t>Without</w:t>
+            </w:r>
+            <w:r>
+              <w:t xml:space="preserve"> methods: areal weighting, pycnophylactic, area-to-point</w:t>
+            </w:r>
           </w:p>
           <w:p>
             <w:pPr>
@@ -4607,7 +4794,52 @@
               <w:jc w:val="left"/>
             </w:pPr>
             <w:r>
-              <w:t xml:space="preserve">The binary method is a special case of dasymetric mapping in raster grids, where cells that have a land use class deemed ‘uninhabitable’ are limited to a value of 0, and then a regular proportional distribution performed on the remaining cells. </w:t>
+              <w:rPr>
+                <w:u w:val="single"/>
+              </w:rPr>
+              <w:t>With</w:t>
+            </w:r>
+            <w:r>
+              <w:t xml:space="preserve"> methods: Dasymetric mapping, street-weighting method, statistical approaches, point-based approaches</w:t>
+            </w:r>
+          </w:p>
+          <w:p>
+            <w:pPr>
+              <w:pStyle w:val="ListParagraph"/>
+              <w:numPr>
+                <w:ilvl w:val="0"/>
+                <w:numId w:val="5"/>
+              </w:numPr>
+              <w:jc w:val="left"/>
+            </w:pPr>
+            <w:r>
+              <w:t xml:space="preserve">Statistical approaches try to establish a functional relationship between the distribution of ancillary data and distribution of the variable of interest. Usually involves a regression analysis at the source zone level. </w:t>
+            </w:r>
+          </w:p>
+          <w:p>
+            <w:pPr>
+              <w:pStyle w:val="ListParagraph"/>
+              <w:numPr>
+                <w:ilvl w:val="0"/>
+                <w:numId w:val="5"/>
+              </w:numPr>
+              <w:jc w:val="left"/>
+            </w:pPr>
+            <w:r>
+              <w:t>“Undoubtedly, the robustness of the interpolation depends on the choice of the ancillary data, as well as the interpolation methodological approach” (p.17)</w:t>
+            </w:r>
+          </w:p>
+          <w:p>
+            <w:pPr>
+              <w:pStyle w:val="ListParagraph"/>
+              <w:numPr>
+                <w:ilvl w:val="0"/>
+                <w:numId w:val="5"/>
+              </w:numPr>
+              <w:jc w:val="left"/>
+            </w:pPr>
+            <w:r>
+              <w:t>Statistical and Area-to-Point approaches found to vary the most (in terms of output) comparative to others.</w:t>
             </w:r>
           </w:p>
         </w:tc>
@@ -4615,35 +4847,35 @@
       <w:tr>
         <w:tc>
           <w:tcPr>
-            <w:tcW w:w="3256" w:type="dxa"/>
-          </w:tcPr>
-          <w:p>
-            <w:pPr>
-              <w:jc w:val="left"/>
-            </w:pPr>
-            <w:r>
-              <w:t>Limitations/critiques</w:t>
-            </w:r>
-          </w:p>
-        </w:tc>
-        <w:tc>
-          <w:tcPr>
-            <w:tcW w:w="5760" w:type="dxa"/>
-          </w:tcPr>
-          <w:p>
-            <w:pPr>
-              <w:jc w:val="left"/>
-            </w:pPr>
-            <w:r>
-              <w:t xml:space="preserve">Published very early in GIS field (2001); </w:t>
-            </w:r>
-            <w:proofErr w:type="gramStart"/>
-            <w:r>
-              <w:t>therefore</w:t>
-            </w:r>
-            <w:proofErr w:type="gramEnd"/>
-            <w:r>
-              <w:t xml:space="preserve"> discussion of capabilities is in many ways out of date</w:t>
+            <w:tcW w:w="2547" w:type="dxa"/>
+          </w:tcPr>
+          <w:p>
+            <w:pPr>
+              <w:jc w:val="left"/>
+            </w:pPr>
+            <w:r>
+              <w:t>What gaps does it identify?</w:t>
+            </w:r>
+          </w:p>
+        </w:tc>
+        <w:tc>
+          <w:tcPr>
+            <w:tcW w:w="6469" w:type="dxa"/>
+          </w:tcPr>
+          <w:p>
+            <w:pPr>
+              <w:pStyle w:val="ListParagraph"/>
+              <w:numPr>
+                <w:ilvl w:val="0"/>
+                <w:numId w:val="5"/>
+              </w:numPr>
+              <w:jc w:val="left"/>
+            </w:pPr>
+            <w:r>
+              <w:t xml:space="preserve">Challenges with dasymetric methods: </w:t>
+            </w:r>
+            <w:r>
+              <w:t>no one dasymetric method has established as superior (differing performance in different cases); increases in computational cost can limit applicability to large areas; subject to the MAUP</w:t>
             </w:r>
           </w:p>
         </w:tc>
@@ -4651,7 +4883,7 @@
       <w:tr>
         <w:tc>
           <w:tcPr>
-            <w:tcW w:w="3256" w:type="dxa"/>
+            <w:tcW w:w="2547" w:type="dxa"/>
           </w:tcPr>
           <w:p>
             <w:pPr>
@@ -4664,14 +4896,14 @@
         </w:tc>
         <w:tc>
           <w:tcPr>
-            <w:tcW w:w="5760" w:type="dxa"/>
-          </w:tcPr>
-          <w:p>
-            <w:pPr>
-              <w:jc w:val="left"/>
-            </w:pPr>
-            <w:r>
-              <w:t xml:space="preserve">Clear definitions of dasymetric mapping, and particularly binary masking/the binary method. </w:t>
+            <w:tcW w:w="6469" w:type="dxa"/>
+          </w:tcPr>
+          <w:p>
+            <w:pPr>
+              <w:jc w:val="left"/>
+            </w:pPr>
+            <w:r>
+              <w:t>Provides good literature examples of applications of different interpolation methods, not just related to population.</w:t>
             </w:r>
           </w:p>
         </w:tc>
@@ -4679,7 +4911,7 @@
       <w:tr>
         <w:tc>
           <w:tcPr>
-            <w:tcW w:w="3256" w:type="dxa"/>
+            <w:tcW w:w="2547" w:type="dxa"/>
           </w:tcPr>
           <w:p>
             <w:pPr>
@@ -4710,12 +4942,42 @@
         </w:tc>
         <w:tc>
           <w:tcPr>
-            <w:tcW w:w="5760" w:type="dxa"/>
-          </w:tcPr>
-          <w:p>
-            <w:pPr>
-              <w:jc w:val="left"/>
-            </w:pPr>
+            <w:tcW w:w="6469" w:type="dxa"/>
+          </w:tcPr>
+          <w:p>
+            <w:pPr>
+              <w:jc w:val="left"/>
+            </w:pPr>
+            <w:r>
+              <w:t xml:space="preserve">*Here </w:t>
+            </w:r>
+            <w:r>
+              <w:rPr>
+                <w:i/>
+                <w:iCs/>
+              </w:rPr>
+              <w:t>areal</w:t>
+            </w:r>
+            <w:r>
+              <w:t xml:space="preserve"> refers to polygons or rasters of space, as opposed to points</w:t>
+            </w:r>
+          </w:p>
+          <w:p>
+            <w:pPr>
+              <w:jc w:val="left"/>
+            </w:pPr>
+            <w:r>
+              <w:t xml:space="preserve">- </w:t>
+            </w:r>
+            <w:r>
+              <w:rPr>
+                <w:highlight w:val="yellow"/>
+              </w:rPr>
+              <w:t>See Table 1 in paper</w:t>
+            </w:r>
+            <w:r>
+              <w:t xml:space="preserve"> for review of studies applying different interpolation methods</w:t>
+            </w:r>
           </w:p>
         </w:tc>
       </w:tr>
@@ -4738,10 +5000,16 @@
       <w:pPr>
         <w:pStyle w:val="Heading2"/>
       </w:pPr>
-      <w:bookmarkStart w:id="12" w:name="_Toc136522934"/>
+      <w:bookmarkStart w:id="12" w:name="_Toc137661954"/>
       <w:r>
         <w:lastRenderedPageBreak/>
-        <w:t>Malone 2012 – A general method for downscaling earth resource information</w:t>
+        <w:t>Ei</w:t>
+      </w:r>
+      <w:r>
+        <w:t>c</w:t>
+      </w:r>
+      <w:r>
+        <w:t>her 2001 – Dasymetric mapping and areal interpolation</w:t>
       </w:r>
       <w:bookmarkEnd w:id="12"/>
       <w:r>
@@ -4852,17 +5120,13 @@
               <w:jc w:val="left"/>
             </w:pPr>
             <w:r>
-              <w:t>Describes an R package ‘</w:t>
-            </w:r>
-            <w:r>
-              <w:rPr>
-                <w:i/>
-                <w:iCs/>
-              </w:rPr>
-              <w:t>dissever</w:t>
-            </w:r>
-            <w:r>
-              <w:t xml:space="preserve">’ that facilitates downscaling of coarsely resolved EO information using available finely gridded covariate data. </w:t>
+              <w:t>Authors tested 5 dasymetric mapping methods for 6 different socioeconomic variables</w:t>
+            </w:r>
+            <w:r>
+              <w:t xml:space="preserve"> (age structure and house value)</w:t>
+            </w:r>
+            <w:r>
+              <w:t>, and evaluated the error</w:t>
             </w:r>
           </w:p>
         </w:tc>
@@ -4877,7 +5141,7 @@
               <w:jc w:val="left"/>
             </w:pPr>
             <w:r>
-              <w:t>How are the aims explored/tested/presented?</w:t>
+              <w:t>What are the main findings?</w:t>
             </w:r>
           </w:p>
         </w:tc>
@@ -4895,7 +5159,7 @@
               <w:jc w:val="left"/>
             </w:pPr>
             <w:r>
-              <w:t>2-stage algorithm: initialisation and iteration</w:t>
+              <w:t>“A dasymetric map depicts quantitative areal data using boundaries that divide the mapped area into zone of relative homogeneity” (p.125)</w:t>
             </w:r>
           </w:p>
           <w:p>
@@ -4908,13 +5172,8 @@
               <w:jc w:val="left"/>
             </w:pPr>
             <w:r>
-              <w:t xml:space="preserve">Model uses a generalised additive model (GAM) to avoid relying on the assumption of a linear </w:t>
-            </w:r>
-            <w:proofErr w:type="gramStart"/>
-            <w:r>
-              <w:t>relationship</w:t>
-            </w:r>
-            <w:proofErr w:type="gramEnd"/>
+              <w:t xml:space="preserve">Dasymetric maps have boundaries that represent sharp changes in the data value being mapped – for example, the likely population density. Choropleth maps have boundaries based on enumeration units or administrative zones. </w:t>
+            </w:r>
           </w:p>
           <w:p>
             <w:pPr>
@@ -4926,37 +5185,14 @@
               <w:jc w:val="left"/>
             </w:pPr>
             <w:r>
-              <w:t>For evaluation, the weighted root mean square error (</w:t>
-            </w:r>
-            <w:proofErr w:type="spellStart"/>
-            <w:r>
-              <w:t>wRMSE</w:t>
-            </w:r>
-            <w:proofErr w:type="spellEnd"/>
-            <w:r>
-              <w:t>) provides a quantitative measure of the mass balance deviation between the coarse and downscaled gridded information</w:t>
-            </w:r>
-          </w:p>
-        </w:tc>
-      </w:tr>
-      <w:tr>
-        <w:tc>
-          <w:tcPr>
-            <w:tcW w:w="3256" w:type="dxa"/>
-          </w:tcPr>
-          <w:p>
-            <w:pPr>
-              <w:jc w:val="left"/>
-            </w:pPr>
-            <w:r>
-              <w:t>What are the main findings?</w:t>
-            </w:r>
-          </w:p>
-        </w:tc>
-        <w:tc>
-          <w:tcPr>
-            <w:tcW w:w="5760" w:type="dxa"/>
-          </w:tcPr>
+              <w:t xml:space="preserve">A necessary condition of dasymetric mapping is the use of an ancillary </w:t>
+            </w:r>
+            <w:proofErr w:type="gramStart"/>
+            <w:r>
+              <w:t>dataset</w:t>
+            </w:r>
+            <w:proofErr w:type="gramEnd"/>
+          </w:p>
           <w:p>
             <w:pPr>
               <w:pStyle w:val="ListParagraph"/>
@@ -4967,7 +5203,7 @@
               <w:jc w:val="left"/>
             </w:pPr>
             <w:r>
-              <w:t>An implicit assumption of disaggregation methods using covariate data is that the covariates are strongly related to the target variable</w:t>
+              <w:t xml:space="preserve">The binary method is a special case of dasymetric mapping in raster grids, where cells that have a land use class deemed ‘uninhabitable’ are limited to a value of 0, and then a regular proportional distribution performed on the remaining cells. </w:t>
             </w:r>
           </w:p>
         </w:tc>
@@ -4982,7 +5218,7 @@
               <w:jc w:val="left"/>
             </w:pPr>
             <w:r>
-              <w:t>What gaps does it identify?</w:t>
+              <w:t>Limitations/critiques</w:t>
             </w:r>
           </w:p>
         </w:tc>
@@ -4994,6 +5230,17 @@
             <w:pPr>
               <w:jc w:val="left"/>
             </w:pPr>
+            <w:r>
+              <w:t xml:space="preserve">Published very early in GIS field (2001); </w:t>
+            </w:r>
+            <w:proofErr w:type="gramStart"/>
+            <w:r>
+              <w:t>therefore</w:t>
+            </w:r>
+            <w:proofErr w:type="gramEnd"/>
+            <w:r>
+              <w:t xml:space="preserve"> discussion of capabilities is in many ways out of date</w:t>
+            </w:r>
           </w:p>
         </w:tc>
       </w:tr>
@@ -5007,7 +5254,7 @@
               <w:jc w:val="left"/>
             </w:pPr>
             <w:r>
-              <w:t>Limitations/critiques</w:t>
+              <w:t>How does it link to wider learning?</w:t>
             </w:r>
           </w:p>
         </w:tc>
@@ -5020,33 +5267,8 @@
               <w:jc w:val="left"/>
             </w:pPr>
             <w:r>
-              <w:t xml:space="preserve">This paper discusses the downscaling of earth observation data – already collected in a grid/raster format, but at a coarser resolution. Contrasts with the requirements of administrative data disaggregation, which converts from vector boundaries to a finer raster grid. </w:t>
-            </w:r>
-          </w:p>
-        </w:tc>
-      </w:tr>
-      <w:tr>
-        <w:tc>
-          <w:tcPr>
-            <w:tcW w:w="3256" w:type="dxa"/>
-          </w:tcPr>
-          <w:p>
-            <w:pPr>
-              <w:jc w:val="left"/>
-            </w:pPr>
-            <w:r>
-              <w:t>How does it link to wider learning?</w:t>
-            </w:r>
-          </w:p>
-        </w:tc>
-        <w:tc>
-          <w:tcPr>
-            <w:tcW w:w="5760" w:type="dxa"/>
-          </w:tcPr>
-          <w:p>
-            <w:pPr>
-              <w:jc w:val="left"/>
-            </w:pPr>
+              <w:t xml:space="preserve">Clear definitions of dasymetric mapping, and particularly binary masking/the binary method. </w:t>
+            </w:r>
           </w:p>
         </w:tc>
       </w:tr>
@@ -5088,39 +5310,8 @@
           </w:tcPr>
           <w:p>
             <w:pPr>
-              <w:pStyle w:val="ListParagraph"/>
-              <w:numPr>
-                <w:ilvl w:val="0"/>
-                <w:numId w:val="5"/>
-              </w:numPr>
-              <w:jc w:val="left"/>
-            </w:pPr>
-            <w:r>
-              <w:t>Describes ‘pycnophylactic’ or ‘mass balance’ methods as those that “attempt to harmonise the arithmetic average of the property values at the fine scale with the single property value at the coarse scale” (p.120)</w:t>
-            </w:r>
-          </w:p>
-          <w:p>
-            <w:pPr>
-              <w:pStyle w:val="ListParagraph"/>
-              <w:numPr>
-                <w:ilvl w:val="0"/>
-                <w:numId w:val="5"/>
-              </w:numPr>
-              <w:jc w:val="left"/>
-            </w:pPr>
-            <w:r>
-              <w:t xml:space="preserve">The </w:t>
-            </w:r>
-            <w:r>
-              <w:rPr>
-                <w:i/>
-                <w:iCs/>
-              </w:rPr>
-              <w:t>dissever</w:t>
-            </w:r>
-            <w:r>
-              <w:t xml:space="preserve"> package is structured as a function, which requires two information inputs – (1) a data table containing the target variable information and covariate data source information, and (2) the GAM formula</w:t>
-            </w:r>
+              <w:jc w:val="left"/>
+            </w:pPr>
           </w:p>
         </w:tc>
       </w:tr>
@@ -5143,28 +5334,30 @@
       <w:pPr>
         <w:pStyle w:val="Heading2"/>
       </w:pPr>
-      <w:bookmarkStart w:id="13" w:name="_Toc136522935"/>
+      <w:bookmarkStart w:id="13" w:name="_Toc137661955"/>
       <w:r>
         <w:lastRenderedPageBreak/>
-        <w:t>Monteiro 2018 – Hybrid approach for spatial disaggregation of socio-economic indicators</w:t>
+        <w:t>Malone 2012 – A general method for downscaling earth resource information</w:t>
       </w:r>
       <w:bookmarkEnd w:id="13"/>
+      <w:r>
+        <w:t xml:space="preserve"> </w:t>
+      </w:r>
     </w:p>
     <w:tbl>
       <w:tblPr>
         <w:tblStyle w:val="TableGrid"/>
         <w:tblW w:w="0" w:type="auto"/>
-        <w:tblLayout w:type="fixed"/>
         <w:tblLook w:val="04A0" w:firstRow="1" w:lastRow="0" w:firstColumn="1" w:lastColumn="0" w:noHBand="0" w:noVBand="1"/>
       </w:tblPr>
       <w:tblGrid>
-        <w:gridCol w:w="1696"/>
-        <w:gridCol w:w="7320"/>
+        <w:gridCol w:w="3256"/>
+        <w:gridCol w:w="5760"/>
       </w:tblGrid>
       <w:tr>
         <w:tc>
           <w:tcPr>
-            <w:tcW w:w="1696" w:type="dxa"/>
+            <w:tcW w:w="3256" w:type="dxa"/>
           </w:tcPr>
           <w:p>
             <w:pPr>
@@ -5177,7 +5370,7 @@
         </w:tc>
         <w:tc>
           <w:tcPr>
-            <w:tcW w:w="7320" w:type="dxa"/>
+            <w:tcW w:w="5760" w:type="dxa"/>
           </w:tcPr>
           <w:p>
             <w:pPr>
@@ -5189,284 +5382,14 @@
       <w:tr>
         <w:tc>
           <w:tcPr>
-            <w:tcW w:w="1696" w:type="dxa"/>
-          </w:tcPr>
-          <w:p>
-            <w:pPr>
-              <w:jc w:val="left"/>
-              <w:rPr>
-                <w:i/>
-                <w:iCs/>
-              </w:rPr>
+            <w:tcW w:w="3256" w:type="dxa"/>
+          </w:tcPr>
+          <w:p>
+            <w:pPr>
+              <w:jc w:val="left"/>
             </w:pPr>
             <w:r>
               <w:t>Article type</w:t>
-            </w:r>
-          </w:p>
-        </w:tc>
-        <w:tc>
-          <w:tcPr>
-            <w:tcW w:w="7320" w:type="dxa"/>
-          </w:tcPr>
-          <w:p>
-            <w:pPr>
-              <w:jc w:val="left"/>
-            </w:pPr>
-            <w:r>
-              <w:t xml:space="preserve">Empirical </w:t>
-            </w:r>
-            <w:r>
-              <w:sym w:font="Wingdings" w:char="F0E0"/>
-            </w:r>
-            <w:r>
-              <w:t xml:space="preserve"> methodological</w:t>
-            </w:r>
-          </w:p>
-        </w:tc>
-      </w:tr>
-      <w:tr>
-        <w:tc>
-          <w:tcPr>
-            <w:tcW w:w="1696" w:type="dxa"/>
-          </w:tcPr>
-          <w:p>
-            <w:pPr>
-              <w:jc w:val="left"/>
-            </w:pPr>
-            <w:r>
-              <w:t>What is the article about?</w:t>
-            </w:r>
-          </w:p>
-        </w:tc>
-        <w:tc>
-          <w:tcPr>
-            <w:tcW w:w="7320" w:type="dxa"/>
-          </w:tcPr>
-          <w:p>
-            <w:pPr>
-              <w:jc w:val="left"/>
-            </w:pPr>
-            <w:r>
-              <w:t xml:space="preserve">Develops and evaluates a novel methodology for the spatial disaggregation of socioeconomic statistics, extending traditional population-based disaggregation methods. The hybrid approach combines </w:t>
-            </w:r>
-            <w:r>
-              <w:rPr>
-                <w:highlight w:val="yellow"/>
-              </w:rPr>
-              <w:t>dasymetric mapping</w:t>
-            </w:r>
-            <w:r>
-              <w:t xml:space="preserve"> and </w:t>
-            </w:r>
-            <w:r>
-              <w:rPr>
-                <w:highlight w:val="yellow"/>
-              </w:rPr>
-              <w:t>pycnophylactic interpolation</w:t>
-            </w:r>
-            <w:r>
-              <w:t>, along with ancillary data, in a ML model.</w:t>
-            </w:r>
-          </w:p>
-        </w:tc>
-      </w:tr>
-      <w:tr>
-        <w:tc>
-          <w:tcPr>
-            <w:tcW w:w="1696" w:type="dxa"/>
-          </w:tcPr>
-          <w:p>
-            <w:pPr>
-              <w:jc w:val="left"/>
-            </w:pPr>
-            <w:r>
-              <w:t>How are the aims explored/tested/</w:t>
-            </w:r>
-            <w:r>
-              <w:t xml:space="preserve"> </w:t>
-            </w:r>
-            <w:r>
-              <w:t>presented?</w:t>
-            </w:r>
-          </w:p>
-        </w:tc>
-        <w:tc>
-          <w:tcPr>
-            <w:tcW w:w="7320" w:type="dxa"/>
-          </w:tcPr>
-          <w:p>
-            <w:pPr>
-              <w:jc w:val="left"/>
-            </w:pPr>
-            <w:r>
-              <w:t>A novel disaggregation method is implemented, based on a downscaling procedure that uses regression to combine different ancillary variables. Different regression methods and sampling methods are tested and compared for performance.</w:t>
-            </w:r>
-            <w:r>
-              <w:t xml:space="preserve"> Analysis performed in R</w:t>
-            </w:r>
-            <w:r>
-              <w:t xml:space="preserve">; packages </w:t>
-            </w:r>
-            <w:proofErr w:type="spellStart"/>
-            <w:r>
-              <w:rPr>
-                <w:i/>
-                <w:iCs/>
-              </w:rPr>
-              <w:t>pycno</w:t>
-            </w:r>
-            <w:proofErr w:type="spellEnd"/>
-            <w:r>
-              <w:rPr>
-                <w:i/>
-                <w:iCs/>
-              </w:rPr>
-              <w:t xml:space="preserve"> </w:t>
-            </w:r>
-            <w:r>
-              <w:t xml:space="preserve">and </w:t>
-            </w:r>
-            <w:r>
-              <w:rPr>
-                <w:i/>
-                <w:iCs/>
-              </w:rPr>
-              <w:t>dissever</w:t>
-            </w:r>
-            <w:r>
-              <w:t xml:space="preserve">. </w:t>
-            </w:r>
-          </w:p>
-          <w:p>
-            <w:pPr>
-              <w:jc w:val="left"/>
-            </w:pPr>
-            <w:r>
-              <w:rPr>
-                <w:highlight w:val="cyan"/>
-              </w:rPr>
-              <w:t>See page 195</w:t>
-            </w:r>
-            <w:r>
-              <w:t xml:space="preserve"> for a step-by-step breakdown of the proposed methodology. </w:t>
-            </w:r>
-          </w:p>
-        </w:tc>
-      </w:tr>
-      <w:tr>
-        <w:tc>
-          <w:tcPr>
-            <w:tcW w:w="1696" w:type="dxa"/>
-          </w:tcPr>
-          <w:p>
-            <w:pPr>
-              <w:jc w:val="left"/>
-            </w:pPr>
-            <w:r>
-              <w:t>What are the main findings?</w:t>
-            </w:r>
-          </w:p>
-        </w:tc>
-        <w:tc>
-          <w:tcPr>
-            <w:tcW w:w="7320" w:type="dxa"/>
-          </w:tcPr>
-          <w:p>
-            <w:pPr>
-              <w:pStyle w:val="ListParagraph"/>
-              <w:numPr>
-                <w:ilvl w:val="0"/>
-                <w:numId w:val="4"/>
-              </w:numPr>
-              <w:jc w:val="left"/>
-            </w:pPr>
-            <w:r>
-              <w:t>“Spatial disaggregation techniques can be used … to transform data from a set of source zones into a set of target zones, with different geometry and with a higher general level of spatial resolution” (p.189)</w:t>
-            </w:r>
-          </w:p>
-          <w:p>
-            <w:pPr>
-              <w:pStyle w:val="ListParagraph"/>
-              <w:numPr>
-                <w:ilvl w:val="0"/>
-                <w:numId w:val="4"/>
-              </w:numPr>
-              <w:jc w:val="left"/>
-            </w:pPr>
-            <w:r>
-              <w:t>Disaggregation methods range widely in complexity; from simple areal weighting (equal proportional spread of population across area) being the most basic.</w:t>
-            </w:r>
-          </w:p>
-          <w:p>
-            <w:pPr>
-              <w:pStyle w:val="ListParagraph"/>
-              <w:numPr>
-                <w:ilvl w:val="0"/>
-                <w:numId w:val="4"/>
-              </w:numPr>
-              <w:jc w:val="left"/>
-            </w:pPr>
-            <w:r>
-              <w:t xml:space="preserve">This study develops a method introduced by Malone (2012) which uses 2 phases: (1) initialisation, performing a resampling through </w:t>
-            </w:r>
-            <w:r>
-              <w:t xml:space="preserve">simple </w:t>
-            </w:r>
-            <w:r>
-              <w:t xml:space="preserve">nearest neighbour </w:t>
-            </w:r>
-            <w:r>
-              <w:t xml:space="preserve">where cells in the finer grid take value from the closest coarse grid cell, followed by random sampling and initial model fit, then (2) iteration, adjustments are made iteratively to the predictions to achieve mass balance (where the finer grid values aggregate to the coarse grid values). Iterations proceed until a </w:t>
-            </w:r>
-            <w:proofErr w:type="gramStart"/>
-            <w:r>
-              <w:t>stopping criteria</w:t>
-            </w:r>
-            <w:proofErr w:type="gramEnd"/>
-            <w:r>
-              <w:t xml:space="preserve"> is met. </w:t>
-            </w:r>
-          </w:p>
-          <w:p>
-            <w:pPr>
-              <w:pStyle w:val="ListParagraph"/>
-              <w:numPr>
-                <w:ilvl w:val="0"/>
-                <w:numId w:val="4"/>
-              </w:numPr>
-              <w:jc w:val="left"/>
-            </w:pPr>
-            <w:r>
-              <w:t>Also discuss estimating primary sector workers (</w:t>
-            </w:r>
-            <w:proofErr w:type="gramStart"/>
-            <w:r>
-              <w:t>i.e.</w:t>
-            </w:r>
-            <w:proofErr w:type="gramEnd"/>
-            <w:r>
-              <w:t xml:space="preserve"> agricultural labourers); </w:t>
-            </w:r>
-            <w:r>
-              <w:rPr>
-                <w:highlight w:val="yellow"/>
-              </w:rPr>
-              <w:t>include this in LR</w:t>
-            </w:r>
-          </w:p>
-        </w:tc>
-      </w:tr>
-      <w:tr>
-        <w:tc>
-          <w:tcPr>
-            <w:tcW w:w="1696" w:type="dxa"/>
-          </w:tcPr>
-          <w:p>
-            <w:pPr>
-              <w:jc w:val="left"/>
-            </w:pPr>
-            <w:r>
-              <w:t xml:space="preserve">Additional notes </w:t>
             </w:r>
           </w:p>
           <w:p>
@@ -5484,35 +5407,91 @@
                 <w:sz w:val="18"/>
                 <w:szCs w:val="18"/>
               </w:rPr>
-              <w:t>(incl. useful quotes)</w:t>
-            </w:r>
-          </w:p>
-        </w:tc>
-        <w:tc>
-          <w:tcPr>
-            <w:tcW w:w="7320" w:type="dxa"/>
+              <w:t>(e.g., Empirical, Theoretical, Conceptual)</w:t>
+            </w:r>
+          </w:p>
+        </w:tc>
+        <w:tc>
+          <w:tcPr>
+            <w:tcW w:w="5760" w:type="dxa"/>
+          </w:tcPr>
+          <w:p>
+            <w:pPr>
+              <w:jc w:val="left"/>
+            </w:pPr>
+            <w:r>
+              <w:t>Empirical</w:t>
+            </w:r>
+          </w:p>
+        </w:tc>
+      </w:tr>
+      <w:tr>
+        <w:tc>
+          <w:tcPr>
+            <w:tcW w:w="3256" w:type="dxa"/>
+          </w:tcPr>
+          <w:p>
+            <w:pPr>
+              <w:jc w:val="left"/>
+            </w:pPr>
+            <w:r>
+              <w:t>What is the article about?</w:t>
+            </w:r>
+          </w:p>
+        </w:tc>
+        <w:tc>
+          <w:tcPr>
+            <w:tcW w:w="5760" w:type="dxa"/>
+          </w:tcPr>
+          <w:p>
+            <w:pPr>
+              <w:jc w:val="left"/>
+            </w:pPr>
+            <w:r>
+              <w:t>Describes an R package ‘</w:t>
+            </w:r>
+            <w:r>
+              <w:rPr>
+                <w:i/>
+                <w:iCs/>
+              </w:rPr>
+              <w:t>dissever</w:t>
+            </w:r>
+            <w:r>
+              <w:t xml:space="preserve">’ that facilitates downscaling of coarsely resolved EO information using available finely gridded covariate data. </w:t>
+            </w:r>
+          </w:p>
+        </w:tc>
+      </w:tr>
+      <w:tr>
+        <w:tc>
+          <w:tcPr>
+            <w:tcW w:w="3256" w:type="dxa"/>
+          </w:tcPr>
+          <w:p>
+            <w:pPr>
+              <w:jc w:val="left"/>
+            </w:pPr>
+            <w:r>
+              <w:t>How are the aims explored/tested/presented?</w:t>
+            </w:r>
+          </w:p>
+        </w:tc>
+        <w:tc>
+          <w:tcPr>
+            <w:tcW w:w="5760" w:type="dxa"/>
           </w:tcPr>
           <w:p>
             <w:pPr>
               <w:pStyle w:val="ListParagraph"/>
               <w:numPr>
                 <w:ilvl w:val="0"/>
-                <w:numId w:val="4"/>
+                <w:numId w:val="5"/>
               </w:numPr>
               <w:jc w:val="left"/>
             </w:pPr>
             <w:r>
-              <w:rPr>
-                <w:i/>
-                <w:iCs/>
-              </w:rPr>
-              <w:t xml:space="preserve">Pycnophylactic: </w:t>
-            </w:r>
-            <w:r>
-              <w:t>mass-preserving property, in that estimates sum to the original quantities in the source zones</w:t>
-            </w:r>
-            <w:r>
-              <w:t>. Term from Tobler (1970)</w:t>
+              <w:t>2-stage algorithm: initialisation and iteration</w:t>
             </w:r>
           </w:p>
           <w:p>
@@ -5520,105 +5499,200 @@
               <w:pStyle w:val="ListParagraph"/>
               <w:numPr>
                 <w:ilvl w:val="0"/>
-                <w:numId w:val="4"/>
+                <w:numId w:val="5"/>
               </w:numPr>
               <w:jc w:val="left"/>
             </w:pPr>
             <w:r>
-              <w:rPr>
-                <w:i/>
-                <w:iCs/>
-              </w:rPr>
-              <w:t>Mass-preserving areal weighting</w:t>
-            </w:r>
-            <w:r>
-              <w:t xml:space="preserve">: homogenous distribution of data throughout the source area. Most basic form of spatial disaggregation. </w:t>
-            </w:r>
+              <w:t xml:space="preserve">Model uses a generalised additive model (GAM) to avoid relying on the assumption of a linear </w:t>
+            </w:r>
+            <w:proofErr w:type="gramStart"/>
+            <w:r>
+              <w:t>relationship</w:t>
+            </w:r>
+            <w:proofErr w:type="gramEnd"/>
           </w:p>
           <w:p>
             <w:pPr>
               <w:pStyle w:val="ListParagraph"/>
               <w:numPr>
                 <w:ilvl w:val="0"/>
-                <w:numId w:val="4"/>
+                <w:numId w:val="5"/>
               </w:numPr>
               <w:jc w:val="left"/>
             </w:pPr>
             <w:r>
-              <w:rPr>
-                <w:i/>
-                <w:iCs/>
-              </w:rPr>
-              <w:t>Dasymetric disaggregation</w:t>
-            </w:r>
-            <w:r>
-              <w:t>:</w:t>
-            </w:r>
-            <w:r>
-              <w:t xml:space="preserve"> any method that leverages ancillary information (such as a landcover derived mask). </w:t>
-            </w:r>
-          </w:p>
+              <w:t>For evaluation, the weighted root mean square error (</w:t>
+            </w:r>
+            <w:proofErr w:type="spellStart"/>
+            <w:r>
+              <w:t>wRMSE</w:t>
+            </w:r>
+            <w:proofErr w:type="spellEnd"/>
+            <w:r>
+              <w:t>) provides a quantitative measure of the mass balance deviation between the coarse and downscaled gridded information</w:t>
+            </w:r>
+          </w:p>
+        </w:tc>
+      </w:tr>
+      <w:tr>
+        <w:tc>
+          <w:tcPr>
+            <w:tcW w:w="3256" w:type="dxa"/>
+          </w:tcPr>
+          <w:p>
+            <w:pPr>
+              <w:jc w:val="left"/>
+            </w:pPr>
+            <w:r>
+              <w:t>What are the main findings?</w:t>
+            </w:r>
+          </w:p>
+        </w:tc>
+        <w:tc>
+          <w:tcPr>
+            <w:tcW w:w="5760" w:type="dxa"/>
+          </w:tcPr>
           <w:p>
             <w:pPr>
               <w:pStyle w:val="ListParagraph"/>
               <w:numPr>
                 <w:ilvl w:val="0"/>
-                <w:numId w:val="4"/>
+                <w:numId w:val="5"/>
               </w:numPr>
               <w:jc w:val="left"/>
             </w:pPr>
             <w:r>
+              <w:t>An implicit assumption of disaggregation methods using covariate data is that the covariates are strongly related to the target variable</w:t>
+            </w:r>
+          </w:p>
+        </w:tc>
+      </w:tr>
+      <w:tr>
+        <w:tc>
+          <w:tcPr>
+            <w:tcW w:w="3256" w:type="dxa"/>
+          </w:tcPr>
+          <w:p>
+            <w:pPr>
+              <w:jc w:val="left"/>
+            </w:pPr>
+            <w:r>
+              <w:t>What gaps does it identify?</w:t>
+            </w:r>
+          </w:p>
+        </w:tc>
+        <w:tc>
+          <w:tcPr>
+            <w:tcW w:w="5760" w:type="dxa"/>
+          </w:tcPr>
+          <w:p>
+            <w:pPr>
+              <w:jc w:val="left"/>
+            </w:pPr>
+          </w:p>
+        </w:tc>
+      </w:tr>
+      <w:tr>
+        <w:tc>
+          <w:tcPr>
+            <w:tcW w:w="3256" w:type="dxa"/>
+          </w:tcPr>
+          <w:p>
+            <w:pPr>
+              <w:jc w:val="left"/>
+            </w:pPr>
+            <w:r>
+              <w:t>Limitations/critiques</w:t>
+            </w:r>
+          </w:p>
+        </w:tc>
+        <w:tc>
+          <w:tcPr>
+            <w:tcW w:w="5760" w:type="dxa"/>
+          </w:tcPr>
+          <w:p>
+            <w:pPr>
+              <w:jc w:val="left"/>
+            </w:pPr>
+            <w:r>
+              <w:t xml:space="preserve">This paper discusses the downscaling of earth observation data – already collected in a grid/raster format, but at a coarser resolution. Contrasts with the requirements of administrative data disaggregation, which converts from vector boundaries to a finer raster grid. </w:t>
+            </w:r>
+          </w:p>
+        </w:tc>
+      </w:tr>
+      <w:tr>
+        <w:tc>
+          <w:tcPr>
+            <w:tcW w:w="3256" w:type="dxa"/>
+          </w:tcPr>
+          <w:p>
+            <w:pPr>
+              <w:jc w:val="left"/>
+            </w:pPr>
+            <w:r>
+              <w:t>How does it link to wider learning?</w:t>
+            </w:r>
+          </w:p>
+        </w:tc>
+        <w:tc>
+          <w:tcPr>
+            <w:tcW w:w="5760" w:type="dxa"/>
+          </w:tcPr>
+          <w:p>
+            <w:pPr>
+              <w:jc w:val="left"/>
+            </w:pPr>
+          </w:p>
+        </w:tc>
+      </w:tr>
+      <w:tr>
+        <w:tc>
+          <w:tcPr>
+            <w:tcW w:w="3256" w:type="dxa"/>
+          </w:tcPr>
+          <w:p>
+            <w:pPr>
+              <w:jc w:val="left"/>
+            </w:pPr>
+            <w:r>
+              <w:t xml:space="preserve">Additional notes </w:t>
+            </w:r>
+          </w:p>
+          <w:p>
+            <w:pPr>
+              <w:jc w:val="left"/>
               <w:rPr>
                 <w:i/>
                 <w:iCs/>
-                <w:highlight w:val="yellow"/>
-              </w:rPr>
-              <w:t>Mask areal weighting/Binary dasymetry</w:t>
-            </w:r>
-            <w:r>
-              <w:t>:</w:t>
-            </w:r>
-            <w:r>
-              <w:t xml:space="preserve"> uses a mask to define where, within the target zone, source data should be allocated. For example, identifies built-up areas for allocating population. LULC satellite data is often used to create the ‘mask’ layer. This appears to align closest with FL/SA’s method for Sri Lanka project. </w:t>
-            </w:r>
-          </w:p>
-          <w:p>
-            <w:pPr>
-              <w:pStyle w:val="ListParagraph"/>
-              <w:numPr>
-                <w:ilvl w:val="1"/>
-                <w:numId w:val="4"/>
-              </w:numPr>
-              <w:jc w:val="left"/>
-            </w:pPr>
-            <w:r>
-              <w:t>Weaknesses: binary dasymetry assumes all populated areas have homogenous density; does not reflect reality especially across larger target zones</w:t>
-            </w:r>
-          </w:p>
+              </w:rPr>
+            </w:pPr>
+            <w:r>
+              <w:rPr>
+                <w:i/>
+                <w:iCs/>
+                <w:sz w:val="18"/>
+                <w:szCs w:val="18"/>
+              </w:rPr>
+              <w:t>(incl. useful quotes)</w:t>
+            </w:r>
+          </w:p>
+        </w:tc>
+        <w:tc>
+          <w:tcPr>
+            <w:tcW w:w="5760" w:type="dxa"/>
+          </w:tcPr>
           <w:p>
             <w:pPr>
               <w:pStyle w:val="ListParagraph"/>
               <w:numPr>
                 <w:ilvl w:val="0"/>
-                <w:numId w:val="4"/>
+                <w:numId w:val="5"/>
               </w:numPr>
               <w:jc w:val="left"/>
             </w:pPr>
             <w:r>
-              <w:rPr>
-                <w:i/>
-                <w:iCs/>
-              </w:rPr>
-              <w:t>Poly-categorical dasymetry</w:t>
-            </w:r>
-            <w:r>
-              <w:t>: adapts mask weighting so that multiple categories can be assigned weights – percentages are applied to each</w:t>
-            </w:r>
-            <w:r>
-              <w:t xml:space="preserve"> of </w:t>
-            </w:r>
-            <w:r>
-              <w:t xml:space="preserve">the categories for the source area, representing the % of data that is likely to be contained within that category per source area. Main challenge in this sense is devising an appropriate set of weights. </w:t>
+              <w:t>Describes ‘pycnophylactic’ or ‘mass balance’ methods as those that “attempt to harmonise the arithmetic average of the property values at the fine scale with the single property value at the coarse scale” (p.120)</w:t>
             </w:r>
           </w:p>
           <w:p>
@@ -5626,18 +5700,22 @@
               <w:pStyle w:val="ListParagraph"/>
               <w:numPr>
                 <w:ilvl w:val="0"/>
-                <w:numId w:val="4"/>
+                <w:numId w:val="5"/>
               </w:numPr>
               <w:jc w:val="left"/>
             </w:pPr>
             <w:r>
-              <w:rPr>
-                <w:highlight w:val="cyan"/>
-              </w:rPr>
-              <w:t>See pages 193-194</w:t>
-            </w:r>
-            <w:r>
-              <w:t xml:space="preserve"> for a short bibliography of relevant spatial disaggregation studies</w:t>
+              <w:t xml:space="preserve">The </w:t>
+            </w:r>
+            <w:r>
+              <w:rPr>
+                <w:i/>
+                <w:iCs/>
+              </w:rPr>
+              <w:t>dissever</w:t>
+            </w:r>
+            <w:r>
+              <w:t xml:space="preserve"> package is structured as a function, which requires two information inputs – (1) a data table containing the target variable information and covariate data source information, and (2) the GAM formula</w:t>
             </w:r>
           </w:p>
         </w:tc>
@@ -5661,7 +5739,525 @@
       <w:pPr>
         <w:pStyle w:val="Heading2"/>
       </w:pPr>
-      <w:bookmarkStart w:id="14" w:name="_Toc136522936"/>
+      <w:bookmarkStart w:id="14" w:name="_Toc137661956"/>
+      <w:r>
+        <w:lastRenderedPageBreak/>
+        <w:t>Monteiro 2018 – Hybrid approach for spatial disaggregation of socio-economic indicators</w:t>
+      </w:r>
+      <w:bookmarkEnd w:id="14"/>
+    </w:p>
+    <w:tbl>
+      <w:tblPr>
+        <w:tblStyle w:val="TableGrid"/>
+        <w:tblW w:w="0" w:type="auto"/>
+        <w:tblLayout w:type="fixed"/>
+        <w:tblLook w:val="04A0" w:firstRow="1" w:lastRow="0" w:firstColumn="1" w:lastColumn="0" w:noHBand="0" w:noVBand="1"/>
+      </w:tblPr>
+      <w:tblGrid>
+        <w:gridCol w:w="1696"/>
+        <w:gridCol w:w="7320"/>
+      </w:tblGrid>
+      <w:tr>
+        <w:tc>
+          <w:tcPr>
+            <w:tcW w:w="1696" w:type="dxa"/>
+          </w:tcPr>
+          <w:p>
+            <w:pPr>
+              <w:jc w:val="left"/>
+            </w:pPr>
+            <w:r>
+              <w:t>Full reference</w:t>
+            </w:r>
+          </w:p>
+        </w:tc>
+        <w:tc>
+          <w:tcPr>
+            <w:tcW w:w="7320" w:type="dxa"/>
+          </w:tcPr>
+          <w:p>
+            <w:pPr>
+              <w:jc w:val="left"/>
+            </w:pPr>
+          </w:p>
+        </w:tc>
+      </w:tr>
+      <w:tr>
+        <w:tc>
+          <w:tcPr>
+            <w:tcW w:w="1696" w:type="dxa"/>
+          </w:tcPr>
+          <w:p>
+            <w:pPr>
+              <w:jc w:val="left"/>
+              <w:rPr>
+                <w:i/>
+                <w:iCs/>
+              </w:rPr>
+            </w:pPr>
+            <w:r>
+              <w:t>Article type</w:t>
+            </w:r>
+          </w:p>
+        </w:tc>
+        <w:tc>
+          <w:tcPr>
+            <w:tcW w:w="7320" w:type="dxa"/>
+          </w:tcPr>
+          <w:p>
+            <w:pPr>
+              <w:jc w:val="left"/>
+            </w:pPr>
+            <w:r>
+              <w:t xml:space="preserve">Empirical </w:t>
+            </w:r>
+            <w:r>
+              <w:sym w:font="Wingdings" w:char="F0E0"/>
+            </w:r>
+            <w:r>
+              <w:t xml:space="preserve"> methodological</w:t>
+            </w:r>
+          </w:p>
+        </w:tc>
+      </w:tr>
+      <w:tr>
+        <w:tc>
+          <w:tcPr>
+            <w:tcW w:w="1696" w:type="dxa"/>
+          </w:tcPr>
+          <w:p>
+            <w:pPr>
+              <w:jc w:val="left"/>
+            </w:pPr>
+            <w:r>
+              <w:t>What is the article about?</w:t>
+            </w:r>
+          </w:p>
+        </w:tc>
+        <w:tc>
+          <w:tcPr>
+            <w:tcW w:w="7320" w:type="dxa"/>
+          </w:tcPr>
+          <w:p>
+            <w:pPr>
+              <w:jc w:val="left"/>
+            </w:pPr>
+            <w:r>
+              <w:t xml:space="preserve">Develops and evaluates a novel methodology for the spatial disaggregation of socioeconomic statistics, extending traditional population-based disaggregation methods. The hybrid approach combines </w:t>
+            </w:r>
+            <w:r>
+              <w:rPr>
+                <w:highlight w:val="yellow"/>
+              </w:rPr>
+              <w:t>dasymetric mapping</w:t>
+            </w:r>
+            <w:r>
+              <w:t xml:space="preserve"> and </w:t>
+            </w:r>
+            <w:r>
+              <w:rPr>
+                <w:highlight w:val="yellow"/>
+              </w:rPr>
+              <w:t>pycnophylactic interpolation</w:t>
+            </w:r>
+            <w:r>
+              <w:t>, along with ancillary data, in a ML model.</w:t>
+            </w:r>
+          </w:p>
+        </w:tc>
+      </w:tr>
+      <w:tr>
+        <w:tc>
+          <w:tcPr>
+            <w:tcW w:w="1696" w:type="dxa"/>
+          </w:tcPr>
+          <w:p>
+            <w:pPr>
+              <w:jc w:val="left"/>
+            </w:pPr>
+            <w:r>
+              <w:t>How are the aims explored/tested/</w:t>
+            </w:r>
+            <w:r>
+              <w:t xml:space="preserve"> </w:t>
+            </w:r>
+            <w:r>
+              <w:t>presented?</w:t>
+            </w:r>
+          </w:p>
+        </w:tc>
+        <w:tc>
+          <w:tcPr>
+            <w:tcW w:w="7320" w:type="dxa"/>
+          </w:tcPr>
+          <w:p>
+            <w:pPr>
+              <w:jc w:val="left"/>
+            </w:pPr>
+            <w:r>
+              <w:t>A novel disaggregation method is implemented, based on a downscaling procedure that uses regression to combine different ancillary variables. Different regression methods and sampling methods are tested and compared for performance.</w:t>
+            </w:r>
+            <w:r>
+              <w:t xml:space="preserve"> Analysis performed in R</w:t>
+            </w:r>
+            <w:r>
+              <w:t xml:space="preserve">; packages </w:t>
+            </w:r>
+            <w:proofErr w:type="spellStart"/>
+            <w:r>
+              <w:rPr>
+                <w:i/>
+                <w:iCs/>
+              </w:rPr>
+              <w:t>pycno</w:t>
+            </w:r>
+            <w:proofErr w:type="spellEnd"/>
+            <w:r>
+              <w:rPr>
+                <w:i/>
+                <w:iCs/>
+              </w:rPr>
+              <w:t xml:space="preserve"> </w:t>
+            </w:r>
+            <w:r>
+              <w:t xml:space="preserve">and </w:t>
+            </w:r>
+            <w:r>
+              <w:rPr>
+                <w:i/>
+                <w:iCs/>
+              </w:rPr>
+              <w:t>dissever</w:t>
+            </w:r>
+            <w:r>
+              <w:t xml:space="preserve">. </w:t>
+            </w:r>
+          </w:p>
+          <w:p>
+            <w:pPr>
+              <w:jc w:val="left"/>
+            </w:pPr>
+            <w:r>
+              <w:rPr>
+                <w:highlight w:val="cyan"/>
+              </w:rPr>
+              <w:t>See page 195</w:t>
+            </w:r>
+            <w:r>
+              <w:t xml:space="preserve"> for a step-by-step breakdown of the proposed methodology. </w:t>
+            </w:r>
+          </w:p>
+        </w:tc>
+      </w:tr>
+      <w:tr>
+        <w:tc>
+          <w:tcPr>
+            <w:tcW w:w="1696" w:type="dxa"/>
+          </w:tcPr>
+          <w:p>
+            <w:pPr>
+              <w:jc w:val="left"/>
+            </w:pPr>
+            <w:r>
+              <w:t>What are the main findings?</w:t>
+            </w:r>
+          </w:p>
+        </w:tc>
+        <w:tc>
+          <w:tcPr>
+            <w:tcW w:w="7320" w:type="dxa"/>
+          </w:tcPr>
+          <w:p>
+            <w:pPr>
+              <w:pStyle w:val="ListParagraph"/>
+              <w:numPr>
+                <w:ilvl w:val="0"/>
+                <w:numId w:val="4"/>
+              </w:numPr>
+              <w:jc w:val="left"/>
+            </w:pPr>
+            <w:r>
+              <w:t>“Spatial disaggregation techniques can be used … to transform data from a set of source zones into a set of target zones, with different geometry and with a higher general level of spatial resolution” (p.189)</w:t>
+            </w:r>
+          </w:p>
+          <w:p>
+            <w:pPr>
+              <w:pStyle w:val="ListParagraph"/>
+              <w:numPr>
+                <w:ilvl w:val="0"/>
+                <w:numId w:val="4"/>
+              </w:numPr>
+              <w:jc w:val="left"/>
+            </w:pPr>
+            <w:r>
+              <w:t>Disaggregation methods range widely in complexity; from simple areal weighting (equal proportional spread of population across area) being the most basic.</w:t>
+            </w:r>
+          </w:p>
+          <w:p>
+            <w:pPr>
+              <w:pStyle w:val="ListParagraph"/>
+              <w:numPr>
+                <w:ilvl w:val="0"/>
+                <w:numId w:val="4"/>
+              </w:numPr>
+              <w:jc w:val="left"/>
+            </w:pPr>
+            <w:r>
+              <w:t xml:space="preserve">This study develops a method introduced by Malone (2012) which uses 2 phases: (1) initialisation, performing a resampling through </w:t>
+            </w:r>
+            <w:r>
+              <w:t xml:space="preserve">simple </w:t>
+            </w:r>
+            <w:r>
+              <w:t xml:space="preserve">nearest neighbour </w:t>
+            </w:r>
+            <w:r>
+              <w:t xml:space="preserve">where cells in the finer grid take value from the closest coarse grid cell, followed by random sampling and initial model fit, then (2) iteration, adjustments are made iteratively to the predictions to achieve mass balance (where the finer grid values aggregate to the coarse grid values). Iterations proceed until a </w:t>
+            </w:r>
+            <w:proofErr w:type="gramStart"/>
+            <w:r>
+              <w:t>stopping criteria</w:t>
+            </w:r>
+            <w:proofErr w:type="gramEnd"/>
+            <w:r>
+              <w:t xml:space="preserve"> is met. </w:t>
+            </w:r>
+          </w:p>
+          <w:p>
+            <w:pPr>
+              <w:pStyle w:val="ListParagraph"/>
+              <w:numPr>
+                <w:ilvl w:val="0"/>
+                <w:numId w:val="4"/>
+              </w:numPr>
+              <w:jc w:val="left"/>
+            </w:pPr>
+            <w:r>
+              <w:t>Also discuss estimating primary sector workers (</w:t>
+            </w:r>
+            <w:proofErr w:type="gramStart"/>
+            <w:r>
+              <w:t>i.e.</w:t>
+            </w:r>
+            <w:proofErr w:type="gramEnd"/>
+            <w:r>
+              <w:t xml:space="preserve"> agricultural labourers); </w:t>
+            </w:r>
+            <w:r>
+              <w:rPr>
+                <w:highlight w:val="yellow"/>
+              </w:rPr>
+              <w:t>include this in LR</w:t>
+            </w:r>
+          </w:p>
+        </w:tc>
+      </w:tr>
+      <w:tr>
+        <w:tc>
+          <w:tcPr>
+            <w:tcW w:w="1696" w:type="dxa"/>
+          </w:tcPr>
+          <w:p>
+            <w:pPr>
+              <w:jc w:val="left"/>
+            </w:pPr>
+            <w:r>
+              <w:t xml:space="preserve">Additional notes </w:t>
+            </w:r>
+          </w:p>
+          <w:p>
+            <w:pPr>
+              <w:jc w:val="left"/>
+              <w:rPr>
+                <w:i/>
+                <w:iCs/>
+              </w:rPr>
+            </w:pPr>
+            <w:r>
+              <w:rPr>
+                <w:i/>
+                <w:iCs/>
+                <w:sz w:val="18"/>
+                <w:szCs w:val="18"/>
+              </w:rPr>
+              <w:t>(incl. useful quotes)</w:t>
+            </w:r>
+          </w:p>
+        </w:tc>
+        <w:tc>
+          <w:tcPr>
+            <w:tcW w:w="7320" w:type="dxa"/>
+          </w:tcPr>
+          <w:p>
+            <w:pPr>
+              <w:pStyle w:val="ListParagraph"/>
+              <w:numPr>
+                <w:ilvl w:val="0"/>
+                <w:numId w:val="4"/>
+              </w:numPr>
+              <w:jc w:val="left"/>
+            </w:pPr>
+            <w:r>
+              <w:rPr>
+                <w:i/>
+                <w:iCs/>
+              </w:rPr>
+              <w:t xml:space="preserve">Pycnophylactic: </w:t>
+            </w:r>
+            <w:r>
+              <w:t>mass-preserving property, in that estimates sum to the original quantities in the source zones</w:t>
+            </w:r>
+            <w:r>
+              <w:t>. Term from Tobler (1970)</w:t>
+            </w:r>
+          </w:p>
+          <w:p>
+            <w:pPr>
+              <w:pStyle w:val="ListParagraph"/>
+              <w:numPr>
+                <w:ilvl w:val="0"/>
+                <w:numId w:val="4"/>
+              </w:numPr>
+              <w:jc w:val="left"/>
+            </w:pPr>
+            <w:r>
+              <w:rPr>
+                <w:i/>
+                <w:iCs/>
+              </w:rPr>
+              <w:t>Mass-preserving areal weighting</w:t>
+            </w:r>
+            <w:r>
+              <w:t xml:space="preserve">: homogenous distribution of data throughout the source area. Most basic form of spatial disaggregation. </w:t>
+            </w:r>
+          </w:p>
+          <w:p>
+            <w:pPr>
+              <w:pStyle w:val="ListParagraph"/>
+              <w:numPr>
+                <w:ilvl w:val="0"/>
+                <w:numId w:val="4"/>
+              </w:numPr>
+              <w:jc w:val="left"/>
+            </w:pPr>
+            <w:r>
+              <w:rPr>
+                <w:i/>
+                <w:iCs/>
+              </w:rPr>
+              <w:t>Dasymetric disaggregation</w:t>
+            </w:r>
+            <w:r>
+              <w:t>:</w:t>
+            </w:r>
+            <w:r>
+              <w:t xml:space="preserve"> any method that leverages ancillary information (such as a landcover derived mask). </w:t>
+            </w:r>
+          </w:p>
+          <w:p>
+            <w:pPr>
+              <w:pStyle w:val="ListParagraph"/>
+              <w:numPr>
+                <w:ilvl w:val="0"/>
+                <w:numId w:val="4"/>
+              </w:numPr>
+              <w:jc w:val="left"/>
+            </w:pPr>
+            <w:r>
+              <w:rPr>
+                <w:i/>
+                <w:iCs/>
+                <w:highlight w:val="yellow"/>
+              </w:rPr>
+              <w:t>Mask areal weighting/Binary dasymetry</w:t>
+            </w:r>
+            <w:r>
+              <w:t>:</w:t>
+            </w:r>
+            <w:r>
+              <w:t xml:space="preserve"> uses a mask to define where, within the target zone, source data should be allocated. For example, identifies built-up areas for allocating population. LULC satellite data is often used to create the ‘mask’ layer. This appears to align closest with FL/SA’s method for Sri Lanka project. </w:t>
+            </w:r>
+          </w:p>
+          <w:p>
+            <w:pPr>
+              <w:pStyle w:val="ListParagraph"/>
+              <w:numPr>
+                <w:ilvl w:val="1"/>
+                <w:numId w:val="4"/>
+              </w:numPr>
+              <w:jc w:val="left"/>
+            </w:pPr>
+            <w:r>
+              <w:t>Weaknesses: binary dasymetry assumes all populated areas have homogenous density; does not reflect reality especially across larger target zones</w:t>
+            </w:r>
+          </w:p>
+          <w:p>
+            <w:pPr>
+              <w:pStyle w:val="ListParagraph"/>
+              <w:numPr>
+                <w:ilvl w:val="0"/>
+                <w:numId w:val="4"/>
+              </w:numPr>
+              <w:jc w:val="left"/>
+            </w:pPr>
+            <w:r>
+              <w:rPr>
+                <w:i/>
+                <w:iCs/>
+              </w:rPr>
+              <w:t>Poly-categorical dasymetry</w:t>
+            </w:r>
+            <w:r>
+              <w:t>: adapts mask weighting so that multiple categories can be assigned weights – percentages are applied to each</w:t>
+            </w:r>
+            <w:r>
+              <w:t xml:space="preserve"> of </w:t>
+            </w:r>
+            <w:r>
+              <w:t xml:space="preserve">the categories for the source area, representing the % of data that is likely to be contained within that category per source area. Main challenge in this sense is devising an appropriate set of weights. </w:t>
+            </w:r>
+          </w:p>
+          <w:p>
+            <w:pPr>
+              <w:pStyle w:val="ListParagraph"/>
+              <w:numPr>
+                <w:ilvl w:val="0"/>
+                <w:numId w:val="4"/>
+              </w:numPr>
+              <w:jc w:val="left"/>
+            </w:pPr>
+            <w:r>
+              <w:rPr>
+                <w:highlight w:val="cyan"/>
+              </w:rPr>
+              <w:t>See pages 193-194</w:t>
+            </w:r>
+            <w:r>
+              <w:t xml:space="preserve"> for a short bibliography of relevant spatial disaggregation studies</w:t>
+            </w:r>
+          </w:p>
+        </w:tc>
+      </w:tr>
+    </w:tbl>
+    <w:p>
+      <w:pPr>
+        <w:rPr>
+          <w:rFonts w:asciiTheme="majorHAnsi" w:eastAsiaTheme="majorEastAsia" w:hAnsiTheme="majorHAnsi" w:cstheme="majorBidi"/>
+          <w:b/>
+          <w:bCs/>
+          <w:sz w:val="28"/>
+          <w:szCs w:val="28"/>
+        </w:rPr>
+      </w:pPr>
+      <w:r>
+        <w:br w:type="page"/>
+      </w:r>
+    </w:p>
+    <w:p>
+      <w:pPr>
+        <w:pStyle w:val="Heading2"/>
+      </w:pPr>
+      <w:bookmarkStart w:id="15" w:name="_Toc137661957"/>
       <w:proofErr w:type="spellStart"/>
       <w:r>
         <w:lastRenderedPageBreak/>
@@ -5671,7 +6267,7 @@
       <w:r>
         <w:t xml:space="preserve"> 2008 – Settlement location and population density estimation</w:t>
       </w:r>
-      <w:bookmarkEnd w:id="14"/>
+      <w:bookmarkEnd w:id="15"/>
     </w:p>
     <w:tbl>
       <w:tblPr>
@@ -6188,7 +6784,7 @@
       <w:pPr>
         <w:pStyle w:val="Heading2"/>
       </w:pPr>
-      <w:bookmarkStart w:id="15" w:name="_Toc136522937"/>
+      <w:bookmarkStart w:id="16" w:name="_Toc137661958"/>
       <w:proofErr w:type="spellStart"/>
       <w:r>
         <w:lastRenderedPageBreak/>
@@ -6202,7 +6798,7 @@
       <w:r>
         <w:t>progress</w:t>
       </w:r>
-      <w:bookmarkEnd w:id="15"/>
+      <w:bookmarkEnd w:id="16"/>
       <w:proofErr w:type="gramEnd"/>
     </w:p>
     <w:tbl>
@@ -6971,7 +7567,7 @@
       <w:pPr>
         <w:pStyle w:val="Heading2"/>
       </w:pPr>
-      <w:bookmarkStart w:id="16" w:name="_Toc136522938"/>
+      <w:bookmarkStart w:id="17" w:name="_Toc137661959"/>
       <w:proofErr w:type="spellStart"/>
       <w:r>
         <w:lastRenderedPageBreak/>
@@ -6985,7 +7581,7 @@
       <w:r>
         <w:t>estimation</w:t>
       </w:r>
-      <w:bookmarkEnd w:id="16"/>
+      <w:bookmarkEnd w:id="17"/>
       <w:proofErr w:type="gramEnd"/>
     </w:p>
     <w:tbl>
@@ -6995,13 +7591,13 @@
         <w:tblLook w:val="04A0" w:firstRow="1" w:lastRow="0" w:firstColumn="1" w:lastColumn="0" w:noHBand="0" w:noVBand="1"/>
       </w:tblPr>
       <w:tblGrid>
-        <w:gridCol w:w="3256"/>
-        <w:gridCol w:w="5760"/>
+        <w:gridCol w:w="2063"/>
+        <w:gridCol w:w="6953"/>
       </w:tblGrid>
       <w:tr>
         <w:tc>
           <w:tcPr>
-            <w:tcW w:w="3256" w:type="dxa"/>
+            <w:tcW w:w="2063" w:type="dxa"/>
           </w:tcPr>
           <w:p>
             <w:pPr>
@@ -7014,7 +7610,7 @@
         </w:tc>
         <w:tc>
           <w:tcPr>
-            <w:tcW w:w="5760" w:type="dxa"/>
+            <w:tcW w:w="6953" w:type="dxa"/>
           </w:tcPr>
           <w:p>
             <w:pPr>
@@ -7026,16 +7622,8 @@
       <w:tr>
         <w:tc>
           <w:tcPr>
-            <w:tcW w:w="3256" w:type="dxa"/>
-          </w:tcPr>
-          <w:p>
-            <w:pPr>
-              <w:jc w:val="left"/>
-            </w:pPr>
-            <w:r>
-              <w:t>Article type</w:t>
-            </w:r>
-          </w:p>
+            <w:tcW w:w="2063" w:type="dxa"/>
+          </w:tcPr>
           <w:p>
             <w:pPr>
               <w:jc w:val="left"/>
@@ -7045,19 +7633,285 @@
               </w:rPr>
             </w:pPr>
             <w:r>
+              <w:t>Article type</w:t>
+            </w:r>
+          </w:p>
+        </w:tc>
+        <w:tc>
+          <w:tcPr>
+            <w:tcW w:w="6953" w:type="dxa"/>
+          </w:tcPr>
+          <w:p>
+            <w:pPr>
+              <w:jc w:val="left"/>
+            </w:pPr>
+            <w:r>
+              <w:t>Empirical</w:t>
+            </w:r>
+          </w:p>
+        </w:tc>
+      </w:tr>
+      <w:tr>
+        <w:tc>
+          <w:tcPr>
+            <w:tcW w:w="2063" w:type="dxa"/>
+          </w:tcPr>
+          <w:p>
+            <w:pPr>
+              <w:jc w:val="left"/>
+            </w:pPr>
+            <w:r>
+              <w:t>What is the article about?</w:t>
+            </w:r>
+          </w:p>
+        </w:tc>
+        <w:tc>
+          <w:tcPr>
+            <w:tcW w:w="6953" w:type="dxa"/>
+          </w:tcPr>
+          <w:p>
+            <w:pPr>
+              <w:jc w:val="left"/>
+            </w:pPr>
+            <w:r>
+              <w:t>Extending traditional population estimation models by predicting not only the number of residents but related demographic characteristics (</w:t>
+            </w:r>
+            <w:proofErr w:type="gramStart"/>
+            <w:r>
+              <w:t>i.e.</w:t>
+            </w:r>
+            <w:proofErr w:type="gramEnd"/>
+            <w:r>
+              <w:t xml:space="preserve"> age). </w:t>
+            </w:r>
+          </w:p>
+        </w:tc>
+      </w:tr>
+      <w:tr>
+        <w:tc>
+          <w:tcPr>
+            <w:tcW w:w="2063" w:type="dxa"/>
+          </w:tcPr>
+          <w:p>
+            <w:pPr>
+              <w:jc w:val="left"/>
+            </w:pPr>
+            <w:r>
+              <w:t>How are the aims explored/tested/</w:t>
+            </w:r>
+            <w:r>
+              <w:t xml:space="preserve"> </w:t>
+            </w:r>
+            <w:r>
+              <w:t>presented?</w:t>
+            </w:r>
+          </w:p>
+        </w:tc>
+        <w:tc>
+          <w:tcPr>
+            <w:tcW w:w="6953" w:type="dxa"/>
+          </w:tcPr>
+          <w:p>
+            <w:pPr>
+              <w:jc w:val="left"/>
+            </w:pPr>
+            <w:r>
+              <w:t xml:space="preserve">Implemented and compared different ML models (RF, SVM, Linear Regression) using point of interest (POI) and real estate data, applied to a case study in administrative areas of Singapore. </w:t>
+            </w:r>
+          </w:p>
+        </w:tc>
+      </w:tr>
+      <w:tr>
+        <w:tc>
+          <w:tcPr>
+            <w:tcW w:w="2063" w:type="dxa"/>
+          </w:tcPr>
+          <w:p>
+            <w:pPr>
+              <w:jc w:val="left"/>
+            </w:pPr>
+            <w:r>
+              <w:t>What are the main findings?</w:t>
+            </w:r>
+          </w:p>
+        </w:tc>
+        <w:tc>
+          <w:tcPr>
+            <w:tcW w:w="6953" w:type="dxa"/>
+          </w:tcPr>
+          <w:p>
+            <w:pPr>
+              <w:jc w:val="left"/>
+            </w:pPr>
+            <w:r>
+              <w:t xml:space="preserve">Results reveal that the age pattern of residents can be predicted using real estate information rather than with amenities, which </w:t>
+            </w:r>
+            <w:proofErr w:type="gramStart"/>
+            <w:r>
+              <w:t>is in contrast to</w:t>
+            </w:r>
+            <w:proofErr w:type="gramEnd"/>
+            <w:r>
+              <w:t xml:space="preserve"> estimating population counts. </w:t>
+            </w:r>
+          </w:p>
+        </w:tc>
+      </w:tr>
+      <w:tr>
+        <w:tc>
+          <w:tcPr>
+            <w:tcW w:w="2063" w:type="dxa"/>
+          </w:tcPr>
+          <w:p>
+            <w:pPr>
+              <w:jc w:val="left"/>
+            </w:pPr>
+            <w:r>
+              <w:t>What gaps does it identify?</w:t>
+            </w:r>
+          </w:p>
+        </w:tc>
+        <w:tc>
+          <w:tcPr>
+            <w:tcW w:w="6953" w:type="dxa"/>
+          </w:tcPr>
+          <w:p>
+            <w:pPr>
+              <w:jc w:val="left"/>
+            </w:pPr>
+            <w:r>
+              <w:t xml:space="preserve">Persistent gap in the literature in estimating socio-economic characteristics beyond the population count </w:t>
+            </w:r>
+          </w:p>
+        </w:tc>
+      </w:tr>
+      <w:tr>
+        <w:tc>
+          <w:tcPr>
+            <w:tcW w:w="2063" w:type="dxa"/>
+          </w:tcPr>
+          <w:p>
+            <w:pPr>
+              <w:jc w:val="left"/>
+            </w:pPr>
+            <w:r>
+              <w:t>Limitations/critiques</w:t>
+            </w:r>
+          </w:p>
+        </w:tc>
+        <w:tc>
+          <w:tcPr>
+            <w:tcW w:w="6953" w:type="dxa"/>
+          </w:tcPr>
+          <w:p>
+            <w:pPr>
+              <w:jc w:val="left"/>
+            </w:pPr>
+            <w:r>
+              <w:t>RQ is promising, but the focus on predicting an age and using real estate data weakens the relevance to dissertation topic</w:t>
+            </w:r>
+          </w:p>
+        </w:tc>
+      </w:tr>
+      <w:tr>
+        <w:tc>
+          <w:tcPr>
+            <w:tcW w:w="2063" w:type="dxa"/>
+          </w:tcPr>
+          <w:p>
+            <w:pPr>
+              <w:jc w:val="left"/>
+            </w:pPr>
+            <w:r>
+              <w:t>How does it link to wider learning?</w:t>
+            </w:r>
+          </w:p>
+        </w:tc>
+        <w:tc>
+          <w:tcPr>
+            <w:tcW w:w="6953" w:type="dxa"/>
+          </w:tcPr>
+          <w:p>
+            <w:pPr>
+              <w:jc w:val="left"/>
+            </w:pPr>
+            <w:r>
+              <w:t>Good discussion of the gaps in current population estimation focused literature</w:t>
+            </w:r>
+          </w:p>
+        </w:tc>
+      </w:tr>
+    </w:tbl>
+    <w:p/>
+    <w:p>
+      <w:pPr>
+        <w:pStyle w:val="Heading2"/>
+      </w:pPr>
+      <w:bookmarkStart w:id="18" w:name="_Toc137661960"/>
+      <w:r>
+        <w:t>Wang 2022 – Global gridded GDP data set</w:t>
+      </w:r>
+      <w:bookmarkEnd w:id="18"/>
+      <w:r>
+        <w:tab/>
+      </w:r>
+    </w:p>
+    <w:tbl>
+      <w:tblPr>
+        <w:tblStyle w:val="TableGrid"/>
+        <w:tblW w:w="0" w:type="auto"/>
+        <w:tblLook w:val="04A0" w:firstRow="1" w:lastRow="0" w:firstColumn="1" w:lastColumn="0" w:noHBand="0" w:noVBand="1"/>
+      </w:tblPr>
+      <w:tblGrid>
+        <w:gridCol w:w="2063"/>
+        <w:gridCol w:w="6953"/>
+      </w:tblGrid>
+      <w:tr>
+        <w:tc>
+          <w:tcPr>
+            <w:tcW w:w="2063" w:type="dxa"/>
+          </w:tcPr>
+          <w:p>
+            <w:pPr>
+              <w:jc w:val="left"/>
+            </w:pPr>
+            <w:r>
+              <w:t>Full reference</w:t>
+            </w:r>
+          </w:p>
+        </w:tc>
+        <w:tc>
+          <w:tcPr>
+            <w:tcW w:w="6953" w:type="dxa"/>
+          </w:tcPr>
+          <w:p>
+            <w:pPr>
+              <w:jc w:val="left"/>
+            </w:pPr>
+          </w:p>
+        </w:tc>
+      </w:tr>
+      <w:tr>
+        <w:tc>
+          <w:tcPr>
+            <w:tcW w:w="2063" w:type="dxa"/>
+          </w:tcPr>
+          <w:p>
+            <w:pPr>
+              <w:jc w:val="left"/>
               <w:rPr>
                 <w:i/>
                 <w:iCs/>
-                <w:sz w:val="18"/>
-                <w:szCs w:val="18"/>
-              </w:rPr>
-              <w:t>(e.g., Empirical, Theoretical, Conceptual)</w:t>
-            </w:r>
-          </w:p>
-        </w:tc>
-        <w:tc>
-          <w:tcPr>
-            <w:tcW w:w="5760" w:type="dxa"/>
+              </w:rPr>
+            </w:pPr>
+            <w:r>
+              <w:t>Article type</w:t>
+            </w:r>
+          </w:p>
+        </w:tc>
+        <w:tc>
+          <w:tcPr>
+            <w:tcW w:w="6953" w:type="dxa"/>
           </w:tcPr>
           <w:p>
             <w:pPr>
@@ -7072,7 +7926,7 @@
       <w:tr>
         <w:tc>
           <w:tcPr>
-            <w:tcW w:w="3256" w:type="dxa"/>
+            <w:tcW w:w="2063" w:type="dxa"/>
           </w:tcPr>
           <w:p>
             <w:pPr>
@@ -7085,22 +7939,14 @@
         </w:tc>
         <w:tc>
           <w:tcPr>
-            <w:tcW w:w="5760" w:type="dxa"/>
-          </w:tcPr>
-          <w:p>
-            <w:pPr>
-              <w:jc w:val="left"/>
-            </w:pPr>
-            <w:r>
-              <w:t>Extending traditional population estimation models by predicting not only the number of residents but related demographic characteristics (</w:t>
-            </w:r>
-            <w:proofErr w:type="gramStart"/>
-            <w:r>
-              <w:t>i.e.</w:t>
-            </w:r>
-            <w:proofErr w:type="gramEnd"/>
-            <w:r>
-              <w:t xml:space="preserve"> age). </w:t>
+            <w:tcW w:w="6953" w:type="dxa"/>
+          </w:tcPr>
+          <w:p>
+            <w:pPr>
+              <w:jc w:val="left"/>
+            </w:pPr>
+            <w:r>
+              <w:t>Produces global gridded estimates of GDP over a regular time series, using night-time lights based spatial disaggregation methods</w:t>
             </w:r>
           </w:p>
         </w:tc>
@@ -7108,52 +7954,185 @@
       <w:tr>
         <w:tc>
           <w:tcPr>
-            <w:tcW w:w="3256" w:type="dxa"/>
-          </w:tcPr>
-          <w:p>
-            <w:pPr>
-              <w:jc w:val="left"/>
-            </w:pPr>
-            <w:r>
-              <w:t>What is the main research question/argument?</w:t>
-            </w:r>
-          </w:p>
-        </w:tc>
-        <w:tc>
-          <w:tcPr>
-            <w:tcW w:w="5760" w:type="dxa"/>
-          </w:tcPr>
-          <w:p>
-            <w:pPr>
-              <w:jc w:val="left"/>
-            </w:pPr>
+            <w:tcW w:w="2063" w:type="dxa"/>
+          </w:tcPr>
+          <w:p>
+            <w:pPr>
+              <w:jc w:val="left"/>
+            </w:pPr>
+            <w:r>
+              <w:t>How are the aims explored/tested/</w:t>
+            </w:r>
+            <w:r>
+              <w:t xml:space="preserve"> </w:t>
+            </w:r>
+            <w:r>
+              <w:t>presented?</w:t>
+            </w:r>
+          </w:p>
+        </w:tc>
+        <w:tc>
+          <w:tcPr>
+            <w:tcW w:w="6953" w:type="dxa"/>
+          </w:tcPr>
+          <w:p>
+            <w:pPr>
+              <w:pStyle w:val="ListParagraph"/>
+              <w:numPr>
+                <w:ilvl w:val="0"/>
+                <w:numId w:val="1"/>
+              </w:numPr>
+              <w:jc w:val="left"/>
+            </w:pPr>
+            <w:r>
+              <w:t xml:space="preserve">Method combines population grid data from LandScan Global Population Database with night-time lights (NTL) </w:t>
+            </w:r>
+          </w:p>
+          <w:p>
+            <w:pPr>
+              <w:pStyle w:val="ListParagraph"/>
+              <w:numPr>
+                <w:ilvl w:val="0"/>
+                <w:numId w:val="1"/>
+              </w:numPr>
+              <w:jc w:val="left"/>
+            </w:pPr>
+            <w:r>
+              <w:t>LandScan pop estimates chosen over others (</w:t>
+            </w:r>
+            <w:proofErr w:type="gramStart"/>
+            <w:r>
+              <w:t>e.g.</w:t>
+            </w:r>
+            <w:proofErr w:type="gramEnd"/>
+            <w:r>
+              <w:t xml:space="preserve"> WorldPop) due to its relatively higher accuracy at the county scale (?) and the details of the remote sensing and dasymetric techniques used in its derivation.</w:t>
+            </w:r>
+          </w:p>
+          <w:p>
+            <w:pPr>
+              <w:pStyle w:val="ListParagraph"/>
+              <w:numPr>
+                <w:ilvl w:val="0"/>
+                <w:numId w:val="1"/>
+              </w:numPr>
+              <w:jc w:val="left"/>
+            </w:pPr>
+            <w:r>
+              <w:t>Compared three methods: Population-based disaggregation, NTL based, and hybrid NTL-population based.</w:t>
+            </w:r>
+          </w:p>
+          <w:p>
+            <w:pPr>
+              <w:pStyle w:val="ListParagraph"/>
+              <w:numPr>
+                <w:ilvl w:val="0"/>
+                <w:numId w:val="1"/>
+              </w:numPr>
+              <w:jc w:val="left"/>
+            </w:pPr>
+            <w:r>
+              <w:t xml:space="preserve">The hybrid method (named </w:t>
+            </w:r>
+            <w:proofErr w:type="spellStart"/>
+            <w:r>
+              <w:rPr>
+                <w:i/>
+                <w:iCs/>
+              </w:rPr>
+              <w:t>LitPop</w:t>
+            </w:r>
+            <w:proofErr w:type="spellEnd"/>
+            <w:r>
+              <w:t>) combines NTL with pop grids using a function in which GDP is proportional to NTL luminosity and pop count (NTL and pop count images are multiplied together to produce output image)</w:t>
+            </w:r>
           </w:p>
         </w:tc>
       </w:tr>
       <w:tr>
         <w:tc>
           <w:tcPr>
-            <w:tcW w:w="3256" w:type="dxa"/>
-          </w:tcPr>
-          <w:p>
-            <w:pPr>
-              <w:jc w:val="left"/>
-            </w:pPr>
-            <w:r>
-              <w:t>How are the aims explored/tested/presented?</w:t>
-            </w:r>
-          </w:p>
-        </w:tc>
-        <w:tc>
-          <w:tcPr>
-            <w:tcW w:w="5760" w:type="dxa"/>
-          </w:tcPr>
-          <w:p>
-            <w:pPr>
-              <w:jc w:val="left"/>
-            </w:pPr>
-            <w:r>
-              <w:t xml:space="preserve">Implemented and compared different ML models (RF, SVM, Linear Regression) using point of interest (POI) and real estate data, applied to a case study in administrative areas of Singapore. </w:t>
+            <w:tcW w:w="2063" w:type="dxa"/>
+          </w:tcPr>
+          <w:p>
+            <w:pPr>
+              <w:jc w:val="left"/>
+            </w:pPr>
+            <w:r>
+              <w:t>What are the main findings?</w:t>
+            </w:r>
+          </w:p>
+        </w:tc>
+        <w:tc>
+          <w:tcPr>
+            <w:tcW w:w="6953" w:type="dxa"/>
+          </w:tcPr>
+          <w:p>
+            <w:pPr>
+              <w:pStyle w:val="ListParagraph"/>
+              <w:numPr>
+                <w:ilvl w:val="0"/>
+                <w:numId w:val="1"/>
+              </w:numPr>
+              <w:jc w:val="left"/>
+            </w:pPr>
+            <w:r>
+              <w:t xml:space="preserve">GDP is most commonly used indicator to compare economic development of regions; </w:t>
+            </w:r>
+            <w:proofErr w:type="gramStart"/>
+            <w:r>
+              <w:t>therefore</w:t>
+            </w:r>
+            <w:proofErr w:type="gramEnd"/>
+            <w:r>
+              <w:t xml:space="preserve"> has huge application in understanding spatial distribution sub-nationally</w:t>
+            </w:r>
+          </w:p>
+          <w:p>
+            <w:pPr>
+              <w:pStyle w:val="ListParagraph"/>
+              <w:numPr>
+                <w:ilvl w:val="0"/>
+                <w:numId w:val="1"/>
+              </w:numPr>
+              <w:jc w:val="left"/>
+            </w:pPr>
+            <w:proofErr w:type="spellStart"/>
+            <w:r>
+              <w:t>LitPop</w:t>
+            </w:r>
+            <w:proofErr w:type="spellEnd"/>
+            <w:r>
+              <w:t xml:space="preserve"> approach superior to just </w:t>
+            </w:r>
+            <w:proofErr w:type="gramStart"/>
+            <w:r>
+              <w:t>population based</w:t>
+            </w:r>
+            <w:proofErr w:type="gramEnd"/>
+            <w:r>
+              <w:t xml:space="preserve"> disaggregation, especially at finer spatial scales. </w:t>
+            </w:r>
+          </w:p>
+          <w:p>
+            <w:pPr>
+              <w:pStyle w:val="ListParagraph"/>
+              <w:numPr>
+                <w:ilvl w:val="0"/>
+                <w:numId w:val="1"/>
+              </w:numPr>
+              <w:jc w:val="left"/>
+            </w:pPr>
+            <w:r>
+              <w:t xml:space="preserve">Pure </w:t>
+            </w:r>
+            <w:proofErr w:type="gramStart"/>
+            <w:r>
+              <w:t>pop based</w:t>
+            </w:r>
+            <w:proofErr w:type="gramEnd"/>
+            <w:r>
+              <w:t xml:space="preserve"> approach relies on the assumption of a uniform GDP per capita distribution across a given administrative unit, which limits it. </w:t>
             </w:r>
           </w:p>
         </w:tc>
@@ -7161,35 +8140,30 @@
       <w:tr>
         <w:tc>
           <w:tcPr>
-            <w:tcW w:w="3256" w:type="dxa"/>
-          </w:tcPr>
-          <w:p>
-            <w:pPr>
-              <w:jc w:val="left"/>
-            </w:pPr>
-            <w:r>
-              <w:t>What are the main findings?</w:t>
-            </w:r>
-          </w:p>
-        </w:tc>
-        <w:tc>
-          <w:tcPr>
-            <w:tcW w:w="5760" w:type="dxa"/>
-          </w:tcPr>
-          <w:p>
-            <w:pPr>
-              <w:jc w:val="left"/>
-            </w:pPr>
-            <w:r>
-              <w:t xml:space="preserve">Results reveal that the age pattern of residents can be predicted using real estate information rather than with amenities, which </w:t>
-            </w:r>
-            <w:proofErr w:type="gramStart"/>
-            <w:r>
-              <w:t>is in contrast to</w:t>
-            </w:r>
-            <w:proofErr w:type="gramEnd"/>
-            <w:r>
-              <w:t xml:space="preserve"> estimating population counts. </w:t>
+            <w:tcW w:w="2063" w:type="dxa"/>
+          </w:tcPr>
+          <w:p>
+            <w:pPr>
+              <w:jc w:val="left"/>
+            </w:pPr>
+            <w:r>
+              <w:t>What gaps does it identify?</w:t>
+            </w:r>
+          </w:p>
+        </w:tc>
+        <w:tc>
+          <w:tcPr>
+            <w:tcW w:w="6953" w:type="dxa"/>
+          </w:tcPr>
+          <w:p>
+            <w:pPr>
+              <w:jc w:val="left"/>
+            </w:pPr>
+            <w:r>
+              <w:t xml:space="preserve">No previous global estimates at this level of resolution and </w:t>
+            </w:r>
+            <w:r>
+              <w:t>accuracy</w:t>
             </w:r>
           </w:p>
         </w:tc>
@@ -7197,63 +8171,7 @@
       <w:tr>
         <w:tc>
           <w:tcPr>
-            <w:tcW w:w="3256" w:type="dxa"/>
-          </w:tcPr>
-          <w:p>
-            <w:pPr>
-              <w:jc w:val="left"/>
-            </w:pPr>
-            <w:r>
-              <w:t>What gaps does it identify?</w:t>
-            </w:r>
-          </w:p>
-        </w:tc>
-        <w:tc>
-          <w:tcPr>
-            <w:tcW w:w="5760" w:type="dxa"/>
-          </w:tcPr>
-          <w:p>
-            <w:pPr>
-              <w:jc w:val="left"/>
-            </w:pPr>
-            <w:r>
-              <w:t xml:space="preserve">Persistent gap in the literature in estimating socio-economic characteristics beyond the population count </w:t>
-            </w:r>
-          </w:p>
-        </w:tc>
-      </w:tr>
-      <w:tr>
-        <w:tc>
-          <w:tcPr>
-            <w:tcW w:w="3256" w:type="dxa"/>
-          </w:tcPr>
-          <w:p>
-            <w:pPr>
-              <w:jc w:val="left"/>
-            </w:pPr>
-            <w:r>
-              <w:t>Limitations/critiques</w:t>
-            </w:r>
-          </w:p>
-        </w:tc>
-        <w:tc>
-          <w:tcPr>
-            <w:tcW w:w="5760" w:type="dxa"/>
-          </w:tcPr>
-          <w:p>
-            <w:pPr>
-              <w:jc w:val="left"/>
-            </w:pPr>
-            <w:r>
-              <w:t>RQ is promising, but the focus on predicting an age and using real estate data weakens the relevance to dissertation topic</w:t>
-            </w:r>
-          </w:p>
-        </w:tc>
-      </w:tr>
-      <w:tr>
-        <w:tc>
-          <w:tcPr>
-            <w:tcW w:w="3256" w:type="dxa"/>
+            <w:tcW w:w="2063" w:type="dxa"/>
           </w:tcPr>
           <w:p>
             <w:pPr>
@@ -7266,58 +8184,15 @@
         </w:tc>
         <w:tc>
           <w:tcPr>
-            <w:tcW w:w="5760" w:type="dxa"/>
-          </w:tcPr>
-          <w:p>
-            <w:pPr>
-              <w:jc w:val="left"/>
-            </w:pPr>
-            <w:r>
-              <w:t>Good discussion of the gaps in current population estimation focused literature</w:t>
-            </w:r>
-          </w:p>
-        </w:tc>
-      </w:tr>
-      <w:tr>
-        <w:tc>
-          <w:tcPr>
-            <w:tcW w:w="3256" w:type="dxa"/>
-          </w:tcPr>
-          <w:p>
-            <w:pPr>
-              <w:jc w:val="left"/>
-            </w:pPr>
-            <w:r>
-              <w:t xml:space="preserve">Additional notes </w:t>
-            </w:r>
-          </w:p>
-          <w:p>
-            <w:pPr>
-              <w:jc w:val="left"/>
-              <w:rPr>
-                <w:i/>
-                <w:iCs/>
-              </w:rPr>
-            </w:pPr>
-            <w:r>
-              <w:rPr>
-                <w:i/>
-                <w:iCs/>
-                <w:sz w:val="18"/>
-                <w:szCs w:val="18"/>
-              </w:rPr>
-              <w:t>(incl. useful quotes)</w:t>
-            </w:r>
-          </w:p>
-        </w:tc>
-        <w:tc>
-          <w:tcPr>
-            <w:tcW w:w="5760" w:type="dxa"/>
-          </w:tcPr>
-          <w:p>
-            <w:pPr>
-              <w:jc w:val="left"/>
-            </w:pPr>
+            <w:tcW w:w="6953" w:type="dxa"/>
+          </w:tcPr>
+          <w:p>
+            <w:pPr>
+              <w:jc w:val="left"/>
+            </w:pPr>
+            <w:r>
+              <w:t xml:space="preserve">Example of disaggregation of alternative variables (GDP as opposed to population) </w:t>
+            </w:r>
           </w:p>
         </w:tc>
       </w:tr>
@@ -7340,7 +8215,7 @@
       <w:pPr>
         <w:pStyle w:val="Heading2"/>
       </w:pPr>
-      <w:bookmarkStart w:id="17" w:name="_Toc136522939"/>
+      <w:bookmarkStart w:id="19" w:name="_Toc137661961"/>
       <w:r>
         <w:lastRenderedPageBreak/>
         <w:t xml:space="preserve">Wardrop 2018 – Spatially disaggregated population estimates in the absence of census </w:t>
@@ -7349,7 +8224,7 @@
       <w:r>
         <w:t>data</w:t>
       </w:r>
-      <w:bookmarkEnd w:id="17"/>
+      <w:bookmarkEnd w:id="19"/>
       <w:proofErr w:type="gramEnd"/>
     </w:p>
     <w:tbl>
@@ -7814,12 +8689,12 @@
       <w:pPr>
         <w:pStyle w:val="Heading2"/>
       </w:pPr>
-      <w:bookmarkStart w:id="18" w:name="_Toc136522940"/>
+      <w:bookmarkStart w:id="20" w:name="_Toc137661962"/>
       <w:r>
         <w:lastRenderedPageBreak/>
         <w:t>You 2006 – An entropy approach to spatial disaggregation of crop production</w:t>
       </w:r>
-      <w:bookmarkEnd w:id="18"/>
+      <w:bookmarkEnd w:id="20"/>
     </w:p>
     <w:tbl>
       <w:tblPr>
@@ -8254,22 +9129,22 @@
       <w:pPr>
         <w:pStyle w:val="Heading1"/>
       </w:pPr>
-      <w:bookmarkStart w:id="19" w:name="_Toc136522941"/>
+      <w:bookmarkStart w:id="21" w:name="_Toc137661963"/>
       <w:r>
         <w:lastRenderedPageBreak/>
         <w:t>Agriculture dependent populations</w:t>
       </w:r>
-      <w:bookmarkEnd w:id="19"/>
+      <w:bookmarkEnd w:id="21"/>
     </w:p>
     <w:p>
       <w:pPr>
         <w:pStyle w:val="Heading2"/>
       </w:pPr>
-      <w:bookmarkStart w:id="20" w:name="_Toc136522942"/>
+      <w:bookmarkStart w:id="22" w:name="_Toc137661964"/>
       <w:r>
         <w:t>World Bank 2023 – Agriculture and Food</w:t>
       </w:r>
-      <w:bookmarkEnd w:id="20"/>
+      <w:bookmarkEnd w:id="22"/>
     </w:p>
     <w:tbl>
       <w:tblPr>

</xml_diff>

<commit_message>
create first analysis file - 01
</commit_message>
<xml_diff>
--- a/CASA Dissertation Readings.docx
+++ b/CASA Dissertation Readings.docx
@@ -24,9 +24,9 @@
       <w:r>
         <w:t>MSc Urban Spatial Science</w:t>
       </w:r>
-    </w:p>
-    <w:p/>
-    <w:p>
+      <w:r>
+        <w:t xml:space="preserve">, </w:t>
+      </w:r>
       <w:r>
         <w:t>Dissertation</w:t>
       </w:r>
@@ -86,7 +86,7 @@
           <w:r>
             <w:fldChar w:fldCharType="separate"/>
           </w:r>
-          <w:hyperlink w:anchor="_Toc137661942" w:history="1">
+          <w:hyperlink w:anchor="_Toc137664378" w:history="1">
             <w:r>
               <w:rPr>
                 <w:rStyle w:val="Hyperlink"/>
@@ -113,7 +113,7 @@
                 <w:noProof/>
                 <w:webHidden/>
               </w:rPr>
-              <w:instrText xml:space="preserve"> PAGEREF _Toc137661942 \h </w:instrText>
+              <w:instrText xml:space="preserve"> PAGEREF _Toc137664378 \h </w:instrText>
             </w:r>
             <w:r>
               <w:rPr>
@@ -133,7 +133,7 @@
                 <w:noProof/>
                 <w:webHidden/>
               </w:rPr>
-              <w:t>2</w:t>
+              <w:t>3</w:t>
             </w:r>
             <w:r>
               <w:rPr>
@@ -157,7 +157,7 @@
               <w14:ligatures w14:val="standardContextual"/>
             </w:rPr>
           </w:pPr>
-          <w:hyperlink w:anchor="_Toc137661943" w:history="1">
+          <w:hyperlink w:anchor="_Toc137664379" w:history="1">
             <w:r>
               <w:rPr>
                 <w:rStyle w:val="Hyperlink"/>
@@ -184,7 +184,7 @@
                 <w:noProof/>
                 <w:webHidden/>
               </w:rPr>
-              <w:instrText xml:space="preserve"> PAGEREF _Toc137661943 \h </w:instrText>
+              <w:instrText xml:space="preserve"> PAGEREF _Toc137664379 \h </w:instrText>
             </w:r>
             <w:r>
               <w:rPr>
@@ -204,7 +204,7 @@
                 <w:noProof/>
                 <w:webHidden/>
               </w:rPr>
-              <w:t>3</w:t>
+              <w:t>4</w:t>
             </w:r>
             <w:r>
               <w:rPr>
@@ -228,7 +228,7 @@
               <w14:ligatures w14:val="standardContextual"/>
             </w:rPr>
           </w:pPr>
-          <w:hyperlink w:anchor="_Toc137661944" w:history="1">
+          <w:hyperlink w:anchor="_Toc137664380" w:history="1">
             <w:r>
               <w:rPr>
                 <w:rStyle w:val="Hyperlink"/>
@@ -255,7 +255,7 @@
                 <w:noProof/>
                 <w:webHidden/>
               </w:rPr>
-              <w:instrText xml:space="preserve"> PAGEREF _Toc137661944 \h </w:instrText>
+              <w:instrText xml:space="preserve"> PAGEREF _Toc137664380 \h </w:instrText>
             </w:r>
             <w:r>
               <w:rPr>
@@ -275,7 +275,7 @@
                 <w:noProof/>
                 <w:webHidden/>
               </w:rPr>
-              <w:t>3</w:t>
+              <w:t>4</w:t>
             </w:r>
             <w:r>
               <w:rPr>
@@ -299,7 +299,7 @@
               <w14:ligatures w14:val="standardContextual"/>
             </w:rPr>
           </w:pPr>
-          <w:hyperlink w:anchor="_Toc137661945" w:history="1">
+          <w:hyperlink w:anchor="_Toc137664381" w:history="1">
             <w:r>
               <w:rPr>
                 <w:rStyle w:val="Hyperlink"/>
@@ -326,7 +326,7 @@
                 <w:noProof/>
                 <w:webHidden/>
               </w:rPr>
-              <w:instrText xml:space="preserve"> PAGEREF _Toc137661945 \h </w:instrText>
+              <w:instrText xml:space="preserve"> PAGEREF _Toc137664381 \h </w:instrText>
             </w:r>
             <w:r>
               <w:rPr>
@@ -346,7 +346,7 @@
                 <w:noProof/>
                 <w:webHidden/>
               </w:rPr>
-              <w:t>3</w:t>
+              <w:t>4</w:t>
             </w:r>
             <w:r>
               <w:rPr>
@@ -370,7 +370,7 @@
               <w14:ligatures w14:val="standardContextual"/>
             </w:rPr>
           </w:pPr>
-          <w:hyperlink w:anchor="_Toc137661946" w:history="1">
+          <w:hyperlink w:anchor="_Toc137664382" w:history="1">
             <w:r>
               <w:rPr>
                 <w:rStyle w:val="Hyperlink"/>
@@ -397,7 +397,7 @@
                 <w:noProof/>
                 <w:webHidden/>
               </w:rPr>
-              <w:instrText xml:space="preserve"> PAGEREF _Toc137661946 \h </w:instrText>
+              <w:instrText xml:space="preserve"> PAGEREF _Toc137664382 \h </w:instrText>
             </w:r>
             <w:r>
               <w:rPr>
@@ -417,7 +417,7 @@
                 <w:noProof/>
                 <w:webHidden/>
               </w:rPr>
-              <w:t>4</w:t>
+              <w:t>5</w:t>
             </w:r>
             <w:r>
               <w:rPr>
@@ -441,7 +441,7 @@
               <w14:ligatures w14:val="standardContextual"/>
             </w:rPr>
           </w:pPr>
-          <w:hyperlink w:anchor="_Toc137661947" w:history="1">
+          <w:hyperlink w:anchor="_Toc137664383" w:history="1">
             <w:r>
               <w:rPr>
                 <w:rStyle w:val="Hyperlink"/>
@@ -468,7 +468,7 @@
                 <w:noProof/>
                 <w:webHidden/>
               </w:rPr>
-              <w:instrText xml:space="preserve"> PAGEREF _Toc137661947 \h </w:instrText>
+              <w:instrText xml:space="preserve"> PAGEREF _Toc137664383 \h </w:instrText>
             </w:r>
             <w:r>
               <w:rPr>
@@ -488,7 +488,7 @@
                 <w:noProof/>
                 <w:webHidden/>
               </w:rPr>
-              <w:t>5</w:t>
+              <w:t>6</w:t>
             </w:r>
             <w:r>
               <w:rPr>
@@ -512,7 +512,7 @@
               <w14:ligatures w14:val="standardContextual"/>
             </w:rPr>
           </w:pPr>
-          <w:hyperlink w:anchor="_Toc137661948" w:history="1">
+          <w:hyperlink w:anchor="_Toc137664384" w:history="1">
             <w:r>
               <w:rPr>
                 <w:rStyle w:val="Hyperlink"/>
@@ -539,7 +539,7 @@
                 <w:noProof/>
                 <w:webHidden/>
               </w:rPr>
-              <w:instrText xml:space="preserve"> PAGEREF _Toc137661948 \h </w:instrText>
+              <w:instrText xml:space="preserve"> PAGEREF _Toc137664384 \h </w:instrText>
             </w:r>
             <w:r>
               <w:rPr>
@@ -559,7 +559,7 @@
                 <w:noProof/>
                 <w:webHidden/>
               </w:rPr>
-              <w:t>6</w:t>
+              <w:t>7</w:t>
             </w:r>
             <w:r>
               <w:rPr>
@@ -583,7 +583,7 @@
               <w14:ligatures w14:val="standardContextual"/>
             </w:rPr>
           </w:pPr>
-          <w:hyperlink w:anchor="_Toc137661949" w:history="1">
+          <w:hyperlink w:anchor="_Toc137664385" w:history="1">
             <w:r>
               <w:rPr>
                 <w:rStyle w:val="Hyperlink"/>
@@ -610,7 +610,7 @@
                 <w:noProof/>
                 <w:webHidden/>
               </w:rPr>
-              <w:instrText xml:space="preserve"> PAGEREF _Toc137661949 \h </w:instrText>
+              <w:instrText xml:space="preserve"> PAGEREF _Toc137664385 \h </w:instrText>
             </w:r>
             <w:r>
               <w:rPr>
@@ -630,7 +630,7 @@
                 <w:noProof/>
                 <w:webHidden/>
               </w:rPr>
-              <w:t>7</w:t>
+              <w:t>8</w:t>
             </w:r>
             <w:r>
               <w:rPr>
@@ -654,7 +654,7 @@
               <w14:ligatures w14:val="standardContextual"/>
             </w:rPr>
           </w:pPr>
-          <w:hyperlink w:anchor="_Toc137661950" w:history="1">
+          <w:hyperlink w:anchor="_Toc137664386" w:history="1">
             <w:r>
               <w:rPr>
                 <w:rStyle w:val="Hyperlink"/>
@@ -681,7 +681,7 @@
                 <w:noProof/>
                 <w:webHidden/>
               </w:rPr>
-              <w:instrText xml:space="preserve"> PAGEREF _Toc137661950 \h </w:instrText>
+              <w:instrText xml:space="preserve"> PAGEREF _Toc137664386 \h </w:instrText>
             </w:r>
             <w:r>
               <w:rPr>
@@ -701,7 +701,7 @@
                 <w:noProof/>
                 <w:webHidden/>
               </w:rPr>
-              <w:t>7</w:t>
+              <w:t>8</w:t>
             </w:r>
             <w:r>
               <w:rPr>
@@ -725,7 +725,7 @@
               <w14:ligatures w14:val="standardContextual"/>
             </w:rPr>
           </w:pPr>
-          <w:hyperlink w:anchor="_Toc137661951" w:history="1">
+          <w:hyperlink w:anchor="_Toc137664387" w:history="1">
             <w:r>
               <w:rPr>
                 <w:rStyle w:val="Hyperlink"/>
@@ -752,7 +752,7 @@
                 <w:noProof/>
                 <w:webHidden/>
               </w:rPr>
-              <w:instrText xml:space="preserve"> PAGEREF _Toc137661951 \h </w:instrText>
+              <w:instrText xml:space="preserve"> PAGEREF _Toc137664387 \h </w:instrText>
             </w:r>
             <w:r>
               <w:rPr>
@@ -772,7 +772,7 @@
                 <w:noProof/>
                 <w:webHidden/>
               </w:rPr>
-              <w:t>8</w:t>
+              <w:t>9</w:t>
             </w:r>
             <w:r>
               <w:rPr>
@@ -796,7 +796,7 @@
               <w14:ligatures w14:val="standardContextual"/>
             </w:rPr>
           </w:pPr>
-          <w:hyperlink w:anchor="_Toc137661952" w:history="1">
+          <w:hyperlink w:anchor="_Toc137664388" w:history="1">
             <w:r>
               <w:rPr>
                 <w:rStyle w:val="Hyperlink"/>
@@ -823,7 +823,7 @@
                 <w:noProof/>
                 <w:webHidden/>
               </w:rPr>
-              <w:instrText xml:space="preserve"> PAGEREF _Toc137661952 \h </w:instrText>
+              <w:instrText xml:space="preserve"> PAGEREF _Toc137664388 \h </w:instrText>
             </w:r>
             <w:r>
               <w:rPr>
@@ -843,7 +843,7 @@
                 <w:noProof/>
                 <w:webHidden/>
               </w:rPr>
-              <w:t>9</w:t>
+              <w:t>10</w:t>
             </w:r>
             <w:r>
               <w:rPr>
@@ -867,7 +867,7 @@
               <w14:ligatures w14:val="standardContextual"/>
             </w:rPr>
           </w:pPr>
-          <w:hyperlink w:anchor="_Toc137661953" w:history="1">
+          <w:hyperlink w:anchor="_Toc137664389" w:history="1">
             <w:r>
               <w:rPr>
                 <w:rStyle w:val="Hyperlink"/>
@@ -894,7 +894,7 @@
                 <w:noProof/>
                 <w:webHidden/>
               </w:rPr>
-              <w:instrText xml:space="preserve"> PAGEREF _Toc137661953 \h </w:instrText>
+              <w:instrText xml:space="preserve"> PAGEREF _Toc137664389 \h </w:instrText>
             </w:r>
             <w:r>
               <w:rPr>
@@ -914,7 +914,7 @@
                 <w:noProof/>
                 <w:webHidden/>
               </w:rPr>
-              <w:t>9</w:t>
+              <w:t>10</w:t>
             </w:r>
             <w:r>
               <w:rPr>
@@ -938,7 +938,7 @@
               <w14:ligatures w14:val="standardContextual"/>
             </w:rPr>
           </w:pPr>
-          <w:hyperlink w:anchor="_Toc137661954" w:history="1">
+          <w:hyperlink w:anchor="_Toc137664390" w:history="1">
             <w:r>
               <w:rPr>
                 <w:rStyle w:val="Hyperlink"/>
@@ -965,7 +965,7 @@
                 <w:noProof/>
                 <w:webHidden/>
               </w:rPr>
-              <w:instrText xml:space="preserve"> PAGEREF _Toc137661954 \h </w:instrText>
+              <w:instrText xml:space="preserve"> PAGEREF _Toc137664390 \h </w:instrText>
             </w:r>
             <w:r>
               <w:rPr>
@@ -985,7 +985,7 @@
                 <w:noProof/>
                 <w:webHidden/>
               </w:rPr>
-              <w:t>10</w:t>
+              <w:t>11</w:t>
             </w:r>
             <w:r>
               <w:rPr>
@@ -1009,13 +1009,13 @@
               <w14:ligatures w14:val="standardContextual"/>
             </w:rPr>
           </w:pPr>
-          <w:hyperlink w:anchor="_Toc137661955" w:history="1">
+          <w:hyperlink w:anchor="_Toc137664391" w:history="1">
             <w:r>
               <w:rPr>
                 <w:rStyle w:val="Hyperlink"/>
                 <w:noProof/>
               </w:rPr>
-              <w:t>Malone 2012 – A general method for downscaling earth resource information</w:t>
+              <w:t>Holt 2011 – Dasymetric mapping for sociodemographic data redistribution</w:t>
             </w:r>
             <w:r>
               <w:rPr>
@@ -1036,7 +1036,7 @@
                 <w:noProof/>
                 <w:webHidden/>
               </w:rPr>
-              <w:instrText xml:space="preserve"> PAGEREF _Toc137661955 \h </w:instrText>
+              <w:instrText xml:space="preserve"> PAGEREF _Toc137664391 \h </w:instrText>
             </w:r>
             <w:r>
               <w:rPr>
@@ -1080,13 +1080,13 @@
               <w14:ligatures w14:val="standardContextual"/>
             </w:rPr>
           </w:pPr>
-          <w:hyperlink w:anchor="_Toc137661956" w:history="1">
+          <w:hyperlink w:anchor="_Toc137664392" w:history="1">
             <w:r>
               <w:rPr>
                 <w:rStyle w:val="Hyperlink"/>
                 <w:noProof/>
               </w:rPr>
-              <w:t>Monteiro 2018 – Hybrid approach for spatial disaggregation of socio-economic indicators</w:t>
+              <w:t>Malone 2012 – A general method for downscaling earth resource information</w:t>
             </w:r>
             <w:r>
               <w:rPr>
@@ -1107,7 +1107,7 @@
                 <w:noProof/>
                 <w:webHidden/>
               </w:rPr>
-              <w:instrText xml:space="preserve"> PAGEREF _Toc137661956 \h </w:instrText>
+              <w:instrText xml:space="preserve"> PAGEREF _Toc137664392 \h </w:instrText>
             </w:r>
             <w:r>
               <w:rPr>
@@ -1151,13 +1151,13 @@
               <w14:ligatures w14:val="standardContextual"/>
             </w:rPr>
           </w:pPr>
-          <w:hyperlink w:anchor="_Toc137661957" w:history="1">
+          <w:hyperlink w:anchor="_Toc137664393" w:history="1">
             <w:r>
               <w:rPr>
                 <w:rStyle w:val="Hyperlink"/>
                 <w:noProof/>
               </w:rPr>
-              <w:t>Mubareka 2008 – Settlement location and population density estimation</w:t>
+              <w:t>Monteiro 2018 – Hybrid approach for spatial disaggregation of socio-economic indicators</w:t>
             </w:r>
             <w:r>
               <w:rPr>
@@ -1178,7 +1178,7 @@
                 <w:noProof/>
                 <w:webHidden/>
               </w:rPr>
-              <w:instrText xml:space="preserve"> PAGEREF _Toc137661957 \h </w:instrText>
+              <w:instrText xml:space="preserve"> PAGEREF _Toc137664393 \h </w:instrText>
             </w:r>
             <w:r>
               <w:rPr>
@@ -1222,13 +1222,13 @@
               <w14:ligatures w14:val="standardContextual"/>
             </w:rPr>
           </w:pPr>
-          <w:hyperlink w:anchor="_Toc137661958" w:history="1">
+          <w:hyperlink w:anchor="_Toc137664394" w:history="1">
             <w:r>
               <w:rPr>
                 <w:rStyle w:val="Hyperlink"/>
                 <w:noProof/>
               </w:rPr>
-              <w:t>Qiu 2022 – Disaggregating population data for assessing SDG progress</w:t>
+              <w:t>Mubareka 2008 – Settlement location and population density estimation</w:t>
             </w:r>
             <w:r>
               <w:rPr>
@@ -1249,7 +1249,7 @@
                 <w:noProof/>
                 <w:webHidden/>
               </w:rPr>
-              <w:instrText xml:space="preserve"> PAGEREF _Toc137661958 \h </w:instrText>
+              <w:instrText xml:space="preserve"> PAGEREF _Toc137664394 \h </w:instrText>
             </w:r>
             <w:r>
               <w:rPr>
@@ -1293,13 +1293,13 @@
               <w14:ligatures w14:val="standardContextual"/>
             </w:rPr>
           </w:pPr>
-          <w:hyperlink w:anchor="_Toc137661959" w:history="1">
+          <w:hyperlink w:anchor="_Toc137664395" w:history="1">
             <w:r>
               <w:rPr>
                 <w:rStyle w:val="Hyperlink"/>
                 <w:noProof/>
               </w:rPr>
-              <w:t>Szarka 2022 – Inferring demographic characteristics in population estimation</w:t>
+              <w:t>Qiu 2022 – Disaggregating population data for assessing SDG progress</w:t>
             </w:r>
             <w:r>
               <w:rPr>
@@ -1320,7 +1320,7 @@
                 <w:noProof/>
                 <w:webHidden/>
               </w:rPr>
-              <w:instrText xml:space="preserve"> PAGEREF _Toc137661959 \h </w:instrText>
+              <w:instrText xml:space="preserve"> PAGEREF _Toc137664395 \h </w:instrText>
             </w:r>
             <w:r>
               <w:rPr>
@@ -1340,7 +1340,7 @@
                 <w:noProof/>
                 <w:webHidden/>
               </w:rPr>
-              <w:t>16</w:t>
+              <w:t>15</w:t>
             </w:r>
             <w:r>
               <w:rPr>
@@ -1364,13 +1364,13 @@
               <w14:ligatures w14:val="standardContextual"/>
             </w:rPr>
           </w:pPr>
-          <w:hyperlink w:anchor="_Toc137661960" w:history="1">
+          <w:hyperlink w:anchor="_Toc137664396" w:history="1">
             <w:r>
               <w:rPr>
                 <w:rStyle w:val="Hyperlink"/>
                 <w:noProof/>
               </w:rPr>
-              <w:t>Wang 2022 – Global gridded GDP data set</w:t>
+              <w:t>Szarka 2022 – Inferring demographic characteristics in population estimation</w:t>
             </w:r>
             <w:r>
               <w:rPr>
@@ -1391,7 +1391,7 @@
                 <w:noProof/>
                 <w:webHidden/>
               </w:rPr>
-              <w:instrText xml:space="preserve"> PAGEREF _Toc137661960 \h </w:instrText>
+              <w:instrText xml:space="preserve"> PAGEREF _Toc137664396 \h </w:instrText>
             </w:r>
             <w:r>
               <w:rPr>
@@ -1411,7 +1411,7 @@
                 <w:noProof/>
                 <w:webHidden/>
               </w:rPr>
-              <w:t>16</w:t>
+              <w:t>17</w:t>
             </w:r>
             <w:r>
               <w:rPr>
@@ -1435,13 +1435,13 @@
               <w14:ligatures w14:val="standardContextual"/>
             </w:rPr>
           </w:pPr>
-          <w:hyperlink w:anchor="_Toc137661961" w:history="1">
+          <w:hyperlink w:anchor="_Toc137664397" w:history="1">
             <w:r>
               <w:rPr>
                 <w:rStyle w:val="Hyperlink"/>
                 <w:noProof/>
               </w:rPr>
-              <w:t>Wardrop 2018 – Spatially disaggregated population estimates in the absence of census data</w:t>
+              <w:t>Wang 2022 – Global gridded GDP data set</w:t>
             </w:r>
             <w:r>
               <w:rPr>
@@ -1462,7 +1462,7 @@
                 <w:noProof/>
                 <w:webHidden/>
               </w:rPr>
-              <w:instrText xml:space="preserve"> PAGEREF _Toc137661961 \h </w:instrText>
+              <w:instrText xml:space="preserve"> PAGEREF _Toc137664397 \h </w:instrText>
             </w:r>
             <w:r>
               <w:rPr>
@@ -1506,12 +1506,83 @@
               <w14:ligatures w14:val="standardContextual"/>
             </w:rPr>
           </w:pPr>
-          <w:hyperlink w:anchor="_Toc137661962" w:history="1">
+          <w:hyperlink w:anchor="_Toc137664398" w:history="1">
             <w:r>
               <w:rPr>
                 <w:rStyle w:val="Hyperlink"/>
                 <w:noProof/>
               </w:rPr>
+              <w:t>Wardrop 2018 – Spatially disaggregated population estimates in the absence of census data</w:t>
+            </w:r>
+            <w:r>
+              <w:rPr>
+                <w:noProof/>
+                <w:webHidden/>
+              </w:rPr>
+              <w:tab/>
+            </w:r>
+            <w:r>
+              <w:rPr>
+                <w:noProof/>
+                <w:webHidden/>
+              </w:rPr>
+              <w:fldChar w:fldCharType="begin"/>
+            </w:r>
+            <w:r>
+              <w:rPr>
+                <w:noProof/>
+                <w:webHidden/>
+              </w:rPr>
+              <w:instrText xml:space="preserve"> PAGEREF _Toc137664398 \h </w:instrText>
+            </w:r>
+            <w:r>
+              <w:rPr>
+                <w:noProof/>
+                <w:webHidden/>
+              </w:rPr>
+            </w:r>
+            <w:r>
+              <w:rPr>
+                <w:noProof/>
+                <w:webHidden/>
+              </w:rPr>
+              <w:fldChar w:fldCharType="separate"/>
+            </w:r>
+            <w:r>
+              <w:rPr>
+                <w:noProof/>
+                <w:webHidden/>
+              </w:rPr>
+              <w:t>18</w:t>
+            </w:r>
+            <w:r>
+              <w:rPr>
+                <w:noProof/>
+                <w:webHidden/>
+              </w:rPr>
+              <w:fldChar w:fldCharType="end"/>
+            </w:r>
+          </w:hyperlink>
+        </w:p>
+        <w:p>
+          <w:pPr>
+            <w:pStyle w:val="TOC2"/>
+            <w:tabs>
+              <w:tab w:val="right" w:leader="dot" w:pos="9016"/>
+            </w:tabs>
+            <w:rPr>
+              <w:noProof/>
+              <w:kern w:val="2"/>
+              <w:lang w:eastAsia="en-GB"/>
+              <w14:ligatures w14:val="standardContextual"/>
+            </w:rPr>
+          </w:pPr>
+          <w:hyperlink w:anchor="_Toc137664399" w:history="1">
+            <w:r>
+              <w:rPr>
+                <w:rStyle w:val="Hyperlink"/>
+                <w:noProof/>
+              </w:rPr>
               <w:t>You 2006 – An entropy approach to spatial disaggregation of crop production</w:t>
             </w:r>
             <w:r>
@@ -1533,7 +1604,7 @@
                 <w:noProof/>
                 <w:webHidden/>
               </w:rPr>
-              <w:instrText xml:space="preserve"> PAGEREF _Toc137661962 \h </w:instrText>
+              <w:instrText xml:space="preserve"> PAGEREF _Toc137664399 \h </w:instrText>
             </w:r>
             <w:r>
               <w:rPr>
@@ -1553,7 +1624,7 @@
                 <w:noProof/>
                 <w:webHidden/>
               </w:rPr>
-              <w:t>18</w:t>
+              <w:t>19</w:t>
             </w:r>
             <w:r>
               <w:rPr>
@@ -1577,7 +1648,7 @@
               <w14:ligatures w14:val="standardContextual"/>
             </w:rPr>
           </w:pPr>
-          <w:hyperlink w:anchor="_Toc137661963" w:history="1">
+          <w:hyperlink w:anchor="_Toc137664400" w:history="1">
             <w:r>
               <w:rPr>
                 <w:rStyle w:val="Hyperlink"/>
@@ -1604,7 +1675,7 @@
                 <w:noProof/>
                 <w:webHidden/>
               </w:rPr>
-              <w:instrText xml:space="preserve"> PAGEREF _Toc137661963 \h </w:instrText>
+              <w:instrText xml:space="preserve"> PAGEREF _Toc137664400 \h </w:instrText>
             </w:r>
             <w:r>
               <w:rPr>
@@ -1624,7 +1695,7 @@
                 <w:noProof/>
                 <w:webHidden/>
               </w:rPr>
-              <w:t>19</w:t>
+              <w:t>20</w:t>
             </w:r>
             <w:r>
               <w:rPr>
@@ -1648,7 +1719,7 @@
               <w14:ligatures w14:val="standardContextual"/>
             </w:rPr>
           </w:pPr>
-          <w:hyperlink w:anchor="_Toc137661964" w:history="1">
+          <w:hyperlink w:anchor="_Toc137664401" w:history="1">
             <w:r>
               <w:rPr>
                 <w:rStyle w:val="Hyperlink"/>
@@ -1675,7 +1746,7 @@
                 <w:noProof/>
                 <w:webHidden/>
               </w:rPr>
-              <w:instrText xml:space="preserve"> PAGEREF _Toc137661964 \h </w:instrText>
+              <w:instrText xml:space="preserve"> PAGEREF _Toc137664401 \h </w:instrText>
             </w:r>
             <w:r>
               <w:rPr>
@@ -1695,7 +1766,7 @@
                 <w:noProof/>
                 <w:webHidden/>
               </w:rPr>
-              <w:t>19</w:t>
+              <w:t>20</w:t>
             </w:r>
             <w:r>
               <w:rPr>
@@ -1727,7 +1798,7 @@
       <w:pPr>
         <w:pStyle w:val="Heading2"/>
       </w:pPr>
-      <w:bookmarkStart w:id="0" w:name="_Toc137661942"/>
+      <w:bookmarkStart w:id="0" w:name="_Toc137664378"/>
       <w:r>
         <w:lastRenderedPageBreak/>
         <w:t>Reference Title (Template)</w:t>
@@ -2043,7 +2114,7 @@
       <w:pPr>
         <w:pStyle w:val="Heading1"/>
       </w:pPr>
-      <w:bookmarkStart w:id="1" w:name="_Toc137661943"/>
+      <w:bookmarkStart w:id="1" w:name="_Toc137664379"/>
       <w:r>
         <w:lastRenderedPageBreak/>
         <w:t>Sri Lanka Tanks Project</w:t>
@@ -2054,7 +2125,7 @@
       <w:pPr>
         <w:pStyle w:val="Heading2"/>
       </w:pPr>
-      <w:bookmarkStart w:id="2" w:name="_Toc137661944"/>
+      <w:bookmarkStart w:id="2" w:name="_Toc137664380"/>
       <w:r>
         <w:t>Anand 2019 – Rehabilitation benefits of tanks in rural India</w:t>
       </w:r>
@@ -2286,7 +2357,7 @@
       <w:pPr>
         <w:pStyle w:val="Heading2"/>
       </w:pPr>
-      <w:bookmarkStart w:id="3" w:name="_Toc137661945"/>
+      <w:bookmarkStart w:id="3" w:name="_Toc137664381"/>
       <w:proofErr w:type="spellStart"/>
       <w:r>
         <w:t>Mia</w:t>
@@ -2537,7 +2608,7 @@
       <w:pPr>
         <w:pStyle w:val="Heading2"/>
       </w:pPr>
-      <w:bookmarkStart w:id="4" w:name="_Toc137661946"/>
+      <w:bookmarkStart w:id="4" w:name="_Toc137664382"/>
       <w:r>
         <w:lastRenderedPageBreak/>
         <w:t>Rodrigues 2011 – Estimation of small reservoir storage capacities</w:t>
@@ -2854,7 +2925,7 @@
       <w:pPr>
         <w:pStyle w:val="Heading2"/>
       </w:pPr>
-      <w:bookmarkStart w:id="5" w:name="_Toc137661947"/>
+      <w:bookmarkStart w:id="5" w:name="_Toc137664383"/>
       <w:proofErr w:type="spellStart"/>
       <w:r>
         <w:lastRenderedPageBreak/>
@@ -3304,7 +3375,7 @@
       <w:pPr>
         <w:pStyle w:val="Heading2"/>
       </w:pPr>
-      <w:bookmarkStart w:id="6" w:name="_Toc137661948"/>
+      <w:bookmarkStart w:id="6" w:name="_Toc137664384"/>
       <w:proofErr w:type="spellStart"/>
       <w:r>
         <w:lastRenderedPageBreak/>
@@ -3725,7 +3796,7 @@
       <w:pPr>
         <w:pStyle w:val="Heading1"/>
       </w:pPr>
-      <w:bookmarkStart w:id="7" w:name="_Toc137661949"/>
+      <w:bookmarkStart w:id="7" w:name="_Toc137664385"/>
       <w:r>
         <w:lastRenderedPageBreak/>
         <w:t>Population Grids</w:t>
@@ -3736,7 +3807,7 @@
       <w:pPr>
         <w:pStyle w:val="Heading2"/>
       </w:pPr>
-      <w:bookmarkStart w:id="8" w:name="_Toc137661950"/>
+      <w:bookmarkStart w:id="8" w:name="_Toc137664386"/>
       <w:r>
         <w:t>Balk 2019 – Population and Urban Classification Grids for India 2011</w:t>
       </w:r>
@@ -4144,7 +4215,7 @@
       <w:pPr>
         <w:pStyle w:val="Heading2"/>
       </w:pPr>
-      <w:bookmarkStart w:id="9" w:name="_Toc137661951"/>
+      <w:bookmarkStart w:id="9" w:name="_Toc137664387"/>
       <w:proofErr w:type="spellStart"/>
       <w:r>
         <w:lastRenderedPageBreak/>
@@ -4536,7 +4607,7 @@
       <w:pPr>
         <w:pStyle w:val="Heading1"/>
       </w:pPr>
-      <w:bookmarkStart w:id="10" w:name="_Toc137661952"/>
+      <w:bookmarkStart w:id="10" w:name="_Toc137664388"/>
       <w:r>
         <w:lastRenderedPageBreak/>
         <w:t>Spatial Disaggregation Methods</w:t>
@@ -4547,7 +4618,7 @@
       <w:pPr>
         <w:pStyle w:val="Heading2"/>
       </w:pPr>
-      <w:bookmarkStart w:id="11" w:name="_Toc137661953"/>
+      <w:bookmarkStart w:id="11" w:name="_Toc137664389"/>
       <w:r>
         <w:t xml:space="preserve">Comber 2019 – A review of spatial interpolation using areal </w:t>
       </w:r>
@@ -5000,7 +5071,7 @@
       <w:pPr>
         <w:pStyle w:val="Heading2"/>
       </w:pPr>
-      <w:bookmarkStart w:id="12" w:name="_Toc137661954"/>
+      <w:bookmarkStart w:id="12" w:name="_Toc137664390"/>
       <w:r>
         <w:lastRenderedPageBreak/>
         <w:t>Ei</w:t>
@@ -5316,33 +5387,16 @@
         </w:tc>
       </w:tr>
     </w:tbl>
-    <w:p>
-      <w:pPr>
-        <w:rPr>
-          <w:rFonts w:asciiTheme="majorHAnsi" w:eastAsiaTheme="majorEastAsia" w:hAnsiTheme="majorHAnsi" w:cstheme="majorBidi"/>
-          <w:b/>
-          <w:bCs/>
-          <w:sz w:val="28"/>
-          <w:szCs w:val="28"/>
-        </w:rPr>
-      </w:pPr>
-      <w:r>
-        <w:br w:type="page"/>
-      </w:r>
-    </w:p>
+    <w:p/>
     <w:p>
       <w:pPr>
         <w:pStyle w:val="Heading2"/>
       </w:pPr>
-      <w:bookmarkStart w:id="13" w:name="_Toc137661955"/>
+      <w:bookmarkStart w:id="13" w:name="_Toc137664391"/>
       <w:r>
-        <w:lastRenderedPageBreak/>
-        <w:t>Malone 2012 – A general method for downscaling earth resource information</w:t>
+        <w:t>Holt 2011 – Dasymetric mapping for sociodemographic data redistribution</w:t>
       </w:r>
       <w:bookmarkEnd w:id="13"/>
-      <w:r>
-        <w:t xml:space="preserve"> </w:t>
-      </w:r>
     </w:p>
     <w:tbl>
       <w:tblPr>
@@ -5420,7 +5474,7 @@
               <w:jc w:val="left"/>
             </w:pPr>
             <w:r>
-              <w:t>Empirical</w:t>
+              <w:t>Conceptual/explanatory (book chapter)</w:t>
             </w:r>
           </w:p>
         </w:tc>
@@ -5448,17 +5502,7 @@
               <w:jc w:val="left"/>
             </w:pPr>
             <w:r>
-              <w:t>Describes an R package ‘</w:t>
-            </w:r>
-            <w:r>
-              <w:rPr>
-                <w:i/>
-                <w:iCs/>
-              </w:rPr>
-              <w:t>dissever</w:t>
-            </w:r>
-            <w:r>
-              <w:t xml:space="preserve">’ that facilitates downscaling of coarsely resolved EO information using available finely gridded covariate data. </w:t>
+              <w:t>Provide an overview of areal interpolation using dasymetric mapping, and illustrate an example in which sociodemographic data (population of individuals in poverty) are derived for different spatial units in Atlanta, Georgia</w:t>
             </w:r>
           </w:p>
         </w:tc>
@@ -5473,7 +5517,7 @@
               <w:jc w:val="left"/>
             </w:pPr>
             <w:r>
-              <w:t>How are the aims explored/tested/presented?</w:t>
+              <w:t>What are the main findings?</w:t>
             </w:r>
           </w:p>
         </w:tc>
@@ -5491,8 +5535,21 @@
               <w:jc w:val="left"/>
             </w:pPr>
             <w:r>
-              <w:t>2-stage algorithm: initialisation and iteration</w:t>
-            </w:r>
+              <w:t xml:space="preserve">Mapped the population in poverty with </w:t>
+            </w:r>
+            <w:proofErr w:type="spellStart"/>
+            <w:r>
+              <w:t>LandPro</w:t>
+            </w:r>
+            <w:proofErr w:type="spellEnd"/>
+            <w:r>
+              <w:t xml:space="preserve"> 2001 (land use dataset) as the ancillary </w:t>
+            </w:r>
+            <w:proofErr w:type="gramStart"/>
+            <w:r>
+              <w:t>data</w:t>
+            </w:r>
+            <w:proofErr w:type="gramEnd"/>
           </w:p>
           <w:p>
             <w:pPr>
@@ -5504,13 +5561,8 @@
               <w:jc w:val="left"/>
             </w:pPr>
             <w:r>
-              <w:t xml:space="preserve">Model uses a generalised additive model (GAM) to avoid relying on the assumption of a linear </w:t>
-            </w:r>
-            <w:proofErr w:type="gramStart"/>
-            <w:r>
-              <w:t>relationship</w:t>
-            </w:r>
-            <w:proofErr w:type="gramEnd"/>
+              <w:t>Applied the zonal statistic tool in ArcGIS to perform an areal interpolation (simple distribution across non-masked pixels)</w:t>
+            </w:r>
           </w:p>
           <w:p>
             <w:pPr>
@@ -5522,15 +5574,7 @@
               <w:jc w:val="left"/>
             </w:pPr>
             <w:r>
-              <w:t>For evaluation, the weighted root mean square error (</w:t>
-            </w:r>
-            <w:proofErr w:type="spellStart"/>
-            <w:r>
-              <w:t>wRMSE</w:t>
-            </w:r>
-            <w:proofErr w:type="spellEnd"/>
-            <w:r>
-              <w:t>) provides a quantitative measure of the mass balance deviation between the coarse and downscaled gridded information</w:t>
+              <w:t>Little evidence to indicate that multi-class dasymetry performs substantially better than binary</w:t>
             </w:r>
           </w:p>
         </w:tc>
@@ -5545,7 +5589,7 @@
               <w:jc w:val="left"/>
             </w:pPr>
             <w:r>
-              <w:t>What are the main findings?</w:t>
+              <w:t>Limitations/critiques</w:t>
             </w:r>
           </w:p>
         </w:tc>
@@ -5555,15 +5599,10 @@
           </w:tcPr>
           <w:p>
             <w:pPr>
-              <w:pStyle w:val="ListParagraph"/>
-              <w:numPr>
-                <w:ilvl w:val="0"/>
-                <w:numId w:val="5"/>
-              </w:numPr>
-              <w:jc w:val="left"/>
-            </w:pPr>
-            <w:r>
-              <w:t>An implicit assumption of disaggregation methods using covariate data is that the covariates are strongly related to the target variable</w:t>
+              <w:jc w:val="left"/>
+            </w:pPr>
+            <w:r>
+              <w:t>Note that LULC data may not recognise institutional populations in universities or prisons, which can be classed as non-residential</w:t>
             </w:r>
           </w:p>
         </w:tc>
@@ -5578,7 +5617,7 @@
               <w:jc w:val="left"/>
             </w:pPr>
             <w:r>
-              <w:t>What gaps does it identify?</w:t>
+              <w:t>How does it link to wider learning?</w:t>
             </w:r>
           </w:p>
         </w:tc>
@@ -5590,132 +5629,8 @@
             <w:pPr>
               <w:jc w:val="left"/>
             </w:pPr>
-          </w:p>
-        </w:tc>
-      </w:tr>
-      <w:tr>
-        <w:tc>
-          <w:tcPr>
-            <w:tcW w:w="3256" w:type="dxa"/>
-          </w:tcPr>
-          <w:p>
-            <w:pPr>
-              <w:jc w:val="left"/>
-            </w:pPr>
-            <w:r>
-              <w:t>Limitations/critiques</w:t>
-            </w:r>
-          </w:p>
-        </w:tc>
-        <w:tc>
-          <w:tcPr>
-            <w:tcW w:w="5760" w:type="dxa"/>
-          </w:tcPr>
-          <w:p>
-            <w:pPr>
-              <w:jc w:val="left"/>
-            </w:pPr>
-            <w:r>
-              <w:t xml:space="preserve">This paper discusses the downscaling of earth observation data – already collected in a grid/raster format, but at a coarser resolution. Contrasts with the requirements of administrative data disaggregation, which converts from vector boundaries to a finer raster grid. </w:t>
-            </w:r>
-          </w:p>
-        </w:tc>
-      </w:tr>
-      <w:tr>
-        <w:tc>
-          <w:tcPr>
-            <w:tcW w:w="3256" w:type="dxa"/>
-          </w:tcPr>
-          <w:p>
-            <w:pPr>
-              <w:jc w:val="left"/>
-            </w:pPr>
-            <w:r>
-              <w:t>How does it link to wider learning?</w:t>
-            </w:r>
-          </w:p>
-        </w:tc>
-        <w:tc>
-          <w:tcPr>
-            <w:tcW w:w="5760" w:type="dxa"/>
-          </w:tcPr>
-          <w:p>
-            <w:pPr>
-              <w:jc w:val="left"/>
-            </w:pPr>
-          </w:p>
-        </w:tc>
-      </w:tr>
-      <w:tr>
-        <w:tc>
-          <w:tcPr>
-            <w:tcW w:w="3256" w:type="dxa"/>
-          </w:tcPr>
-          <w:p>
-            <w:pPr>
-              <w:jc w:val="left"/>
-            </w:pPr>
-            <w:r>
-              <w:t xml:space="preserve">Additional notes </w:t>
-            </w:r>
-          </w:p>
-          <w:p>
-            <w:pPr>
-              <w:jc w:val="left"/>
-              <w:rPr>
-                <w:i/>
-                <w:iCs/>
-              </w:rPr>
-            </w:pPr>
-            <w:r>
-              <w:rPr>
-                <w:i/>
-                <w:iCs/>
-                <w:sz w:val="18"/>
-                <w:szCs w:val="18"/>
-              </w:rPr>
-              <w:t>(incl. useful quotes)</w:t>
-            </w:r>
-          </w:p>
-        </w:tc>
-        <w:tc>
-          <w:tcPr>
-            <w:tcW w:w="5760" w:type="dxa"/>
-          </w:tcPr>
-          <w:p>
-            <w:pPr>
-              <w:pStyle w:val="ListParagraph"/>
-              <w:numPr>
-                <w:ilvl w:val="0"/>
-                <w:numId w:val="5"/>
-              </w:numPr>
-              <w:jc w:val="left"/>
-            </w:pPr>
-            <w:r>
-              <w:t>Describes ‘pycnophylactic’ or ‘mass balance’ methods as those that “attempt to harmonise the arithmetic average of the property values at the fine scale with the single property value at the coarse scale” (p.120)</w:t>
-            </w:r>
-          </w:p>
-          <w:p>
-            <w:pPr>
-              <w:pStyle w:val="ListParagraph"/>
-              <w:numPr>
-                <w:ilvl w:val="0"/>
-                <w:numId w:val="5"/>
-              </w:numPr>
-              <w:jc w:val="left"/>
-            </w:pPr>
-            <w:r>
-              <w:t xml:space="preserve">The </w:t>
-            </w:r>
-            <w:r>
-              <w:rPr>
-                <w:i/>
-                <w:iCs/>
-              </w:rPr>
-              <w:t>dissever</w:t>
-            </w:r>
-            <w:r>
-              <w:t xml:space="preserve"> package is structured as a function, which requires two information inputs – (1) a data table containing the target variable information and covariate data source information, and (2) the GAM formula</w:t>
+            <w:r>
+              <w:t>Example of an alternative sociodemographic variable being disaggregated</w:t>
             </w:r>
           </w:p>
         </w:tc>
@@ -5739,28 +5654,30 @@
       <w:pPr>
         <w:pStyle w:val="Heading2"/>
       </w:pPr>
-      <w:bookmarkStart w:id="14" w:name="_Toc137661956"/>
+      <w:bookmarkStart w:id="14" w:name="_Toc137664392"/>
       <w:r>
         <w:lastRenderedPageBreak/>
-        <w:t>Monteiro 2018 – Hybrid approach for spatial disaggregation of socio-economic indicators</w:t>
+        <w:t>Malone 2012 – A general method for downscaling earth resource information</w:t>
       </w:r>
       <w:bookmarkEnd w:id="14"/>
+      <w:r>
+        <w:t xml:space="preserve"> </w:t>
+      </w:r>
     </w:p>
     <w:tbl>
       <w:tblPr>
         <w:tblStyle w:val="TableGrid"/>
         <w:tblW w:w="0" w:type="auto"/>
-        <w:tblLayout w:type="fixed"/>
         <w:tblLook w:val="04A0" w:firstRow="1" w:lastRow="0" w:firstColumn="1" w:lastColumn="0" w:noHBand="0" w:noVBand="1"/>
       </w:tblPr>
       <w:tblGrid>
-        <w:gridCol w:w="1696"/>
-        <w:gridCol w:w="7320"/>
+        <w:gridCol w:w="3256"/>
+        <w:gridCol w:w="5760"/>
       </w:tblGrid>
       <w:tr>
         <w:tc>
           <w:tcPr>
-            <w:tcW w:w="1696" w:type="dxa"/>
+            <w:tcW w:w="3256" w:type="dxa"/>
           </w:tcPr>
           <w:p>
             <w:pPr>
@@ -5773,7 +5690,7 @@
         </w:tc>
         <w:tc>
           <w:tcPr>
-            <w:tcW w:w="7320" w:type="dxa"/>
+            <w:tcW w:w="5760" w:type="dxa"/>
           </w:tcPr>
           <w:p>
             <w:pPr>
@@ -5785,284 +5702,14 @@
       <w:tr>
         <w:tc>
           <w:tcPr>
-            <w:tcW w:w="1696" w:type="dxa"/>
-          </w:tcPr>
-          <w:p>
-            <w:pPr>
-              <w:jc w:val="left"/>
-              <w:rPr>
-                <w:i/>
-                <w:iCs/>
-              </w:rPr>
+            <w:tcW w:w="3256" w:type="dxa"/>
+          </w:tcPr>
+          <w:p>
+            <w:pPr>
+              <w:jc w:val="left"/>
             </w:pPr>
             <w:r>
               <w:t>Article type</w:t>
-            </w:r>
-          </w:p>
-        </w:tc>
-        <w:tc>
-          <w:tcPr>
-            <w:tcW w:w="7320" w:type="dxa"/>
-          </w:tcPr>
-          <w:p>
-            <w:pPr>
-              <w:jc w:val="left"/>
-            </w:pPr>
-            <w:r>
-              <w:t xml:space="preserve">Empirical </w:t>
-            </w:r>
-            <w:r>
-              <w:sym w:font="Wingdings" w:char="F0E0"/>
-            </w:r>
-            <w:r>
-              <w:t xml:space="preserve"> methodological</w:t>
-            </w:r>
-          </w:p>
-        </w:tc>
-      </w:tr>
-      <w:tr>
-        <w:tc>
-          <w:tcPr>
-            <w:tcW w:w="1696" w:type="dxa"/>
-          </w:tcPr>
-          <w:p>
-            <w:pPr>
-              <w:jc w:val="left"/>
-            </w:pPr>
-            <w:r>
-              <w:t>What is the article about?</w:t>
-            </w:r>
-          </w:p>
-        </w:tc>
-        <w:tc>
-          <w:tcPr>
-            <w:tcW w:w="7320" w:type="dxa"/>
-          </w:tcPr>
-          <w:p>
-            <w:pPr>
-              <w:jc w:val="left"/>
-            </w:pPr>
-            <w:r>
-              <w:t xml:space="preserve">Develops and evaluates a novel methodology for the spatial disaggregation of socioeconomic statistics, extending traditional population-based disaggregation methods. The hybrid approach combines </w:t>
-            </w:r>
-            <w:r>
-              <w:rPr>
-                <w:highlight w:val="yellow"/>
-              </w:rPr>
-              <w:t>dasymetric mapping</w:t>
-            </w:r>
-            <w:r>
-              <w:t xml:space="preserve"> and </w:t>
-            </w:r>
-            <w:r>
-              <w:rPr>
-                <w:highlight w:val="yellow"/>
-              </w:rPr>
-              <w:t>pycnophylactic interpolation</w:t>
-            </w:r>
-            <w:r>
-              <w:t>, along with ancillary data, in a ML model.</w:t>
-            </w:r>
-          </w:p>
-        </w:tc>
-      </w:tr>
-      <w:tr>
-        <w:tc>
-          <w:tcPr>
-            <w:tcW w:w="1696" w:type="dxa"/>
-          </w:tcPr>
-          <w:p>
-            <w:pPr>
-              <w:jc w:val="left"/>
-            </w:pPr>
-            <w:r>
-              <w:t>How are the aims explored/tested/</w:t>
-            </w:r>
-            <w:r>
-              <w:t xml:space="preserve"> </w:t>
-            </w:r>
-            <w:r>
-              <w:t>presented?</w:t>
-            </w:r>
-          </w:p>
-        </w:tc>
-        <w:tc>
-          <w:tcPr>
-            <w:tcW w:w="7320" w:type="dxa"/>
-          </w:tcPr>
-          <w:p>
-            <w:pPr>
-              <w:jc w:val="left"/>
-            </w:pPr>
-            <w:r>
-              <w:t>A novel disaggregation method is implemented, based on a downscaling procedure that uses regression to combine different ancillary variables. Different regression methods and sampling methods are tested and compared for performance.</w:t>
-            </w:r>
-            <w:r>
-              <w:t xml:space="preserve"> Analysis performed in R</w:t>
-            </w:r>
-            <w:r>
-              <w:t xml:space="preserve">; packages </w:t>
-            </w:r>
-            <w:proofErr w:type="spellStart"/>
-            <w:r>
-              <w:rPr>
-                <w:i/>
-                <w:iCs/>
-              </w:rPr>
-              <w:t>pycno</w:t>
-            </w:r>
-            <w:proofErr w:type="spellEnd"/>
-            <w:r>
-              <w:rPr>
-                <w:i/>
-                <w:iCs/>
-              </w:rPr>
-              <w:t xml:space="preserve"> </w:t>
-            </w:r>
-            <w:r>
-              <w:t xml:space="preserve">and </w:t>
-            </w:r>
-            <w:r>
-              <w:rPr>
-                <w:i/>
-                <w:iCs/>
-              </w:rPr>
-              <w:t>dissever</w:t>
-            </w:r>
-            <w:r>
-              <w:t xml:space="preserve">. </w:t>
-            </w:r>
-          </w:p>
-          <w:p>
-            <w:pPr>
-              <w:jc w:val="left"/>
-            </w:pPr>
-            <w:r>
-              <w:rPr>
-                <w:highlight w:val="cyan"/>
-              </w:rPr>
-              <w:t>See page 195</w:t>
-            </w:r>
-            <w:r>
-              <w:t xml:space="preserve"> for a step-by-step breakdown of the proposed methodology. </w:t>
-            </w:r>
-          </w:p>
-        </w:tc>
-      </w:tr>
-      <w:tr>
-        <w:tc>
-          <w:tcPr>
-            <w:tcW w:w="1696" w:type="dxa"/>
-          </w:tcPr>
-          <w:p>
-            <w:pPr>
-              <w:jc w:val="left"/>
-            </w:pPr>
-            <w:r>
-              <w:t>What are the main findings?</w:t>
-            </w:r>
-          </w:p>
-        </w:tc>
-        <w:tc>
-          <w:tcPr>
-            <w:tcW w:w="7320" w:type="dxa"/>
-          </w:tcPr>
-          <w:p>
-            <w:pPr>
-              <w:pStyle w:val="ListParagraph"/>
-              <w:numPr>
-                <w:ilvl w:val="0"/>
-                <w:numId w:val="4"/>
-              </w:numPr>
-              <w:jc w:val="left"/>
-            </w:pPr>
-            <w:r>
-              <w:t>“Spatial disaggregation techniques can be used … to transform data from a set of source zones into a set of target zones, with different geometry and with a higher general level of spatial resolution” (p.189)</w:t>
-            </w:r>
-          </w:p>
-          <w:p>
-            <w:pPr>
-              <w:pStyle w:val="ListParagraph"/>
-              <w:numPr>
-                <w:ilvl w:val="0"/>
-                <w:numId w:val="4"/>
-              </w:numPr>
-              <w:jc w:val="left"/>
-            </w:pPr>
-            <w:r>
-              <w:t>Disaggregation methods range widely in complexity; from simple areal weighting (equal proportional spread of population across area) being the most basic.</w:t>
-            </w:r>
-          </w:p>
-          <w:p>
-            <w:pPr>
-              <w:pStyle w:val="ListParagraph"/>
-              <w:numPr>
-                <w:ilvl w:val="0"/>
-                <w:numId w:val="4"/>
-              </w:numPr>
-              <w:jc w:val="left"/>
-            </w:pPr>
-            <w:r>
-              <w:t xml:space="preserve">This study develops a method introduced by Malone (2012) which uses 2 phases: (1) initialisation, performing a resampling through </w:t>
-            </w:r>
-            <w:r>
-              <w:t xml:space="preserve">simple </w:t>
-            </w:r>
-            <w:r>
-              <w:t xml:space="preserve">nearest neighbour </w:t>
-            </w:r>
-            <w:r>
-              <w:t xml:space="preserve">where cells in the finer grid take value from the closest coarse grid cell, followed by random sampling and initial model fit, then (2) iteration, adjustments are made iteratively to the predictions to achieve mass balance (where the finer grid values aggregate to the coarse grid values). Iterations proceed until a </w:t>
-            </w:r>
-            <w:proofErr w:type="gramStart"/>
-            <w:r>
-              <w:t>stopping criteria</w:t>
-            </w:r>
-            <w:proofErr w:type="gramEnd"/>
-            <w:r>
-              <w:t xml:space="preserve"> is met. </w:t>
-            </w:r>
-          </w:p>
-          <w:p>
-            <w:pPr>
-              <w:pStyle w:val="ListParagraph"/>
-              <w:numPr>
-                <w:ilvl w:val="0"/>
-                <w:numId w:val="4"/>
-              </w:numPr>
-              <w:jc w:val="left"/>
-            </w:pPr>
-            <w:r>
-              <w:t>Also discuss estimating primary sector workers (</w:t>
-            </w:r>
-            <w:proofErr w:type="gramStart"/>
-            <w:r>
-              <w:t>i.e.</w:t>
-            </w:r>
-            <w:proofErr w:type="gramEnd"/>
-            <w:r>
-              <w:t xml:space="preserve"> agricultural labourers); </w:t>
-            </w:r>
-            <w:r>
-              <w:rPr>
-                <w:highlight w:val="yellow"/>
-              </w:rPr>
-              <w:t>include this in LR</w:t>
-            </w:r>
-          </w:p>
-        </w:tc>
-      </w:tr>
-      <w:tr>
-        <w:tc>
-          <w:tcPr>
-            <w:tcW w:w="1696" w:type="dxa"/>
-          </w:tcPr>
-          <w:p>
-            <w:pPr>
-              <w:jc w:val="left"/>
-            </w:pPr>
-            <w:r>
-              <w:t xml:space="preserve">Additional notes </w:t>
             </w:r>
           </w:p>
           <w:p>
@@ -6080,35 +5727,91 @@
                 <w:sz w:val="18"/>
                 <w:szCs w:val="18"/>
               </w:rPr>
-              <w:t>(incl. useful quotes)</w:t>
-            </w:r>
-          </w:p>
-        </w:tc>
-        <w:tc>
-          <w:tcPr>
-            <w:tcW w:w="7320" w:type="dxa"/>
+              <w:t>(e.g., Empirical, Theoretical, Conceptual)</w:t>
+            </w:r>
+          </w:p>
+        </w:tc>
+        <w:tc>
+          <w:tcPr>
+            <w:tcW w:w="5760" w:type="dxa"/>
+          </w:tcPr>
+          <w:p>
+            <w:pPr>
+              <w:jc w:val="left"/>
+            </w:pPr>
+            <w:r>
+              <w:t>Empirical</w:t>
+            </w:r>
+          </w:p>
+        </w:tc>
+      </w:tr>
+      <w:tr>
+        <w:tc>
+          <w:tcPr>
+            <w:tcW w:w="3256" w:type="dxa"/>
+          </w:tcPr>
+          <w:p>
+            <w:pPr>
+              <w:jc w:val="left"/>
+            </w:pPr>
+            <w:r>
+              <w:t>What is the article about?</w:t>
+            </w:r>
+          </w:p>
+        </w:tc>
+        <w:tc>
+          <w:tcPr>
+            <w:tcW w:w="5760" w:type="dxa"/>
+          </w:tcPr>
+          <w:p>
+            <w:pPr>
+              <w:jc w:val="left"/>
+            </w:pPr>
+            <w:r>
+              <w:t>Describes an R package ‘</w:t>
+            </w:r>
+            <w:r>
+              <w:rPr>
+                <w:i/>
+                <w:iCs/>
+              </w:rPr>
+              <w:t>dissever</w:t>
+            </w:r>
+            <w:r>
+              <w:t xml:space="preserve">’ that facilitates downscaling of coarsely resolved EO information using available finely gridded covariate data. </w:t>
+            </w:r>
+          </w:p>
+        </w:tc>
+      </w:tr>
+      <w:tr>
+        <w:tc>
+          <w:tcPr>
+            <w:tcW w:w="3256" w:type="dxa"/>
+          </w:tcPr>
+          <w:p>
+            <w:pPr>
+              <w:jc w:val="left"/>
+            </w:pPr>
+            <w:r>
+              <w:t>How are the aims explored/tested/presented?</w:t>
+            </w:r>
+          </w:p>
+        </w:tc>
+        <w:tc>
+          <w:tcPr>
+            <w:tcW w:w="5760" w:type="dxa"/>
           </w:tcPr>
           <w:p>
             <w:pPr>
               <w:pStyle w:val="ListParagraph"/>
               <w:numPr>
                 <w:ilvl w:val="0"/>
-                <w:numId w:val="4"/>
+                <w:numId w:val="5"/>
               </w:numPr>
               <w:jc w:val="left"/>
             </w:pPr>
             <w:r>
-              <w:rPr>
-                <w:i/>
-                <w:iCs/>
-              </w:rPr>
-              <w:t xml:space="preserve">Pycnophylactic: </w:t>
-            </w:r>
-            <w:r>
-              <w:t>mass-preserving property, in that estimates sum to the original quantities in the source zones</w:t>
-            </w:r>
-            <w:r>
-              <w:t>. Term from Tobler (1970)</w:t>
+              <w:t>2-stage algorithm: initialisation and iteration</w:t>
             </w:r>
           </w:p>
           <w:p>
@@ -6116,105 +5819,200 @@
               <w:pStyle w:val="ListParagraph"/>
               <w:numPr>
                 <w:ilvl w:val="0"/>
-                <w:numId w:val="4"/>
+                <w:numId w:val="5"/>
               </w:numPr>
               <w:jc w:val="left"/>
             </w:pPr>
             <w:r>
-              <w:rPr>
-                <w:i/>
-                <w:iCs/>
-              </w:rPr>
-              <w:t>Mass-preserving areal weighting</w:t>
-            </w:r>
-            <w:r>
-              <w:t xml:space="preserve">: homogenous distribution of data throughout the source area. Most basic form of spatial disaggregation. </w:t>
-            </w:r>
+              <w:t xml:space="preserve">Model uses a generalised additive model (GAM) to avoid relying on the assumption of a linear </w:t>
+            </w:r>
+            <w:proofErr w:type="gramStart"/>
+            <w:r>
+              <w:t>relationship</w:t>
+            </w:r>
+            <w:proofErr w:type="gramEnd"/>
           </w:p>
           <w:p>
             <w:pPr>
               <w:pStyle w:val="ListParagraph"/>
               <w:numPr>
                 <w:ilvl w:val="0"/>
-                <w:numId w:val="4"/>
+                <w:numId w:val="5"/>
               </w:numPr>
               <w:jc w:val="left"/>
             </w:pPr>
             <w:r>
-              <w:rPr>
-                <w:i/>
-                <w:iCs/>
-              </w:rPr>
-              <w:t>Dasymetric disaggregation</w:t>
-            </w:r>
-            <w:r>
-              <w:t>:</w:t>
-            </w:r>
-            <w:r>
-              <w:t xml:space="preserve"> any method that leverages ancillary information (such as a landcover derived mask). </w:t>
-            </w:r>
-          </w:p>
+              <w:t>For evaluation, the weighted root mean square error (</w:t>
+            </w:r>
+            <w:proofErr w:type="spellStart"/>
+            <w:r>
+              <w:t>wRMSE</w:t>
+            </w:r>
+            <w:proofErr w:type="spellEnd"/>
+            <w:r>
+              <w:t>) provides a quantitative measure of the mass balance deviation between the coarse and downscaled gridded information</w:t>
+            </w:r>
+          </w:p>
+        </w:tc>
+      </w:tr>
+      <w:tr>
+        <w:tc>
+          <w:tcPr>
+            <w:tcW w:w="3256" w:type="dxa"/>
+          </w:tcPr>
+          <w:p>
+            <w:pPr>
+              <w:jc w:val="left"/>
+            </w:pPr>
+            <w:r>
+              <w:t>What are the main findings?</w:t>
+            </w:r>
+          </w:p>
+        </w:tc>
+        <w:tc>
+          <w:tcPr>
+            <w:tcW w:w="5760" w:type="dxa"/>
+          </w:tcPr>
           <w:p>
             <w:pPr>
               <w:pStyle w:val="ListParagraph"/>
               <w:numPr>
                 <w:ilvl w:val="0"/>
-                <w:numId w:val="4"/>
+                <w:numId w:val="5"/>
               </w:numPr>
               <w:jc w:val="left"/>
             </w:pPr>
             <w:r>
+              <w:t>An implicit assumption of disaggregation methods using covariate data is that the covariates are strongly related to the target variable</w:t>
+            </w:r>
+          </w:p>
+        </w:tc>
+      </w:tr>
+      <w:tr>
+        <w:tc>
+          <w:tcPr>
+            <w:tcW w:w="3256" w:type="dxa"/>
+          </w:tcPr>
+          <w:p>
+            <w:pPr>
+              <w:jc w:val="left"/>
+            </w:pPr>
+            <w:r>
+              <w:t>What gaps does it identify?</w:t>
+            </w:r>
+          </w:p>
+        </w:tc>
+        <w:tc>
+          <w:tcPr>
+            <w:tcW w:w="5760" w:type="dxa"/>
+          </w:tcPr>
+          <w:p>
+            <w:pPr>
+              <w:jc w:val="left"/>
+            </w:pPr>
+          </w:p>
+        </w:tc>
+      </w:tr>
+      <w:tr>
+        <w:tc>
+          <w:tcPr>
+            <w:tcW w:w="3256" w:type="dxa"/>
+          </w:tcPr>
+          <w:p>
+            <w:pPr>
+              <w:jc w:val="left"/>
+            </w:pPr>
+            <w:r>
+              <w:t>Limitations/critiques</w:t>
+            </w:r>
+          </w:p>
+        </w:tc>
+        <w:tc>
+          <w:tcPr>
+            <w:tcW w:w="5760" w:type="dxa"/>
+          </w:tcPr>
+          <w:p>
+            <w:pPr>
+              <w:jc w:val="left"/>
+            </w:pPr>
+            <w:r>
+              <w:t xml:space="preserve">This paper discusses the downscaling of earth observation data – already collected in a grid/raster format, but at a coarser resolution. Contrasts with the requirements of administrative data disaggregation, which converts from vector boundaries to a finer raster grid. </w:t>
+            </w:r>
+          </w:p>
+        </w:tc>
+      </w:tr>
+      <w:tr>
+        <w:tc>
+          <w:tcPr>
+            <w:tcW w:w="3256" w:type="dxa"/>
+          </w:tcPr>
+          <w:p>
+            <w:pPr>
+              <w:jc w:val="left"/>
+            </w:pPr>
+            <w:r>
+              <w:t>How does it link to wider learning?</w:t>
+            </w:r>
+          </w:p>
+        </w:tc>
+        <w:tc>
+          <w:tcPr>
+            <w:tcW w:w="5760" w:type="dxa"/>
+          </w:tcPr>
+          <w:p>
+            <w:pPr>
+              <w:jc w:val="left"/>
+            </w:pPr>
+          </w:p>
+        </w:tc>
+      </w:tr>
+      <w:tr>
+        <w:tc>
+          <w:tcPr>
+            <w:tcW w:w="3256" w:type="dxa"/>
+          </w:tcPr>
+          <w:p>
+            <w:pPr>
+              <w:jc w:val="left"/>
+            </w:pPr>
+            <w:r>
+              <w:t xml:space="preserve">Additional notes </w:t>
+            </w:r>
+          </w:p>
+          <w:p>
+            <w:pPr>
+              <w:jc w:val="left"/>
               <w:rPr>
                 <w:i/>
                 <w:iCs/>
-                <w:highlight w:val="yellow"/>
-              </w:rPr>
-              <w:t>Mask areal weighting/Binary dasymetry</w:t>
-            </w:r>
-            <w:r>
-              <w:t>:</w:t>
-            </w:r>
-            <w:r>
-              <w:t xml:space="preserve"> uses a mask to define where, within the target zone, source data should be allocated. For example, identifies built-up areas for allocating population. LULC satellite data is often used to create the ‘mask’ layer. This appears to align closest with FL/SA’s method for Sri Lanka project. </w:t>
-            </w:r>
-          </w:p>
-          <w:p>
-            <w:pPr>
-              <w:pStyle w:val="ListParagraph"/>
-              <w:numPr>
-                <w:ilvl w:val="1"/>
-                <w:numId w:val="4"/>
-              </w:numPr>
-              <w:jc w:val="left"/>
-            </w:pPr>
-            <w:r>
-              <w:t>Weaknesses: binary dasymetry assumes all populated areas have homogenous density; does not reflect reality especially across larger target zones</w:t>
-            </w:r>
-          </w:p>
+              </w:rPr>
+            </w:pPr>
+            <w:r>
+              <w:rPr>
+                <w:i/>
+                <w:iCs/>
+                <w:sz w:val="18"/>
+                <w:szCs w:val="18"/>
+              </w:rPr>
+              <w:t>(incl. useful quotes)</w:t>
+            </w:r>
+          </w:p>
+        </w:tc>
+        <w:tc>
+          <w:tcPr>
+            <w:tcW w:w="5760" w:type="dxa"/>
+          </w:tcPr>
           <w:p>
             <w:pPr>
               <w:pStyle w:val="ListParagraph"/>
               <w:numPr>
                 <w:ilvl w:val="0"/>
-                <w:numId w:val="4"/>
+                <w:numId w:val="5"/>
               </w:numPr>
               <w:jc w:val="left"/>
             </w:pPr>
             <w:r>
-              <w:rPr>
-                <w:i/>
-                <w:iCs/>
-              </w:rPr>
-              <w:t>Poly-categorical dasymetry</w:t>
-            </w:r>
-            <w:r>
-              <w:t>: adapts mask weighting so that multiple categories can be assigned weights – percentages are applied to each</w:t>
-            </w:r>
-            <w:r>
-              <w:t xml:space="preserve"> of </w:t>
-            </w:r>
-            <w:r>
-              <w:t xml:space="preserve">the categories for the source area, representing the % of data that is likely to be contained within that category per source area. Main challenge in this sense is devising an appropriate set of weights. </w:t>
+              <w:t>Describes ‘pycnophylactic’ or ‘mass balance’ methods as those that “attempt to harmonise the arithmetic average of the property values at the fine scale with the single property value at the coarse scale” (p.120)</w:t>
             </w:r>
           </w:p>
           <w:p>
@@ -6222,18 +6020,22 @@
               <w:pStyle w:val="ListParagraph"/>
               <w:numPr>
                 <w:ilvl w:val="0"/>
-                <w:numId w:val="4"/>
+                <w:numId w:val="5"/>
               </w:numPr>
               <w:jc w:val="left"/>
             </w:pPr>
             <w:r>
-              <w:rPr>
-                <w:highlight w:val="cyan"/>
-              </w:rPr>
-              <w:t>See pages 193-194</w:t>
-            </w:r>
-            <w:r>
-              <w:t xml:space="preserve"> for a short bibliography of relevant spatial disaggregation studies</w:t>
+              <w:t xml:space="preserve">The </w:t>
+            </w:r>
+            <w:r>
+              <w:rPr>
+                <w:i/>
+                <w:iCs/>
+              </w:rPr>
+              <w:t>dissever</w:t>
+            </w:r>
+            <w:r>
+              <w:t xml:space="preserve"> package is structured as a function, which requires two information inputs – (1) a data table containing the target variable information and covariate data source information, and (2) the GAM formula</w:t>
             </w:r>
           </w:p>
         </w:tc>
@@ -6257,7 +6059,525 @@
       <w:pPr>
         <w:pStyle w:val="Heading2"/>
       </w:pPr>
-      <w:bookmarkStart w:id="15" w:name="_Toc137661957"/>
+      <w:bookmarkStart w:id="15" w:name="_Toc137664393"/>
+      <w:r>
+        <w:lastRenderedPageBreak/>
+        <w:t>Monteiro 2018 – Hybrid approach for spatial disaggregation of socio-economic indicators</w:t>
+      </w:r>
+      <w:bookmarkEnd w:id="15"/>
+    </w:p>
+    <w:tbl>
+      <w:tblPr>
+        <w:tblStyle w:val="TableGrid"/>
+        <w:tblW w:w="0" w:type="auto"/>
+        <w:tblLayout w:type="fixed"/>
+        <w:tblLook w:val="04A0" w:firstRow="1" w:lastRow="0" w:firstColumn="1" w:lastColumn="0" w:noHBand="0" w:noVBand="1"/>
+      </w:tblPr>
+      <w:tblGrid>
+        <w:gridCol w:w="1696"/>
+        <w:gridCol w:w="7320"/>
+      </w:tblGrid>
+      <w:tr>
+        <w:tc>
+          <w:tcPr>
+            <w:tcW w:w="1696" w:type="dxa"/>
+          </w:tcPr>
+          <w:p>
+            <w:pPr>
+              <w:jc w:val="left"/>
+            </w:pPr>
+            <w:r>
+              <w:t>Full reference</w:t>
+            </w:r>
+          </w:p>
+        </w:tc>
+        <w:tc>
+          <w:tcPr>
+            <w:tcW w:w="7320" w:type="dxa"/>
+          </w:tcPr>
+          <w:p>
+            <w:pPr>
+              <w:jc w:val="left"/>
+            </w:pPr>
+          </w:p>
+        </w:tc>
+      </w:tr>
+      <w:tr>
+        <w:tc>
+          <w:tcPr>
+            <w:tcW w:w="1696" w:type="dxa"/>
+          </w:tcPr>
+          <w:p>
+            <w:pPr>
+              <w:jc w:val="left"/>
+              <w:rPr>
+                <w:i/>
+                <w:iCs/>
+              </w:rPr>
+            </w:pPr>
+            <w:r>
+              <w:t>Article type</w:t>
+            </w:r>
+          </w:p>
+        </w:tc>
+        <w:tc>
+          <w:tcPr>
+            <w:tcW w:w="7320" w:type="dxa"/>
+          </w:tcPr>
+          <w:p>
+            <w:pPr>
+              <w:jc w:val="left"/>
+            </w:pPr>
+            <w:r>
+              <w:t xml:space="preserve">Empirical </w:t>
+            </w:r>
+            <w:r>
+              <w:sym w:font="Wingdings" w:char="F0E0"/>
+            </w:r>
+            <w:r>
+              <w:t xml:space="preserve"> methodological</w:t>
+            </w:r>
+          </w:p>
+        </w:tc>
+      </w:tr>
+      <w:tr>
+        <w:tc>
+          <w:tcPr>
+            <w:tcW w:w="1696" w:type="dxa"/>
+          </w:tcPr>
+          <w:p>
+            <w:pPr>
+              <w:jc w:val="left"/>
+            </w:pPr>
+            <w:r>
+              <w:t>What is the article about?</w:t>
+            </w:r>
+          </w:p>
+        </w:tc>
+        <w:tc>
+          <w:tcPr>
+            <w:tcW w:w="7320" w:type="dxa"/>
+          </w:tcPr>
+          <w:p>
+            <w:pPr>
+              <w:jc w:val="left"/>
+            </w:pPr>
+            <w:r>
+              <w:t xml:space="preserve">Develops and evaluates a novel methodology for the spatial disaggregation of socioeconomic statistics, extending traditional population-based disaggregation methods. The hybrid approach combines </w:t>
+            </w:r>
+            <w:r>
+              <w:rPr>
+                <w:highlight w:val="yellow"/>
+              </w:rPr>
+              <w:t>dasymetric mapping</w:t>
+            </w:r>
+            <w:r>
+              <w:t xml:space="preserve"> and </w:t>
+            </w:r>
+            <w:r>
+              <w:rPr>
+                <w:highlight w:val="yellow"/>
+              </w:rPr>
+              <w:t>pycnophylactic interpolation</w:t>
+            </w:r>
+            <w:r>
+              <w:t>, along with ancillary data, in a ML model.</w:t>
+            </w:r>
+          </w:p>
+        </w:tc>
+      </w:tr>
+      <w:tr>
+        <w:tc>
+          <w:tcPr>
+            <w:tcW w:w="1696" w:type="dxa"/>
+          </w:tcPr>
+          <w:p>
+            <w:pPr>
+              <w:jc w:val="left"/>
+            </w:pPr>
+            <w:r>
+              <w:t>How are the aims explored/tested/</w:t>
+            </w:r>
+            <w:r>
+              <w:t xml:space="preserve"> </w:t>
+            </w:r>
+            <w:r>
+              <w:t>presented?</w:t>
+            </w:r>
+          </w:p>
+        </w:tc>
+        <w:tc>
+          <w:tcPr>
+            <w:tcW w:w="7320" w:type="dxa"/>
+          </w:tcPr>
+          <w:p>
+            <w:pPr>
+              <w:jc w:val="left"/>
+            </w:pPr>
+            <w:r>
+              <w:t>A novel disaggregation method is implemented, based on a downscaling procedure that uses regression to combine different ancillary variables. Different regression methods and sampling methods are tested and compared for performance.</w:t>
+            </w:r>
+            <w:r>
+              <w:t xml:space="preserve"> Analysis performed in R</w:t>
+            </w:r>
+            <w:r>
+              <w:t xml:space="preserve">; packages </w:t>
+            </w:r>
+            <w:proofErr w:type="spellStart"/>
+            <w:r>
+              <w:rPr>
+                <w:i/>
+                <w:iCs/>
+              </w:rPr>
+              <w:t>pycno</w:t>
+            </w:r>
+            <w:proofErr w:type="spellEnd"/>
+            <w:r>
+              <w:rPr>
+                <w:i/>
+                <w:iCs/>
+              </w:rPr>
+              <w:t xml:space="preserve"> </w:t>
+            </w:r>
+            <w:r>
+              <w:t xml:space="preserve">and </w:t>
+            </w:r>
+            <w:r>
+              <w:rPr>
+                <w:i/>
+                <w:iCs/>
+              </w:rPr>
+              <w:t>dissever</w:t>
+            </w:r>
+            <w:r>
+              <w:t xml:space="preserve">. </w:t>
+            </w:r>
+          </w:p>
+          <w:p>
+            <w:pPr>
+              <w:jc w:val="left"/>
+            </w:pPr>
+            <w:r>
+              <w:rPr>
+                <w:highlight w:val="cyan"/>
+              </w:rPr>
+              <w:t>See page 195</w:t>
+            </w:r>
+            <w:r>
+              <w:t xml:space="preserve"> for a step-by-step breakdown of the proposed methodology. </w:t>
+            </w:r>
+          </w:p>
+        </w:tc>
+      </w:tr>
+      <w:tr>
+        <w:tc>
+          <w:tcPr>
+            <w:tcW w:w="1696" w:type="dxa"/>
+          </w:tcPr>
+          <w:p>
+            <w:pPr>
+              <w:jc w:val="left"/>
+            </w:pPr>
+            <w:r>
+              <w:t>What are the main findings?</w:t>
+            </w:r>
+          </w:p>
+        </w:tc>
+        <w:tc>
+          <w:tcPr>
+            <w:tcW w:w="7320" w:type="dxa"/>
+          </w:tcPr>
+          <w:p>
+            <w:pPr>
+              <w:pStyle w:val="ListParagraph"/>
+              <w:numPr>
+                <w:ilvl w:val="0"/>
+                <w:numId w:val="4"/>
+              </w:numPr>
+              <w:jc w:val="left"/>
+            </w:pPr>
+            <w:r>
+              <w:t>“Spatial disaggregation techniques can be used … to transform data from a set of source zones into a set of target zones, with different geometry and with a higher general level of spatial resolution” (p.189)</w:t>
+            </w:r>
+          </w:p>
+          <w:p>
+            <w:pPr>
+              <w:pStyle w:val="ListParagraph"/>
+              <w:numPr>
+                <w:ilvl w:val="0"/>
+                <w:numId w:val="4"/>
+              </w:numPr>
+              <w:jc w:val="left"/>
+            </w:pPr>
+            <w:r>
+              <w:t>Disaggregation methods range widely in complexity; from simple areal weighting (equal proportional spread of population across area) being the most basic.</w:t>
+            </w:r>
+          </w:p>
+          <w:p>
+            <w:pPr>
+              <w:pStyle w:val="ListParagraph"/>
+              <w:numPr>
+                <w:ilvl w:val="0"/>
+                <w:numId w:val="4"/>
+              </w:numPr>
+              <w:jc w:val="left"/>
+            </w:pPr>
+            <w:r>
+              <w:t xml:space="preserve">This study develops a method introduced by Malone (2012) which uses 2 phases: (1) initialisation, performing a resampling through </w:t>
+            </w:r>
+            <w:r>
+              <w:t xml:space="preserve">simple </w:t>
+            </w:r>
+            <w:r>
+              <w:t xml:space="preserve">nearest neighbour </w:t>
+            </w:r>
+            <w:r>
+              <w:t xml:space="preserve">where cells in the finer grid take value from the closest coarse grid cell, followed by random sampling and initial model fit, then (2) iteration, adjustments are made iteratively to the predictions to achieve mass balance (where the finer grid values aggregate to the coarse grid values). Iterations proceed until a </w:t>
+            </w:r>
+            <w:proofErr w:type="gramStart"/>
+            <w:r>
+              <w:t>stopping criteria</w:t>
+            </w:r>
+            <w:proofErr w:type="gramEnd"/>
+            <w:r>
+              <w:t xml:space="preserve"> is met. </w:t>
+            </w:r>
+          </w:p>
+          <w:p>
+            <w:pPr>
+              <w:pStyle w:val="ListParagraph"/>
+              <w:numPr>
+                <w:ilvl w:val="0"/>
+                <w:numId w:val="4"/>
+              </w:numPr>
+              <w:jc w:val="left"/>
+            </w:pPr>
+            <w:r>
+              <w:t>Also discuss estimating primary sector workers (</w:t>
+            </w:r>
+            <w:proofErr w:type="gramStart"/>
+            <w:r>
+              <w:t>i.e.</w:t>
+            </w:r>
+            <w:proofErr w:type="gramEnd"/>
+            <w:r>
+              <w:t xml:space="preserve"> agricultural labourers); </w:t>
+            </w:r>
+            <w:r>
+              <w:rPr>
+                <w:highlight w:val="yellow"/>
+              </w:rPr>
+              <w:t>include this in LR</w:t>
+            </w:r>
+          </w:p>
+        </w:tc>
+      </w:tr>
+      <w:tr>
+        <w:tc>
+          <w:tcPr>
+            <w:tcW w:w="1696" w:type="dxa"/>
+          </w:tcPr>
+          <w:p>
+            <w:pPr>
+              <w:jc w:val="left"/>
+            </w:pPr>
+            <w:r>
+              <w:t xml:space="preserve">Additional notes </w:t>
+            </w:r>
+          </w:p>
+          <w:p>
+            <w:pPr>
+              <w:jc w:val="left"/>
+              <w:rPr>
+                <w:i/>
+                <w:iCs/>
+              </w:rPr>
+            </w:pPr>
+            <w:r>
+              <w:rPr>
+                <w:i/>
+                <w:iCs/>
+                <w:sz w:val="18"/>
+                <w:szCs w:val="18"/>
+              </w:rPr>
+              <w:t>(incl. useful quotes)</w:t>
+            </w:r>
+          </w:p>
+        </w:tc>
+        <w:tc>
+          <w:tcPr>
+            <w:tcW w:w="7320" w:type="dxa"/>
+          </w:tcPr>
+          <w:p>
+            <w:pPr>
+              <w:pStyle w:val="ListParagraph"/>
+              <w:numPr>
+                <w:ilvl w:val="0"/>
+                <w:numId w:val="4"/>
+              </w:numPr>
+              <w:jc w:val="left"/>
+            </w:pPr>
+            <w:r>
+              <w:rPr>
+                <w:i/>
+                <w:iCs/>
+              </w:rPr>
+              <w:t xml:space="preserve">Pycnophylactic: </w:t>
+            </w:r>
+            <w:r>
+              <w:t>mass-preserving property, in that estimates sum to the original quantities in the source zones</w:t>
+            </w:r>
+            <w:r>
+              <w:t>. Term from Tobler (1970)</w:t>
+            </w:r>
+          </w:p>
+          <w:p>
+            <w:pPr>
+              <w:pStyle w:val="ListParagraph"/>
+              <w:numPr>
+                <w:ilvl w:val="0"/>
+                <w:numId w:val="4"/>
+              </w:numPr>
+              <w:jc w:val="left"/>
+            </w:pPr>
+            <w:r>
+              <w:rPr>
+                <w:i/>
+                <w:iCs/>
+              </w:rPr>
+              <w:t>Mass-preserving areal weighting</w:t>
+            </w:r>
+            <w:r>
+              <w:t xml:space="preserve">: homogenous distribution of data throughout the source area. Most basic form of spatial disaggregation. </w:t>
+            </w:r>
+          </w:p>
+          <w:p>
+            <w:pPr>
+              <w:pStyle w:val="ListParagraph"/>
+              <w:numPr>
+                <w:ilvl w:val="0"/>
+                <w:numId w:val="4"/>
+              </w:numPr>
+              <w:jc w:val="left"/>
+            </w:pPr>
+            <w:r>
+              <w:rPr>
+                <w:i/>
+                <w:iCs/>
+              </w:rPr>
+              <w:t>Dasymetric disaggregation</w:t>
+            </w:r>
+            <w:r>
+              <w:t>:</w:t>
+            </w:r>
+            <w:r>
+              <w:t xml:space="preserve"> any method that leverages ancillary information (such as a landcover derived mask). </w:t>
+            </w:r>
+          </w:p>
+          <w:p>
+            <w:pPr>
+              <w:pStyle w:val="ListParagraph"/>
+              <w:numPr>
+                <w:ilvl w:val="0"/>
+                <w:numId w:val="4"/>
+              </w:numPr>
+              <w:jc w:val="left"/>
+            </w:pPr>
+            <w:r>
+              <w:rPr>
+                <w:i/>
+                <w:iCs/>
+                <w:highlight w:val="yellow"/>
+              </w:rPr>
+              <w:t>Mask areal weighting/Binary dasymetry</w:t>
+            </w:r>
+            <w:r>
+              <w:t>:</w:t>
+            </w:r>
+            <w:r>
+              <w:t xml:space="preserve"> uses a mask to define where, within the target zone, source data should be allocated. For example, identifies built-up areas for allocating population. LULC satellite data is often used to create the ‘mask’ layer. This appears to align closest with FL/SA’s method for Sri Lanka project. </w:t>
+            </w:r>
+          </w:p>
+          <w:p>
+            <w:pPr>
+              <w:pStyle w:val="ListParagraph"/>
+              <w:numPr>
+                <w:ilvl w:val="1"/>
+                <w:numId w:val="4"/>
+              </w:numPr>
+              <w:jc w:val="left"/>
+            </w:pPr>
+            <w:r>
+              <w:t>Weaknesses: binary dasymetry assumes all populated areas have homogenous density; does not reflect reality especially across larger target zones</w:t>
+            </w:r>
+          </w:p>
+          <w:p>
+            <w:pPr>
+              <w:pStyle w:val="ListParagraph"/>
+              <w:numPr>
+                <w:ilvl w:val="0"/>
+                <w:numId w:val="4"/>
+              </w:numPr>
+              <w:jc w:val="left"/>
+            </w:pPr>
+            <w:r>
+              <w:rPr>
+                <w:i/>
+                <w:iCs/>
+              </w:rPr>
+              <w:t>Poly-categorical dasymetry</w:t>
+            </w:r>
+            <w:r>
+              <w:t>: adapts mask weighting so that multiple categories can be assigned weights – percentages are applied to each</w:t>
+            </w:r>
+            <w:r>
+              <w:t xml:space="preserve"> of </w:t>
+            </w:r>
+            <w:r>
+              <w:t xml:space="preserve">the categories for the source area, representing the % of data that is likely to be contained within that category per source area. Main challenge in this sense is devising an appropriate set of weights. </w:t>
+            </w:r>
+          </w:p>
+          <w:p>
+            <w:pPr>
+              <w:pStyle w:val="ListParagraph"/>
+              <w:numPr>
+                <w:ilvl w:val="0"/>
+                <w:numId w:val="4"/>
+              </w:numPr>
+              <w:jc w:val="left"/>
+            </w:pPr>
+            <w:r>
+              <w:rPr>
+                <w:highlight w:val="cyan"/>
+              </w:rPr>
+              <w:t>See pages 193-194</w:t>
+            </w:r>
+            <w:r>
+              <w:t xml:space="preserve"> for a short bibliography of relevant spatial disaggregation studies</w:t>
+            </w:r>
+          </w:p>
+        </w:tc>
+      </w:tr>
+    </w:tbl>
+    <w:p>
+      <w:pPr>
+        <w:rPr>
+          <w:rFonts w:asciiTheme="majorHAnsi" w:eastAsiaTheme="majorEastAsia" w:hAnsiTheme="majorHAnsi" w:cstheme="majorBidi"/>
+          <w:b/>
+          <w:bCs/>
+          <w:sz w:val="28"/>
+          <w:szCs w:val="28"/>
+        </w:rPr>
+      </w:pPr>
+      <w:r>
+        <w:br w:type="page"/>
+      </w:r>
+    </w:p>
+    <w:p>
+      <w:pPr>
+        <w:pStyle w:val="Heading2"/>
+      </w:pPr>
+      <w:bookmarkStart w:id="16" w:name="_Toc137664394"/>
       <w:proofErr w:type="spellStart"/>
       <w:r>
         <w:lastRenderedPageBreak/>
@@ -6267,7 +6587,7 @@
       <w:r>
         <w:t xml:space="preserve"> 2008 – Settlement location and population density estimation</w:t>
       </w:r>
-      <w:bookmarkEnd w:id="15"/>
+      <w:bookmarkEnd w:id="16"/>
     </w:p>
     <w:tbl>
       <w:tblPr>
@@ -6784,7 +7104,7 @@
       <w:pPr>
         <w:pStyle w:val="Heading2"/>
       </w:pPr>
-      <w:bookmarkStart w:id="16" w:name="_Toc137661958"/>
+      <w:bookmarkStart w:id="17" w:name="_Toc137664395"/>
       <w:proofErr w:type="spellStart"/>
       <w:r>
         <w:lastRenderedPageBreak/>
@@ -6798,7 +7118,7 @@
       <w:r>
         <w:t>progress</w:t>
       </w:r>
-      <w:bookmarkEnd w:id="16"/>
+      <w:bookmarkEnd w:id="17"/>
       <w:proofErr w:type="gramEnd"/>
     </w:p>
     <w:tbl>
@@ -7567,7 +7887,7 @@
       <w:pPr>
         <w:pStyle w:val="Heading2"/>
       </w:pPr>
-      <w:bookmarkStart w:id="17" w:name="_Toc137661959"/>
+      <w:bookmarkStart w:id="18" w:name="_Toc137664396"/>
       <w:proofErr w:type="spellStart"/>
       <w:r>
         <w:lastRenderedPageBreak/>
@@ -7581,7 +7901,7 @@
       <w:r>
         <w:t>estimation</w:t>
       </w:r>
-      <w:bookmarkEnd w:id="17"/>
+      <w:bookmarkEnd w:id="18"/>
       <w:proofErr w:type="gramEnd"/>
     </w:p>
     <w:tbl>
@@ -7847,11 +8167,11 @@
       <w:pPr>
         <w:pStyle w:val="Heading2"/>
       </w:pPr>
-      <w:bookmarkStart w:id="18" w:name="_Toc137661960"/>
+      <w:bookmarkStart w:id="19" w:name="_Toc137664397"/>
       <w:r>
         <w:t>Wang 2022 – Global gridded GDP data set</w:t>
       </w:r>
-      <w:bookmarkEnd w:id="18"/>
+      <w:bookmarkEnd w:id="19"/>
       <w:r>
         <w:tab/>
       </w:r>
@@ -8215,7 +8535,7 @@
       <w:pPr>
         <w:pStyle w:val="Heading2"/>
       </w:pPr>
-      <w:bookmarkStart w:id="19" w:name="_Toc137661961"/>
+      <w:bookmarkStart w:id="20" w:name="_Toc137664398"/>
       <w:r>
         <w:lastRenderedPageBreak/>
         <w:t xml:space="preserve">Wardrop 2018 – Spatially disaggregated population estimates in the absence of census </w:t>
@@ -8224,7 +8544,7 @@
       <w:r>
         <w:t>data</w:t>
       </w:r>
-      <w:bookmarkEnd w:id="19"/>
+      <w:bookmarkEnd w:id="20"/>
       <w:proofErr w:type="gramEnd"/>
     </w:p>
     <w:tbl>
@@ -8689,12 +9009,12 @@
       <w:pPr>
         <w:pStyle w:val="Heading2"/>
       </w:pPr>
-      <w:bookmarkStart w:id="20" w:name="_Toc137661962"/>
+      <w:bookmarkStart w:id="21" w:name="_Toc137664399"/>
       <w:r>
         <w:lastRenderedPageBreak/>
         <w:t>You 2006 – An entropy approach to spatial disaggregation of crop production</w:t>
       </w:r>
-      <w:bookmarkEnd w:id="20"/>
+      <w:bookmarkEnd w:id="21"/>
     </w:p>
     <w:tbl>
       <w:tblPr>
@@ -9129,22 +9449,22 @@
       <w:pPr>
         <w:pStyle w:val="Heading1"/>
       </w:pPr>
-      <w:bookmarkStart w:id="21" w:name="_Toc137661963"/>
+      <w:bookmarkStart w:id="22" w:name="_Toc137664400"/>
       <w:r>
         <w:lastRenderedPageBreak/>
         <w:t>Agriculture dependent populations</w:t>
       </w:r>
-      <w:bookmarkEnd w:id="21"/>
+      <w:bookmarkEnd w:id="22"/>
     </w:p>
     <w:p>
       <w:pPr>
         <w:pStyle w:val="Heading2"/>
       </w:pPr>
-      <w:bookmarkStart w:id="22" w:name="_Toc137661964"/>
+      <w:bookmarkStart w:id="23" w:name="_Toc137664401"/>
       <w:r>
         <w:t>World Bank 2023 – Agriculture and Food</w:t>
       </w:r>
-      <w:bookmarkEnd w:id="22"/>
+      <w:bookmarkEnd w:id="23"/>
     </w:p>
     <w:tbl>
       <w:tblPr>

</xml_diff>